<commit_message>
update project description and homepage code
update project description and simple code of log in interface that we
can work on it
</commit_message>
<xml_diff>
--- a/Dayesda-Description.docx
+++ b/Dayesda-Description.docx
@@ -1603,7 +1603,10 @@
         <w:t xml:space="preserve"> </w:t>
       </w:r>
       <w:r>
-        <w:t>keeps tracks of the company</w:t>
+        <w:t>keep</w:t>
+      </w:r>
+      <w:r>
+        <w:t xml:space="preserve"> tracks of the company</w:t>
       </w:r>
       <w:r>
         <w:t xml:space="preserve"> Employees, the services that the company provides for organizations, </w:t>
@@ -1648,12 +1651,24 @@
         <w:jc w:val="both"/>
       </w:pPr>
       <w:r>
-        <w:t xml:space="preserve">For each Employee, DB keeps track of unique employee identifier, name, address, phone, his role (job) in the </w:t>
+        <w:t xml:space="preserve">For each Employee, DB keeps track of unique employee identifier, name, address, </w:t>
+      </w:r>
+      <w:r>
+        <w:t>and phone</w:t>
+      </w:r>
+      <w:r>
+        <w:t xml:space="preserve">, his role (job) in the </w:t>
       </w:r>
       <w:r>
         <w:t>company, salary</w:t>
       </w:r>
       <w:r>
+        <w:t xml:space="preserve">, </w:t>
+      </w:r>
+      <w:r>
+        <w:t>and password</w:t>
+      </w:r>
+      <w:r>
         <w:t>.</w:t>
       </w:r>
     </w:p>
@@ -1726,7 +1741,16 @@
         <w:jc w:val="both"/>
       </w:pPr>
       <w:r>
-        <w:t>For each organization requests a service, DB keeps track of unique organization identifier, organization name, and sector (private or public), location, phone.</w:t>
+        <w:t>For each organization requests a service, DB keeps track of unique organization identifier, organization name, and sector (priv</w:t>
+      </w:r>
+      <w:r>
+        <w:t>ate or public), location, phone</w:t>
+      </w:r>
+      <w:r>
+        <w:t>, password</w:t>
+      </w:r>
+      <w:r>
+        <w:t>.</w:t>
       </w:r>
     </w:p>
     <w:p>
@@ -1740,7 +1764,10 @@
         <w:jc w:val="both"/>
       </w:pPr>
       <w:r>
-        <w:t>For each Trainer takes a course, DB keeps track of unique trainer identifier, name, and phone.</w:t>
+        <w:t>For each Trainer takes a course, DB keeps track of unique trai</w:t>
+      </w:r>
+      <w:r>
+        <w:t>ner identifier, name, and phone, password.</w:t>
       </w:r>
     </w:p>
     <w:p>
@@ -1765,6 +1792,34 @@
       <w:r>
         <w:t>number of weeks).</w:t>
       </w:r>
+    </w:p>
+    <w:p>
+      <w:pPr>
+        <w:pStyle w:val="NormalWeb"/>
+        <w:numPr>
+          <w:ilvl w:val="0"/>
+          <w:numId w:val="3"/>
+        </w:numPr>
+        <w:spacing w:before="0" w:beforeAutospacing="0" w:after="0" w:afterAutospacing="0" w:line="276" w:lineRule="auto"/>
+        <w:jc w:val="both"/>
+      </w:pPr>
+      <w:r>
+        <w:t>For each payment for a course</w:t>
+      </w:r>
+      <w:r>
+        <w:t xml:space="preserve"> by the trainer</w:t>
+      </w:r>
+      <w:r>
+        <w:t>, DB keeps track of unique card number, card type, and the billing address.</w:t>
+      </w:r>
+    </w:p>
+    <w:p>
+      <w:pPr>
+        <w:pStyle w:val="NormalWeb"/>
+        <w:spacing w:before="0" w:beforeAutospacing="0" w:after="0" w:afterAutospacing="0" w:line="276" w:lineRule="auto"/>
+        <w:ind w:left="360"/>
+        <w:jc w:val="both"/>
+      </w:pPr>
     </w:p>
     <w:p>
       <w:pPr>
@@ -1802,8 +1857,9 @@
           <w:szCs w:val="28"/>
           <w:u w:val="single"/>
         </w:rPr>
-        <w:t>Types of queries</w:t>
-      </w:r>
+        <w:t xml:space="preserve">Types of </w:t>
+      </w:r>
+      <w:proofErr w:type="gramStart"/>
       <w:r>
         <w:rPr>
           <w:i/>
@@ -1813,7 +1869,7 @@
           <w:szCs w:val="28"/>
           <w:u w:val="single"/>
         </w:rPr>
-        <w:t xml:space="preserve"> </w:t>
+        <w:t>queries</w:t>
       </w:r>
       <w:r>
         <w:rPr>
@@ -1824,7 +1880,7 @@
           <w:szCs w:val="28"/>
           <w:u w:val="single"/>
         </w:rPr>
-        <w:t>(some</w:t>
+        <w:t xml:space="preserve"> </w:t>
       </w:r>
       <w:r>
         <w:rPr>
@@ -1835,9 +1891,565 @@
           <w:szCs w:val="28"/>
           <w:u w:val="single"/>
         </w:rPr>
-        <w:t xml:space="preserve"> of them)</w:t>
-      </w:r>
-      <w:r>
+        <w:t>:</w:t>
+      </w:r>
+      <w:proofErr w:type="gramEnd"/>
+    </w:p>
+    <w:p>
+      <w:pPr>
+        <w:pStyle w:val="ListParagraph"/>
+        <w:numPr>
+          <w:ilvl w:val="0"/>
+          <w:numId w:val="10"/>
+        </w:numPr>
+        <w:jc w:val="both"/>
+        <w:rPr>
+          <w:rFonts w:asciiTheme="majorBidi" w:hAnsiTheme="majorBidi" w:cstheme="majorBidi"/>
+        </w:rPr>
+      </w:pPr>
+      <w:r>
+        <w:rPr>
+          <w:rFonts w:asciiTheme="majorBidi" w:hAnsiTheme="majorBidi" w:cstheme="majorBidi"/>
+          <w:color w:val="2F5496" w:themeColor="accent5" w:themeShade="BF"/>
+        </w:rPr>
+        <w:t>Create</w:t>
+      </w:r>
+      <w:r>
+        <w:rPr>
+          <w:rFonts w:asciiTheme="majorBidi" w:hAnsiTheme="majorBidi" w:cstheme="majorBidi"/>
+          <w:color w:val="2F5496" w:themeColor="accent5" w:themeShade="BF"/>
+        </w:rPr>
+        <w:t xml:space="preserve"> queries : </w:t>
+      </w:r>
+    </w:p>
+    <w:p>
+      <w:pPr>
+        <w:pStyle w:val="ListParagraph"/>
+        <w:numPr>
+          <w:ilvl w:val="1"/>
+          <w:numId w:val="10"/>
+        </w:numPr>
+        <w:jc w:val="both"/>
+        <w:rPr>
+          <w:rFonts w:asciiTheme="majorBidi" w:hAnsiTheme="majorBidi" w:cstheme="majorBidi"/>
+        </w:rPr>
+      </w:pPr>
+      <w:r>
+        <w:rPr>
+          <w:rFonts w:asciiTheme="majorBidi" w:hAnsiTheme="majorBidi" w:cstheme="majorBidi"/>
+        </w:rPr>
+        <w:t>Create queries for all DB relations(employee, organization, trainer, course, service, request, payment, is assigned to, completion)</w:t>
+      </w:r>
+    </w:p>
+    <w:p>
+      <w:pPr>
+        <w:pStyle w:val="ListParagraph"/>
+        <w:numPr>
+          <w:ilvl w:val="0"/>
+          <w:numId w:val="10"/>
+        </w:numPr>
+        <w:jc w:val="both"/>
+        <w:rPr>
+          <w:rFonts w:asciiTheme="majorBidi" w:hAnsiTheme="majorBidi" w:cstheme="majorBidi"/>
+        </w:rPr>
+      </w:pPr>
+      <w:r>
+        <w:rPr>
+          <w:rFonts w:asciiTheme="majorBidi" w:hAnsiTheme="majorBidi" w:cstheme="majorBidi"/>
+          <w:color w:val="2F5496" w:themeColor="accent5" w:themeShade="BF"/>
+        </w:rPr>
+        <w:t xml:space="preserve">Insert queries : </w:t>
+      </w:r>
+    </w:p>
+    <w:p>
+      <w:pPr>
+        <w:pStyle w:val="ListParagraph"/>
+        <w:numPr>
+          <w:ilvl w:val="0"/>
+          <w:numId w:val="14"/>
+        </w:numPr>
+        <w:jc w:val="both"/>
+        <w:rPr>
+          <w:rFonts w:asciiTheme="majorBidi" w:hAnsiTheme="majorBidi" w:cstheme="majorBidi"/>
+        </w:rPr>
+      </w:pPr>
+      <w:r>
+        <w:rPr>
+          <w:rFonts w:asciiTheme="majorBidi" w:hAnsiTheme="majorBidi" w:cstheme="majorBidi"/>
+        </w:rPr>
+        <w:t>W</w:t>
+      </w:r>
+      <w:r>
+        <w:rPr>
+          <w:rFonts w:asciiTheme="majorBidi" w:hAnsiTheme="majorBidi" w:cstheme="majorBidi"/>
+        </w:rPr>
+        <w:t>hen</w:t>
+      </w:r>
+      <w:r>
+        <w:rPr>
+          <w:rFonts w:asciiTheme="majorBidi" w:hAnsiTheme="majorBidi" w:cstheme="majorBidi"/>
+        </w:rPr>
+        <w:t xml:space="preserve"> an organization requests</w:t>
+      </w:r>
+      <w:r>
+        <w:rPr>
+          <w:rFonts w:asciiTheme="majorBidi" w:hAnsiTheme="majorBidi" w:cstheme="majorBidi"/>
+        </w:rPr>
+        <w:t xml:space="preserve"> a service it will be inserted into the database as a request record.  </w:t>
+      </w:r>
+    </w:p>
+    <w:p>
+      <w:pPr>
+        <w:pStyle w:val="ListParagraph"/>
+        <w:numPr>
+          <w:ilvl w:val="0"/>
+          <w:numId w:val="14"/>
+        </w:numPr>
+        <w:jc w:val="both"/>
+        <w:rPr>
+          <w:rFonts w:asciiTheme="majorBidi" w:hAnsiTheme="majorBidi" w:cstheme="majorBidi"/>
+        </w:rPr>
+      </w:pPr>
+      <w:r>
+        <w:rPr>
+          <w:rFonts w:asciiTheme="majorBidi" w:hAnsiTheme="majorBidi" w:cstheme="majorBidi"/>
+        </w:rPr>
+        <w:t xml:space="preserve">When a trainer enrolls in a course it will be inserted into the database as a completion record.  </w:t>
+      </w:r>
+      <w:r>
+        <w:rPr>
+          <w:rFonts w:asciiTheme="majorBidi" w:hAnsiTheme="majorBidi" w:cstheme="majorBidi"/>
+        </w:rPr>
+        <w:t>Also it will insert its payment</w:t>
+      </w:r>
+      <w:r>
+        <w:rPr>
+          <w:rFonts w:asciiTheme="majorBidi" w:hAnsiTheme="majorBidi" w:cstheme="majorBidi"/>
+        </w:rPr>
+        <w:t xml:space="preserve"> transaction</w:t>
+      </w:r>
+      <w:r>
+        <w:rPr>
+          <w:rFonts w:asciiTheme="majorBidi" w:hAnsiTheme="majorBidi" w:cstheme="majorBidi"/>
+        </w:rPr>
+        <w:t xml:space="preserve"> in payment relation.</w:t>
+      </w:r>
+    </w:p>
+    <w:p>
+      <w:pPr>
+        <w:pStyle w:val="ListParagraph"/>
+        <w:numPr>
+          <w:ilvl w:val="0"/>
+          <w:numId w:val="14"/>
+        </w:numPr>
+        <w:jc w:val="both"/>
+        <w:rPr>
+          <w:rFonts w:asciiTheme="majorBidi" w:hAnsiTheme="majorBidi" w:cstheme="majorBidi"/>
+        </w:rPr>
+      </w:pPr>
+      <w:r>
+        <w:rPr>
+          <w:rFonts w:asciiTheme="majorBidi" w:hAnsiTheme="majorBidi" w:cstheme="majorBidi"/>
+        </w:rPr>
+        <w:t>Insert into trainer and organization relations.</w:t>
+      </w:r>
+    </w:p>
+    <w:p>
+      <w:pPr>
+        <w:pStyle w:val="ListParagraph"/>
+        <w:numPr>
+          <w:ilvl w:val="0"/>
+          <w:numId w:val="14"/>
+        </w:numPr>
+        <w:jc w:val="both"/>
+        <w:rPr>
+          <w:rFonts w:asciiTheme="majorBidi" w:hAnsiTheme="majorBidi" w:cstheme="majorBidi"/>
+        </w:rPr>
+      </w:pPr>
+      <w:r>
+        <w:rPr>
+          <w:rFonts w:asciiTheme="majorBidi" w:hAnsiTheme="majorBidi" w:cstheme="majorBidi"/>
+        </w:rPr>
+        <w:t>Insert all employees of the company in the employee relation</w:t>
+      </w:r>
+    </w:p>
+    <w:p>
+      <w:pPr>
+        <w:pStyle w:val="ListParagraph"/>
+        <w:numPr>
+          <w:ilvl w:val="0"/>
+          <w:numId w:val="14"/>
+        </w:numPr>
+        <w:jc w:val="both"/>
+        <w:rPr>
+          <w:rFonts w:asciiTheme="majorBidi" w:hAnsiTheme="majorBidi" w:cstheme="majorBidi"/>
+        </w:rPr>
+      </w:pPr>
+      <w:r>
+        <w:rPr>
+          <w:rFonts w:asciiTheme="majorBidi" w:hAnsiTheme="majorBidi" w:cstheme="majorBidi"/>
+        </w:rPr>
+        <w:t>Insert all services into service relation</w:t>
+      </w:r>
+    </w:p>
+    <w:p>
+      <w:pPr>
+        <w:pStyle w:val="ListParagraph"/>
+        <w:numPr>
+          <w:ilvl w:val="0"/>
+          <w:numId w:val="14"/>
+        </w:numPr>
+        <w:jc w:val="both"/>
+        <w:rPr>
+          <w:rFonts w:asciiTheme="majorBidi" w:hAnsiTheme="majorBidi" w:cstheme="majorBidi"/>
+        </w:rPr>
+      </w:pPr>
+      <w:r>
+        <w:rPr>
+          <w:rFonts w:asciiTheme="majorBidi" w:hAnsiTheme="majorBidi" w:cstheme="majorBidi"/>
+        </w:rPr>
+        <w:t>Insert all courses in course relation.</w:t>
+      </w:r>
+    </w:p>
+    <w:p>
+      <w:pPr>
+        <w:pStyle w:val="ListParagraph"/>
+        <w:jc w:val="both"/>
+        <w:rPr>
+          <w:rFonts w:asciiTheme="majorBidi" w:hAnsiTheme="majorBidi" w:cstheme="majorBidi"/>
+        </w:rPr>
+      </w:pPr>
+    </w:p>
+    <w:p>
+      <w:pPr>
+        <w:pStyle w:val="ListParagraph"/>
+        <w:numPr>
+          <w:ilvl w:val="0"/>
+          <w:numId w:val="10"/>
+        </w:numPr>
+        <w:jc w:val="both"/>
+        <w:rPr>
+          <w:rFonts w:asciiTheme="majorBidi" w:hAnsiTheme="majorBidi" w:cstheme="majorBidi"/>
+          <w:color w:val="2F5496" w:themeColor="accent5" w:themeShade="BF"/>
+        </w:rPr>
+      </w:pPr>
+      <w:r>
+        <w:rPr>
+          <w:rFonts w:asciiTheme="majorBidi" w:hAnsiTheme="majorBidi" w:cstheme="majorBidi"/>
+          <w:color w:val="2F5496" w:themeColor="accent5" w:themeShade="BF"/>
+        </w:rPr>
+        <w:lastRenderedPageBreak/>
+        <w:t xml:space="preserve">Update queries: </w:t>
+      </w:r>
+    </w:p>
+    <w:p>
+      <w:pPr>
+        <w:pStyle w:val="ListParagraph"/>
+        <w:numPr>
+          <w:ilvl w:val="0"/>
+          <w:numId w:val="15"/>
+        </w:numPr>
+        <w:jc w:val="both"/>
+        <w:rPr>
+          <w:rFonts w:asciiTheme="majorBidi" w:hAnsiTheme="majorBidi" w:cstheme="majorBidi"/>
+        </w:rPr>
+      </w:pPr>
+      <w:r>
+        <w:rPr>
+          <w:rFonts w:asciiTheme="majorBidi" w:hAnsiTheme="majorBidi" w:cstheme="majorBidi"/>
+        </w:rPr>
+        <w:t>For each service request the employee need to update the price in the request record according to the agreement with the organization</w:t>
+      </w:r>
+      <w:r>
+        <w:rPr>
+          <w:rFonts w:asciiTheme="majorBidi" w:hAnsiTheme="majorBidi" w:cstheme="majorBidi"/>
+        </w:rPr>
+        <w:t xml:space="preserve"> after visiting</w:t>
+      </w:r>
+      <w:r>
+        <w:rPr>
+          <w:rFonts w:asciiTheme="majorBidi" w:hAnsiTheme="majorBidi" w:cstheme="majorBidi"/>
+        </w:rPr>
+        <w:t>.</w:t>
+      </w:r>
+    </w:p>
+    <w:p>
+      <w:pPr>
+        <w:pStyle w:val="ListParagraph"/>
+        <w:numPr>
+          <w:ilvl w:val="0"/>
+          <w:numId w:val="15"/>
+        </w:numPr>
+        <w:jc w:val="both"/>
+        <w:rPr>
+          <w:rFonts w:asciiTheme="majorBidi" w:hAnsiTheme="majorBidi" w:cstheme="majorBidi"/>
+        </w:rPr>
+      </w:pPr>
+      <w:r>
+        <w:rPr>
+          <w:rFonts w:asciiTheme="majorBidi" w:hAnsiTheme="majorBidi" w:cstheme="majorBidi"/>
+        </w:rPr>
+        <w:t xml:space="preserve">Any update on any record of </w:t>
+      </w:r>
+      <w:r>
+        <w:rPr>
+          <w:rFonts w:asciiTheme="majorBidi" w:hAnsiTheme="majorBidi" w:cstheme="majorBidi"/>
+        </w:rPr>
+        <w:t>relations (</w:t>
+      </w:r>
+      <w:r>
+        <w:rPr>
+          <w:rFonts w:asciiTheme="majorBidi" w:hAnsiTheme="majorBidi" w:cstheme="majorBidi"/>
+        </w:rPr>
+        <w:t>employee, organization, trainer, course, service).</w:t>
+      </w:r>
+    </w:p>
+    <w:p>
+      <w:pPr>
+        <w:pStyle w:val="ListParagraph"/>
+        <w:jc w:val="both"/>
+        <w:rPr>
+          <w:rFonts w:asciiTheme="majorBidi" w:hAnsiTheme="majorBidi" w:cstheme="majorBidi"/>
+        </w:rPr>
+      </w:pPr>
+    </w:p>
+    <w:p>
+      <w:pPr>
+        <w:pStyle w:val="ListParagraph"/>
+        <w:numPr>
+          <w:ilvl w:val="0"/>
+          <w:numId w:val="10"/>
+        </w:numPr>
+        <w:jc w:val="both"/>
+        <w:rPr>
+          <w:rFonts w:asciiTheme="majorBidi" w:hAnsiTheme="majorBidi" w:cstheme="majorBidi"/>
+          <w:color w:val="2F5496" w:themeColor="accent5" w:themeShade="BF"/>
+        </w:rPr>
+      </w:pPr>
+      <w:r>
+        <w:rPr>
+          <w:rFonts w:asciiTheme="majorBidi" w:hAnsiTheme="majorBidi" w:cstheme="majorBidi"/>
+          <w:color w:val="2F5496" w:themeColor="accent5" w:themeShade="BF"/>
+        </w:rPr>
+        <w:t>Delete queries:</w:t>
+      </w:r>
+    </w:p>
+    <w:p>
+      <w:pPr>
+        <w:pStyle w:val="ListParagraph"/>
+        <w:numPr>
+          <w:ilvl w:val="0"/>
+          <w:numId w:val="16"/>
+        </w:numPr>
+        <w:jc w:val="both"/>
+        <w:rPr>
+          <w:rFonts w:asciiTheme="majorBidi" w:hAnsiTheme="majorBidi" w:cstheme="majorBidi"/>
+        </w:rPr>
+      </w:pPr>
+      <w:r>
+        <w:rPr>
+          <w:rFonts w:asciiTheme="majorBidi" w:hAnsiTheme="majorBidi" w:cstheme="majorBidi"/>
+        </w:rPr>
+        <w:t>D</w:t>
+      </w:r>
+      <w:r>
+        <w:rPr>
+          <w:rFonts w:asciiTheme="majorBidi" w:hAnsiTheme="majorBidi" w:cstheme="majorBidi"/>
+        </w:rPr>
+        <w:t>elete</w:t>
+      </w:r>
+      <w:r>
+        <w:rPr>
+          <w:rFonts w:asciiTheme="majorBidi" w:hAnsiTheme="majorBidi" w:cstheme="majorBidi"/>
+        </w:rPr>
+        <w:t xml:space="preserve"> any</w:t>
+      </w:r>
+      <w:r>
+        <w:rPr>
+          <w:rFonts w:asciiTheme="majorBidi" w:hAnsiTheme="majorBidi" w:cstheme="majorBidi"/>
+        </w:rPr>
+        <w:t xml:space="preserve"> request</w:t>
+      </w:r>
+      <w:r>
+        <w:rPr>
+          <w:rFonts w:asciiTheme="majorBidi" w:hAnsiTheme="majorBidi" w:cstheme="majorBidi"/>
+        </w:rPr>
+        <w:t xml:space="preserve"> transaction</w:t>
+      </w:r>
+      <w:bookmarkStart w:id="0" w:name="_GoBack"/>
+      <w:bookmarkEnd w:id="0"/>
+      <w:r>
+        <w:rPr>
+          <w:rFonts w:asciiTheme="majorBidi" w:hAnsiTheme="majorBidi" w:cstheme="majorBidi"/>
+        </w:rPr>
+        <w:t xml:space="preserve"> if the company</w:t>
+      </w:r>
+      <w:r>
+        <w:rPr>
+          <w:rFonts w:asciiTheme="majorBidi" w:hAnsiTheme="majorBidi" w:cstheme="majorBidi"/>
+        </w:rPr>
+        <w:t xml:space="preserve"> didn</w:t>
+      </w:r>
+      <w:r>
+        <w:rPr>
+          <w:rFonts w:asciiTheme="majorBidi" w:hAnsiTheme="majorBidi" w:cstheme="majorBidi"/>
+        </w:rPr>
+        <w:t>’t agree with the organization about the price or for any problem.</w:t>
+      </w:r>
+    </w:p>
+    <w:p>
+      <w:pPr>
+        <w:jc w:val="both"/>
+        <w:rPr>
+          <w:rFonts w:asciiTheme="majorBidi" w:hAnsiTheme="majorBidi" w:cstheme="majorBidi"/>
+        </w:rPr>
+      </w:pPr>
+    </w:p>
+    <w:p>
+      <w:pPr>
+        <w:pStyle w:val="ListParagraph"/>
+        <w:numPr>
+          <w:ilvl w:val="0"/>
+          <w:numId w:val="10"/>
+        </w:numPr>
+        <w:jc w:val="both"/>
+        <w:rPr>
+          <w:rFonts w:asciiTheme="majorBidi" w:hAnsiTheme="majorBidi" w:cstheme="majorBidi"/>
+          <w:color w:val="2F5496" w:themeColor="accent5" w:themeShade="BF"/>
+        </w:rPr>
+      </w:pPr>
+      <w:r>
+        <w:rPr>
+          <w:rFonts w:asciiTheme="majorBidi" w:hAnsiTheme="majorBidi" w:cstheme="majorBidi"/>
+          <w:color w:val="2F5496" w:themeColor="accent5" w:themeShade="BF"/>
+        </w:rPr>
+        <w:t>Read Queries</w:t>
+      </w:r>
+      <w:r>
+        <w:rPr>
+          <w:rFonts w:asciiTheme="majorBidi" w:hAnsiTheme="majorBidi" w:cstheme="majorBidi"/>
+          <w:color w:val="2F5496" w:themeColor="accent5" w:themeShade="BF"/>
+        </w:rPr>
+        <w:t>(report)</w:t>
+      </w:r>
+      <w:r>
+        <w:rPr>
+          <w:rFonts w:asciiTheme="majorBidi" w:hAnsiTheme="majorBidi" w:cstheme="majorBidi"/>
+          <w:color w:val="2F5496" w:themeColor="accent5" w:themeShade="BF"/>
+        </w:rPr>
+        <w:t>:</w:t>
+      </w:r>
+    </w:p>
+    <w:p>
+      <w:pPr>
+        <w:pStyle w:val="ListParagraph"/>
+        <w:numPr>
+          <w:ilvl w:val="0"/>
+          <w:numId w:val="17"/>
+        </w:numPr>
+        <w:jc w:val="both"/>
+        <w:rPr>
+          <w:rFonts w:asciiTheme="majorBidi" w:hAnsiTheme="majorBidi" w:cstheme="majorBidi"/>
+        </w:rPr>
+      </w:pPr>
+      <w:r>
+        <w:rPr>
+          <w:rFonts w:asciiTheme="majorBidi" w:hAnsiTheme="majorBidi" w:cstheme="majorBidi"/>
+        </w:rPr>
+        <w:t xml:space="preserve">Each trainer can check on courses information that he </w:t>
+      </w:r>
+      <w:r>
+        <w:rPr>
+          <w:rFonts w:asciiTheme="majorBidi" w:hAnsiTheme="majorBidi" w:cstheme="majorBidi"/>
+        </w:rPr>
+        <w:t>had enrolled</w:t>
+      </w:r>
+      <w:r>
+        <w:rPr>
+          <w:rFonts w:asciiTheme="majorBidi" w:hAnsiTheme="majorBidi" w:cstheme="majorBidi"/>
+        </w:rPr>
+        <w:t xml:space="preserve"> (e.g. price, instructor)</w:t>
+      </w:r>
+      <w:r>
+        <w:rPr>
+          <w:rFonts w:asciiTheme="majorBidi" w:hAnsiTheme="majorBidi" w:cstheme="majorBidi"/>
+        </w:rPr>
+        <w:t xml:space="preserve">. </w:t>
+      </w:r>
+    </w:p>
+    <w:p>
+      <w:pPr>
+        <w:pStyle w:val="ListParagraph"/>
+        <w:numPr>
+          <w:ilvl w:val="0"/>
+          <w:numId w:val="17"/>
+        </w:numPr>
+        <w:jc w:val="both"/>
+        <w:rPr>
+          <w:rFonts w:asciiTheme="majorBidi" w:hAnsiTheme="majorBidi" w:cstheme="majorBidi"/>
+        </w:rPr>
+      </w:pPr>
+      <w:r>
+        <w:rPr>
+          <w:rFonts w:asciiTheme="majorBidi" w:hAnsiTheme="majorBidi" w:cstheme="majorBidi"/>
+        </w:rPr>
+        <w:t xml:space="preserve">Each employee can check on service request information that he is assigned to. </w:t>
+      </w:r>
+    </w:p>
+    <w:p>
+      <w:pPr>
+        <w:pStyle w:val="ListParagraph"/>
+        <w:numPr>
+          <w:ilvl w:val="0"/>
+          <w:numId w:val="17"/>
+        </w:numPr>
+        <w:jc w:val="both"/>
+        <w:rPr>
+          <w:rFonts w:asciiTheme="majorBidi" w:hAnsiTheme="majorBidi" w:cstheme="majorBidi"/>
+        </w:rPr>
+      </w:pPr>
+      <w:r>
+        <w:rPr>
+          <w:rFonts w:asciiTheme="majorBidi" w:hAnsiTheme="majorBidi" w:cstheme="majorBidi"/>
+        </w:rPr>
+        <w:t>Find the organization that request the most services</w:t>
+      </w:r>
+      <w:r>
+        <w:rPr>
+          <w:rFonts w:asciiTheme="majorBidi" w:hAnsiTheme="majorBidi" w:cstheme="majorBidi"/>
+        </w:rPr>
+        <w:t xml:space="preserve"> for any privilege in the future</w:t>
+      </w:r>
+      <w:r>
+        <w:rPr>
+          <w:rFonts w:asciiTheme="majorBidi" w:hAnsiTheme="majorBidi" w:cstheme="majorBidi"/>
+        </w:rPr>
+        <w:t>.</w:t>
+      </w:r>
+    </w:p>
+    <w:p>
+      <w:pPr>
+        <w:pStyle w:val="ListParagraph"/>
+        <w:jc w:val="both"/>
+        <w:rPr>
+          <w:rFonts w:asciiTheme="majorBidi" w:hAnsiTheme="majorBidi" w:cstheme="majorBidi"/>
+        </w:rPr>
+      </w:pPr>
+    </w:p>
+    <w:p>
+      <w:pPr>
+        <w:pStyle w:val="ListParagraph"/>
+        <w:jc w:val="both"/>
+        <w:rPr>
+          <w:rFonts w:asciiTheme="majorBidi" w:hAnsiTheme="majorBidi" w:cstheme="majorBidi"/>
+        </w:rPr>
+      </w:pPr>
+    </w:p>
+    <w:p>
+      <w:pPr>
+        <w:pStyle w:val="NormalWeb"/>
+        <w:spacing w:before="0" w:beforeAutospacing="0" w:after="240" w:afterAutospacing="0" w:line="276" w:lineRule="auto"/>
+        <w:jc w:val="both"/>
         <w:rPr>
           <w:i/>
           <w:iCs/>
@@ -1846,504 +2458,8 @@
           <w:szCs w:val="28"/>
           <w:u w:val="single"/>
         </w:rPr>
-        <w:t>:</w:t>
-      </w:r>
-    </w:p>
-    <w:p>
-      <w:pPr>
-        <w:pStyle w:val="ListParagraph"/>
-        <w:numPr>
-          <w:ilvl w:val="0"/>
-          <w:numId w:val="10"/>
-        </w:numPr>
-        <w:jc w:val="both"/>
-        <w:rPr>
-          <w:rFonts w:asciiTheme="majorBidi" w:hAnsiTheme="majorBidi" w:cstheme="majorBidi"/>
-        </w:rPr>
-      </w:pPr>
-      <w:r>
-        <w:rPr>
-          <w:rFonts w:asciiTheme="majorBidi" w:hAnsiTheme="majorBidi" w:cstheme="majorBidi"/>
-          <w:color w:val="2F5496" w:themeColor="accent5" w:themeShade="BF"/>
-        </w:rPr>
-        <w:t xml:space="preserve">Insert queries : </w:t>
-      </w:r>
-    </w:p>
-    <w:p>
-      <w:pPr>
-        <w:pStyle w:val="ListParagraph"/>
-        <w:numPr>
-          <w:ilvl w:val="0"/>
-          <w:numId w:val="14"/>
-        </w:numPr>
-        <w:jc w:val="both"/>
-        <w:rPr>
-          <w:rFonts w:asciiTheme="majorBidi" w:hAnsiTheme="majorBidi" w:cstheme="majorBidi"/>
-        </w:rPr>
-      </w:pPr>
-      <w:r>
-        <w:rPr>
-          <w:rFonts w:asciiTheme="majorBidi" w:hAnsiTheme="majorBidi" w:cstheme="majorBidi"/>
-        </w:rPr>
-        <w:t>W</w:t>
-      </w:r>
-      <w:r>
-        <w:rPr>
-          <w:rFonts w:asciiTheme="majorBidi" w:hAnsiTheme="majorBidi" w:cstheme="majorBidi"/>
-        </w:rPr>
-        <w:t>hen</w:t>
-      </w:r>
-      <w:r>
-        <w:rPr>
-          <w:rFonts w:asciiTheme="majorBidi" w:hAnsiTheme="majorBidi" w:cstheme="majorBidi"/>
-        </w:rPr>
-        <w:t xml:space="preserve"> an organization requests</w:t>
-      </w:r>
-      <w:r>
-        <w:rPr>
-          <w:rFonts w:asciiTheme="majorBidi" w:hAnsiTheme="majorBidi" w:cstheme="majorBidi"/>
-        </w:rPr>
-        <w:t xml:space="preserve"> a service it will be inserted into the database as a request record.  Also, the organization itself will be inserted as an organization record.</w:t>
-      </w:r>
-    </w:p>
-    <w:p>
-      <w:pPr>
-        <w:pStyle w:val="ListParagraph"/>
-        <w:numPr>
-          <w:ilvl w:val="0"/>
-          <w:numId w:val="14"/>
-        </w:numPr>
-        <w:jc w:val="both"/>
-        <w:rPr>
-          <w:rFonts w:asciiTheme="majorBidi" w:hAnsiTheme="majorBidi" w:cstheme="majorBidi"/>
-        </w:rPr>
-      </w:pPr>
-      <w:r>
-        <w:rPr>
-          <w:rFonts w:asciiTheme="majorBidi" w:hAnsiTheme="majorBidi" w:cstheme="majorBidi"/>
-        </w:rPr>
-        <w:t>When a trainer enrolls in a course it will be inserted into the database as a completion record.  Also, the trainer itself will be inserted as trainer record.</w:t>
-      </w:r>
-    </w:p>
-    <w:p>
-      <w:pPr>
-        <w:pStyle w:val="ListParagraph"/>
-        <w:numPr>
-          <w:ilvl w:val="0"/>
-          <w:numId w:val="14"/>
-        </w:numPr>
-        <w:jc w:val="both"/>
-        <w:rPr>
-          <w:rFonts w:asciiTheme="majorBidi" w:hAnsiTheme="majorBidi" w:cstheme="majorBidi"/>
-        </w:rPr>
-      </w:pPr>
-      <w:r>
-        <w:rPr>
-          <w:rFonts w:asciiTheme="majorBidi" w:hAnsiTheme="majorBidi" w:cstheme="majorBidi"/>
-        </w:rPr>
-        <w:t>Insert all employees of the company in the employee relation</w:t>
-      </w:r>
-    </w:p>
-    <w:p>
-      <w:pPr>
-        <w:pStyle w:val="ListParagraph"/>
-        <w:numPr>
-          <w:ilvl w:val="0"/>
-          <w:numId w:val="14"/>
-        </w:numPr>
-        <w:jc w:val="both"/>
-        <w:rPr>
-          <w:rFonts w:asciiTheme="majorBidi" w:hAnsiTheme="majorBidi" w:cstheme="majorBidi"/>
-        </w:rPr>
-      </w:pPr>
-      <w:r>
-        <w:rPr>
-          <w:rFonts w:asciiTheme="majorBidi" w:hAnsiTheme="majorBidi" w:cstheme="majorBidi"/>
-        </w:rPr>
-        <w:t>Insert all services into service relation</w:t>
-      </w:r>
-    </w:p>
-    <w:p>
-      <w:pPr>
-        <w:pStyle w:val="ListParagraph"/>
-        <w:numPr>
-          <w:ilvl w:val="0"/>
-          <w:numId w:val="14"/>
-        </w:numPr>
-        <w:jc w:val="both"/>
-        <w:rPr>
-          <w:rFonts w:asciiTheme="majorBidi" w:hAnsiTheme="majorBidi" w:cstheme="majorBidi"/>
-        </w:rPr>
-      </w:pPr>
-      <w:r>
-        <w:rPr>
-          <w:rFonts w:asciiTheme="majorBidi" w:hAnsiTheme="majorBidi" w:cstheme="majorBidi"/>
-        </w:rPr>
-        <w:t>Insert all courses in course relation.</w:t>
-      </w:r>
-    </w:p>
-    <w:p>
-      <w:pPr>
-        <w:pStyle w:val="ListParagraph"/>
-        <w:jc w:val="both"/>
-        <w:rPr>
-          <w:rFonts w:asciiTheme="majorBidi" w:hAnsiTheme="majorBidi" w:cstheme="majorBidi"/>
-        </w:rPr>
-      </w:pPr>
-    </w:p>
-    <w:p>
-      <w:pPr>
-        <w:pStyle w:val="ListParagraph"/>
-        <w:numPr>
-          <w:ilvl w:val="0"/>
-          <w:numId w:val="10"/>
-        </w:numPr>
-        <w:jc w:val="both"/>
-        <w:rPr>
-          <w:rFonts w:asciiTheme="majorBidi" w:hAnsiTheme="majorBidi" w:cstheme="majorBidi"/>
-          <w:color w:val="2F5496" w:themeColor="accent5" w:themeShade="BF"/>
-        </w:rPr>
-      </w:pPr>
-      <w:r>
-        <w:rPr>
-          <w:rFonts w:asciiTheme="majorBidi" w:hAnsiTheme="majorBidi" w:cstheme="majorBidi"/>
-          <w:color w:val="2F5496" w:themeColor="accent5" w:themeShade="BF"/>
-        </w:rPr>
-        <w:t xml:space="preserve">Update queries: </w:t>
-      </w:r>
-    </w:p>
-    <w:p>
-      <w:pPr>
-        <w:pStyle w:val="ListParagraph"/>
-        <w:numPr>
-          <w:ilvl w:val="0"/>
-          <w:numId w:val="15"/>
-        </w:numPr>
-        <w:jc w:val="both"/>
-        <w:rPr>
-          <w:rFonts w:asciiTheme="majorBidi" w:hAnsiTheme="majorBidi" w:cstheme="majorBidi"/>
-        </w:rPr>
-      </w:pPr>
-      <w:r>
-        <w:rPr>
-          <w:rFonts w:asciiTheme="majorBidi" w:hAnsiTheme="majorBidi" w:cstheme="majorBidi"/>
-        </w:rPr>
-        <w:t>For each service request the employee need to update the price in the request record according to the agreement with the organization</w:t>
-      </w:r>
-      <w:r>
-        <w:rPr>
-          <w:rFonts w:asciiTheme="majorBidi" w:hAnsiTheme="majorBidi" w:cstheme="majorBidi"/>
-        </w:rPr>
-        <w:t xml:space="preserve"> after visiting</w:t>
-      </w:r>
-      <w:r>
-        <w:rPr>
-          <w:rFonts w:asciiTheme="majorBidi" w:hAnsiTheme="majorBidi" w:cstheme="majorBidi"/>
-        </w:rPr>
-        <w:t>.</w:t>
-      </w:r>
-    </w:p>
-    <w:p>
-      <w:pPr>
-        <w:pStyle w:val="ListParagraph"/>
-        <w:numPr>
-          <w:ilvl w:val="0"/>
-          <w:numId w:val="15"/>
-        </w:numPr>
-        <w:jc w:val="both"/>
-        <w:rPr>
-          <w:rFonts w:asciiTheme="majorBidi" w:hAnsiTheme="majorBidi" w:cstheme="majorBidi"/>
-        </w:rPr>
-      </w:pPr>
-      <w:r>
-        <w:rPr>
-          <w:rFonts w:asciiTheme="majorBidi" w:hAnsiTheme="majorBidi" w:cstheme="majorBidi"/>
-        </w:rPr>
-        <w:t xml:space="preserve">Any update on any record of </w:t>
-      </w:r>
-      <w:r>
-        <w:rPr>
-          <w:rFonts w:asciiTheme="majorBidi" w:hAnsiTheme="majorBidi" w:cstheme="majorBidi"/>
-        </w:rPr>
-        <w:t>relations (</w:t>
-      </w:r>
-      <w:r>
-        <w:rPr>
-          <w:rFonts w:asciiTheme="majorBidi" w:hAnsiTheme="majorBidi" w:cstheme="majorBidi"/>
-        </w:rPr>
-        <w:t>employee, organization, trainer, course, service).</w:t>
-      </w:r>
-    </w:p>
-    <w:p>
-      <w:pPr>
-        <w:pStyle w:val="ListParagraph"/>
-        <w:jc w:val="both"/>
-        <w:rPr>
-          <w:rFonts w:asciiTheme="majorBidi" w:hAnsiTheme="majorBidi" w:cstheme="majorBidi"/>
-        </w:rPr>
-      </w:pPr>
-    </w:p>
-    <w:p>
-      <w:pPr>
-        <w:pStyle w:val="ListParagraph"/>
-        <w:numPr>
-          <w:ilvl w:val="0"/>
-          <w:numId w:val="10"/>
-        </w:numPr>
-        <w:jc w:val="both"/>
-        <w:rPr>
-          <w:rFonts w:asciiTheme="majorBidi" w:hAnsiTheme="majorBidi" w:cstheme="majorBidi"/>
-          <w:color w:val="2F5496" w:themeColor="accent5" w:themeShade="BF"/>
-        </w:rPr>
-      </w:pPr>
-      <w:r>
-        <w:rPr>
-          <w:rFonts w:asciiTheme="majorBidi" w:hAnsiTheme="majorBidi" w:cstheme="majorBidi"/>
-          <w:color w:val="2F5496" w:themeColor="accent5" w:themeShade="BF"/>
-        </w:rPr>
-        <w:t>Delete queries:</w:t>
-      </w:r>
-    </w:p>
-    <w:p>
-      <w:pPr>
-        <w:pStyle w:val="ListParagraph"/>
-        <w:numPr>
-          <w:ilvl w:val="0"/>
-          <w:numId w:val="16"/>
-        </w:numPr>
-        <w:jc w:val="both"/>
-        <w:rPr>
-          <w:rFonts w:asciiTheme="majorBidi" w:hAnsiTheme="majorBidi" w:cstheme="majorBidi"/>
-        </w:rPr>
-      </w:pPr>
-      <w:r>
-        <w:rPr>
-          <w:rFonts w:asciiTheme="majorBidi" w:hAnsiTheme="majorBidi" w:cstheme="majorBidi"/>
-        </w:rPr>
-        <w:t>Each trainer who apply for a course</w:t>
-      </w:r>
-      <w:r>
-        <w:rPr>
-          <w:rFonts w:asciiTheme="majorBidi" w:hAnsiTheme="majorBidi" w:cstheme="majorBidi"/>
-        </w:rPr>
-        <w:t xml:space="preserve"> can </w:t>
-      </w:r>
-      <w:r>
-        <w:rPr>
-          <w:rFonts w:asciiTheme="majorBidi" w:hAnsiTheme="majorBidi" w:cstheme="majorBidi"/>
-        </w:rPr>
-        <w:t>delete his registration within limit of time.</w:t>
-      </w:r>
-    </w:p>
-    <w:p>
-      <w:pPr>
-        <w:pStyle w:val="ListParagraph"/>
-        <w:numPr>
-          <w:ilvl w:val="0"/>
-          <w:numId w:val="16"/>
-        </w:numPr>
-        <w:jc w:val="both"/>
-        <w:rPr>
-          <w:rFonts w:asciiTheme="majorBidi" w:hAnsiTheme="majorBidi" w:cstheme="majorBidi"/>
-        </w:rPr>
-      </w:pPr>
-      <w:r>
-        <w:rPr>
-          <w:rFonts w:asciiTheme="majorBidi" w:hAnsiTheme="majorBidi" w:cstheme="majorBidi"/>
-        </w:rPr>
-        <w:lastRenderedPageBreak/>
-        <w:t>D</w:t>
-      </w:r>
-      <w:r>
-        <w:rPr>
-          <w:rFonts w:asciiTheme="majorBidi" w:hAnsiTheme="majorBidi" w:cstheme="majorBidi"/>
-        </w:rPr>
-        <w:t>elete</w:t>
-      </w:r>
-      <w:r>
-        <w:rPr>
-          <w:rFonts w:asciiTheme="majorBidi" w:hAnsiTheme="majorBidi" w:cstheme="majorBidi"/>
-        </w:rPr>
-        <w:t xml:space="preserve"> any</w:t>
-      </w:r>
-      <w:r>
-        <w:rPr>
-          <w:rFonts w:asciiTheme="majorBidi" w:hAnsiTheme="majorBidi" w:cstheme="majorBidi"/>
-        </w:rPr>
-        <w:t xml:space="preserve"> request if they don’t agree with the organization about the price or for any problem.</w:t>
-      </w:r>
-    </w:p>
-    <w:p>
-      <w:pPr>
-        <w:pStyle w:val="ListParagraph"/>
-        <w:numPr>
-          <w:ilvl w:val="0"/>
-          <w:numId w:val="16"/>
-        </w:numPr>
-        <w:jc w:val="both"/>
-        <w:rPr>
-          <w:rFonts w:asciiTheme="majorBidi" w:hAnsiTheme="majorBidi" w:cstheme="majorBidi"/>
-        </w:rPr>
-      </w:pPr>
-      <w:r>
-        <w:rPr>
-          <w:rFonts w:asciiTheme="majorBidi" w:hAnsiTheme="majorBidi" w:cstheme="majorBidi"/>
-        </w:rPr>
-        <w:t xml:space="preserve">Any delete for any record of </w:t>
-      </w:r>
-      <w:r>
-        <w:rPr>
-          <w:rFonts w:asciiTheme="majorBidi" w:hAnsiTheme="majorBidi" w:cstheme="majorBidi"/>
-        </w:rPr>
-        <w:t>relations (</w:t>
-      </w:r>
-      <w:r>
-        <w:rPr>
-          <w:rFonts w:asciiTheme="majorBidi" w:hAnsiTheme="majorBidi" w:cstheme="majorBidi"/>
-        </w:rPr>
-        <w:t>employee, organization, trainer, course, service).</w:t>
-      </w:r>
-    </w:p>
-    <w:p>
-      <w:pPr>
-        <w:pStyle w:val="ListParagraph"/>
-        <w:jc w:val="both"/>
-        <w:rPr>
-          <w:rFonts w:asciiTheme="majorBidi" w:hAnsiTheme="majorBidi" w:cstheme="majorBidi"/>
-        </w:rPr>
-      </w:pPr>
-    </w:p>
-    <w:p>
-      <w:pPr>
-        <w:pStyle w:val="ListParagraph"/>
-        <w:numPr>
-          <w:ilvl w:val="0"/>
-          <w:numId w:val="10"/>
-        </w:numPr>
-        <w:jc w:val="both"/>
-        <w:rPr>
-          <w:rFonts w:asciiTheme="majorBidi" w:hAnsiTheme="majorBidi" w:cstheme="majorBidi"/>
-          <w:color w:val="2F5496" w:themeColor="accent5" w:themeShade="BF"/>
-        </w:rPr>
-      </w:pPr>
-      <w:r>
-        <w:rPr>
-          <w:rFonts w:asciiTheme="majorBidi" w:hAnsiTheme="majorBidi" w:cstheme="majorBidi"/>
-          <w:color w:val="2F5496" w:themeColor="accent5" w:themeShade="BF"/>
-        </w:rPr>
-        <w:t>Read Queries:</w:t>
-      </w:r>
-    </w:p>
-    <w:p>
-      <w:pPr>
-        <w:pStyle w:val="ListParagraph"/>
-        <w:numPr>
-          <w:ilvl w:val="0"/>
-          <w:numId w:val="17"/>
-        </w:numPr>
-        <w:jc w:val="both"/>
-        <w:rPr>
-          <w:rFonts w:asciiTheme="majorBidi" w:hAnsiTheme="majorBidi" w:cstheme="majorBidi"/>
-        </w:rPr>
-      </w:pPr>
-      <w:r>
-        <w:rPr>
-          <w:rFonts w:asciiTheme="majorBidi" w:hAnsiTheme="majorBidi" w:cstheme="majorBidi"/>
-        </w:rPr>
-        <w:t xml:space="preserve">Each trainer can check on courses information that he </w:t>
-      </w:r>
-      <w:r>
-        <w:rPr>
-          <w:rFonts w:asciiTheme="majorBidi" w:hAnsiTheme="majorBidi" w:cstheme="majorBidi"/>
-        </w:rPr>
-        <w:t>had enrolled</w:t>
-      </w:r>
-      <w:r>
-        <w:rPr>
-          <w:rFonts w:asciiTheme="majorBidi" w:hAnsiTheme="majorBidi" w:cstheme="majorBidi"/>
-        </w:rPr>
-        <w:t xml:space="preserve"> (e.g. price, instructor)</w:t>
-      </w:r>
-      <w:r>
-        <w:rPr>
-          <w:rFonts w:asciiTheme="majorBidi" w:hAnsiTheme="majorBidi" w:cstheme="majorBidi"/>
-        </w:rPr>
-        <w:t xml:space="preserve">. </w:t>
-      </w:r>
-    </w:p>
-    <w:p>
-      <w:pPr>
-        <w:pStyle w:val="ListParagraph"/>
-        <w:numPr>
-          <w:ilvl w:val="0"/>
-          <w:numId w:val="17"/>
-        </w:numPr>
-        <w:jc w:val="both"/>
-        <w:rPr>
-          <w:rFonts w:asciiTheme="majorBidi" w:hAnsiTheme="majorBidi" w:cstheme="majorBidi"/>
-        </w:rPr>
-      </w:pPr>
-      <w:r>
-        <w:rPr>
-          <w:rFonts w:asciiTheme="majorBidi" w:hAnsiTheme="majorBidi" w:cstheme="majorBidi"/>
-        </w:rPr>
-        <w:t xml:space="preserve">Each employee can check on service request information that he is assigned to. </w:t>
-      </w:r>
-    </w:p>
-    <w:p>
-      <w:pPr>
-        <w:pStyle w:val="ListParagraph"/>
-        <w:numPr>
-          <w:ilvl w:val="0"/>
-          <w:numId w:val="17"/>
-        </w:numPr>
-        <w:jc w:val="both"/>
-        <w:rPr>
-          <w:rFonts w:asciiTheme="majorBidi" w:hAnsiTheme="majorBidi" w:cstheme="majorBidi"/>
-        </w:rPr>
-      </w:pPr>
-      <w:r>
-        <w:rPr>
-          <w:rFonts w:asciiTheme="majorBidi" w:hAnsiTheme="majorBidi" w:cstheme="majorBidi"/>
-        </w:rPr>
-        <w:t>Find the organization that request the most services</w:t>
-      </w:r>
-      <w:r>
-        <w:rPr>
-          <w:rFonts w:asciiTheme="majorBidi" w:hAnsiTheme="majorBidi" w:cstheme="majorBidi"/>
-        </w:rPr>
-        <w:t xml:space="preserve"> for any privilege in the future</w:t>
-      </w:r>
-      <w:r>
-        <w:rPr>
-          <w:rFonts w:asciiTheme="majorBidi" w:hAnsiTheme="majorBidi" w:cstheme="majorBidi"/>
-        </w:rPr>
-        <w:t>.</w:t>
-      </w:r>
-    </w:p>
-    <w:p>
-      <w:pPr>
-        <w:pStyle w:val="ListParagraph"/>
-        <w:jc w:val="both"/>
-        <w:rPr>
-          <w:rFonts w:asciiTheme="majorBidi" w:hAnsiTheme="majorBidi" w:cstheme="majorBidi"/>
-        </w:rPr>
-      </w:pPr>
-    </w:p>
-    <w:p>
-      <w:pPr>
-        <w:pStyle w:val="ListParagraph"/>
-        <w:jc w:val="both"/>
-        <w:rPr>
-          <w:rFonts w:asciiTheme="majorBidi" w:hAnsiTheme="majorBidi" w:cstheme="majorBidi"/>
-        </w:rPr>
-      </w:pPr>
-    </w:p>
-    <w:p>
-      <w:pPr>
-        <w:pStyle w:val="NormalWeb"/>
-        <w:spacing w:before="0" w:beforeAutospacing="0" w:after="240" w:afterAutospacing="0" w:line="276" w:lineRule="auto"/>
-        <w:jc w:val="both"/>
+      </w:pPr>
+      <w:r>
         <w:rPr>
           <w:i/>
           <w:iCs/>
@@ -2352,8 +2468,457 @@
           <w:szCs w:val="28"/>
           <w:u w:val="single"/>
         </w:rPr>
-      </w:pPr>
-      <w:r>
+        <w:t xml:space="preserve">Referential integrity constraints: </w:t>
+      </w:r>
+    </w:p>
+    <w:p>
+      <w:pPr>
+        <w:pStyle w:val="NormalWeb"/>
+        <w:numPr>
+          <w:ilvl w:val="0"/>
+          <w:numId w:val="13"/>
+        </w:numPr>
+        <w:spacing w:before="0" w:beforeAutospacing="0" w:after="0" w:afterAutospacing="0" w:line="276" w:lineRule="auto"/>
+        <w:jc w:val="both"/>
+        <w:rPr>
+          <w:rFonts w:asciiTheme="majorBidi" w:hAnsiTheme="majorBidi" w:cstheme="majorBidi"/>
+        </w:rPr>
+      </w:pPr>
+      <w:r>
+        <w:rPr>
+          <w:rFonts w:asciiTheme="majorBidi" w:hAnsiTheme="majorBidi" w:cstheme="majorBidi"/>
+        </w:rPr>
+        <w:t xml:space="preserve">Each unique request record contains two </w:t>
+      </w:r>
+      <w:r>
+        <w:rPr>
+          <w:rFonts w:asciiTheme="majorBidi" w:hAnsiTheme="majorBidi" w:cstheme="majorBidi"/>
+        </w:rPr>
+        <w:t>FK (</w:t>
+      </w:r>
+      <w:r>
+        <w:rPr>
+          <w:rFonts w:asciiTheme="majorBidi" w:hAnsiTheme="majorBidi" w:cstheme="majorBidi"/>
+        </w:rPr>
+        <w:t>Not Null)</w:t>
+      </w:r>
+      <w:r>
+        <w:rPr>
+          <w:rFonts w:asciiTheme="majorBidi" w:hAnsiTheme="majorBidi" w:cstheme="majorBidi"/>
+        </w:rPr>
+        <w:t xml:space="preserve">, </w:t>
+      </w:r>
+      <w:r>
+        <w:rPr>
+          <w:rFonts w:asciiTheme="majorBidi" w:hAnsiTheme="majorBidi" w:cstheme="majorBidi"/>
+        </w:rPr>
+        <w:t xml:space="preserve">one refers to the organization PK and the other </w:t>
+      </w:r>
+      <w:r>
+        <w:rPr>
+          <w:rFonts w:asciiTheme="majorBidi" w:hAnsiTheme="majorBidi" w:cstheme="majorBidi"/>
+        </w:rPr>
+        <w:t xml:space="preserve">refers </w:t>
+      </w:r>
+      <w:r>
+        <w:rPr>
+          <w:rFonts w:asciiTheme="majorBidi" w:hAnsiTheme="majorBidi" w:cstheme="majorBidi"/>
+        </w:rPr>
+        <w:t>to the service PK.</w:t>
+      </w:r>
+    </w:p>
+    <w:p>
+      <w:pPr>
+        <w:pStyle w:val="NormalWeb"/>
+        <w:numPr>
+          <w:ilvl w:val="0"/>
+          <w:numId w:val="13"/>
+        </w:numPr>
+        <w:spacing w:before="0" w:beforeAutospacing="0" w:after="0" w:afterAutospacing="0" w:line="276" w:lineRule="auto"/>
+        <w:jc w:val="both"/>
+        <w:rPr>
+          <w:rFonts w:asciiTheme="majorBidi" w:hAnsiTheme="majorBidi" w:cstheme="majorBidi"/>
+        </w:rPr>
+      </w:pPr>
+      <w:r>
+        <w:rPr>
+          <w:rFonts w:asciiTheme="majorBidi" w:hAnsiTheme="majorBidi" w:cstheme="majorBidi"/>
+        </w:rPr>
+        <w:t>Each record</w:t>
+      </w:r>
+      <w:r>
+        <w:rPr>
+          <w:rFonts w:asciiTheme="majorBidi" w:hAnsiTheme="majorBidi" w:cstheme="majorBidi"/>
+        </w:rPr>
+        <w:t xml:space="preserve"> in a </w:t>
+      </w:r>
+      <w:r>
+        <w:rPr>
+          <w:rFonts w:asciiTheme="majorBidi" w:hAnsiTheme="majorBidi" w:cstheme="majorBidi"/>
+        </w:rPr>
+        <w:t>relation (</w:t>
+      </w:r>
+      <w:r>
+        <w:rPr>
+          <w:rFonts w:asciiTheme="majorBidi" w:hAnsiTheme="majorBidi" w:cstheme="majorBidi"/>
+        </w:rPr>
+        <w:t>assigned to) that represent the relationship between request of the service and employee</w:t>
+      </w:r>
+      <w:r>
+        <w:rPr>
+          <w:rFonts w:asciiTheme="majorBidi" w:hAnsiTheme="majorBidi" w:cstheme="majorBidi"/>
+        </w:rPr>
+        <w:t xml:space="preserve"> contains two </w:t>
+      </w:r>
+      <w:r>
+        <w:rPr>
+          <w:rFonts w:asciiTheme="majorBidi" w:hAnsiTheme="majorBidi" w:cstheme="majorBidi"/>
+        </w:rPr>
+        <w:t>FK (</w:t>
+      </w:r>
+      <w:r>
+        <w:rPr>
+          <w:rFonts w:asciiTheme="majorBidi" w:hAnsiTheme="majorBidi" w:cstheme="majorBidi"/>
+        </w:rPr>
+        <w:t xml:space="preserve">Not Null) one refers to the </w:t>
+      </w:r>
+      <w:r>
+        <w:rPr>
+          <w:rFonts w:asciiTheme="majorBidi" w:hAnsiTheme="majorBidi" w:cstheme="majorBidi"/>
+        </w:rPr>
+        <w:t xml:space="preserve">employee PK and the other </w:t>
+      </w:r>
+      <w:r>
+        <w:rPr>
+          <w:rFonts w:asciiTheme="majorBidi" w:hAnsiTheme="majorBidi" w:cstheme="majorBidi"/>
+        </w:rPr>
+        <w:t xml:space="preserve">refers </w:t>
+      </w:r>
+      <w:r>
+        <w:rPr>
+          <w:rFonts w:asciiTheme="majorBidi" w:hAnsiTheme="majorBidi" w:cstheme="majorBidi"/>
+        </w:rPr>
+        <w:t>to the request</w:t>
+      </w:r>
+      <w:r>
+        <w:rPr>
+          <w:rFonts w:asciiTheme="majorBidi" w:hAnsiTheme="majorBidi" w:cstheme="majorBidi"/>
+        </w:rPr>
+        <w:t xml:space="preserve"> PK</w:t>
+      </w:r>
+      <w:r>
+        <w:rPr>
+          <w:rFonts w:asciiTheme="majorBidi" w:hAnsiTheme="majorBidi" w:cstheme="majorBidi"/>
+        </w:rPr>
+        <w:t>, both form the PK of this relation</w:t>
+      </w:r>
+      <w:r>
+        <w:rPr>
+          <w:rFonts w:asciiTheme="majorBidi" w:hAnsiTheme="majorBidi" w:cstheme="majorBidi"/>
+        </w:rPr>
+        <w:t>.</w:t>
+      </w:r>
+    </w:p>
+    <w:p>
+      <w:pPr>
+        <w:pStyle w:val="NormalWeb"/>
+        <w:numPr>
+          <w:ilvl w:val="0"/>
+          <w:numId w:val="13"/>
+        </w:numPr>
+        <w:spacing w:before="0" w:beforeAutospacing="0" w:after="0" w:afterAutospacing="0" w:line="276" w:lineRule="auto"/>
+        <w:jc w:val="both"/>
+        <w:rPr>
+          <w:rFonts w:asciiTheme="majorBidi" w:hAnsiTheme="majorBidi" w:cstheme="majorBidi"/>
+        </w:rPr>
+      </w:pPr>
+      <w:r>
+        <w:rPr>
+          <w:rFonts w:asciiTheme="majorBidi" w:hAnsiTheme="majorBidi" w:cstheme="majorBidi"/>
+        </w:rPr>
+        <w:t>Each unique course record contains FK (Not Null) refers to the Employee PK that teaches this specific course.</w:t>
+      </w:r>
+    </w:p>
+    <w:p>
+      <w:pPr>
+        <w:pStyle w:val="NormalWeb"/>
+        <w:numPr>
+          <w:ilvl w:val="0"/>
+          <w:numId w:val="13"/>
+        </w:numPr>
+        <w:spacing w:before="0" w:beforeAutospacing="0" w:after="0" w:afterAutospacing="0" w:line="276" w:lineRule="auto"/>
+        <w:jc w:val="both"/>
+        <w:rPr>
+          <w:rFonts w:asciiTheme="majorBidi" w:hAnsiTheme="majorBidi" w:cstheme="majorBidi"/>
+        </w:rPr>
+      </w:pPr>
+      <w:r>
+        <w:rPr>
+          <w:rFonts w:asciiTheme="majorBidi" w:hAnsiTheme="majorBidi" w:cstheme="majorBidi"/>
+        </w:rPr>
+        <w:t xml:space="preserve">Since each trainer can takes the same course multiple times in different years. </w:t>
+      </w:r>
+      <w:r>
+        <w:rPr>
+          <w:rFonts w:asciiTheme="majorBidi" w:hAnsiTheme="majorBidi" w:cstheme="majorBidi"/>
+        </w:rPr>
+        <w:t xml:space="preserve">Each record in completion relation contains partial </w:t>
+      </w:r>
+      <w:r>
+        <w:rPr>
+          <w:rFonts w:asciiTheme="majorBidi" w:hAnsiTheme="majorBidi" w:cstheme="majorBidi"/>
+        </w:rPr>
+        <w:t>Identifier (year</w:t>
+      </w:r>
+      <w:r>
+        <w:rPr>
+          <w:rFonts w:asciiTheme="majorBidi" w:hAnsiTheme="majorBidi" w:cstheme="majorBidi"/>
+        </w:rPr>
+        <w:t xml:space="preserve"> of completion)</w:t>
+      </w:r>
+      <w:r>
+        <w:rPr>
+          <w:rFonts w:asciiTheme="majorBidi" w:hAnsiTheme="majorBidi" w:cstheme="majorBidi"/>
+        </w:rPr>
+        <w:t xml:space="preserve"> and </w:t>
+      </w:r>
+      <w:r>
+        <w:rPr>
+          <w:rFonts w:asciiTheme="majorBidi" w:hAnsiTheme="majorBidi" w:cstheme="majorBidi"/>
+        </w:rPr>
+        <w:t xml:space="preserve">two </w:t>
+      </w:r>
+      <w:r>
+        <w:rPr>
+          <w:rFonts w:asciiTheme="majorBidi" w:hAnsiTheme="majorBidi" w:cstheme="majorBidi"/>
+        </w:rPr>
+        <w:t>FK</w:t>
+      </w:r>
+      <w:r>
+        <w:rPr>
+          <w:rFonts w:asciiTheme="majorBidi" w:hAnsiTheme="majorBidi" w:cstheme="majorBidi"/>
+        </w:rPr>
+        <w:t xml:space="preserve"> </w:t>
+      </w:r>
+      <w:r>
+        <w:rPr>
+          <w:rFonts w:asciiTheme="majorBidi" w:hAnsiTheme="majorBidi" w:cstheme="majorBidi"/>
+        </w:rPr>
+        <w:t>(Not Null)</w:t>
+      </w:r>
+      <w:r>
+        <w:rPr>
+          <w:rFonts w:asciiTheme="majorBidi" w:hAnsiTheme="majorBidi" w:cstheme="majorBidi"/>
+        </w:rPr>
+        <w:t xml:space="preserve"> one</w:t>
+      </w:r>
+      <w:r>
+        <w:rPr>
+          <w:rFonts w:asciiTheme="majorBidi" w:hAnsiTheme="majorBidi" w:cstheme="majorBidi"/>
+        </w:rPr>
+        <w:t xml:space="preserve"> refers to the course</w:t>
+      </w:r>
+      <w:r>
+        <w:rPr>
+          <w:rFonts w:asciiTheme="majorBidi" w:hAnsiTheme="majorBidi" w:cstheme="majorBidi"/>
+        </w:rPr>
+        <w:t xml:space="preserve"> PK and the other refers </w:t>
+      </w:r>
+      <w:r>
+        <w:rPr>
+          <w:rFonts w:asciiTheme="majorBidi" w:hAnsiTheme="majorBidi" w:cstheme="majorBidi"/>
+        </w:rPr>
+        <w:t>to the trainer PK.</w:t>
+      </w:r>
+      <w:r>
+        <w:rPr>
+          <w:rFonts w:asciiTheme="majorBidi" w:hAnsiTheme="majorBidi" w:cstheme="majorBidi"/>
+        </w:rPr>
+        <w:t xml:space="preserve"> All together form the PK of this relation.</w:t>
+      </w:r>
+    </w:p>
+    <w:p>
+      <w:pPr>
+        <w:pStyle w:val="NormalWeb"/>
+        <w:numPr>
+          <w:ilvl w:val="0"/>
+          <w:numId w:val="13"/>
+        </w:numPr>
+        <w:spacing w:before="0" w:beforeAutospacing="0" w:after="0" w:afterAutospacing="0" w:line="276" w:lineRule="auto"/>
+        <w:jc w:val="both"/>
+        <w:rPr>
+          <w:rFonts w:asciiTheme="majorBidi" w:hAnsiTheme="majorBidi" w:cstheme="majorBidi"/>
+        </w:rPr>
+      </w:pPr>
+      <w:r>
+        <w:rPr>
+          <w:rFonts w:asciiTheme="majorBidi" w:hAnsiTheme="majorBidi" w:cstheme="majorBidi"/>
+        </w:rPr>
+        <w:t>Each unique completion record contains FK (Not Null) refers to the Payment PK.</w:t>
+      </w:r>
+    </w:p>
+    <w:p>
+      <w:pPr>
+        <w:jc w:val="both"/>
+        <w:rPr>
+          <w:rFonts w:asciiTheme="majorBidi" w:eastAsia="Times New Roman" w:hAnsiTheme="majorBidi" w:cstheme="majorBidi"/>
+          <w:sz w:val="24"/>
+          <w:szCs w:val="24"/>
+        </w:rPr>
+      </w:pPr>
+    </w:p>
+    <w:p>
+      <w:pPr>
+        <w:jc w:val="both"/>
+        <w:rPr>
+          <w:rFonts w:asciiTheme="majorBidi" w:eastAsia="Times New Roman" w:hAnsiTheme="majorBidi" w:cstheme="majorBidi"/>
+          <w:sz w:val="24"/>
+          <w:szCs w:val="24"/>
+        </w:rPr>
+      </w:pPr>
+    </w:p>
+    <w:p>
+      <w:pPr>
+        <w:jc w:val="both"/>
+        <w:rPr>
+          <w:rFonts w:asciiTheme="majorBidi" w:eastAsia="Times New Roman" w:hAnsiTheme="majorBidi" w:cstheme="majorBidi"/>
+          <w:sz w:val="24"/>
+          <w:szCs w:val="24"/>
+        </w:rPr>
+      </w:pPr>
+    </w:p>
+    <w:p>
+      <w:pPr>
+        <w:jc w:val="both"/>
+        <w:rPr>
+          <w:rFonts w:asciiTheme="majorBidi" w:eastAsia="Times New Roman" w:hAnsiTheme="majorBidi" w:cstheme="majorBidi"/>
+          <w:sz w:val="24"/>
+          <w:szCs w:val="24"/>
+        </w:rPr>
+      </w:pPr>
+    </w:p>
+    <w:p>
+      <w:pPr>
+        <w:jc w:val="both"/>
+        <w:rPr>
+          <w:rFonts w:asciiTheme="majorBidi" w:eastAsia="Times New Roman" w:hAnsiTheme="majorBidi" w:cstheme="majorBidi"/>
+          <w:sz w:val="24"/>
+          <w:szCs w:val="24"/>
+        </w:rPr>
+      </w:pPr>
+    </w:p>
+    <w:p>
+      <w:pPr>
+        <w:jc w:val="both"/>
+        <w:rPr>
+          <w:rFonts w:asciiTheme="majorBidi" w:eastAsia="Times New Roman" w:hAnsiTheme="majorBidi" w:cstheme="majorBidi"/>
+          <w:sz w:val="24"/>
+          <w:szCs w:val="24"/>
+        </w:rPr>
+      </w:pPr>
+    </w:p>
+    <w:p>
+      <w:pPr>
+        <w:jc w:val="both"/>
+        <w:rPr>
+          <w:rFonts w:asciiTheme="majorBidi" w:eastAsia="Times New Roman" w:hAnsiTheme="majorBidi" w:cstheme="majorBidi"/>
+          <w:sz w:val="24"/>
+          <w:szCs w:val="24"/>
+        </w:rPr>
+      </w:pPr>
+    </w:p>
+    <w:p>
+      <w:pPr>
+        <w:jc w:val="both"/>
+        <w:rPr>
+          <w:rFonts w:asciiTheme="majorBidi" w:eastAsia="Times New Roman" w:hAnsiTheme="majorBidi" w:cstheme="majorBidi"/>
+          <w:sz w:val="24"/>
+          <w:szCs w:val="24"/>
+        </w:rPr>
+      </w:pPr>
+    </w:p>
+    <w:p>
+      <w:pPr>
+        <w:jc w:val="both"/>
+        <w:rPr>
+          <w:rFonts w:asciiTheme="majorBidi" w:eastAsia="Times New Roman" w:hAnsiTheme="majorBidi" w:cstheme="majorBidi"/>
+          <w:sz w:val="24"/>
+          <w:szCs w:val="24"/>
+        </w:rPr>
+      </w:pPr>
+    </w:p>
+    <w:p>
+      <w:pPr>
+        <w:jc w:val="both"/>
+        <w:rPr>
+          <w:rFonts w:asciiTheme="majorBidi" w:eastAsia="Times New Roman" w:hAnsiTheme="majorBidi" w:cstheme="majorBidi"/>
+          <w:sz w:val="24"/>
+          <w:szCs w:val="24"/>
+        </w:rPr>
+      </w:pPr>
+    </w:p>
+    <w:p>
+      <w:pPr>
+        <w:jc w:val="both"/>
+        <w:rPr>
+          <w:rFonts w:asciiTheme="majorBidi" w:eastAsia="Times New Roman" w:hAnsiTheme="majorBidi" w:cstheme="majorBidi"/>
+          <w:sz w:val="24"/>
+          <w:szCs w:val="24"/>
+        </w:rPr>
+      </w:pPr>
+    </w:p>
+    <w:p>
+      <w:pPr>
+        <w:jc w:val="both"/>
+        <w:rPr>
+          <w:rFonts w:asciiTheme="majorBidi" w:eastAsia="Times New Roman" w:hAnsiTheme="majorBidi" w:cstheme="majorBidi"/>
+          <w:sz w:val="24"/>
+          <w:szCs w:val="24"/>
+        </w:rPr>
+      </w:pPr>
+    </w:p>
+    <w:p>
+      <w:pPr>
+        <w:jc w:val="both"/>
+        <w:rPr>
+          <w:rFonts w:asciiTheme="majorBidi" w:eastAsia="Times New Roman" w:hAnsiTheme="majorBidi" w:cstheme="majorBidi"/>
+          <w:sz w:val="24"/>
+          <w:szCs w:val="24"/>
+        </w:rPr>
+      </w:pPr>
+    </w:p>
+    <w:p>
+      <w:pPr>
+        <w:jc w:val="both"/>
+        <w:rPr>
+          <w:rFonts w:asciiTheme="majorBidi" w:eastAsia="Times New Roman" w:hAnsiTheme="majorBidi" w:cstheme="majorBidi"/>
+          <w:sz w:val="24"/>
+          <w:szCs w:val="24"/>
+        </w:rPr>
+      </w:pPr>
+    </w:p>
+    <w:p>
+      <w:pPr>
+        <w:jc w:val="both"/>
+        <w:rPr>
+          <w:rFonts w:asciiTheme="majorBidi" w:hAnsiTheme="majorBidi" w:cstheme="majorBidi"/>
+        </w:rPr>
+      </w:pPr>
+    </w:p>
+    <w:p>
+      <w:pPr>
+        <w:pStyle w:val="ListParagraph"/>
+        <w:jc w:val="both"/>
+        <w:rPr>
+          <w:rFonts w:asciiTheme="majorBidi" w:hAnsiTheme="majorBidi" w:cstheme="majorBidi"/>
+        </w:rPr>
+      </w:pPr>
+    </w:p>
+    <w:p>
+      <w:pPr>
+        <w:pStyle w:val="NormalWeb"/>
+        <w:spacing w:before="0" w:beforeAutospacing="0" w:after="240" w:afterAutospacing="0" w:line="276" w:lineRule="auto"/>
+        <w:jc w:val="both"/>
         <w:rPr>
           <w:i/>
           <w:iCs/>
@@ -2362,296 +2927,8 @@
           <w:szCs w:val="28"/>
           <w:u w:val="single"/>
         </w:rPr>
-        <w:t xml:space="preserve">Referential integrity constraints: </w:t>
-      </w:r>
-    </w:p>
-    <w:p>
-      <w:pPr>
-        <w:pStyle w:val="NormalWeb"/>
-        <w:numPr>
-          <w:ilvl w:val="0"/>
-          <w:numId w:val="13"/>
-        </w:numPr>
-        <w:spacing w:before="0" w:beforeAutospacing="0" w:after="0" w:afterAutospacing="0" w:line="276" w:lineRule="auto"/>
-        <w:jc w:val="both"/>
-        <w:rPr>
-          <w:rFonts w:asciiTheme="majorBidi" w:hAnsiTheme="majorBidi" w:cstheme="majorBidi"/>
-        </w:rPr>
-      </w:pPr>
-      <w:r>
-        <w:rPr>
-          <w:rFonts w:asciiTheme="majorBidi" w:hAnsiTheme="majorBidi" w:cstheme="majorBidi"/>
-        </w:rPr>
-        <w:t xml:space="preserve">Each unique request record contains two </w:t>
-      </w:r>
-      <w:r>
-        <w:rPr>
-          <w:rFonts w:asciiTheme="majorBidi" w:hAnsiTheme="majorBidi" w:cstheme="majorBidi"/>
-        </w:rPr>
-        <w:t>FK (</w:t>
-      </w:r>
-      <w:r>
-        <w:rPr>
-          <w:rFonts w:asciiTheme="majorBidi" w:hAnsiTheme="majorBidi" w:cstheme="majorBidi"/>
-        </w:rPr>
-        <w:t xml:space="preserve">Not Null) one refers to the organization PK and the other </w:t>
-      </w:r>
-      <w:r>
-        <w:rPr>
-          <w:rFonts w:asciiTheme="majorBidi" w:hAnsiTheme="majorBidi" w:cstheme="majorBidi"/>
-        </w:rPr>
-        <w:t xml:space="preserve">refers </w:t>
-      </w:r>
-      <w:r>
-        <w:rPr>
-          <w:rFonts w:asciiTheme="majorBidi" w:hAnsiTheme="majorBidi" w:cstheme="majorBidi"/>
-        </w:rPr>
-        <w:t>to the service PK.</w:t>
-      </w:r>
-    </w:p>
-    <w:p>
-      <w:pPr>
-        <w:pStyle w:val="NormalWeb"/>
-        <w:numPr>
-          <w:ilvl w:val="0"/>
-          <w:numId w:val="13"/>
-        </w:numPr>
-        <w:spacing w:before="0" w:beforeAutospacing="0" w:after="0" w:afterAutospacing="0" w:line="276" w:lineRule="auto"/>
-        <w:jc w:val="both"/>
-        <w:rPr>
-          <w:rFonts w:asciiTheme="majorBidi" w:hAnsiTheme="majorBidi" w:cstheme="majorBidi"/>
-        </w:rPr>
-      </w:pPr>
-      <w:r>
-        <w:rPr>
-          <w:rFonts w:asciiTheme="majorBidi" w:hAnsiTheme="majorBidi" w:cstheme="majorBidi"/>
-        </w:rPr>
-        <w:t>Each record</w:t>
-      </w:r>
-      <w:r>
-        <w:rPr>
-          <w:rFonts w:asciiTheme="majorBidi" w:hAnsiTheme="majorBidi" w:cstheme="majorBidi"/>
-        </w:rPr>
-        <w:t xml:space="preserve"> in a </w:t>
-      </w:r>
-      <w:r>
-        <w:rPr>
-          <w:rFonts w:asciiTheme="majorBidi" w:hAnsiTheme="majorBidi" w:cstheme="majorBidi"/>
-        </w:rPr>
-        <w:t>relation (</w:t>
-      </w:r>
-      <w:r>
-        <w:rPr>
-          <w:rFonts w:asciiTheme="majorBidi" w:hAnsiTheme="majorBidi" w:cstheme="majorBidi"/>
-        </w:rPr>
-        <w:t>assigned to) that represent the relationship between request of the service and employee</w:t>
-      </w:r>
-      <w:r>
-        <w:rPr>
-          <w:rFonts w:asciiTheme="majorBidi" w:hAnsiTheme="majorBidi" w:cstheme="majorBidi"/>
-        </w:rPr>
-        <w:t xml:space="preserve"> contains two </w:t>
-      </w:r>
-      <w:r>
-        <w:rPr>
-          <w:rFonts w:asciiTheme="majorBidi" w:hAnsiTheme="majorBidi" w:cstheme="majorBidi"/>
-        </w:rPr>
-        <w:t>FK (</w:t>
-      </w:r>
-      <w:r>
-        <w:rPr>
-          <w:rFonts w:asciiTheme="majorBidi" w:hAnsiTheme="majorBidi" w:cstheme="majorBidi"/>
-        </w:rPr>
-        <w:t xml:space="preserve">Not Null) one refers to the </w:t>
-      </w:r>
-      <w:r>
-        <w:rPr>
-          <w:rFonts w:asciiTheme="majorBidi" w:hAnsiTheme="majorBidi" w:cstheme="majorBidi"/>
-        </w:rPr>
-        <w:t xml:space="preserve">employee PK and the other </w:t>
-      </w:r>
-      <w:r>
-        <w:rPr>
-          <w:rFonts w:asciiTheme="majorBidi" w:hAnsiTheme="majorBidi" w:cstheme="majorBidi"/>
-        </w:rPr>
-        <w:t xml:space="preserve">refers </w:t>
-      </w:r>
-      <w:r>
-        <w:rPr>
-          <w:rFonts w:asciiTheme="majorBidi" w:hAnsiTheme="majorBidi" w:cstheme="majorBidi"/>
-        </w:rPr>
-        <w:t>to the request</w:t>
-      </w:r>
-      <w:r>
-        <w:rPr>
-          <w:rFonts w:asciiTheme="majorBidi" w:hAnsiTheme="majorBidi" w:cstheme="majorBidi"/>
-        </w:rPr>
-        <w:t xml:space="preserve"> PK</w:t>
-      </w:r>
-      <w:r>
-        <w:rPr>
-          <w:rFonts w:asciiTheme="majorBidi" w:hAnsiTheme="majorBidi" w:cstheme="majorBidi"/>
-        </w:rPr>
-        <w:t>, both form the PK of this relation</w:t>
-      </w:r>
-      <w:r>
-        <w:rPr>
-          <w:rFonts w:asciiTheme="majorBidi" w:hAnsiTheme="majorBidi" w:cstheme="majorBidi"/>
-        </w:rPr>
-        <w:t>.</w:t>
-      </w:r>
-    </w:p>
-    <w:p>
-      <w:pPr>
-        <w:pStyle w:val="NormalWeb"/>
-        <w:numPr>
-          <w:ilvl w:val="0"/>
-          <w:numId w:val="13"/>
-        </w:numPr>
-        <w:spacing w:before="0" w:beforeAutospacing="0" w:after="0" w:afterAutospacing="0" w:line="276" w:lineRule="auto"/>
-        <w:jc w:val="both"/>
-        <w:rPr>
-          <w:rFonts w:asciiTheme="majorBidi" w:hAnsiTheme="majorBidi" w:cstheme="majorBidi"/>
-        </w:rPr>
-      </w:pPr>
-      <w:r>
-        <w:rPr>
-          <w:rFonts w:asciiTheme="majorBidi" w:hAnsiTheme="majorBidi" w:cstheme="majorBidi"/>
-        </w:rPr>
-        <w:t>Each unique course record contains FK (Not Null) refers to the Employee PK that teaches this specific course.</w:t>
-      </w:r>
-    </w:p>
-    <w:p>
-      <w:pPr>
-        <w:pStyle w:val="NormalWeb"/>
-        <w:numPr>
-          <w:ilvl w:val="0"/>
-          <w:numId w:val="13"/>
-        </w:numPr>
-        <w:spacing w:before="0" w:beforeAutospacing="0" w:after="0" w:afterAutospacing="0" w:line="276" w:lineRule="auto"/>
-        <w:jc w:val="both"/>
-        <w:rPr>
-          <w:rFonts w:asciiTheme="majorBidi" w:hAnsiTheme="majorBidi" w:cstheme="majorBidi"/>
-        </w:rPr>
-      </w:pPr>
-      <w:r>
-        <w:rPr>
-          <w:rFonts w:asciiTheme="majorBidi" w:hAnsiTheme="majorBidi" w:cstheme="majorBidi"/>
-        </w:rPr>
-        <w:t xml:space="preserve">Since each trainer can takes the same course multiple times in different years. </w:t>
-      </w:r>
-      <w:r>
-        <w:rPr>
-          <w:rFonts w:asciiTheme="majorBidi" w:hAnsiTheme="majorBidi" w:cstheme="majorBidi"/>
-        </w:rPr>
-        <w:t xml:space="preserve">Each record in completion relation contains partial </w:t>
-      </w:r>
-      <w:r>
-        <w:rPr>
-          <w:rFonts w:asciiTheme="majorBidi" w:hAnsiTheme="majorBidi" w:cstheme="majorBidi"/>
-        </w:rPr>
-        <w:t>Identifier (year</w:t>
-      </w:r>
-      <w:r>
-        <w:rPr>
-          <w:rFonts w:asciiTheme="majorBidi" w:hAnsiTheme="majorBidi" w:cstheme="majorBidi"/>
-        </w:rPr>
-        <w:t xml:space="preserve"> of completion)</w:t>
-      </w:r>
-      <w:r>
-        <w:rPr>
-          <w:rFonts w:asciiTheme="majorBidi" w:hAnsiTheme="majorBidi" w:cstheme="majorBidi"/>
-        </w:rPr>
-        <w:t xml:space="preserve"> and </w:t>
-      </w:r>
-      <w:r>
-        <w:rPr>
-          <w:rFonts w:asciiTheme="majorBidi" w:hAnsiTheme="majorBidi" w:cstheme="majorBidi"/>
-        </w:rPr>
-        <w:t xml:space="preserve">two </w:t>
-      </w:r>
-      <w:r>
-        <w:rPr>
-          <w:rFonts w:asciiTheme="majorBidi" w:hAnsiTheme="majorBidi" w:cstheme="majorBidi"/>
-        </w:rPr>
-        <w:t>FK</w:t>
-      </w:r>
-      <w:r>
-        <w:rPr>
-          <w:rFonts w:asciiTheme="majorBidi" w:hAnsiTheme="majorBidi" w:cstheme="majorBidi"/>
-        </w:rPr>
-        <w:t xml:space="preserve"> </w:t>
-      </w:r>
-      <w:r>
-        <w:rPr>
-          <w:rFonts w:asciiTheme="majorBidi" w:hAnsiTheme="majorBidi" w:cstheme="majorBidi"/>
-        </w:rPr>
-        <w:t>(Not Null)</w:t>
-      </w:r>
-      <w:r>
-        <w:rPr>
-          <w:rFonts w:asciiTheme="majorBidi" w:hAnsiTheme="majorBidi" w:cstheme="majorBidi"/>
-        </w:rPr>
-        <w:t xml:space="preserve"> one</w:t>
-      </w:r>
-      <w:r>
-        <w:rPr>
-          <w:rFonts w:asciiTheme="majorBidi" w:hAnsiTheme="majorBidi" w:cstheme="majorBidi"/>
-        </w:rPr>
-        <w:t xml:space="preserve"> refers to the course</w:t>
-      </w:r>
-      <w:r>
-        <w:rPr>
-          <w:rFonts w:asciiTheme="majorBidi" w:hAnsiTheme="majorBidi" w:cstheme="majorBidi"/>
-        </w:rPr>
-        <w:t xml:space="preserve"> PK and the other refers </w:t>
-      </w:r>
-      <w:r>
-        <w:rPr>
-          <w:rFonts w:asciiTheme="majorBidi" w:hAnsiTheme="majorBidi" w:cstheme="majorBidi"/>
-        </w:rPr>
-        <w:t>to the trainer PK.</w:t>
-      </w:r>
-      <w:r>
-        <w:rPr>
-          <w:rFonts w:asciiTheme="majorBidi" w:hAnsiTheme="majorBidi" w:cstheme="majorBidi"/>
-        </w:rPr>
-        <w:t xml:space="preserve"> All together form the PK of this relation.</w:t>
-      </w:r>
-    </w:p>
-    <w:p>
-      <w:pPr>
-        <w:pStyle w:val="NormalWeb"/>
-        <w:spacing w:before="0" w:beforeAutospacing="0" w:after="0" w:afterAutospacing="0" w:line="276" w:lineRule="auto"/>
-        <w:ind w:left="720"/>
-        <w:jc w:val="both"/>
-        <w:rPr>
-          <w:rFonts w:asciiTheme="majorBidi" w:hAnsiTheme="majorBidi" w:cstheme="majorBidi"/>
-        </w:rPr>
-      </w:pPr>
-    </w:p>
-    <w:p>
-      <w:pPr>
-        <w:jc w:val="both"/>
-        <w:rPr>
-          <w:rFonts w:asciiTheme="majorBidi" w:hAnsiTheme="majorBidi" w:cstheme="majorBidi"/>
-        </w:rPr>
-      </w:pPr>
-    </w:p>
-    <w:p>
-      <w:pPr>
-        <w:pStyle w:val="ListParagraph"/>
-        <w:jc w:val="both"/>
-        <w:rPr>
-          <w:rFonts w:asciiTheme="majorBidi" w:hAnsiTheme="majorBidi" w:cstheme="majorBidi"/>
-        </w:rPr>
-      </w:pPr>
-    </w:p>
-    <w:p>
-      <w:pPr>
-        <w:pStyle w:val="NormalWeb"/>
-        <w:spacing w:before="0" w:beforeAutospacing="0" w:after="240" w:afterAutospacing="0" w:line="276" w:lineRule="auto"/>
-        <w:jc w:val="both"/>
+      </w:pPr>
+      <w:r>
         <w:rPr>
           <w:i/>
           <w:iCs/>
@@ -2660,16 +2937,7 @@
           <w:szCs w:val="28"/>
           <w:u w:val="single"/>
         </w:rPr>
-      </w:pPr>
-      <w:r>
-        <w:rPr>
-          <w:i/>
-          <w:iCs/>
-          <w:color w:val="C00000"/>
-          <w:sz w:val="28"/>
-          <w:szCs w:val="28"/>
-          <w:u w:val="single"/>
-        </w:rPr>
+        <w:lastRenderedPageBreak/>
         <w:t>Work Schedule:</w:t>
       </w:r>
     </w:p>
@@ -3271,8 +3539,6 @@
           <w:rFonts w:asciiTheme="majorBidi" w:hAnsiTheme="majorBidi" w:cstheme="majorBidi"/>
         </w:rPr>
       </w:pPr>
-      <w:bookmarkStart w:id="0" w:name="_GoBack"/>
-      <w:bookmarkEnd w:id="0"/>
     </w:p>
     <w:sectPr>
       <w:pgSz w:w="12240" w:h="15840"/>
@@ -4617,7 +4883,7 @@
   <w:abstractNum w:abstractNumId="13" w15:restartNumberingAfterBreak="0">
     <w:nsid w:val="691B0CE8"/>
     <w:multiLevelType w:val="hybridMultilevel"/>
-    <w:tmpl w:val="A90CE49C"/>
+    <w:tmpl w:val="1DAA48F8"/>
     <w:lvl w:ilvl="0" w:tplc="C0260AEE">
       <w:start w:val="1"/>
       <w:numFmt w:val="decimal"/>
@@ -4630,14 +4896,17 @@
         <w:rFonts w:hint="default"/>
       </w:rPr>
     </w:lvl>
-    <w:lvl w:ilvl="1" w:tplc="04090019" w:tentative="1">
-      <w:start w:val="1"/>
-      <w:numFmt w:val="lowerLetter"/>
-      <w:lvlText w:val="%2."/>
+    <w:lvl w:ilvl="1" w:tplc="04090001">
+      <w:start w:val="1"/>
+      <w:numFmt w:val="bullet"/>
+      <w:lvlText w:val=""/>
       <w:lvlJc w:val="left"/>
       <w:pPr>
         <w:ind w:left="1440" w:hanging="360"/>
       </w:pPr>
+      <w:rPr>
+        <w:rFonts w:ascii="Symbol" w:hAnsi="Symbol" w:hint="default"/>
+      </w:rPr>
     </w:lvl>
     <w:lvl w:ilvl="2" w:tplc="0409001B" w:tentative="1">
       <w:start w:val="1"/>

</xml_diff>

<commit_message>
update the trainee part, team tasks
I compined the part of users queries and the updated description, also
add the team tasks.
</commit_message>
<xml_diff>
--- a/Dayesda-Description.docx
+++ b/Dayesda-Description.docx
@@ -1,6 +1,6 @@
 
 <file path=word/document.xml><?xml version="1.0" encoding="utf-8"?>
-<w:document xmlns:ve="http://schemas.openxmlformats.org/markup-compatibility/2006" xmlns:o="urn:schemas-microsoft-com:office:office" xmlns:r="http://schemas.openxmlformats.org/officeDocument/2006/relationships" xmlns:m="http://schemas.openxmlformats.org/officeDocument/2006/math" xmlns:v="urn:schemas-microsoft-com:vml" xmlns:wp="http://schemas.openxmlformats.org/drawingml/2006/wordprocessingDrawing" xmlns:w10="urn:schemas-microsoft-com:office:word" xmlns:w="http://schemas.openxmlformats.org/wordprocessingml/2006/main" xmlns:wne="http://schemas.microsoft.com/office/word/2006/wordml">
+<w:document xmlns:wpc="http://schemas.microsoft.com/office/word/2010/wordprocessingCanvas" xmlns:mc="http://schemas.openxmlformats.org/markup-compatibility/2006" xmlns:o="urn:schemas-microsoft-com:office:office" xmlns:r="http://schemas.openxmlformats.org/officeDocument/2006/relationships" xmlns:m="http://schemas.openxmlformats.org/officeDocument/2006/math" xmlns:v="urn:schemas-microsoft-com:vml" xmlns:wp14="http://schemas.microsoft.com/office/word/2010/wordprocessingDrawing" xmlns:wp="http://schemas.openxmlformats.org/drawingml/2006/wordprocessingDrawing" xmlns:w10="urn:schemas-microsoft-com:office:word" xmlns:w="http://schemas.openxmlformats.org/wordprocessingml/2006/main" xmlns:w14="http://schemas.microsoft.com/office/word/2010/wordml" xmlns:w15="http://schemas.microsoft.com/office/word/2012/wordml" xmlns:wpg="http://schemas.microsoft.com/office/word/2010/wordprocessingGroup" xmlns:wpi="http://schemas.microsoft.com/office/word/2010/wordprocessingInk" xmlns:wne="http://schemas.microsoft.com/office/word/2006/wordml" xmlns:wps="http://schemas.microsoft.com/office/word/2010/wordprocessingShape" mc:Ignorable="w14 w15 wp14">
   <w:body>
     <w:p>
       <w:pPr>
@@ -93,7 +93,7 @@
           <w:szCs w:val="36"/>
           <w:u w:val="single"/>
         </w:rPr>
-        <w:t xml:space="preserve">Members: </w:t>
+        <w:t xml:space="preserve">Members: Asma - </w:t>
       </w:r>
       <w:proofErr w:type="spellStart"/>
       <w:r>
@@ -107,7 +107,7 @@
           <w:szCs w:val="36"/>
           <w:u w:val="single"/>
         </w:rPr>
-        <w:t>Asma</w:t>
+        <w:t>Zackline</w:t>
       </w:r>
       <w:proofErr w:type="spellEnd"/>
       <w:r>
@@ -121,34 +121,6 @@
           <w:szCs w:val="36"/>
           <w:u w:val="single"/>
         </w:rPr>
-        <w:t xml:space="preserve"> - </w:t>
-      </w:r>
-      <w:proofErr w:type="spellStart"/>
-      <w:r>
-        <w:rPr>
-          <w:b/>
-          <w:bCs/>
-          <w:i/>
-          <w:iCs/>
-          <w:color w:val="000000" w:themeColor="text1"/>
-          <w:sz w:val="36"/>
-          <w:szCs w:val="36"/>
-          <w:u w:val="single"/>
-        </w:rPr>
-        <w:t>Zackline</w:t>
-      </w:r>
-      <w:proofErr w:type="spellEnd"/>
-      <w:r>
-        <w:rPr>
-          <w:b/>
-          <w:bCs/>
-          <w:i/>
-          <w:iCs/>
-          <w:color w:val="000000" w:themeColor="text1"/>
-          <w:sz w:val="36"/>
-          <w:szCs w:val="36"/>
-          <w:u w:val="single"/>
-        </w:rPr>
         <w:t xml:space="preserve"> - Nina</w:t>
       </w:r>
     </w:p>
@@ -1579,34 +1551,10 @@
         <w:t xml:space="preserve"> DB </w:t>
       </w:r>
       <w:r>
-        <w:t xml:space="preserve">that we want to create for this company will </w:t>
-      </w:r>
-      <w:r>
-        <w:t>c</w:t>
-      </w:r>
-      <w:r>
-        <w:t>over the service requesting process and the course registration.</w:t>
-      </w:r>
-      <w:r>
-        <w:t xml:space="preserve"> Therefore</w:t>
-      </w:r>
-      <w:r>
-        <w:t>, our data base will</w:t>
-      </w:r>
-      <w:r>
-        <w:t>keep</w:t>
-      </w:r>
-      <w:r>
-        <w:t xml:space="preserve"> tracks of the company</w:t>
-      </w:r>
-      <w:r>
-        <w:t xml:space="preserve"> Employees, the services that the company provides for organizations, </w:t>
-      </w:r>
-      <w:r>
-        <w:t>and the</w:t>
-      </w:r>
-      <w:r>
-        <w:t xml:space="preserve"> courses that the compa</w:t>
+        <w:t>that we want to create for this company will cover the service requesting process and the course registration. Therefore, our data base will keep tracks of the company</w:t>
+      </w:r>
+      <w:r>
+        <w:t xml:space="preserve"> Employees, the services that the company provides for organizations, and the courses that the compa</w:t>
       </w:r>
       <w:r>
         <w:t xml:space="preserve">ny provides for individuals, </w:t>
@@ -1615,13 +1563,13 @@
         <w:t>also the organ</w:t>
       </w:r>
       <w:r>
-        <w:t>izations’</w:t>
-      </w:r>
-      <w:r>
-        <w:t xml:space="preserve"> information and the trainers’ information who benefit from this company.</w:t>
-      </w:r>
-      <w:r>
-        <w:t xml:space="preserve"> So, the users of our data base are (organizations, Trainers and Employees of our company). </w:t>
+        <w:t>izations’ information and the trainees</w:t>
+      </w:r>
+      <w:r>
+        <w:t>’ information who benefit from this company.</w:t>
+      </w:r>
+      <w:r>
+        <w:t xml:space="preserve"> So, the users of our data base are (organizations, Trainees and Employees of our company). </w:t>
       </w:r>
     </w:p>
     <w:p>
@@ -1642,25 +1590,7 @@
         <w:jc w:val="both"/>
       </w:pPr>
       <w:r>
-        <w:t xml:space="preserve">For each Employee, DB keeps track of unique employee identifier, name, address, </w:t>
-      </w:r>
-      <w:r>
-        <w:t>and phone</w:t>
-      </w:r>
-      <w:r>
-        <w:t xml:space="preserve">, his role (job) in the </w:t>
-      </w:r>
-      <w:r>
-        <w:t>company, salary</w:t>
-      </w:r>
-      <w:r>
-        <w:t xml:space="preserve">, </w:t>
-      </w:r>
-      <w:r>
-        <w:t>and password</w:t>
-      </w:r>
-      <w:r>
-        <w:t>.</w:t>
+        <w:t>For each Employee, DB keeps track of unique employee identifier, name, address, and phone, his role (job) in the company, salary, and password.</w:t>
       </w:r>
     </w:p>
     <w:p>
@@ -1674,22 +1604,13 @@
         <w:jc w:val="both"/>
       </w:pPr>
       <w:r>
-        <w:t>For each service,DB keeps track of unique service identifier, service name</w:t>
-      </w:r>
-      <w:r>
-        <w:t xml:space="preserve"> (there are no more important characteristics other than t</w:t>
-      </w:r>
-      <w:r>
-        <w:t xml:space="preserve">hese since the whole service </w:t>
-      </w:r>
-      <w:r>
-        <w:t>depend</w:t>
-      </w:r>
-      <w:r>
-        <w:t>s</w:t>
-      </w:r>
-      <w:r>
-        <w:t xml:space="preserve"> on employee checking and paper work.</w:t>
+        <w:t>For each service,</w:t>
+      </w:r>
+      <w:r>
+        <w:t xml:space="preserve"> </w:t>
+      </w:r>
+      <w:r>
+        <w:t>DB keeps track of unique service identifier, service name (there are no more important characteristics other than these since the whole service depends on employee checking and paper work.</w:t>
       </w:r>
     </w:p>
     <w:p>
@@ -1703,10 +1624,13 @@
         <w:jc w:val="both"/>
       </w:pPr>
       <w:r>
-        <w:t>For each request of a service,DB keeps track of unique request identifier, date of request and cost of conducting this specific service for this particular organization.</w:t>
-      </w:r>
-      <w:r>
-        <w:t xml:space="preserve"> The employee will visit the organization to check and do the work (service) according to that.</w:t>
+        <w:t>For each request of a service,</w:t>
+      </w:r>
+      <w:r>
+        <w:t xml:space="preserve"> </w:t>
+      </w:r>
+      <w:r>
+        <w:t>DB keeps track of unique request identifier, date of request and cost of conducting this specific service for this particular organization. The employee will visit the organization to check and do the work (service) according to that.</w:t>
       </w:r>
     </w:p>
     <w:p>
@@ -1720,16 +1644,7 @@
         <w:jc w:val="both"/>
       </w:pPr>
       <w:r>
-        <w:t>For each organization requests a service, DB keeps track of unique organization identifier, organization name, and sector (priv</w:t>
-      </w:r>
-      <w:r>
-        <w:t>ate or public), location, phone</w:t>
-      </w:r>
-      <w:r>
-        <w:t>, password</w:t>
-      </w:r>
-      <w:r>
-        <w:t>.</w:t>
+        <w:t>For each organization requests a service, DB keeps track of unique organization identifier, organization name, and sector (private or public), location, phone, password.</w:t>
       </w:r>
     </w:p>
     <w:p>
@@ -1743,10 +1658,7 @@
         <w:jc w:val="both"/>
       </w:pPr>
       <w:r>
-        <w:t>For each Trainer takes a course, DB keeps track of unique trai</w:t>
-      </w:r>
-      <w:r>
-        <w:t>ner identifier, name, and phone, password.</w:t>
+        <w:t>For each Trainee takes a course, DB keeps track of unique trainee identifier, name, and phone, password.</w:t>
       </w:r>
     </w:p>
     <w:p>
@@ -1760,16 +1672,7 @@
         <w:jc w:val="both"/>
       </w:pPr>
       <w:r>
-        <w:t xml:space="preserve">For each course, DB keeps track of unique course identifier, </w:t>
-      </w:r>
-      <w:r>
-        <w:t xml:space="preserve">course name, and course tuition, </w:t>
-      </w:r>
-      <w:r>
-        <w:t>duration (</w:t>
-      </w:r>
-      <w:r>
-        <w:t>number of weeks).</w:t>
+        <w:t>For each course, DB keeps track of unique course identifier, course name, and course tuition, duration (number of weeks).</w:t>
       </w:r>
     </w:p>
     <w:p>
@@ -1783,20 +1686,13 @@
         <w:jc w:val="both"/>
       </w:pPr>
       <w:r>
-        <w:t>For each payment for a course</w:t>
-      </w:r>
-      <w:r>
-        <w:t xml:space="preserve"> by the trainer</w:t>
-      </w:r>
-      <w:r>
-        <w:t>, DB keeps track of unique card number, card type, and the billing address.</w:t>
+        <w:t>For each payment by the trainee for a course, DB keeps track of unique card number, card type, and the billing address.</w:t>
       </w:r>
     </w:p>
     <w:p>
       <w:pPr>
         <w:pStyle w:val="NormalWeb"/>
         <w:spacing w:before="0" w:beforeAutospacing="0" w:after="0" w:afterAutospacing="0" w:line="276" w:lineRule="auto"/>
-        <w:ind w:left="360"/>
         <w:jc w:val="both"/>
       </w:pPr>
     </w:p>
@@ -1834,6 +1730,10 @@
     <w:p>
       <w:pPr>
         <w:pStyle w:val="NormalWeb"/>
+        <w:numPr>
+          <w:ilvl w:val="0"/>
+          <w:numId w:val="20"/>
+        </w:numPr>
         <w:spacing w:before="0" w:beforeAutospacing="0" w:after="0" w:afterAutospacing="0" w:line="276" w:lineRule="auto"/>
         <w:jc w:val="both"/>
         <w:rPr>
@@ -1912,6 +1812,12 @@
         </w:rPr>
         <w:t xml:space="preserve"> Will be able to insert a record into the organization relation when they register</w:t>
       </w:r>
+      <w:r>
+        <w:rPr>
+          <w:color w:val="000000" w:themeColor="text1"/>
+        </w:rPr>
+        <w:t>.</w:t>
+      </w:r>
     </w:p>
     <w:p>
       <w:pPr>
@@ -1948,6 +1854,11 @@
     </w:p>
     <w:p>
       <w:pPr>
+        <w:pStyle w:val="ListParagraph"/>
+        <w:numPr>
+          <w:ilvl w:val="0"/>
+          <w:numId w:val="20"/>
+        </w:numPr>
         <w:jc w:val="both"/>
         <w:rPr>
           <w:rFonts w:asciiTheme="majorBidi" w:hAnsiTheme="majorBidi" w:cstheme="majorBidi"/>
@@ -1969,12 +1880,16 @@
         <w:rPr>
           <w:rFonts w:asciiTheme="majorBidi" w:hAnsiTheme="majorBidi" w:cstheme="majorBidi"/>
           <w:color w:val="000000" w:themeColor="text1"/>
+          <w:sz w:val="24"/>
+          <w:szCs w:val="24"/>
         </w:rPr>
       </w:pPr>
       <w:r>
         <w:rPr>
           <w:rFonts w:asciiTheme="majorBidi" w:hAnsiTheme="majorBidi" w:cstheme="majorBidi"/>
           <w:color w:val="000000" w:themeColor="text1"/>
+          <w:sz w:val="24"/>
+          <w:szCs w:val="24"/>
         </w:rPr>
         <w:t>Our users will be able to make update in their various relations.</w:t>
       </w:r>
@@ -1986,45 +1901,66 @@
         <w:rPr>
           <w:rFonts w:asciiTheme="majorBidi" w:hAnsiTheme="majorBidi" w:cstheme="majorBidi"/>
           <w:color w:val="000000" w:themeColor="text1"/>
+          <w:sz w:val="24"/>
+          <w:szCs w:val="24"/>
         </w:rPr>
       </w:pPr>
       <w:r>
         <w:rPr>
           <w:rFonts w:asciiTheme="majorBidi" w:hAnsiTheme="majorBidi" w:cstheme="majorBidi"/>
           <w:color w:val="000000" w:themeColor="text1"/>
-        </w:rPr>
-        <w:t xml:space="preserve">Let’s say an Employee, Trainee, or Organization has a name, phone number or address change, they should be able to make that update which will be captured in the relations. But a trainee will </w:t>
+          <w:sz w:val="24"/>
+          <w:szCs w:val="24"/>
+        </w:rPr>
+        <w:t xml:space="preserve">Let’s say an Employee, Trainee, or Organization has a name, phone number or address change, they should be able to make that update which will be captured in the relations. </w:t>
       </w:r>
       <w:r>
         <w:rPr>
           <w:rFonts w:asciiTheme="majorBidi" w:hAnsiTheme="majorBidi" w:cstheme="majorBidi"/>
           <w:color w:val="000000" w:themeColor="text1"/>
+          <w:sz w:val="24"/>
+          <w:szCs w:val="24"/>
+          <w:highlight w:val="yellow"/>
         </w:rPr>
         <w:lastRenderedPageBreak/>
-        <w:t>not be able to make any update in the Organization or employee relation. An employee can make update in the Organization relation, that is, make an update of the price for the service rendered to a particular organization.</w:t>
-      </w:r>
-    </w:p>
-    <w:p>
-      <w:pPr>
-        <w:jc w:val="both"/>
+        <w:t>But a trainee will not be able to make any update in the Organization or employee relation.</w:t>
+      </w:r>
+      <w:r>
         <w:rPr>
           <w:rFonts w:asciiTheme="majorBidi" w:hAnsiTheme="majorBidi" w:cstheme="majorBidi"/>
           <w:color w:val="000000" w:themeColor="text1"/>
-        </w:rPr>
-      </w:pPr>
-    </w:p>
-    <w:p>
-      <w:pPr>
-        <w:jc w:val="both"/>
-        <w:rPr>
-          <w:rFonts w:asciiTheme="majorBidi" w:hAnsiTheme="majorBidi" w:cstheme="majorBidi"/>
-          <w:color w:val="5B9BD5" w:themeColor="accent1"/>
-        </w:rPr>
-      </w:pPr>
-      <w:r>
-        <w:rPr>
-          <w:rFonts w:asciiTheme="majorBidi" w:hAnsiTheme="majorBidi" w:cstheme="majorBidi"/>
-          <w:color w:val="5B9BD5" w:themeColor="accent1"/>
+          <w:sz w:val="24"/>
+          <w:szCs w:val="24"/>
+        </w:rPr>
+        <w:t xml:space="preserve"> An employee can make update in the Organization relation, that is, make an update of the price for the service rendered to a particular organization.</w:t>
+      </w:r>
+    </w:p>
+    <w:p>
+      <w:pPr>
+        <w:jc w:val="both"/>
+        <w:rPr>
+          <w:rFonts w:asciiTheme="majorBidi" w:hAnsiTheme="majorBidi" w:cstheme="majorBidi"/>
+          <w:color w:val="000000" w:themeColor="text1"/>
+        </w:rPr>
+      </w:pPr>
+    </w:p>
+    <w:p>
+      <w:pPr>
+        <w:pStyle w:val="ListParagraph"/>
+        <w:numPr>
+          <w:ilvl w:val="0"/>
+          <w:numId w:val="20"/>
+        </w:numPr>
+        <w:jc w:val="both"/>
+        <w:rPr>
+          <w:rFonts w:asciiTheme="majorBidi" w:hAnsiTheme="majorBidi" w:cstheme="majorBidi"/>
+          <w:color w:val="1F4E79" w:themeColor="accent1" w:themeShade="80"/>
+        </w:rPr>
+      </w:pPr>
+      <w:r>
+        <w:rPr>
+          <w:rFonts w:asciiTheme="majorBidi" w:hAnsiTheme="majorBidi" w:cstheme="majorBidi"/>
+          <w:color w:val="1F4E79" w:themeColor="accent1" w:themeShade="80"/>
         </w:rPr>
         <w:t>Select Queries:</w:t>
       </w:r>
@@ -2036,12 +1972,16 @@
         <w:rPr>
           <w:rFonts w:asciiTheme="majorBidi" w:hAnsiTheme="majorBidi" w:cstheme="majorBidi"/>
           <w:color w:val="000000" w:themeColor="text1"/>
+          <w:sz w:val="24"/>
+          <w:szCs w:val="24"/>
         </w:rPr>
       </w:pPr>
       <w:r>
         <w:rPr>
           <w:rFonts w:asciiTheme="majorBidi" w:hAnsiTheme="majorBidi" w:cstheme="majorBidi"/>
           <w:color w:val="000000" w:themeColor="text1"/>
+          <w:sz w:val="24"/>
+          <w:szCs w:val="24"/>
         </w:rPr>
         <w:t>Our users will have the ability to access only the data that is related to them and nothing else.</w:t>
       </w:r>
@@ -2053,24 +1993,28 @@
         <w:rPr>
           <w:rFonts w:asciiTheme="majorBidi" w:hAnsiTheme="majorBidi" w:cstheme="majorBidi"/>
           <w:color w:val="000000" w:themeColor="text1"/>
+          <w:sz w:val="24"/>
+          <w:szCs w:val="24"/>
         </w:rPr>
       </w:pPr>
       <w:r>
         <w:rPr>
           <w:rFonts w:asciiTheme="majorBidi" w:hAnsiTheme="majorBidi" w:cstheme="majorBidi"/>
           <w:color w:val="000000" w:themeColor="text1"/>
+          <w:sz w:val="24"/>
+          <w:szCs w:val="24"/>
         </w:rPr>
         <w:t>For example a trainee will be able to access information about himself and the courses he or she is enrolled in. An employee can also access information about both the trainer and the organization especially when they need to make update in the price attribute of the organization</w:t>
       </w:r>
-    </w:p>
-    <w:p>
-      <w:pPr>
-        <w:jc w:val="both"/>
+      <w:r>
         <w:rPr>
           <w:rFonts w:asciiTheme="majorBidi" w:hAnsiTheme="majorBidi" w:cstheme="majorBidi"/>
           <w:color w:val="000000" w:themeColor="text1"/>
-        </w:rPr>
-      </w:pPr>
+          <w:sz w:val="24"/>
+          <w:szCs w:val="24"/>
+        </w:rPr>
+        <w:t>.</w:t>
+      </w:r>
     </w:p>
     <w:p>
       <w:pPr>
@@ -2078,12 +2022,27 @@
         <w:rPr>
           <w:rFonts w:asciiTheme="majorBidi" w:hAnsiTheme="majorBidi" w:cstheme="majorBidi"/>
           <w:color w:val="000000" w:themeColor="text1"/>
-        </w:rPr>
-      </w:pPr>
-      <w:r>
+          <w:sz w:val="24"/>
+          <w:szCs w:val="24"/>
+        </w:rPr>
+      </w:pPr>
+    </w:p>
+    <w:p>
+      <w:pPr>
+        <w:jc w:val="both"/>
         <w:rPr>
           <w:rFonts w:asciiTheme="majorBidi" w:hAnsiTheme="majorBidi" w:cstheme="majorBidi"/>
           <w:color w:val="000000" w:themeColor="text1"/>
+          <w:sz w:val="24"/>
+          <w:szCs w:val="24"/>
+        </w:rPr>
+      </w:pPr>
+      <w:r>
+        <w:rPr>
+          <w:rFonts w:asciiTheme="majorBidi" w:hAnsiTheme="majorBidi" w:cstheme="majorBidi"/>
+          <w:color w:val="000000" w:themeColor="text1"/>
+          <w:sz w:val="24"/>
+          <w:szCs w:val="24"/>
         </w:rPr>
         <w:t>We will not give our users the ability to create relations, drop relations or even delete records from our relation because we are particular about our data integrity and giving our users too much access will cause us lots of issues.</w:t>
       </w:r>
@@ -2528,8 +2487,6 @@
         </w:rPr>
         <w:t xml:space="preserve"> transaction</w:t>
       </w:r>
-      <w:bookmarkStart w:id="0" w:name="_GoBack"/>
-      <w:bookmarkEnd w:id="0"/>
       <w:r>
         <w:rPr>
           <w:rFonts w:asciiTheme="majorBidi" w:hAnsiTheme="majorBidi" w:cstheme="majorBidi"/>
@@ -2700,15 +2657,12 @@
         </w:rPr>
         <w:t>The delete and create queries are accepted only for us the developers</w:t>
       </w:r>
-    </w:p>
-    <w:p>
-      <w:pPr>
-        <w:pStyle w:val="ListParagraph"/>
-        <w:jc w:val="both"/>
-        <w:rPr>
-          <w:rFonts w:asciiTheme="majorBidi" w:hAnsiTheme="majorBidi" w:cstheme="majorBidi"/>
-        </w:rPr>
-      </w:pPr>
+      <w:r>
+        <w:rPr>
+          <w:rFonts w:asciiTheme="majorBidi" w:hAnsiTheme="majorBidi" w:cstheme="majorBidi"/>
+        </w:rPr>
+        <w:t>.</w:t>
+      </w:r>
     </w:p>
     <w:p>
       <w:pPr>
@@ -2742,6 +2696,7 @@
           <w:szCs w:val="28"/>
           <w:u w:val="single"/>
         </w:rPr>
+        <w:lastRenderedPageBreak/>
         <w:t xml:space="preserve">Referential integrity constraints: </w:t>
       </w:r>
     </w:p>
@@ -2762,44 +2717,7 @@
         <w:rPr>
           <w:rFonts w:asciiTheme="majorBidi" w:hAnsiTheme="majorBidi" w:cstheme="majorBidi"/>
         </w:rPr>
-        <w:lastRenderedPageBreak/>
-        <w:t xml:space="preserve">Each unique request record contains two </w:t>
-      </w:r>
-      <w:r>
-        <w:rPr>
-          <w:rFonts w:asciiTheme="majorBidi" w:hAnsiTheme="majorBidi" w:cstheme="majorBidi"/>
-        </w:rPr>
-        <w:t>FK (</w:t>
-      </w:r>
-      <w:r>
-        <w:rPr>
-          <w:rFonts w:asciiTheme="majorBidi" w:hAnsiTheme="majorBidi" w:cstheme="majorBidi"/>
-        </w:rPr>
-        <w:t>Not Null)</w:t>
-      </w:r>
-      <w:r>
-        <w:rPr>
-          <w:rFonts w:asciiTheme="majorBidi" w:hAnsiTheme="majorBidi" w:cstheme="majorBidi"/>
-        </w:rPr>
-        <w:t xml:space="preserve">, </w:t>
-      </w:r>
-      <w:r>
-        <w:rPr>
-          <w:rFonts w:asciiTheme="majorBidi" w:hAnsiTheme="majorBidi" w:cstheme="majorBidi"/>
-        </w:rPr>
-        <w:t xml:space="preserve">one refers to the organization PK and the other </w:t>
-      </w:r>
-      <w:r>
-        <w:rPr>
-          <w:rFonts w:asciiTheme="majorBidi" w:hAnsiTheme="majorBidi" w:cstheme="majorBidi"/>
-        </w:rPr>
-        <w:t xml:space="preserve">refers </w:t>
-      </w:r>
-      <w:r>
-        <w:rPr>
-          <w:rFonts w:asciiTheme="majorBidi" w:hAnsiTheme="majorBidi" w:cstheme="majorBidi"/>
-        </w:rPr>
-        <w:t>to the service PK.</w:t>
+        <w:t>Each unique request record contains two FK (Not Null), one refers to the organization PK and the other refers to the service PK.</w:t>
       </w:r>
     </w:p>
     <w:p>
@@ -2819,79 +2737,7 @@
         <w:rPr>
           <w:rFonts w:asciiTheme="majorBidi" w:hAnsiTheme="majorBidi" w:cstheme="majorBidi"/>
         </w:rPr>
-        <w:t>Each record</w:t>
-      </w:r>
-      <w:r>
-        <w:rPr>
-          <w:rFonts w:asciiTheme="majorBidi" w:hAnsiTheme="majorBidi" w:cstheme="majorBidi"/>
-        </w:rPr>
-        <w:t xml:space="preserve"> in a </w:t>
-      </w:r>
-      <w:r>
-        <w:rPr>
-          <w:rFonts w:asciiTheme="majorBidi" w:hAnsiTheme="majorBidi" w:cstheme="majorBidi"/>
-        </w:rPr>
-        <w:t>relation (</w:t>
-      </w:r>
-      <w:r>
-        <w:rPr>
-          <w:rFonts w:asciiTheme="majorBidi" w:hAnsiTheme="majorBidi" w:cstheme="majorBidi"/>
-        </w:rPr>
-        <w:t>assigned to) that represent the relationship between request of the service and employee</w:t>
-      </w:r>
-      <w:r>
-        <w:rPr>
-          <w:rFonts w:asciiTheme="majorBidi" w:hAnsiTheme="majorBidi" w:cstheme="majorBidi"/>
-        </w:rPr>
-        <w:t xml:space="preserve"> contains two </w:t>
-      </w:r>
-      <w:r>
-        <w:rPr>
-          <w:rFonts w:asciiTheme="majorBidi" w:hAnsiTheme="majorBidi" w:cstheme="majorBidi"/>
-        </w:rPr>
-        <w:t>FK (</w:t>
-      </w:r>
-      <w:r>
-        <w:rPr>
-          <w:rFonts w:asciiTheme="majorBidi" w:hAnsiTheme="majorBidi" w:cstheme="majorBidi"/>
-        </w:rPr>
-        <w:t xml:space="preserve">Not Null) one refers to the </w:t>
-      </w:r>
-      <w:r>
-        <w:rPr>
-          <w:rFonts w:asciiTheme="majorBidi" w:hAnsiTheme="majorBidi" w:cstheme="majorBidi"/>
-        </w:rPr>
-        <w:t xml:space="preserve">employee PK and the other </w:t>
-      </w:r>
-      <w:r>
-        <w:rPr>
-          <w:rFonts w:asciiTheme="majorBidi" w:hAnsiTheme="majorBidi" w:cstheme="majorBidi"/>
-        </w:rPr>
-        <w:t xml:space="preserve">refers </w:t>
-      </w:r>
-      <w:r>
-        <w:rPr>
-          <w:rFonts w:asciiTheme="majorBidi" w:hAnsiTheme="majorBidi" w:cstheme="majorBidi"/>
-        </w:rPr>
-        <w:t>to the request</w:t>
-      </w:r>
-      <w:r>
-        <w:rPr>
-          <w:rFonts w:asciiTheme="majorBidi" w:hAnsiTheme="majorBidi" w:cstheme="majorBidi"/>
-        </w:rPr>
-        <w:t xml:space="preserve"> PK</w:t>
-      </w:r>
-      <w:r>
-        <w:rPr>
-          <w:rFonts w:asciiTheme="majorBidi" w:hAnsiTheme="majorBidi" w:cstheme="majorBidi"/>
-        </w:rPr>
-        <w:t>, both form the PK of this relation</w:t>
-      </w:r>
-      <w:r>
-        <w:rPr>
-          <w:rFonts w:asciiTheme="majorBidi" w:hAnsiTheme="majorBidi" w:cstheme="majorBidi"/>
-        </w:rPr>
-        <w:t>.</w:t>
+        <w:t>Each record in a relation (assigned to) that represent the relationship between request of the service and employee contains two FK (Not Null) one refers to the employee PK and the other refers to the request PK, both form the PK of this relation.</w:t>
       </w:r>
     </w:p>
     <w:p>
@@ -2931,73 +2777,7 @@
         <w:rPr>
           <w:rFonts w:asciiTheme="majorBidi" w:hAnsiTheme="majorBidi" w:cstheme="majorBidi"/>
         </w:rPr>
-        <w:t xml:space="preserve">Since each trainer can takes the same course multiple times in different years. </w:t>
-      </w:r>
-      <w:r>
-        <w:rPr>
-          <w:rFonts w:asciiTheme="majorBidi" w:hAnsiTheme="majorBidi" w:cstheme="majorBidi"/>
-        </w:rPr>
-        <w:t xml:space="preserve">Each record in completion relation contains partial </w:t>
-      </w:r>
-      <w:r>
-        <w:rPr>
-          <w:rFonts w:asciiTheme="majorBidi" w:hAnsiTheme="majorBidi" w:cstheme="majorBidi"/>
-        </w:rPr>
-        <w:t>Identifier (year</w:t>
-      </w:r>
-      <w:r>
-        <w:rPr>
-          <w:rFonts w:asciiTheme="majorBidi" w:hAnsiTheme="majorBidi" w:cstheme="majorBidi"/>
-        </w:rPr>
-        <w:t xml:space="preserve"> of completion)</w:t>
-      </w:r>
-      <w:r>
-        <w:rPr>
-          <w:rFonts w:asciiTheme="majorBidi" w:hAnsiTheme="majorBidi" w:cstheme="majorBidi"/>
-        </w:rPr>
-        <w:t xml:space="preserve"> and </w:t>
-      </w:r>
-      <w:r>
-        <w:rPr>
-          <w:rFonts w:asciiTheme="majorBidi" w:hAnsiTheme="majorBidi" w:cstheme="majorBidi"/>
-        </w:rPr>
-        <w:t xml:space="preserve">two </w:t>
-      </w:r>
-      <w:r>
-        <w:rPr>
-          <w:rFonts w:asciiTheme="majorBidi" w:hAnsiTheme="majorBidi" w:cstheme="majorBidi"/>
-        </w:rPr>
-        <w:t>FK(Not Null)</w:t>
-      </w:r>
-      <w:r>
-        <w:rPr>
-          <w:rFonts w:asciiTheme="majorBidi" w:hAnsiTheme="majorBidi" w:cstheme="majorBidi"/>
-        </w:rPr>
-        <w:t xml:space="preserve"> one</w:t>
-      </w:r>
-      <w:r>
-        <w:rPr>
-          <w:rFonts w:asciiTheme="majorBidi" w:hAnsiTheme="majorBidi" w:cstheme="majorBidi"/>
-        </w:rPr>
-        <w:t xml:space="preserve"> refers to the course</w:t>
-      </w:r>
-      <w:r>
-        <w:rPr>
-          <w:rFonts w:asciiTheme="majorBidi" w:hAnsiTheme="majorBidi" w:cstheme="majorBidi"/>
-        </w:rPr>
-        <w:t xml:space="preserve"> PK and the other refers </w:t>
-      </w:r>
-      <w:r>
-        <w:rPr>
-          <w:rFonts w:asciiTheme="majorBidi" w:hAnsiTheme="majorBidi" w:cstheme="majorBidi"/>
-        </w:rPr>
-        <w:t>to the trainer PK.</w:t>
-      </w:r>
-      <w:r>
-        <w:rPr>
-          <w:rFonts w:asciiTheme="majorBidi" w:hAnsiTheme="majorBidi" w:cstheme="majorBidi"/>
-        </w:rPr>
-        <w:t xml:space="preserve"> All together form the PK of this relation.</w:t>
+        <w:t>Since each trainee can takes the same course multiple times in different years. Each record in completion relation contains partial Identifier (year of completion) and two FK (Not Null) one refers to the course PK and the other refers to the trainee PK. All together form the PK of this relation.</w:t>
       </w:r>
     </w:p>
     <w:p>
@@ -3018,6 +2798,26 @@
           <w:rFonts w:asciiTheme="majorBidi" w:hAnsiTheme="majorBidi" w:cstheme="majorBidi"/>
         </w:rPr>
         <w:t>Each unique completion record contains FK (Not Null) refers to the Payment PK.</w:t>
+      </w:r>
+    </w:p>
+    <w:p>
+      <w:pPr>
+        <w:pStyle w:val="NormalWeb"/>
+        <w:numPr>
+          <w:ilvl w:val="0"/>
+          <w:numId w:val="13"/>
+        </w:numPr>
+        <w:spacing w:before="0" w:beforeAutospacing="0" w:after="0" w:afterAutospacing="0" w:line="276" w:lineRule="auto"/>
+        <w:jc w:val="both"/>
+        <w:rPr>
+          <w:rFonts w:asciiTheme="majorBidi" w:hAnsiTheme="majorBidi" w:cstheme="majorBidi"/>
+        </w:rPr>
+      </w:pPr>
+      <w:r>
+        <w:rPr>
+          <w:rFonts w:asciiTheme="majorBidi" w:hAnsiTheme="majorBidi" w:cstheme="majorBidi"/>
+        </w:rPr>
+        <w:t>All FKs in our relation are restricted to delete and cascade to update.</w:t>
       </w:r>
     </w:p>
     <w:p>
@@ -3130,25 +2930,7 @@
           <w:sz w:val="24"/>
           <w:szCs w:val="24"/>
         </w:rPr>
-        <w:t xml:space="preserve"> queries, instead in </w:t>
-      </w:r>
-      <w:proofErr w:type="gramStart"/>
-      <w:r>
-        <w:rPr>
-          <w:rFonts w:asciiTheme="majorBidi" w:eastAsia="Times New Roman" w:hAnsiTheme="majorBidi" w:cstheme="majorBidi"/>
-          <w:sz w:val="24"/>
-          <w:szCs w:val="24"/>
-        </w:rPr>
-        <w:t>development,</w:t>
-      </w:r>
-      <w:proofErr w:type="gramEnd"/>
-      <w:r>
-        <w:rPr>
-          <w:rFonts w:asciiTheme="majorBidi" w:eastAsia="Times New Roman" w:hAnsiTheme="majorBidi" w:cstheme="majorBidi"/>
-          <w:sz w:val="24"/>
-          <w:szCs w:val="24"/>
-        </w:rPr>
-        <w:t xml:space="preserve"> we will create the back en</w:t>
+        <w:t xml:space="preserve"> queries, instead in development, we will create the back en</w:t>
       </w:r>
       <w:r>
         <w:rPr>
@@ -3437,7 +3219,8 @@
           <w:sz w:val="24"/>
           <w:szCs w:val="24"/>
         </w:rPr>
-        <w:t xml:space="preserve">Dayesda, is a startup company and our data is not yet in large volume to the point of accessing and retrieving it takes a long time. Besides, the time to access the data without index is approximately equal to the time to access and retrieve the data using index. And since we are particular now about the cost of the index, we are not going to use them. We </w:t>
+        <w:lastRenderedPageBreak/>
+        <w:t xml:space="preserve">Dayesda, is a startup company and our data is not yet in large volume to the point of accessing and retrieving it takes a long time. Besides, the time to access the data without index is approximately equal to the time to access and retrieve the data using index. And since we are particular now about the cost of the index, we are not going to use them. We will consider using them </w:t>
       </w:r>
       <w:r>
         <w:rPr>
@@ -3445,8 +3228,7 @@
           <w:sz w:val="24"/>
           <w:szCs w:val="24"/>
         </w:rPr>
-        <w:lastRenderedPageBreak/>
-        <w:t xml:space="preserve">will consider using them </w:t>
+        <w:t xml:space="preserve">in the future only if </w:t>
       </w:r>
       <w:r>
         <w:rPr>
@@ -3454,7 +3236,7 @@
           <w:sz w:val="24"/>
           <w:szCs w:val="24"/>
         </w:rPr>
-        <w:t xml:space="preserve">in the future only if </w:t>
+        <w:t>they</w:t>
       </w:r>
       <w:r>
         <w:rPr>
@@ -3462,7 +3244,7 @@
           <w:sz w:val="24"/>
           <w:szCs w:val="24"/>
         </w:rPr>
-        <w:t>they</w:t>
+        <w:t xml:space="preserve"> </w:t>
       </w:r>
       <w:r>
         <w:rPr>
@@ -3470,7 +3252,7 @@
           <w:sz w:val="24"/>
           <w:szCs w:val="24"/>
         </w:rPr>
-        <w:t xml:space="preserve"> </w:t>
+        <w:t>are</w:t>
       </w:r>
       <w:r>
         <w:rPr>
@@ -3478,7 +3260,7 @@
           <w:sz w:val="24"/>
           <w:szCs w:val="24"/>
         </w:rPr>
-        <w:t>are</w:t>
+        <w:t xml:space="preserve"> our only option and we need to</w:t>
       </w:r>
       <w:r>
         <w:rPr>
@@ -3486,151 +3268,16 @@
           <w:sz w:val="24"/>
           <w:szCs w:val="24"/>
         </w:rPr>
-        <w:t xml:space="preserve"> our only option and we need to</w:t>
-      </w:r>
-      <w:r>
+        <w:t xml:space="preserve"> use them.</w:t>
+      </w:r>
+    </w:p>
+    <w:p>
+      <w:pPr>
+        <w:jc w:val="both"/>
         <w:rPr>
           <w:rFonts w:asciiTheme="majorBidi" w:eastAsia="Times New Roman" w:hAnsiTheme="majorBidi" w:cstheme="majorBidi"/>
           <w:sz w:val="24"/>
           <w:szCs w:val="24"/>
-        </w:rPr>
-        <w:t xml:space="preserve"> use them.</w:t>
-      </w:r>
-    </w:p>
-    <w:p>
-      <w:pPr>
-        <w:jc w:val="both"/>
-        <w:rPr>
-          <w:rFonts w:asciiTheme="majorBidi" w:eastAsia="Times New Roman" w:hAnsiTheme="majorBidi" w:cstheme="majorBidi"/>
-          <w:sz w:val="24"/>
-          <w:szCs w:val="24"/>
-        </w:rPr>
-      </w:pPr>
-    </w:p>
-    <w:p>
-      <w:pPr>
-        <w:jc w:val="both"/>
-        <w:rPr>
-          <w:rFonts w:asciiTheme="majorBidi" w:eastAsia="Times New Roman" w:hAnsiTheme="majorBidi" w:cstheme="majorBidi"/>
-          <w:sz w:val="24"/>
-          <w:szCs w:val="24"/>
-        </w:rPr>
-      </w:pPr>
-    </w:p>
-    <w:p>
-      <w:pPr>
-        <w:jc w:val="both"/>
-        <w:rPr>
-          <w:rFonts w:asciiTheme="majorBidi" w:eastAsia="Times New Roman" w:hAnsiTheme="majorBidi" w:cstheme="majorBidi"/>
-          <w:sz w:val="24"/>
-          <w:szCs w:val="24"/>
-        </w:rPr>
-      </w:pPr>
-    </w:p>
-    <w:p>
-      <w:pPr>
-        <w:jc w:val="both"/>
-        <w:rPr>
-          <w:rFonts w:asciiTheme="majorBidi" w:eastAsia="Times New Roman" w:hAnsiTheme="majorBidi" w:cstheme="majorBidi"/>
-          <w:sz w:val="24"/>
-          <w:szCs w:val="24"/>
-        </w:rPr>
-      </w:pPr>
-    </w:p>
-    <w:p>
-      <w:pPr>
-        <w:jc w:val="both"/>
-        <w:rPr>
-          <w:rFonts w:asciiTheme="majorBidi" w:eastAsia="Times New Roman" w:hAnsiTheme="majorBidi" w:cstheme="majorBidi"/>
-          <w:sz w:val="24"/>
-          <w:szCs w:val="24"/>
-        </w:rPr>
-      </w:pPr>
-    </w:p>
-    <w:p>
-      <w:pPr>
-        <w:jc w:val="both"/>
-        <w:rPr>
-          <w:rFonts w:asciiTheme="majorBidi" w:eastAsia="Times New Roman" w:hAnsiTheme="majorBidi" w:cstheme="majorBidi"/>
-          <w:sz w:val="24"/>
-          <w:szCs w:val="24"/>
-        </w:rPr>
-      </w:pPr>
-    </w:p>
-    <w:p>
-      <w:pPr>
-        <w:jc w:val="both"/>
-        <w:rPr>
-          <w:rFonts w:asciiTheme="majorBidi" w:eastAsia="Times New Roman" w:hAnsiTheme="majorBidi" w:cstheme="majorBidi"/>
-          <w:sz w:val="24"/>
-          <w:szCs w:val="24"/>
-        </w:rPr>
-      </w:pPr>
-    </w:p>
-    <w:p>
-      <w:pPr>
-        <w:jc w:val="both"/>
-        <w:rPr>
-          <w:rFonts w:asciiTheme="majorBidi" w:eastAsia="Times New Roman" w:hAnsiTheme="majorBidi" w:cstheme="majorBidi"/>
-          <w:sz w:val="24"/>
-          <w:szCs w:val="24"/>
-        </w:rPr>
-      </w:pPr>
-    </w:p>
-    <w:p>
-      <w:pPr>
-        <w:jc w:val="both"/>
-        <w:rPr>
-          <w:rFonts w:asciiTheme="majorBidi" w:eastAsia="Times New Roman" w:hAnsiTheme="majorBidi" w:cstheme="majorBidi"/>
-          <w:sz w:val="24"/>
-          <w:szCs w:val="24"/>
-        </w:rPr>
-      </w:pPr>
-    </w:p>
-    <w:p>
-      <w:pPr>
-        <w:jc w:val="both"/>
-        <w:rPr>
-          <w:rFonts w:asciiTheme="majorBidi" w:eastAsia="Times New Roman" w:hAnsiTheme="majorBidi" w:cstheme="majorBidi"/>
-          <w:sz w:val="24"/>
-          <w:szCs w:val="24"/>
-        </w:rPr>
-      </w:pPr>
-    </w:p>
-    <w:p>
-      <w:pPr>
-        <w:jc w:val="both"/>
-        <w:rPr>
-          <w:rFonts w:asciiTheme="majorBidi" w:eastAsia="Times New Roman" w:hAnsiTheme="majorBidi" w:cstheme="majorBidi"/>
-          <w:sz w:val="24"/>
-          <w:szCs w:val="24"/>
-        </w:rPr>
-      </w:pPr>
-    </w:p>
-    <w:p>
-      <w:pPr>
-        <w:jc w:val="both"/>
-        <w:rPr>
-          <w:rFonts w:asciiTheme="majorBidi" w:eastAsia="Times New Roman" w:hAnsiTheme="majorBidi" w:cstheme="majorBidi"/>
-          <w:sz w:val="24"/>
-          <w:szCs w:val="24"/>
-        </w:rPr>
-      </w:pPr>
-    </w:p>
-    <w:p>
-      <w:pPr>
-        <w:jc w:val="both"/>
-        <w:rPr>
-          <w:rFonts w:asciiTheme="majorBidi" w:hAnsiTheme="majorBidi" w:cstheme="majorBidi"/>
-        </w:rPr>
-      </w:pPr>
-    </w:p>
-    <w:p>
-      <w:pPr>
-        <w:pStyle w:val="ListParagraph"/>
-        <w:jc w:val="both"/>
-        <w:rPr>
-          <w:rFonts w:asciiTheme="majorBidi" w:hAnsiTheme="majorBidi" w:cstheme="majorBidi"/>
         </w:rPr>
       </w:pPr>
     </w:p>
@@ -3657,14 +3304,14 @@
           <w:szCs w:val="28"/>
           <w:u w:val="single"/>
         </w:rPr>
-        <w:t>Work Schedule:</w:t>
+        <w:t>Work Schedule (whole team):</w:t>
       </w:r>
     </w:p>
     <w:tbl>
       <w:tblPr>
-        <w:tblStyle w:val="GridTable4Accent1"/>
+        <w:tblStyle w:val="GridTable4-Accent1"/>
         <w:tblW w:w="0" w:type="auto"/>
-        <w:tblLook w:val="04A0"/>
+        <w:tblLook w:val="04A0" w:firstRow="1" w:lastRow="0" w:firstColumn="1" w:lastColumn="0" w:noHBand="0" w:noVBand="1"/>
       </w:tblPr>
       <w:tblGrid>
         <w:gridCol w:w="2515"/>
@@ -3672,11 +3319,11 @@
       </w:tblGrid>
       <w:tr>
         <w:trPr>
-          <w:cnfStyle w:val="100000000000"/>
+          <w:cnfStyle w:val="100000000000" w:firstRow="1" w:lastRow="0" w:firstColumn="0" w:lastColumn="0" w:oddVBand="0" w:evenVBand="0" w:oddHBand="0" w:evenHBand="0" w:firstRowFirstColumn="0" w:firstRowLastColumn="0" w:lastRowFirstColumn="0" w:lastRowLastColumn="0"/>
         </w:trPr>
         <w:tc>
           <w:tcPr>
-            <w:cnfStyle w:val="001000000000"/>
+            <w:cnfStyle w:val="001000000000" w:firstRow="0" w:lastRow="0" w:firstColumn="1" w:lastColumn="0" w:oddVBand="0" w:evenVBand="0" w:oddHBand="0" w:evenHBand="0" w:firstRowFirstColumn="0" w:firstRowLastColumn="0" w:lastRowFirstColumn="0" w:lastRowLastColumn="0"/>
             <w:tcW w:w="2515" w:type="dxa"/>
           </w:tcPr>
           <w:p>
@@ -3686,11 +3333,15 @@
               <w:jc w:val="both"/>
               <w:rPr>
                 <w:rFonts w:asciiTheme="majorBidi" w:hAnsiTheme="majorBidi" w:cstheme="majorBidi"/>
+                <w:sz w:val="20"/>
+                <w:szCs w:val="20"/>
               </w:rPr>
             </w:pPr>
             <w:r>
               <w:rPr>
                 <w:rFonts w:asciiTheme="majorBidi" w:hAnsiTheme="majorBidi" w:cstheme="majorBidi"/>
+                <w:sz w:val="20"/>
+                <w:szCs w:val="20"/>
               </w:rPr>
               <w:t xml:space="preserve">Date </w:t>
             </w:r>
@@ -3705,14 +3356,18 @@
               <w:pStyle w:val="ListParagraph"/>
               <w:ind w:left="0"/>
               <w:jc w:val="both"/>
-              <w:cnfStyle w:val="100000000000"/>
-              <w:rPr>
-                <w:rFonts w:asciiTheme="majorBidi" w:hAnsiTheme="majorBidi" w:cstheme="majorBidi"/>
+              <w:cnfStyle w:val="100000000000" w:firstRow="1" w:lastRow="0" w:firstColumn="0" w:lastColumn="0" w:oddVBand="0" w:evenVBand="0" w:oddHBand="0" w:evenHBand="0" w:firstRowFirstColumn="0" w:firstRowLastColumn="0" w:lastRowFirstColumn="0" w:lastRowLastColumn="0"/>
+              <w:rPr>
+                <w:rFonts w:asciiTheme="majorBidi" w:hAnsiTheme="majorBidi" w:cstheme="majorBidi"/>
+                <w:sz w:val="20"/>
+                <w:szCs w:val="20"/>
               </w:rPr>
             </w:pPr>
             <w:r>
               <w:rPr>
                 <w:rFonts w:asciiTheme="majorBidi" w:hAnsiTheme="majorBidi" w:cstheme="majorBidi"/>
+                <w:sz w:val="20"/>
+                <w:szCs w:val="20"/>
               </w:rPr>
               <w:t>Work</w:t>
             </w:r>
@@ -3721,11 +3376,11 @@
       </w:tr>
       <w:tr>
         <w:trPr>
-          <w:cnfStyle w:val="000000100000"/>
+          <w:cnfStyle w:val="000000100000" w:firstRow="0" w:lastRow="0" w:firstColumn="0" w:lastColumn="0" w:oddVBand="0" w:evenVBand="0" w:oddHBand="1" w:evenHBand="0" w:firstRowFirstColumn="0" w:firstRowLastColumn="0" w:lastRowFirstColumn="0" w:lastRowLastColumn="0"/>
         </w:trPr>
         <w:tc>
           <w:tcPr>
-            <w:cnfStyle w:val="001000000000"/>
+            <w:cnfStyle w:val="001000000000" w:firstRow="0" w:lastRow="0" w:firstColumn="1" w:lastColumn="0" w:oddVBand="0" w:evenVBand="0" w:oddHBand="0" w:evenHBand="0" w:firstRowFirstColumn="0" w:firstRowLastColumn="0" w:lastRowFirstColumn="0" w:lastRowLastColumn="0"/>
             <w:tcW w:w="2515" w:type="dxa"/>
           </w:tcPr>
           <w:p>
@@ -3735,19 +3390,17 @@
               <w:jc w:val="both"/>
               <w:rPr>
                 <w:rFonts w:asciiTheme="majorBidi" w:hAnsiTheme="majorBidi" w:cstheme="majorBidi"/>
+                <w:sz w:val="20"/>
+                <w:szCs w:val="20"/>
               </w:rPr>
             </w:pPr>
             <w:r>
               <w:rPr>
                 <w:rFonts w:asciiTheme="majorBidi" w:hAnsiTheme="majorBidi" w:cstheme="majorBidi"/>
-              </w:rPr>
-              <w:t>Week 1: Oct 20</w:t>
-            </w:r>
-            <w:r>
-              <w:rPr>
-                <w:rFonts w:asciiTheme="majorBidi" w:hAnsiTheme="majorBidi" w:cstheme="majorBidi"/>
-              </w:rPr>
-              <w:t>-Oct 31</w:t>
+                <w:sz w:val="20"/>
+                <w:szCs w:val="20"/>
+              </w:rPr>
+              <w:t>Week 1: Oct 20-Oct 31</w:t>
             </w:r>
           </w:p>
         </w:tc>
@@ -3760,28 +3413,28 @@
               <w:pStyle w:val="ListParagraph"/>
               <w:ind w:left="0"/>
               <w:jc w:val="both"/>
-              <w:cnfStyle w:val="000000100000"/>
-              <w:rPr>
-                <w:rFonts w:asciiTheme="majorBidi" w:hAnsiTheme="majorBidi" w:cstheme="majorBidi"/>
+              <w:cnfStyle w:val="000000100000" w:firstRow="0" w:lastRow="0" w:firstColumn="0" w:lastColumn="0" w:oddVBand="0" w:evenVBand="0" w:oddHBand="1" w:evenHBand="0" w:firstRowFirstColumn="0" w:firstRowLastColumn="0" w:lastRowFirstColumn="0" w:lastRowLastColumn="0"/>
+              <w:rPr>
+                <w:rFonts w:asciiTheme="majorBidi" w:hAnsiTheme="majorBidi" w:cstheme="majorBidi"/>
+                <w:sz w:val="20"/>
+                <w:szCs w:val="20"/>
               </w:rPr>
             </w:pPr>
             <w:r>
               <w:rPr>
                 <w:rFonts w:asciiTheme="majorBidi" w:hAnsiTheme="majorBidi" w:cstheme="majorBidi"/>
-              </w:rPr>
-              <w:t>Project definition- choosing the idea and agree on it. Working on collecting/defining the requirements</w:t>
+                <w:sz w:val="20"/>
+                <w:szCs w:val="20"/>
+              </w:rPr>
+              <w:t xml:space="preserve">Project definition- choosing the idea and agree on it. Working on collecting/defining the requirements of our DB/ discuss the vision </w:t>
             </w:r>
             <w:r>
               <w:rPr>
                 <w:rFonts w:asciiTheme="majorBidi" w:hAnsiTheme="majorBidi" w:cstheme="majorBidi"/>
-              </w:rPr>
-              <w:t xml:space="preserve"> of our</w:t>
-            </w:r>
-            <w:r>
-              <w:rPr>
-                <w:rFonts w:asciiTheme="majorBidi" w:hAnsiTheme="majorBidi" w:cstheme="majorBidi"/>
-              </w:rPr>
-              <w:t xml:space="preserve"> DB.</w:t>
+                <w:sz w:val="20"/>
+                <w:szCs w:val="20"/>
+              </w:rPr>
+              <w:t>of our DB to imagine the design/ set up GitHub repository for project.</w:t>
             </w:r>
           </w:p>
           <w:p>
@@ -3789,9 +3442,11 @@
               <w:pStyle w:val="ListParagraph"/>
               <w:ind w:left="0"/>
               <w:jc w:val="both"/>
-              <w:cnfStyle w:val="000000100000"/>
-              <w:rPr>
-                <w:rFonts w:asciiTheme="majorBidi" w:hAnsiTheme="majorBidi" w:cstheme="majorBidi"/>
+              <w:cnfStyle w:val="000000100000" w:firstRow="0" w:lastRow="0" w:firstColumn="0" w:lastColumn="0" w:oddVBand="0" w:evenVBand="0" w:oddHBand="1" w:evenHBand="0" w:firstRowFirstColumn="0" w:firstRowLastColumn="0" w:lastRowFirstColumn="0" w:lastRowLastColumn="0"/>
+              <w:rPr>
+                <w:rFonts w:asciiTheme="majorBidi" w:hAnsiTheme="majorBidi" w:cstheme="majorBidi"/>
+                <w:sz w:val="20"/>
+                <w:szCs w:val="20"/>
               </w:rPr>
             </w:pPr>
           </w:p>
@@ -3800,7 +3455,7 @@
       <w:tr>
         <w:tc>
           <w:tcPr>
-            <w:cnfStyle w:val="001000000000"/>
+            <w:cnfStyle w:val="001000000000" w:firstRow="0" w:lastRow="0" w:firstColumn="1" w:lastColumn="0" w:oddVBand="0" w:evenVBand="0" w:oddHBand="0" w:evenHBand="0" w:firstRowFirstColumn="0" w:firstRowLastColumn="0" w:lastRowFirstColumn="0" w:lastRowLastColumn="0"/>
             <w:tcW w:w="2515" w:type="dxa"/>
           </w:tcPr>
           <w:p>
@@ -3810,19 +3465,17 @@
               <w:jc w:val="both"/>
               <w:rPr>
                 <w:rFonts w:asciiTheme="majorBidi" w:hAnsiTheme="majorBidi" w:cstheme="majorBidi"/>
+                <w:sz w:val="20"/>
+                <w:szCs w:val="20"/>
               </w:rPr>
             </w:pPr>
             <w:r>
               <w:rPr>
                 <w:rFonts w:asciiTheme="majorBidi" w:hAnsiTheme="majorBidi" w:cstheme="majorBidi"/>
-              </w:rPr>
-              <w:t>Week 2: Nov 1</w:t>
-            </w:r>
-            <w:r>
-              <w:rPr>
-                <w:rFonts w:asciiTheme="majorBidi" w:hAnsiTheme="majorBidi" w:cstheme="majorBidi"/>
-              </w:rPr>
-              <w:t>-Nov 7</w:t>
+                <w:sz w:val="20"/>
+                <w:szCs w:val="20"/>
+              </w:rPr>
+              <w:t>Week 2: Nov 1-Nov 7</w:t>
             </w:r>
           </w:p>
         </w:tc>
@@ -3835,22 +3488,20 @@
               <w:pStyle w:val="ListParagraph"/>
               <w:ind w:left="0"/>
               <w:jc w:val="both"/>
-              <w:cnfStyle w:val="000000000000"/>
-              <w:rPr>
-                <w:rFonts w:asciiTheme="majorBidi" w:hAnsiTheme="majorBidi" w:cstheme="majorBidi"/>
+              <w:cnfStyle w:val="000000000000" w:firstRow="0" w:lastRow="0" w:firstColumn="0" w:lastColumn="0" w:oddVBand="0" w:evenVBand="0" w:oddHBand="0" w:evenHBand="0" w:firstRowFirstColumn="0" w:firstRowLastColumn="0" w:lastRowFirstColumn="0" w:lastRowLastColumn="0"/>
+              <w:rPr>
+                <w:rFonts w:asciiTheme="majorBidi" w:hAnsiTheme="majorBidi" w:cstheme="majorBidi"/>
+                <w:sz w:val="20"/>
+                <w:szCs w:val="20"/>
               </w:rPr>
             </w:pPr>
             <w:r>
               <w:rPr>
                 <w:rFonts w:asciiTheme="majorBidi" w:hAnsiTheme="majorBidi" w:cstheme="majorBidi"/>
-              </w:rPr>
-              <w:t>ERD/relational Model</w:t>
-            </w:r>
-            <w:r>
-              <w:rPr>
-                <w:rFonts w:asciiTheme="majorBidi" w:hAnsiTheme="majorBidi" w:cstheme="majorBidi"/>
-              </w:rPr>
-              <w:t>.</w:t>
+                <w:sz w:val="20"/>
+                <w:szCs w:val="20"/>
+              </w:rPr>
+              <w:t>ERD/relational Model/ Indexing/Functional dependencies.</w:t>
             </w:r>
           </w:p>
           <w:p>
@@ -3858,9 +3509,11 @@
               <w:pStyle w:val="ListParagraph"/>
               <w:ind w:left="0"/>
               <w:jc w:val="both"/>
-              <w:cnfStyle w:val="000000000000"/>
-              <w:rPr>
-                <w:rFonts w:asciiTheme="majorBidi" w:hAnsiTheme="majorBidi" w:cstheme="majorBidi"/>
+              <w:cnfStyle w:val="000000000000" w:firstRow="0" w:lastRow="0" w:firstColumn="0" w:lastColumn="0" w:oddVBand="0" w:evenVBand="0" w:oddHBand="0" w:evenHBand="0" w:firstRowFirstColumn="0" w:firstRowLastColumn="0" w:lastRowFirstColumn="0" w:lastRowLastColumn="0"/>
+              <w:rPr>
+                <w:rFonts w:asciiTheme="majorBidi" w:hAnsiTheme="majorBidi" w:cstheme="majorBidi"/>
+                <w:sz w:val="20"/>
+                <w:szCs w:val="20"/>
               </w:rPr>
             </w:pPr>
           </w:p>
@@ -3868,11 +3521,11 @@
       </w:tr>
       <w:tr>
         <w:trPr>
-          <w:cnfStyle w:val="000000100000"/>
+          <w:cnfStyle w:val="000000100000" w:firstRow="0" w:lastRow="0" w:firstColumn="0" w:lastColumn="0" w:oddVBand="0" w:evenVBand="0" w:oddHBand="1" w:evenHBand="0" w:firstRowFirstColumn="0" w:firstRowLastColumn="0" w:lastRowFirstColumn="0" w:lastRowLastColumn="0"/>
         </w:trPr>
         <w:tc>
           <w:tcPr>
-            <w:cnfStyle w:val="001000000000"/>
+            <w:cnfStyle w:val="001000000000" w:firstRow="0" w:lastRow="0" w:firstColumn="1" w:lastColumn="0" w:oddVBand="0" w:evenVBand="0" w:oddHBand="0" w:evenHBand="0" w:firstRowFirstColumn="0" w:firstRowLastColumn="0" w:lastRowFirstColumn="0" w:lastRowLastColumn="0"/>
             <w:tcW w:w="2515" w:type="dxa"/>
           </w:tcPr>
           <w:p>
@@ -3882,19 +3535,17 @@
               <w:jc w:val="both"/>
               <w:rPr>
                 <w:rFonts w:asciiTheme="majorBidi" w:hAnsiTheme="majorBidi" w:cstheme="majorBidi"/>
+                <w:sz w:val="20"/>
+                <w:szCs w:val="20"/>
               </w:rPr>
             </w:pPr>
             <w:r>
               <w:rPr>
                 <w:rFonts w:asciiTheme="majorBidi" w:hAnsiTheme="majorBidi" w:cstheme="majorBidi"/>
-              </w:rPr>
-              <w:t>Week 3: Nov 8</w:t>
-            </w:r>
-            <w:r>
-              <w:rPr>
-                <w:rFonts w:asciiTheme="majorBidi" w:hAnsiTheme="majorBidi" w:cstheme="majorBidi"/>
-              </w:rPr>
-              <w:t>-Nov 14</w:t>
+                <w:sz w:val="20"/>
+                <w:szCs w:val="20"/>
+              </w:rPr>
+              <w:t>Week 3: Nov 8-Nov 14</w:t>
             </w:r>
           </w:p>
         </w:tc>
@@ -3907,46 +3558,20 @@
               <w:pStyle w:val="ListParagraph"/>
               <w:ind w:left="0"/>
               <w:jc w:val="both"/>
-              <w:cnfStyle w:val="000000100000"/>
-              <w:rPr>
-                <w:rFonts w:asciiTheme="majorBidi" w:hAnsiTheme="majorBidi" w:cstheme="majorBidi"/>
+              <w:cnfStyle w:val="000000100000" w:firstRow="0" w:lastRow="0" w:firstColumn="0" w:lastColumn="0" w:oddVBand="0" w:evenVBand="0" w:oddHBand="1" w:evenHBand="0" w:firstRowFirstColumn="0" w:firstRowLastColumn="0" w:lastRowFirstColumn="0" w:lastRowLastColumn="0"/>
+              <w:rPr>
+                <w:rFonts w:asciiTheme="majorBidi" w:hAnsiTheme="majorBidi" w:cstheme="majorBidi"/>
+                <w:sz w:val="20"/>
+                <w:szCs w:val="20"/>
               </w:rPr>
             </w:pPr>
             <w:r>
               <w:rPr>
                 <w:rFonts w:asciiTheme="majorBidi" w:hAnsiTheme="majorBidi" w:cstheme="majorBidi"/>
-              </w:rPr>
-              <w:t>Indexing/</w:t>
-            </w:r>
-            <w:r>
-              <w:rPr>
-                <w:rFonts w:asciiTheme="majorBidi" w:hAnsiTheme="majorBidi" w:cstheme="majorBidi"/>
-              </w:rPr>
-              <w:t>Functional dependencies</w:t>
-            </w:r>
-            <w:r>
-              <w:rPr>
-                <w:rFonts w:asciiTheme="majorBidi" w:hAnsiTheme="majorBidi" w:cstheme="majorBidi"/>
-              </w:rPr>
-              <w:t>/SQL of c</w:t>
-            </w:r>
-            <w:r>
-              <w:rPr>
-                <w:rFonts w:asciiTheme="majorBidi" w:hAnsiTheme="majorBidi" w:cstheme="majorBidi"/>
-              </w:rPr>
-              <w:t xml:space="preserve">reating </w:t>
-            </w:r>
-            <w:r>
-              <w:rPr>
-                <w:rFonts w:asciiTheme="majorBidi" w:hAnsiTheme="majorBidi" w:cstheme="majorBidi"/>
-              </w:rPr>
-              <w:t xml:space="preserve">and population </w:t>
-            </w:r>
-            <w:r>
-              <w:rPr>
-                <w:rFonts w:asciiTheme="majorBidi" w:hAnsiTheme="majorBidi" w:cstheme="majorBidi"/>
-              </w:rPr>
-              <w:t>the DB.</w:t>
+                <w:sz w:val="20"/>
+                <w:szCs w:val="20"/>
+              </w:rPr>
+              <w:t>SQL of creating and population the DB.</w:t>
             </w:r>
           </w:p>
           <w:p>
@@ -3954,9 +3579,11 @@
               <w:pStyle w:val="ListParagraph"/>
               <w:ind w:left="0"/>
               <w:jc w:val="both"/>
-              <w:cnfStyle w:val="000000100000"/>
-              <w:rPr>
-                <w:rFonts w:asciiTheme="majorBidi" w:hAnsiTheme="majorBidi" w:cstheme="majorBidi"/>
+              <w:cnfStyle w:val="000000100000" w:firstRow="0" w:lastRow="0" w:firstColumn="0" w:lastColumn="0" w:oddVBand="0" w:evenVBand="0" w:oddHBand="1" w:evenHBand="0" w:firstRowFirstColumn="0" w:firstRowLastColumn="0" w:lastRowFirstColumn="0" w:lastRowLastColumn="0"/>
+              <w:rPr>
+                <w:rFonts w:asciiTheme="majorBidi" w:hAnsiTheme="majorBidi" w:cstheme="majorBidi"/>
+                <w:sz w:val="20"/>
+                <w:szCs w:val="20"/>
               </w:rPr>
             </w:pPr>
           </w:p>
@@ -3965,7 +3592,7 @@
       <w:tr>
         <w:tc>
           <w:tcPr>
-            <w:cnfStyle w:val="001000000000"/>
+            <w:cnfStyle w:val="001000000000" w:firstRow="0" w:lastRow="0" w:firstColumn="1" w:lastColumn="0" w:oddVBand="0" w:evenVBand="0" w:oddHBand="0" w:evenHBand="0" w:firstRowFirstColumn="0" w:firstRowLastColumn="0" w:lastRowFirstColumn="0" w:lastRowLastColumn="0"/>
             <w:tcW w:w="2515" w:type="dxa"/>
           </w:tcPr>
           <w:p>
@@ -3975,19 +3602,17 @@
               <w:jc w:val="both"/>
               <w:rPr>
                 <w:rFonts w:asciiTheme="majorBidi" w:hAnsiTheme="majorBidi" w:cstheme="majorBidi"/>
+                <w:sz w:val="20"/>
+                <w:szCs w:val="20"/>
               </w:rPr>
             </w:pPr>
             <w:r>
               <w:rPr>
                 <w:rFonts w:asciiTheme="majorBidi" w:hAnsiTheme="majorBidi" w:cstheme="majorBidi"/>
-              </w:rPr>
-              <w:t>Week 4: Nov 15</w:t>
-            </w:r>
-            <w:r>
-              <w:rPr>
-                <w:rFonts w:asciiTheme="majorBidi" w:hAnsiTheme="majorBidi" w:cstheme="majorBidi"/>
-              </w:rPr>
-              <w:t>- Nov 21</w:t>
+                <w:sz w:val="20"/>
+                <w:szCs w:val="20"/>
+              </w:rPr>
+              <w:t>Week 4: Nov 15- Nov 21</w:t>
             </w:r>
           </w:p>
         </w:tc>
@@ -4000,28 +3625,20 @@
               <w:pStyle w:val="ListParagraph"/>
               <w:ind w:left="0"/>
               <w:jc w:val="both"/>
-              <w:cnfStyle w:val="000000000000"/>
-              <w:rPr>
-                <w:rFonts w:asciiTheme="majorBidi" w:hAnsiTheme="majorBidi" w:cstheme="majorBidi"/>
+              <w:cnfStyle w:val="000000000000" w:firstRow="0" w:lastRow="0" w:firstColumn="0" w:lastColumn="0" w:oddVBand="0" w:evenVBand="0" w:oddHBand="0" w:evenHBand="0" w:firstRowFirstColumn="0" w:firstRowLastColumn="0" w:lastRowFirstColumn="0" w:lastRowLastColumn="0"/>
+              <w:rPr>
+                <w:rFonts w:asciiTheme="majorBidi" w:hAnsiTheme="majorBidi" w:cstheme="majorBidi"/>
+                <w:sz w:val="20"/>
+                <w:szCs w:val="20"/>
               </w:rPr>
             </w:pPr>
             <w:r>
               <w:rPr>
                 <w:rFonts w:asciiTheme="majorBidi" w:hAnsiTheme="majorBidi" w:cstheme="majorBidi"/>
-              </w:rPr>
-              <w:t>Working on</w:t>
-            </w:r>
-            <w:r>
-              <w:rPr>
-                <w:rFonts w:asciiTheme="majorBidi" w:hAnsiTheme="majorBidi" w:cstheme="majorBidi"/>
-              </w:rPr>
-              <w:t xml:space="preserve"> queries and their</w:t>
-            </w:r>
-            <w:r>
-              <w:rPr>
-                <w:rFonts w:asciiTheme="majorBidi" w:hAnsiTheme="majorBidi" w:cstheme="majorBidi"/>
-              </w:rPr>
-              <w:t xml:space="preserve"> interfaces.</w:t>
+                <w:sz w:val="20"/>
+                <w:szCs w:val="20"/>
+              </w:rPr>
+              <w:t>Working on queries and their interfaces.</w:t>
             </w:r>
           </w:p>
           <w:p>
@@ -4029,9 +3646,11 @@
               <w:pStyle w:val="ListParagraph"/>
               <w:ind w:left="0"/>
               <w:jc w:val="both"/>
-              <w:cnfStyle w:val="000000000000"/>
-              <w:rPr>
-                <w:rFonts w:asciiTheme="majorBidi" w:hAnsiTheme="majorBidi" w:cstheme="majorBidi"/>
+              <w:cnfStyle w:val="000000000000" w:firstRow="0" w:lastRow="0" w:firstColumn="0" w:lastColumn="0" w:oddVBand="0" w:evenVBand="0" w:oddHBand="0" w:evenHBand="0" w:firstRowFirstColumn="0" w:firstRowLastColumn="0" w:lastRowFirstColumn="0" w:lastRowLastColumn="0"/>
+              <w:rPr>
+                <w:rFonts w:asciiTheme="majorBidi" w:hAnsiTheme="majorBidi" w:cstheme="majorBidi"/>
+                <w:sz w:val="20"/>
+                <w:szCs w:val="20"/>
               </w:rPr>
             </w:pPr>
           </w:p>
@@ -4039,11 +3658,11 @@
       </w:tr>
       <w:tr>
         <w:trPr>
-          <w:cnfStyle w:val="000000100000"/>
+          <w:cnfStyle w:val="000000100000" w:firstRow="0" w:lastRow="0" w:firstColumn="0" w:lastColumn="0" w:oddVBand="0" w:evenVBand="0" w:oddHBand="1" w:evenHBand="0" w:firstRowFirstColumn="0" w:firstRowLastColumn="0" w:lastRowFirstColumn="0" w:lastRowLastColumn="0"/>
         </w:trPr>
         <w:tc>
           <w:tcPr>
-            <w:cnfStyle w:val="001000000000"/>
+            <w:cnfStyle w:val="001000000000" w:firstRow="0" w:lastRow="0" w:firstColumn="1" w:lastColumn="0" w:oddVBand="0" w:evenVBand="0" w:oddHBand="0" w:evenHBand="0" w:firstRowFirstColumn="0" w:firstRowLastColumn="0" w:lastRowFirstColumn="0" w:lastRowLastColumn="0"/>
             <w:tcW w:w="2515" w:type="dxa"/>
           </w:tcPr>
           <w:p>
@@ -4053,19 +3672,17 @@
               <w:jc w:val="both"/>
               <w:rPr>
                 <w:rFonts w:asciiTheme="majorBidi" w:hAnsiTheme="majorBidi" w:cstheme="majorBidi"/>
+                <w:sz w:val="20"/>
+                <w:szCs w:val="20"/>
               </w:rPr>
             </w:pPr>
             <w:r>
               <w:rPr>
                 <w:rFonts w:asciiTheme="majorBidi" w:hAnsiTheme="majorBidi" w:cstheme="majorBidi"/>
-              </w:rPr>
-              <w:t>Week 5: Nov 22</w:t>
-            </w:r>
-            <w:r>
-              <w:rPr>
-                <w:rFonts w:asciiTheme="majorBidi" w:hAnsiTheme="majorBidi" w:cstheme="majorBidi"/>
-              </w:rPr>
-              <w:t>- Nov 28</w:t>
+                <w:sz w:val="20"/>
+                <w:szCs w:val="20"/>
+              </w:rPr>
+              <w:t>Week 5: Nov 22- Nov 28</w:t>
             </w:r>
           </w:p>
         </w:tc>
@@ -4078,34 +3695,20 @@
               <w:pStyle w:val="ListParagraph"/>
               <w:ind w:left="0"/>
               <w:jc w:val="both"/>
-              <w:cnfStyle w:val="000000100000"/>
-              <w:rPr>
-                <w:rFonts w:asciiTheme="majorBidi" w:hAnsiTheme="majorBidi" w:cstheme="majorBidi"/>
+              <w:cnfStyle w:val="000000100000" w:firstRow="0" w:lastRow="0" w:firstColumn="0" w:lastColumn="0" w:oddVBand="0" w:evenVBand="0" w:oddHBand="1" w:evenHBand="0" w:firstRowFirstColumn="0" w:firstRowLastColumn="0" w:lastRowFirstColumn="0" w:lastRowLastColumn="0"/>
+              <w:rPr>
+                <w:rFonts w:asciiTheme="majorBidi" w:hAnsiTheme="majorBidi" w:cstheme="majorBidi"/>
+                <w:sz w:val="20"/>
+                <w:szCs w:val="20"/>
               </w:rPr>
             </w:pPr>
             <w:r>
               <w:rPr>
                 <w:rFonts w:asciiTheme="majorBidi" w:hAnsiTheme="majorBidi" w:cstheme="majorBidi"/>
-              </w:rPr>
-              <w:t>Error checking</w:t>
-            </w:r>
-            <w:r>
-              <w:rPr>
-                <w:rFonts w:asciiTheme="majorBidi" w:hAnsiTheme="majorBidi" w:cstheme="majorBidi"/>
-              </w:rPr>
-              <w:t xml:space="preserve">/ </w:t>
-            </w:r>
-            <w:r>
-              <w:rPr>
-                <w:rFonts w:asciiTheme="majorBidi" w:hAnsiTheme="majorBidi" w:cstheme="majorBidi"/>
-              </w:rPr>
-              <w:t>Presentation</w:t>
-            </w:r>
-            <w:r>
-              <w:rPr>
-                <w:rFonts w:asciiTheme="majorBidi" w:hAnsiTheme="majorBidi" w:cstheme="majorBidi"/>
-              </w:rPr>
-              <w:t>.</w:t>
+                <w:sz w:val="20"/>
+                <w:szCs w:val="20"/>
+              </w:rPr>
+              <w:t>Error checking/ Presentation.</w:t>
             </w:r>
           </w:p>
           <w:p>
@@ -4113,9 +3716,11 @@
               <w:pStyle w:val="ListParagraph"/>
               <w:ind w:left="0"/>
               <w:jc w:val="both"/>
-              <w:cnfStyle w:val="000000100000"/>
-              <w:rPr>
-                <w:rFonts w:asciiTheme="majorBidi" w:hAnsiTheme="majorBidi" w:cstheme="majorBidi"/>
+              <w:cnfStyle w:val="000000100000" w:firstRow="0" w:lastRow="0" w:firstColumn="0" w:lastColumn="0" w:oddVBand="0" w:evenVBand="0" w:oddHBand="1" w:evenHBand="0" w:firstRowFirstColumn="0" w:firstRowLastColumn="0" w:lastRowFirstColumn="0" w:lastRowLastColumn="0"/>
+              <w:rPr>
+                <w:rFonts w:asciiTheme="majorBidi" w:hAnsiTheme="majorBidi" w:cstheme="majorBidi"/>
+                <w:sz w:val="20"/>
+                <w:szCs w:val="20"/>
               </w:rPr>
             </w:pPr>
           </w:p>
@@ -4124,7 +3729,7 @@
       <w:tr>
         <w:tc>
           <w:tcPr>
-            <w:cnfStyle w:val="001000000000"/>
+            <w:cnfStyle w:val="001000000000" w:firstRow="0" w:lastRow="0" w:firstColumn="1" w:lastColumn="0" w:oddVBand="0" w:evenVBand="0" w:oddHBand="0" w:evenHBand="0" w:firstRowFirstColumn="0" w:firstRowLastColumn="0" w:lastRowFirstColumn="0" w:lastRowLastColumn="0"/>
             <w:tcW w:w="2515" w:type="dxa"/>
           </w:tcPr>
           <w:p>
@@ -4134,19 +3739,17 @@
               <w:jc w:val="both"/>
               <w:rPr>
                 <w:rFonts w:asciiTheme="majorBidi" w:hAnsiTheme="majorBidi" w:cstheme="majorBidi"/>
+                <w:sz w:val="20"/>
+                <w:szCs w:val="20"/>
               </w:rPr>
             </w:pPr>
             <w:r>
               <w:rPr>
                 <w:rFonts w:asciiTheme="majorBidi" w:hAnsiTheme="majorBidi" w:cstheme="majorBidi"/>
-              </w:rPr>
-              <w:t>Week 6: Nov 29</w:t>
-            </w:r>
-            <w:r>
-              <w:rPr>
-                <w:rFonts w:asciiTheme="majorBidi" w:hAnsiTheme="majorBidi" w:cstheme="majorBidi"/>
-              </w:rPr>
-              <w:t>- Dec 5</w:t>
+                <w:sz w:val="20"/>
+                <w:szCs w:val="20"/>
+              </w:rPr>
+              <w:t>Week 6: Nov 29- Dec 5</w:t>
             </w:r>
           </w:p>
         </w:tc>
@@ -4159,22 +3762,20 @@
               <w:pStyle w:val="ListParagraph"/>
               <w:ind w:left="0"/>
               <w:jc w:val="both"/>
-              <w:cnfStyle w:val="000000000000"/>
-              <w:rPr>
-                <w:rFonts w:asciiTheme="majorBidi" w:hAnsiTheme="majorBidi" w:cstheme="majorBidi"/>
+              <w:cnfStyle w:val="000000000000" w:firstRow="0" w:lastRow="0" w:firstColumn="0" w:lastColumn="0" w:oddVBand="0" w:evenVBand="0" w:oddHBand="0" w:evenHBand="0" w:firstRowFirstColumn="0" w:firstRowLastColumn="0" w:lastRowFirstColumn="0" w:lastRowLastColumn="0"/>
+              <w:rPr>
+                <w:rFonts w:asciiTheme="majorBidi" w:hAnsiTheme="majorBidi" w:cstheme="majorBidi"/>
+                <w:sz w:val="20"/>
+                <w:szCs w:val="20"/>
               </w:rPr>
             </w:pPr>
             <w:r>
               <w:rPr>
                 <w:rFonts w:asciiTheme="majorBidi" w:hAnsiTheme="majorBidi" w:cstheme="majorBidi"/>
-              </w:rPr>
-              <w:t>Finalize the final paper/project/presentation</w:t>
-            </w:r>
-            <w:r>
-              <w:rPr>
-                <w:rFonts w:asciiTheme="majorBidi" w:hAnsiTheme="majorBidi" w:cstheme="majorBidi"/>
-              </w:rPr>
-              <w:t>.</w:t>
+                <w:sz w:val="20"/>
+                <w:szCs w:val="20"/>
+              </w:rPr>
+              <w:t>Finalize the final paper/project/presentation.</w:t>
             </w:r>
           </w:p>
           <w:p>
@@ -4182,9 +3783,11 @@
               <w:pStyle w:val="ListParagraph"/>
               <w:ind w:left="0"/>
               <w:jc w:val="both"/>
-              <w:cnfStyle w:val="000000000000"/>
-              <w:rPr>
-                <w:rFonts w:asciiTheme="majorBidi" w:hAnsiTheme="majorBidi" w:cstheme="majorBidi"/>
+              <w:cnfStyle w:val="000000000000" w:firstRow="0" w:lastRow="0" w:firstColumn="0" w:lastColumn="0" w:oddVBand="0" w:evenVBand="0" w:oddHBand="0" w:evenHBand="0" w:firstRowFirstColumn="0" w:firstRowLastColumn="0" w:lastRowFirstColumn="0" w:lastRowLastColumn="0"/>
+              <w:rPr>
+                <w:rFonts w:asciiTheme="majorBidi" w:hAnsiTheme="majorBidi" w:cstheme="majorBidi"/>
+                <w:sz w:val="20"/>
+                <w:szCs w:val="20"/>
               </w:rPr>
             </w:pPr>
           </w:p>
@@ -4192,11 +3795,11 @@
       </w:tr>
       <w:tr>
         <w:trPr>
-          <w:cnfStyle w:val="000000100000"/>
+          <w:cnfStyle w:val="000000100000" w:firstRow="0" w:lastRow="0" w:firstColumn="0" w:lastColumn="0" w:oddVBand="0" w:evenVBand="0" w:oddHBand="1" w:evenHBand="0" w:firstRowFirstColumn="0" w:firstRowLastColumn="0" w:lastRowFirstColumn="0" w:lastRowLastColumn="0"/>
         </w:trPr>
         <w:tc>
           <w:tcPr>
-            <w:cnfStyle w:val="001000000000"/>
+            <w:cnfStyle w:val="001000000000" w:firstRow="0" w:lastRow="0" w:firstColumn="1" w:lastColumn="0" w:oddVBand="0" w:evenVBand="0" w:oddHBand="0" w:evenHBand="0" w:firstRowFirstColumn="0" w:firstRowLastColumn="0" w:lastRowFirstColumn="0" w:lastRowLastColumn="0"/>
             <w:tcW w:w="2515" w:type="dxa"/>
           </w:tcPr>
           <w:p>
@@ -4206,11 +3809,15 @@
               <w:jc w:val="both"/>
               <w:rPr>
                 <w:rFonts w:asciiTheme="majorBidi" w:hAnsiTheme="majorBidi" w:cstheme="majorBidi"/>
+                <w:sz w:val="20"/>
+                <w:szCs w:val="20"/>
               </w:rPr>
             </w:pPr>
             <w:r>
               <w:rPr>
                 <w:rFonts w:asciiTheme="majorBidi" w:hAnsiTheme="majorBidi" w:cstheme="majorBidi"/>
+                <w:sz w:val="20"/>
+                <w:szCs w:val="20"/>
               </w:rPr>
               <w:t>Week 7: Dec 6</w:t>
             </w:r>
@@ -4225,14 +3832,18 @@
               <w:pStyle w:val="ListParagraph"/>
               <w:ind w:left="0"/>
               <w:jc w:val="both"/>
-              <w:cnfStyle w:val="000000100000"/>
-              <w:rPr>
-                <w:rFonts w:asciiTheme="majorBidi" w:hAnsiTheme="majorBidi" w:cstheme="majorBidi"/>
+              <w:cnfStyle w:val="000000100000" w:firstRow="0" w:lastRow="0" w:firstColumn="0" w:lastColumn="0" w:oddVBand="0" w:evenVBand="0" w:oddHBand="1" w:evenHBand="0" w:firstRowFirstColumn="0" w:firstRowLastColumn="0" w:lastRowFirstColumn="0" w:lastRowLastColumn="0"/>
+              <w:rPr>
+                <w:rFonts w:asciiTheme="majorBidi" w:hAnsiTheme="majorBidi" w:cstheme="majorBidi"/>
+                <w:sz w:val="20"/>
+                <w:szCs w:val="20"/>
               </w:rPr>
             </w:pPr>
             <w:r>
               <w:rPr>
                 <w:rFonts w:asciiTheme="majorBidi" w:hAnsiTheme="majorBidi" w:cstheme="majorBidi"/>
+                <w:sz w:val="20"/>
+                <w:szCs w:val="20"/>
               </w:rPr>
               <w:t>Final Project paper/ final presentation.</w:t>
             </w:r>
@@ -4242,9 +3853,11 @@
               <w:pStyle w:val="ListParagraph"/>
               <w:ind w:left="0"/>
               <w:jc w:val="both"/>
-              <w:cnfStyle w:val="000000100000"/>
-              <w:rPr>
-                <w:rFonts w:asciiTheme="majorBidi" w:hAnsiTheme="majorBidi" w:cstheme="majorBidi"/>
+              <w:cnfStyle w:val="000000100000" w:firstRow="0" w:lastRow="0" w:firstColumn="0" w:lastColumn="0" w:oddVBand="0" w:evenVBand="0" w:oddHBand="1" w:evenHBand="0" w:firstRowFirstColumn="0" w:firstRowLastColumn="0" w:lastRowFirstColumn="0" w:lastRowLastColumn="0"/>
+              <w:rPr>
+                <w:rFonts w:asciiTheme="majorBidi" w:hAnsiTheme="majorBidi" w:cstheme="majorBidi"/>
+                <w:sz w:val="20"/>
+                <w:szCs w:val="20"/>
               </w:rPr>
             </w:pPr>
           </w:p>
@@ -4253,9 +3866,1788 @@
     </w:tbl>
     <w:p>
       <w:pPr>
-        <w:jc w:val="both"/>
-        <w:rPr>
-          <w:rFonts w:asciiTheme="majorBidi" w:hAnsiTheme="majorBidi" w:cstheme="majorBidi"/>
+        <w:pStyle w:val="NormalWeb"/>
+        <w:spacing w:before="0" w:beforeAutospacing="0" w:after="240" w:afterAutospacing="0" w:line="276" w:lineRule="auto"/>
+        <w:jc w:val="both"/>
+        <w:rPr>
+          <w:i/>
+          <w:iCs/>
+          <w:color w:val="C00000"/>
+          <w:sz w:val="28"/>
+          <w:szCs w:val="28"/>
+          <w:u w:val="single"/>
+        </w:rPr>
+      </w:pPr>
+    </w:p>
+    <w:p>
+      <w:pPr>
+        <w:pStyle w:val="NormalWeb"/>
+        <w:spacing w:before="0" w:beforeAutospacing="0" w:after="0" w:afterAutospacing="0" w:line="276" w:lineRule="auto"/>
+        <w:jc w:val="both"/>
+        <w:rPr>
+          <w:i/>
+          <w:iCs/>
+          <w:color w:val="C00000"/>
+          <w:u w:val="single"/>
+        </w:rPr>
+      </w:pPr>
+      <w:r>
+        <w:rPr>
+          <w:i/>
+          <w:iCs/>
+          <w:color w:val="C00000"/>
+          <w:u w:val="single"/>
+        </w:rPr>
+        <w:t>Work Schedule (Asma):</w:t>
+      </w:r>
+    </w:p>
+    <w:tbl>
+      <w:tblPr>
+        <w:tblStyle w:val="GridTable4-Accent1"/>
+        <w:tblW w:w="0" w:type="auto"/>
+        <w:tblLook w:val="04A0" w:firstRow="1" w:lastRow="0" w:firstColumn="1" w:lastColumn="0" w:noHBand="0" w:noVBand="1"/>
+      </w:tblPr>
+      <w:tblGrid>
+        <w:gridCol w:w="2515"/>
+        <w:gridCol w:w="6115"/>
+      </w:tblGrid>
+      <w:tr>
+        <w:trPr>
+          <w:cnfStyle w:val="100000000000" w:firstRow="1" w:lastRow="0" w:firstColumn="0" w:lastColumn="0" w:oddVBand="0" w:evenVBand="0" w:oddHBand="0" w:evenHBand="0" w:firstRowFirstColumn="0" w:firstRowLastColumn="0" w:lastRowFirstColumn="0" w:lastRowLastColumn="0"/>
+        </w:trPr>
+        <w:tc>
+          <w:tcPr>
+            <w:cnfStyle w:val="001000000000" w:firstRow="0" w:lastRow="0" w:firstColumn="1" w:lastColumn="0" w:oddVBand="0" w:evenVBand="0" w:oddHBand="0" w:evenHBand="0" w:firstRowFirstColumn="0" w:firstRowLastColumn="0" w:lastRowFirstColumn="0" w:lastRowLastColumn="0"/>
+            <w:tcW w:w="2515" w:type="dxa"/>
+          </w:tcPr>
+          <w:p>
+            <w:pPr>
+              <w:pStyle w:val="ListParagraph"/>
+              <w:ind w:left="0"/>
+              <w:jc w:val="both"/>
+              <w:rPr>
+                <w:rFonts w:asciiTheme="majorBidi" w:hAnsiTheme="majorBidi" w:cstheme="majorBidi"/>
+              </w:rPr>
+            </w:pPr>
+            <w:r>
+              <w:rPr>
+                <w:rFonts w:asciiTheme="majorBidi" w:hAnsiTheme="majorBidi" w:cstheme="majorBidi"/>
+              </w:rPr>
+              <w:t xml:space="preserve">Date </w:t>
+            </w:r>
+          </w:p>
+        </w:tc>
+        <w:tc>
+          <w:tcPr>
+            <w:tcW w:w="6115" w:type="dxa"/>
+          </w:tcPr>
+          <w:p>
+            <w:pPr>
+              <w:pStyle w:val="ListParagraph"/>
+              <w:ind w:left="0"/>
+              <w:jc w:val="both"/>
+              <w:cnfStyle w:val="100000000000" w:firstRow="1" w:lastRow="0" w:firstColumn="0" w:lastColumn="0" w:oddVBand="0" w:evenVBand="0" w:oddHBand="0" w:evenHBand="0" w:firstRowFirstColumn="0" w:firstRowLastColumn="0" w:lastRowFirstColumn="0" w:lastRowLastColumn="0"/>
+              <w:rPr>
+                <w:rFonts w:asciiTheme="majorBidi" w:hAnsiTheme="majorBidi" w:cstheme="majorBidi"/>
+              </w:rPr>
+            </w:pPr>
+            <w:r>
+              <w:rPr>
+                <w:rFonts w:asciiTheme="majorBidi" w:hAnsiTheme="majorBidi" w:cstheme="majorBidi"/>
+              </w:rPr>
+              <w:t>Work</w:t>
+            </w:r>
+          </w:p>
+        </w:tc>
+      </w:tr>
+      <w:tr>
+        <w:trPr>
+          <w:cnfStyle w:val="000000100000" w:firstRow="0" w:lastRow="0" w:firstColumn="0" w:lastColumn="0" w:oddVBand="0" w:evenVBand="0" w:oddHBand="1" w:evenHBand="0" w:firstRowFirstColumn="0" w:firstRowLastColumn="0" w:lastRowFirstColumn="0" w:lastRowLastColumn="0"/>
+          <w:trHeight w:val="674"/>
+        </w:trPr>
+        <w:tc>
+          <w:tcPr>
+            <w:cnfStyle w:val="001000000000" w:firstRow="0" w:lastRow="0" w:firstColumn="1" w:lastColumn="0" w:oddVBand="0" w:evenVBand="0" w:oddHBand="0" w:evenHBand="0" w:firstRowFirstColumn="0" w:firstRowLastColumn="0" w:lastRowFirstColumn="0" w:lastRowLastColumn="0"/>
+            <w:tcW w:w="2515" w:type="dxa"/>
+          </w:tcPr>
+          <w:p>
+            <w:pPr>
+              <w:pStyle w:val="ListParagraph"/>
+              <w:spacing w:before="240" w:after="240"/>
+              <w:ind w:left="0"/>
+              <w:jc w:val="both"/>
+              <w:rPr>
+                <w:rFonts w:asciiTheme="majorBidi" w:hAnsiTheme="majorBidi" w:cstheme="majorBidi"/>
+                <w:sz w:val="20"/>
+                <w:szCs w:val="20"/>
+              </w:rPr>
+            </w:pPr>
+            <w:r>
+              <w:rPr>
+                <w:rFonts w:asciiTheme="majorBidi" w:hAnsiTheme="majorBidi" w:cstheme="majorBidi"/>
+                <w:sz w:val="20"/>
+                <w:szCs w:val="20"/>
+              </w:rPr>
+              <w:t>Week 1: Oct 20-Oct 31</w:t>
+            </w:r>
+          </w:p>
+        </w:tc>
+        <w:tc>
+          <w:tcPr>
+            <w:tcW w:w="6115" w:type="dxa"/>
+          </w:tcPr>
+          <w:p>
+            <w:pPr>
+              <w:pStyle w:val="ListParagraph"/>
+              <w:numPr>
+                <w:ilvl w:val="0"/>
+                <w:numId w:val="21"/>
+              </w:numPr>
+              <w:spacing w:before="240" w:after="240"/>
+              <w:jc w:val="both"/>
+              <w:cnfStyle w:val="000000100000" w:firstRow="0" w:lastRow="0" w:firstColumn="0" w:lastColumn="0" w:oddVBand="0" w:evenVBand="0" w:oddHBand="1" w:evenHBand="0" w:firstRowFirstColumn="0" w:firstRowLastColumn="0" w:lastRowFirstColumn="0" w:lastRowLastColumn="0"/>
+              <w:rPr>
+                <w:rFonts w:asciiTheme="majorBidi" w:hAnsiTheme="majorBidi" w:cstheme="majorBidi"/>
+                <w:color w:val="000000"/>
+                <w:sz w:val="20"/>
+                <w:szCs w:val="20"/>
+              </w:rPr>
+            </w:pPr>
+            <w:r>
+              <w:rPr>
+                <w:rFonts w:asciiTheme="majorBidi" w:hAnsiTheme="majorBidi" w:cstheme="majorBidi"/>
+                <w:color w:val="000000"/>
+                <w:sz w:val="20"/>
+                <w:szCs w:val="20"/>
+              </w:rPr>
+              <w:t>Write the d</w:t>
+            </w:r>
+            <w:r>
+              <w:rPr>
+                <w:rFonts w:asciiTheme="majorBidi" w:hAnsiTheme="majorBidi" w:cstheme="majorBidi"/>
+                <w:color w:val="000000"/>
+                <w:sz w:val="20"/>
+                <w:szCs w:val="20"/>
+              </w:rPr>
+              <w:t xml:space="preserve">escription of the database requirements and the different users of DB and their </w:t>
+            </w:r>
+            <w:r>
+              <w:rPr>
+                <w:rFonts w:asciiTheme="majorBidi" w:hAnsiTheme="majorBidi" w:cstheme="majorBidi"/>
+                <w:color w:val="000000"/>
+                <w:sz w:val="20"/>
+                <w:szCs w:val="20"/>
+              </w:rPr>
+              <w:t>requirements after discussion with team.</w:t>
+            </w:r>
+          </w:p>
+        </w:tc>
+      </w:tr>
+      <w:tr>
+        <w:tc>
+          <w:tcPr>
+            <w:cnfStyle w:val="001000000000" w:firstRow="0" w:lastRow="0" w:firstColumn="1" w:lastColumn="0" w:oddVBand="0" w:evenVBand="0" w:oddHBand="0" w:evenHBand="0" w:firstRowFirstColumn="0" w:firstRowLastColumn="0" w:lastRowFirstColumn="0" w:lastRowLastColumn="0"/>
+            <w:tcW w:w="2515" w:type="dxa"/>
+          </w:tcPr>
+          <w:p>
+            <w:pPr>
+              <w:pStyle w:val="ListParagraph"/>
+              <w:spacing w:before="240" w:after="240"/>
+              <w:ind w:left="0"/>
+              <w:jc w:val="both"/>
+              <w:rPr>
+                <w:rFonts w:asciiTheme="majorBidi" w:hAnsiTheme="majorBidi" w:cstheme="majorBidi"/>
+                <w:sz w:val="20"/>
+                <w:szCs w:val="20"/>
+              </w:rPr>
+            </w:pPr>
+            <w:r>
+              <w:rPr>
+                <w:rFonts w:asciiTheme="majorBidi" w:hAnsiTheme="majorBidi" w:cstheme="majorBidi"/>
+                <w:sz w:val="20"/>
+                <w:szCs w:val="20"/>
+              </w:rPr>
+              <w:t>Week 2: Nov 1-Nov 7</w:t>
+            </w:r>
+          </w:p>
+        </w:tc>
+        <w:tc>
+          <w:tcPr>
+            <w:tcW w:w="6115" w:type="dxa"/>
+          </w:tcPr>
+          <w:p>
+            <w:pPr>
+              <w:spacing w:before="240" w:after="240"/>
+              <w:jc w:val="both"/>
+              <w:cnfStyle w:val="000000000000" w:firstRow="0" w:lastRow="0" w:firstColumn="0" w:lastColumn="0" w:oddVBand="0" w:evenVBand="0" w:oddHBand="0" w:evenHBand="0" w:firstRowFirstColumn="0" w:firstRowLastColumn="0" w:lastRowFirstColumn="0" w:lastRowLastColumn="0"/>
+              <w:rPr>
+                <w:rFonts w:asciiTheme="majorBidi" w:hAnsiTheme="majorBidi" w:cstheme="majorBidi"/>
+                <w:color w:val="000000"/>
+                <w:sz w:val="20"/>
+                <w:szCs w:val="20"/>
+              </w:rPr>
+            </w:pPr>
+            <w:r>
+              <w:rPr>
+                <w:rFonts w:asciiTheme="majorBidi" w:hAnsiTheme="majorBidi" w:cstheme="majorBidi"/>
+                <w:color w:val="000000"/>
+                <w:sz w:val="20"/>
+                <w:szCs w:val="20"/>
+              </w:rPr>
+              <w:t>After discussion with team:</w:t>
+            </w:r>
+          </w:p>
+          <w:p>
+            <w:pPr>
+              <w:pStyle w:val="ListParagraph"/>
+              <w:numPr>
+                <w:ilvl w:val="0"/>
+                <w:numId w:val="21"/>
+              </w:numPr>
+              <w:spacing w:before="240" w:after="240"/>
+              <w:jc w:val="both"/>
+              <w:cnfStyle w:val="000000000000" w:firstRow="0" w:lastRow="0" w:firstColumn="0" w:lastColumn="0" w:oddVBand="0" w:evenVBand="0" w:oddHBand="0" w:evenHBand="0" w:firstRowFirstColumn="0" w:firstRowLastColumn="0" w:lastRowFirstColumn="0" w:lastRowLastColumn="0"/>
+              <w:rPr>
+                <w:rFonts w:asciiTheme="majorBidi" w:hAnsiTheme="majorBidi" w:cstheme="majorBidi"/>
+                <w:color w:val="000000"/>
+                <w:sz w:val="20"/>
+                <w:szCs w:val="20"/>
+              </w:rPr>
+            </w:pPr>
+            <w:r>
+              <w:rPr>
+                <w:rFonts w:asciiTheme="majorBidi" w:hAnsiTheme="majorBidi" w:cstheme="majorBidi"/>
+                <w:color w:val="000000"/>
+                <w:sz w:val="20"/>
+                <w:szCs w:val="20"/>
+              </w:rPr>
+              <w:t xml:space="preserve">Write the </w:t>
+            </w:r>
+            <w:r>
+              <w:rPr>
+                <w:rFonts w:asciiTheme="majorBidi" w:hAnsiTheme="majorBidi" w:cstheme="majorBidi"/>
+                <w:color w:val="000000"/>
+                <w:sz w:val="20"/>
+                <w:szCs w:val="20"/>
+              </w:rPr>
+              <w:t>Description of the re</w:t>
+            </w:r>
+            <w:r>
+              <w:rPr>
+                <w:rFonts w:asciiTheme="majorBidi" w:hAnsiTheme="majorBidi" w:cstheme="majorBidi"/>
+                <w:color w:val="000000"/>
+                <w:sz w:val="20"/>
+                <w:szCs w:val="20"/>
+              </w:rPr>
+              <w:t>ferential integrity constraints.</w:t>
+            </w:r>
+          </w:p>
+          <w:p>
+            <w:pPr>
+              <w:pStyle w:val="ListParagraph"/>
+              <w:numPr>
+                <w:ilvl w:val="0"/>
+                <w:numId w:val="21"/>
+              </w:numPr>
+              <w:spacing w:before="240" w:after="240"/>
+              <w:jc w:val="both"/>
+              <w:cnfStyle w:val="000000000000" w:firstRow="0" w:lastRow="0" w:firstColumn="0" w:lastColumn="0" w:oddVBand="0" w:evenVBand="0" w:oddHBand="0" w:evenHBand="0" w:firstRowFirstColumn="0" w:firstRowLastColumn="0" w:lastRowFirstColumn="0" w:lastRowLastColumn="0"/>
+              <w:rPr>
+                <w:rFonts w:asciiTheme="majorBidi" w:hAnsiTheme="majorBidi" w:cstheme="majorBidi"/>
+                <w:sz w:val="20"/>
+                <w:szCs w:val="20"/>
+              </w:rPr>
+            </w:pPr>
+            <w:r>
+              <w:rPr>
+                <w:rFonts w:asciiTheme="majorBidi" w:hAnsiTheme="majorBidi" w:cstheme="majorBidi"/>
+                <w:sz w:val="20"/>
+                <w:szCs w:val="20"/>
+              </w:rPr>
+              <w:t>Creating the ERD after discuss that with my team.</w:t>
+            </w:r>
+          </w:p>
+          <w:p>
+            <w:pPr>
+              <w:pStyle w:val="ListParagraph"/>
+              <w:numPr>
+                <w:ilvl w:val="0"/>
+                <w:numId w:val="21"/>
+              </w:numPr>
+              <w:spacing w:before="240" w:after="240"/>
+              <w:jc w:val="both"/>
+              <w:cnfStyle w:val="000000000000" w:firstRow="0" w:lastRow="0" w:firstColumn="0" w:lastColumn="0" w:oddVBand="0" w:evenVBand="0" w:oddHBand="0" w:evenHBand="0" w:firstRowFirstColumn="0" w:firstRowLastColumn="0" w:lastRowFirstColumn="0" w:lastRowLastColumn="0"/>
+              <w:rPr>
+                <w:rFonts w:asciiTheme="majorBidi" w:hAnsiTheme="majorBidi" w:cstheme="majorBidi"/>
+                <w:sz w:val="20"/>
+                <w:szCs w:val="20"/>
+              </w:rPr>
+            </w:pPr>
+            <w:r>
+              <w:rPr>
+                <w:rFonts w:asciiTheme="majorBidi" w:hAnsiTheme="majorBidi" w:cstheme="majorBidi"/>
+                <w:sz w:val="20"/>
+                <w:szCs w:val="20"/>
+              </w:rPr>
+              <w:t>Creating the Relational Model after discuss that with my team.</w:t>
+            </w:r>
+          </w:p>
+        </w:tc>
+      </w:tr>
+      <w:tr>
+        <w:trPr>
+          <w:cnfStyle w:val="000000100000" w:firstRow="0" w:lastRow="0" w:firstColumn="0" w:lastColumn="0" w:oddVBand="0" w:evenVBand="0" w:oddHBand="1" w:evenHBand="0" w:firstRowFirstColumn="0" w:firstRowLastColumn="0" w:lastRowFirstColumn="0" w:lastRowLastColumn="0"/>
+        </w:trPr>
+        <w:tc>
+          <w:tcPr>
+            <w:cnfStyle w:val="001000000000" w:firstRow="0" w:lastRow="0" w:firstColumn="1" w:lastColumn="0" w:oddVBand="0" w:evenVBand="0" w:oddHBand="0" w:evenHBand="0" w:firstRowFirstColumn="0" w:firstRowLastColumn="0" w:lastRowFirstColumn="0" w:lastRowLastColumn="0"/>
+            <w:tcW w:w="2515" w:type="dxa"/>
+          </w:tcPr>
+          <w:p>
+            <w:pPr>
+              <w:pStyle w:val="ListParagraph"/>
+              <w:spacing w:before="240" w:after="240"/>
+              <w:ind w:left="0"/>
+              <w:jc w:val="both"/>
+              <w:rPr>
+                <w:rFonts w:asciiTheme="majorBidi" w:hAnsiTheme="majorBidi" w:cstheme="majorBidi"/>
+                <w:sz w:val="20"/>
+                <w:szCs w:val="20"/>
+              </w:rPr>
+            </w:pPr>
+            <w:r>
+              <w:rPr>
+                <w:rFonts w:asciiTheme="majorBidi" w:hAnsiTheme="majorBidi" w:cstheme="majorBidi"/>
+                <w:sz w:val="20"/>
+                <w:szCs w:val="20"/>
+              </w:rPr>
+              <w:t>Week 3: Nov 8-Nov 14</w:t>
+            </w:r>
+          </w:p>
+        </w:tc>
+        <w:tc>
+          <w:tcPr>
+            <w:tcW w:w="6115" w:type="dxa"/>
+          </w:tcPr>
+          <w:p>
+            <w:pPr>
+              <w:pStyle w:val="ListParagraph"/>
+              <w:numPr>
+                <w:ilvl w:val="0"/>
+                <w:numId w:val="21"/>
+              </w:numPr>
+              <w:spacing w:before="240" w:after="240"/>
+              <w:jc w:val="both"/>
+              <w:cnfStyle w:val="000000100000" w:firstRow="0" w:lastRow="0" w:firstColumn="0" w:lastColumn="0" w:oddVBand="0" w:evenVBand="0" w:oddHBand="1" w:evenHBand="0" w:firstRowFirstColumn="0" w:firstRowLastColumn="0" w:lastRowFirstColumn="0" w:lastRowLastColumn="0"/>
+              <w:rPr>
+                <w:rFonts w:asciiTheme="majorBidi" w:hAnsiTheme="majorBidi" w:cstheme="majorBidi"/>
+                <w:sz w:val="20"/>
+                <w:szCs w:val="20"/>
+              </w:rPr>
+            </w:pPr>
+            <w:r>
+              <w:rPr>
+                <w:rFonts w:asciiTheme="majorBidi" w:hAnsiTheme="majorBidi" w:cstheme="majorBidi"/>
+                <w:sz w:val="20"/>
+                <w:szCs w:val="20"/>
+              </w:rPr>
+              <w:t>SQL for creating tables of the DB.</w:t>
+            </w:r>
+          </w:p>
+        </w:tc>
+      </w:tr>
+      <w:tr>
+        <w:tc>
+          <w:tcPr>
+            <w:cnfStyle w:val="001000000000" w:firstRow="0" w:lastRow="0" w:firstColumn="1" w:lastColumn="0" w:oddVBand="0" w:evenVBand="0" w:oddHBand="0" w:evenHBand="0" w:firstRowFirstColumn="0" w:firstRowLastColumn="0" w:lastRowFirstColumn="0" w:lastRowLastColumn="0"/>
+            <w:tcW w:w="2515" w:type="dxa"/>
+          </w:tcPr>
+          <w:p>
+            <w:pPr>
+              <w:pStyle w:val="ListParagraph"/>
+              <w:spacing w:before="240" w:after="240"/>
+              <w:ind w:left="0"/>
+              <w:jc w:val="both"/>
+              <w:rPr>
+                <w:rFonts w:asciiTheme="majorBidi" w:hAnsiTheme="majorBidi" w:cstheme="majorBidi"/>
+                <w:sz w:val="20"/>
+                <w:szCs w:val="20"/>
+              </w:rPr>
+            </w:pPr>
+            <w:r>
+              <w:rPr>
+                <w:rFonts w:asciiTheme="majorBidi" w:hAnsiTheme="majorBidi" w:cstheme="majorBidi"/>
+                <w:sz w:val="20"/>
+                <w:szCs w:val="20"/>
+              </w:rPr>
+              <w:t>Week 4: Nov 15- Nov 21</w:t>
+            </w:r>
+          </w:p>
+        </w:tc>
+        <w:tc>
+          <w:tcPr>
+            <w:tcW w:w="6115" w:type="dxa"/>
+          </w:tcPr>
+          <w:p>
+            <w:pPr>
+              <w:pStyle w:val="ListParagraph"/>
+              <w:numPr>
+                <w:ilvl w:val="0"/>
+                <w:numId w:val="21"/>
+              </w:numPr>
+              <w:spacing w:before="240" w:after="240"/>
+              <w:jc w:val="both"/>
+              <w:cnfStyle w:val="000000000000" w:firstRow="0" w:lastRow="0" w:firstColumn="0" w:lastColumn="0" w:oddVBand="0" w:evenVBand="0" w:oddHBand="0" w:evenHBand="0" w:firstRowFirstColumn="0" w:firstRowLastColumn="0" w:lastRowFirstColumn="0" w:lastRowLastColumn="0"/>
+              <w:rPr>
+                <w:rFonts w:asciiTheme="majorBidi" w:hAnsiTheme="majorBidi" w:cstheme="majorBidi"/>
+                <w:sz w:val="20"/>
+                <w:szCs w:val="20"/>
+              </w:rPr>
+            </w:pPr>
+            <w:r>
+              <w:rPr>
+                <w:rFonts w:asciiTheme="majorBidi" w:hAnsiTheme="majorBidi" w:cstheme="majorBidi"/>
+                <w:sz w:val="20"/>
+                <w:szCs w:val="20"/>
+              </w:rPr>
+              <w:t>SQL for population 3 tables.</w:t>
+            </w:r>
+          </w:p>
+        </w:tc>
+      </w:tr>
+      <w:tr>
+        <w:trPr>
+          <w:cnfStyle w:val="000000100000" w:firstRow="0" w:lastRow="0" w:firstColumn="0" w:lastColumn="0" w:oddVBand="0" w:evenVBand="0" w:oddHBand="1" w:evenHBand="0" w:firstRowFirstColumn="0" w:firstRowLastColumn="0" w:lastRowFirstColumn="0" w:lastRowLastColumn="0"/>
+        </w:trPr>
+        <w:tc>
+          <w:tcPr>
+            <w:cnfStyle w:val="001000000000" w:firstRow="0" w:lastRow="0" w:firstColumn="1" w:lastColumn="0" w:oddVBand="0" w:evenVBand="0" w:oddHBand="0" w:evenHBand="0" w:firstRowFirstColumn="0" w:firstRowLastColumn="0" w:lastRowFirstColumn="0" w:lastRowLastColumn="0"/>
+            <w:tcW w:w="2515" w:type="dxa"/>
+          </w:tcPr>
+          <w:p>
+            <w:pPr>
+              <w:pStyle w:val="ListParagraph"/>
+              <w:spacing w:before="240" w:after="240"/>
+              <w:ind w:left="0"/>
+              <w:jc w:val="both"/>
+              <w:rPr>
+                <w:rFonts w:asciiTheme="majorBidi" w:hAnsiTheme="majorBidi" w:cstheme="majorBidi"/>
+                <w:sz w:val="20"/>
+                <w:szCs w:val="20"/>
+              </w:rPr>
+            </w:pPr>
+            <w:r>
+              <w:rPr>
+                <w:rFonts w:asciiTheme="majorBidi" w:hAnsiTheme="majorBidi" w:cstheme="majorBidi"/>
+                <w:sz w:val="20"/>
+                <w:szCs w:val="20"/>
+              </w:rPr>
+              <w:t>Week 5: Nov 22- Nov 28</w:t>
+            </w:r>
+          </w:p>
+        </w:tc>
+        <w:tc>
+          <w:tcPr>
+            <w:tcW w:w="6115" w:type="dxa"/>
+          </w:tcPr>
+          <w:p>
+            <w:pPr>
+              <w:pStyle w:val="ListParagraph"/>
+              <w:numPr>
+                <w:ilvl w:val="0"/>
+                <w:numId w:val="21"/>
+              </w:numPr>
+              <w:spacing w:before="240" w:after="240"/>
+              <w:jc w:val="both"/>
+              <w:cnfStyle w:val="000000100000" w:firstRow="0" w:lastRow="0" w:firstColumn="0" w:lastColumn="0" w:oddVBand="0" w:evenVBand="0" w:oddHBand="1" w:evenHBand="0" w:firstRowFirstColumn="0" w:firstRowLastColumn="0" w:lastRowFirstColumn="0" w:lastRowLastColumn="0"/>
+              <w:rPr>
+                <w:rFonts w:asciiTheme="majorBidi" w:hAnsiTheme="majorBidi" w:cstheme="majorBidi"/>
+                <w:sz w:val="20"/>
+                <w:szCs w:val="20"/>
+              </w:rPr>
+            </w:pPr>
+            <w:r>
+              <w:rPr>
+                <w:rFonts w:asciiTheme="majorBidi" w:hAnsiTheme="majorBidi" w:cstheme="majorBidi"/>
+                <w:sz w:val="20"/>
+                <w:szCs w:val="20"/>
+              </w:rPr>
+              <w:t>SQL of two queries and their interfaces (with screenshots).</w:t>
+            </w:r>
+          </w:p>
+        </w:tc>
+      </w:tr>
+      <w:tr>
+        <w:tc>
+          <w:tcPr>
+            <w:cnfStyle w:val="001000000000" w:firstRow="0" w:lastRow="0" w:firstColumn="1" w:lastColumn="0" w:oddVBand="0" w:evenVBand="0" w:oddHBand="0" w:evenHBand="0" w:firstRowFirstColumn="0" w:firstRowLastColumn="0" w:lastRowFirstColumn="0" w:lastRowLastColumn="0"/>
+            <w:tcW w:w="2515" w:type="dxa"/>
+          </w:tcPr>
+          <w:p>
+            <w:pPr>
+              <w:pStyle w:val="ListParagraph"/>
+              <w:spacing w:before="240" w:after="240"/>
+              <w:ind w:left="0"/>
+              <w:jc w:val="both"/>
+              <w:rPr>
+                <w:rFonts w:asciiTheme="majorBidi" w:hAnsiTheme="majorBidi" w:cstheme="majorBidi"/>
+                <w:sz w:val="20"/>
+                <w:szCs w:val="20"/>
+              </w:rPr>
+            </w:pPr>
+            <w:r>
+              <w:rPr>
+                <w:rFonts w:asciiTheme="majorBidi" w:hAnsiTheme="majorBidi" w:cstheme="majorBidi"/>
+                <w:sz w:val="20"/>
+                <w:szCs w:val="20"/>
+              </w:rPr>
+              <w:t>Week 6: Nov 29- Dec 5</w:t>
+            </w:r>
+          </w:p>
+        </w:tc>
+        <w:tc>
+          <w:tcPr>
+            <w:tcW w:w="6115" w:type="dxa"/>
+          </w:tcPr>
+          <w:p>
+            <w:pPr>
+              <w:pStyle w:val="ListParagraph"/>
+              <w:numPr>
+                <w:ilvl w:val="0"/>
+                <w:numId w:val="21"/>
+              </w:numPr>
+              <w:spacing w:before="240" w:after="240"/>
+              <w:jc w:val="both"/>
+              <w:cnfStyle w:val="000000000000" w:firstRow="0" w:lastRow="0" w:firstColumn="0" w:lastColumn="0" w:oddVBand="0" w:evenVBand="0" w:oddHBand="0" w:evenHBand="0" w:firstRowFirstColumn="0" w:firstRowLastColumn="0" w:lastRowFirstColumn="0" w:lastRowLastColumn="0"/>
+              <w:rPr>
+                <w:rFonts w:asciiTheme="majorBidi" w:hAnsiTheme="majorBidi" w:cstheme="majorBidi"/>
+                <w:sz w:val="20"/>
+                <w:szCs w:val="20"/>
+              </w:rPr>
+            </w:pPr>
+            <w:r>
+              <w:rPr>
+                <w:rFonts w:asciiTheme="majorBidi" w:hAnsiTheme="majorBidi" w:cstheme="majorBidi"/>
+                <w:sz w:val="20"/>
+                <w:szCs w:val="20"/>
+              </w:rPr>
+              <w:t>Doing 50 % of presentation.</w:t>
+            </w:r>
+          </w:p>
+        </w:tc>
+      </w:tr>
+    </w:tbl>
+    <w:p>
+      <w:pPr>
+        <w:pStyle w:val="NormalWeb"/>
+        <w:spacing w:before="240" w:beforeAutospacing="0" w:after="240" w:afterAutospacing="0" w:line="276" w:lineRule="auto"/>
+        <w:jc w:val="both"/>
+        <w:rPr>
+          <w:i/>
+          <w:iCs/>
+          <w:color w:val="C00000"/>
+          <w:sz w:val="20"/>
+          <w:szCs w:val="20"/>
+          <w:u w:val="single"/>
+        </w:rPr>
+      </w:pPr>
+    </w:p>
+    <w:p>
+      <w:pPr>
+        <w:pStyle w:val="NormalWeb"/>
+        <w:spacing w:before="0" w:beforeAutospacing="0" w:after="0" w:afterAutospacing="0" w:line="276" w:lineRule="auto"/>
+        <w:jc w:val="both"/>
+        <w:rPr>
+          <w:i/>
+          <w:iCs/>
+          <w:color w:val="C00000"/>
+          <w:u w:val="single"/>
+        </w:rPr>
+      </w:pPr>
+      <w:r>
+        <w:rPr>
+          <w:i/>
+          <w:iCs/>
+          <w:color w:val="C00000"/>
+          <w:u w:val="single"/>
+        </w:rPr>
+        <w:lastRenderedPageBreak/>
+        <w:t>Work Schedule (</w:t>
+      </w:r>
+      <w:proofErr w:type="spellStart"/>
+      <w:r>
+        <w:rPr>
+          <w:i/>
+          <w:iCs/>
+          <w:color w:val="C00000"/>
+          <w:u w:val="single"/>
+        </w:rPr>
+        <w:t>Zackline</w:t>
+      </w:r>
+      <w:proofErr w:type="spellEnd"/>
+      <w:r>
+        <w:rPr>
+          <w:i/>
+          <w:iCs/>
+          <w:color w:val="C00000"/>
+          <w:u w:val="single"/>
+        </w:rPr>
+        <w:t>):</w:t>
+      </w:r>
+    </w:p>
+    <w:tbl>
+      <w:tblPr>
+        <w:tblStyle w:val="GridTable4-Accent1"/>
+        <w:tblW w:w="0" w:type="auto"/>
+        <w:tblLook w:val="04A0" w:firstRow="1" w:lastRow="0" w:firstColumn="1" w:lastColumn="0" w:noHBand="0" w:noVBand="1"/>
+      </w:tblPr>
+      <w:tblGrid>
+        <w:gridCol w:w="2515"/>
+        <w:gridCol w:w="6115"/>
+      </w:tblGrid>
+      <w:tr>
+        <w:trPr>
+          <w:cnfStyle w:val="100000000000" w:firstRow="1" w:lastRow="0" w:firstColumn="0" w:lastColumn="0" w:oddVBand="0" w:evenVBand="0" w:oddHBand="0" w:evenHBand="0" w:firstRowFirstColumn="0" w:firstRowLastColumn="0" w:lastRowFirstColumn="0" w:lastRowLastColumn="0"/>
+        </w:trPr>
+        <w:tc>
+          <w:tcPr>
+            <w:cnfStyle w:val="001000000000" w:firstRow="0" w:lastRow="0" w:firstColumn="1" w:lastColumn="0" w:oddVBand="0" w:evenVBand="0" w:oddHBand="0" w:evenHBand="0" w:firstRowFirstColumn="0" w:firstRowLastColumn="0" w:lastRowFirstColumn="0" w:lastRowLastColumn="0"/>
+            <w:tcW w:w="2515" w:type="dxa"/>
+          </w:tcPr>
+          <w:p>
+            <w:pPr>
+              <w:pStyle w:val="ListParagraph"/>
+              <w:spacing w:before="240" w:after="240"/>
+              <w:ind w:left="0"/>
+              <w:jc w:val="both"/>
+              <w:rPr>
+                <w:rFonts w:asciiTheme="majorBidi" w:hAnsiTheme="majorBidi" w:cstheme="majorBidi"/>
+                <w:sz w:val="20"/>
+                <w:szCs w:val="20"/>
+              </w:rPr>
+            </w:pPr>
+            <w:r>
+              <w:rPr>
+                <w:rFonts w:asciiTheme="majorBidi" w:hAnsiTheme="majorBidi" w:cstheme="majorBidi"/>
+                <w:sz w:val="20"/>
+                <w:szCs w:val="20"/>
+              </w:rPr>
+              <w:t xml:space="preserve">Date </w:t>
+            </w:r>
+          </w:p>
+        </w:tc>
+        <w:tc>
+          <w:tcPr>
+            <w:tcW w:w="6115" w:type="dxa"/>
+          </w:tcPr>
+          <w:p>
+            <w:pPr>
+              <w:pStyle w:val="ListParagraph"/>
+              <w:spacing w:before="240" w:after="240"/>
+              <w:ind w:left="0"/>
+              <w:jc w:val="both"/>
+              <w:cnfStyle w:val="100000000000" w:firstRow="1" w:lastRow="0" w:firstColumn="0" w:lastColumn="0" w:oddVBand="0" w:evenVBand="0" w:oddHBand="0" w:evenHBand="0" w:firstRowFirstColumn="0" w:firstRowLastColumn="0" w:lastRowFirstColumn="0" w:lastRowLastColumn="0"/>
+              <w:rPr>
+                <w:rFonts w:asciiTheme="majorBidi" w:hAnsiTheme="majorBidi" w:cstheme="majorBidi"/>
+                <w:sz w:val="20"/>
+                <w:szCs w:val="20"/>
+              </w:rPr>
+            </w:pPr>
+            <w:r>
+              <w:rPr>
+                <w:rFonts w:asciiTheme="majorBidi" w:hAnsiTheme="majorBidi" w:cstheme="majorBidi"/>
+                <w:sz w:val="20"/>
+                <w:szCs w:val="20"/>
+              </w:rPr>
+              <w:t>Work</w:t>
+            </w:r>
+          </w:p>
+        </w:tc>
+      </w:tr>
+      <w:tr>
+        <w:trPr>
+          <w:cnfStyle w:val="000000100000" w:firstRow="0" w:lastRow="0" w:firstColumn="0" w:lastColumn="0" w:oddVBand="0" w:evenVBand="0" w:oddHBand="1" w:evenHBand="0" w:firstRowFirstColumn="0" w:firstRowLastColumn="0" w:lastRowFirstColumn="0" w:lastRowLastColumn="0"/>
+        </w:trPr>
+        <w:tc>
+          <w:tcPr>
+            <w:cnfStyle w:val="001000000000" w:firstRow="0" w:lastRow="0" w:firstColumn="1" w:lastColumn="0" w:oddVBand="0" w:evenVBand="0" w:oddHBand="0" w:evenHBand="0" w:firstRowFirstColumn="0" w:firstRowLastColumn="0" w:lastRowFirstColumn="0" w:lastRowLastColumn="0"/>
+            <w:tcW w:w="2515" w:type="dxa"/>
+          </w:tcPr>
+          <w:p>
+            <w:pPr>
+              <w:pStyle w:val="ListParagraph"/>
+              <w:spacing w:before="240" w:after="240"/>
+              <w:ind w:left="0"/>
+              <w:jc w:val="both"/>
+              <w:rPr>
+                <w:rFonts w:asciiTheme="majorBidi" w:hAnsiTheme="majorBidi" w:cstheme="majorBidi"/>
+                <w:sz w:val="20"/>
+                <w:szCs w:val="20"/>
+              </w:rPr>
+            </w:pPr>
+            <w:r>
+              <w:rPr>
+                <w:rFonts w:asciiTheme="majorBidi" w:hAnsiTheme="majorBidi" w:cstheme="majorBidi"/>
+                <w:sz w:val="20"/>
+                <w:szCs w:val="20"/>
+              </w:rPr>
+              <w:t>Week 1: Oct 20-Oct 31</w:t>
+            </w:r>
+          </w:p>
+        </w:tc>
+        <w:tc>
+          <w:tcPr>
+            <w:tcW w:w="6115" w:type="dxa"/>
+          </w:tcPr>
+          <w:p>
+            <w:pPr>
+              <w:pStyle w:val="ListParagraph"/>
+              <w:numPr>
+                <w:ilvl w:val="0"/>
+                <w:numId w:val="21"/>
+              </w:numPr>
+              <w:spacing w:before="240" w:after="240"/>
+              <w:jc w:val="both"/>
+              <w:cnfStyle w:val="000000100000" w:firstRow="0" w:lastRow="0" w:firstColumn="0" w:lastColumn="0" w:oddVBand="0" w:evenVBand="0" w:oddHBand="1" w:evenHBand="0" w:firstRowFirstColumn="0" w:firstRowLastColumn="0" w:lastRowFirstColumn="0" w:lastRowLastColumn="0"/>
+              <w:rPr>
+                <w:rFonts w:asciiTheme="majorBidi" w:hAnsiTheme="majorBidi" w:cstheme="majorBidi"/>
+                <w:color w:val="000000"/>
+                <w:sz w:val="20"/>
+                <w:szCs w:val="20"/>
+              </w:rPr>
+            </w:pPr>
+            <w:r>
+              <w:rPr>
+                <w:rFonts w:asciiTheme="majorBidi" w:hAnsiTheme="majorBidi" w:cstheme="majorBidi"/>
+                <w:color w:val="000000"/>
+                <w:sz w:val="20"/>
+                <w:szCs w:val="20"/>
+              </w:rPr>
+              <w:t xml:space="preserve">Write the list of tasks for the project and </w:t>
+            </w:r>
+            <w:bookmarkStart w:id="0" w:name="_GoBack"/>
+            <w:bookmarkEnd w:id="0"/>
+            <w:r>
+              <w:rPr>
+                <w:rFonts w:asciiTheme="majorBidi" w:hAnsiTheme="majorBidi" w:cstheme="majorBidi"/>
+                <w:color w:val="000000"/>
+                <w:sz w:val="20"/>
+                <w:szCs w:val="20"/>
+              </w:rPr>
+              <w:t>discuss the definition of the project with team</w:t>
+            </w:r>
+            <w:r>
+              <w:rPr>
+                <w:rFonts w:asciiTheme="majorBidi" w:hAnsiTheme="majorBidi" w:cstheme="majorBidi"/>
+                <w:color w:val="000000"/>
+                <w:sz w:val="20"/>
+                <w:szCs w:val="20"/>
+              </w:rPr>
+              <w:t xml:space="preserve"> and</w:t>
+            </w:r>
+            <w:r>
+              <w:rPr>
+                <w:rFonts w:asciiTheme="majorBidi" w:hAnsiTheme="majorBidi" w:cstheme="majorBidi"/>
+                <w:color w:val="000000"/>
+                <w:sz w:val="20"/>
+                <w:szCs w:val="20"/>
+              </w:rPr>
+              <w:t>.</w:t>
+            </w:r>
+          </w:p>
+        </w:tc>
+      </w:tr>
+      <w:tr>
+        <w:tc>
+          <w:tcPr>
+            <w:cnfStyle w:val="001000000000" w:firstRow="0" w:lastRow="0" w:firstColumn="1" w:lastColumn="0" w:oddVBand="0" w:evenVBand="0" w:oddHBand="0" w:evenHBand="0" w:firstRowFirstColumn="0" w:firstRowLastColumn="0" w:lastRowFirstColumn="0" w:lastRowLastColumn="0"/>
+            <w:tcW w:w="2515" w:type="dxa"/>
+          </w:tcPr>
+          <w:p>
+            <w:pPr>
+              <w:pStyle w:val="ListParagraph"/>
+              <w:spacing w:before="240" w:after="240"/>
+              <w:ind w:left="0"/>
+              <w:jc w:val="both"/>
+              <w:rPr>
+                <w:rFonts w:asciiTheme="majorBidi" w:hAnsiTheme="majorBidi" w:cstheme="majorBidi"/>
+                <w:sz w:val="20"/>
+                <w:szCs w:val="20"/>
+              </w:rPr>
+            </w:pPr>
+            <w:r>
+              <w:rPr>
+                <w:rFonts w:asciiTheme="majorBidi" w:hAnsiTheme="majorBidi" w:cstheme="majorBidi"/>
+                <w:sz w:val="20"/>
+                <w:szCs w:val="20"/>
+              </w:rPr>
+              <w:t>Week 2: Nov 1-Nov 7</w:t>
+            </w:r>
+          </w:p>
+        </w:tc>
+        <w:tc>
+          <w:tcPr>
+            <w:tcW w:w="6115" w:type="dxa"/>
+          </w:tcPr>
+          <w:p>
+            <w:pPr>
+              <w:spacing w:after="240"/>
+              <w:jc w:val="both"/>
+              <w:cnfStyle w:val="000000000000" w:firstRow="0" w:lastRow="0" w:firstColumn="0" w:lastColumn="0" w:oddVBand="0" w:evenVBand="0" w:oddHBand="0" w:evenHBand="0" w:firstRowFirstColumn="0" w:firstRowLastColumn="0" w:lastRowFirstColumn="0" w:lastRowLastColumn="0"/>
+              <w:rPr>
+                <w:rFonts w:asciiTheme="majorBidi" w:hAnsiTheme="majorBidi" w:cstheme="majorBidi"/>
+                <w:color w:val="000000"/>
+                <w:sz w:val="20"/>
+                <w:szCs w:val="20"/>
+              </w:rPr>
+            </w:pPr>
+            <w:r>
+              <w:rPr>
+                <w:rFonts w:asciiTheme="majorBidi" w:hAnsiTheme="majorBidi" w:cstheme="majorBidi"/>
+                <w:color w:val="000000"/>
+                <w:sz w:val="20"/>
+                <w:szCs w:val="20"/>
+              </w:rPr>
+              <w:t>After discussion with team:</w:t>
+            </w:r>
+          </w:p>
+          <w:p>
+            <w:pPr>
+              <w:pStyle w:val="ListParagraph"/>
+              <w:numPr>
+                <w:ilvl w:val="0"/>
+                <w:numId w:val="21"/>
+              </w:numPr>
+              <w:spacing w:before="240" w:after="240"/>
+              <w:jc w:val="both"/>
+              <w:cnfStyle w:val="000000000000" w:firstRow="0" w:lastRow="0" w:firstColumn="0" w:lastColumn="0" w:oddVBand="0" w:evenVBand="0" w:oddHBand="0" w:evenHBand="0" w:firstRowFirstColumn="0" w:firstRowLastColumn="0" w:lastRowFirstColumn="0" w:lastRowLastColumn="0"/>
+              <w:rPr>
+                <w:rFonts w:asciiTheme="majorBidi" w:hAnsiTheme="majorBidi" w:cstheme="majorBidi"/>
+                <w:sz w:val="20"/>
+                <w:szCs w:val="20"/>
+              </w:rPr>
+            </w:pPr>
+            <w:r>
+              <w:rPr>
+                <w:rFonts w:asciiTheme="majorBidi" w:hAnsiTheme="majorBidi" w:cstheme="majorBidi"/>
+                <w:color w:val="000000"/>
+                <w:sz w:val="20"/>
+                <w:szCs w:val="20"/>
+              </w:rPr>
+              <w:t>Write on</w:t>
+            </w:r>
+            <w:r>
+              <w:rPr>
+                <w:rFonts w:asciiTheme="majorBidi" w:hAnsiTheme="majorBidi" w:cstheme="majorBidi"/>
+                <w:color w:val="000000"/>
+                <w:sz w:val="20"/>
+                <w:szCs w:val="20"/>
+              </w:rPr>
+              <w:t xml:space="preserve"> index selection.</w:t>
+            </w:r>
+          </w:p>
+          <w:p>
+            <w:pPr>
+              <w:pStyle w:val="ListParagraph"/>
+              <w:numPr>
+                <w:ilvl w:val="0"/>
+                <w:numId w:val="21"/>
+              </w:numPr>
+              <w:spacing w:before="240" w:after="240"/>
+              <w:jc w:val="both"/>
+              <w:cnfStyle w:val="000000000000" w:firstRow="0" w:lastRow="0" w:firstColumn="0" w:lastColumn="0" w:oddVBand="0" w:evenVBand="0" w:oddHBand="0" w:evenHBand="0" w:firstRowFirstColumn="0" w:firstRowLastColumn="0" w:lastRowFirstColumn="0" w:lastRowLastColumn="0"/>
+              <w:rPr>
+                <w:rFonts w:asciiTheme="majorBidi" w:hAnsiTheme="majorBidi" w:cstheme="majorBidi"/>
+                <w:sz w:val="20"/>
+                <w:szCs w:val="20"/>
+              </w:rPr>
+            </w:pPr>
+            <w:r>
+              <w:rPr>
+                <w:rFonts w:asciiTheme="majorBidi" w:hAnsiTheme="majorBidi" w:cstheme="majorBidi"/>
+                <w:color w:val="000000"/>
+                <w:sz w:val="20"/>
+                <w:szCs w:val="20"/>
+              </w:rPr>
+              <w:t xml:space="preserve">Write about the </w:t>
+            </w:r>
+            <w:r>
+              <w:rPr>
+                <w:rFonts w:asciiTheme="majorBidi" w:hAnsiTheme="majorBidi" w:cstheme="majorBidi"/>
+                <w:color w:val="000000"/>
+                <w:sz w:val="20"/>
+                <w:szCs w:val="20"/>
+              </w:rPr>
+              <w:t>FD and how it is normalized</w:t>
+            </w:r>
+            <w:r>
+              <w:rPr>
+                <w:rFonts w:asciiTheme="majorBidi" w:hAnsiTheme="majorBidi" w:cstheme="majorBidi"/>
+                <w:color w:val="000000"/>
+                <w:sz w:val="20"/>
+                <w:szCs w:val="20"/>
+              </w:rPr>
+              <w:t xml:space="preserve"> in the project</w:t>
+            </w:r>
+            <w:r>
+              <w:rPr>
+                <w:rFonts w:asciiTheme="majorBidi" w:hAnsiTheme="majorBidi" w:cstheme="majorBidi"/>
+                <w:color w:val="000000"/>
+                <w:sz w:val="20"/>
+                <w:szCs w:val="20"/>
+              </w:rPr>
+              <w:t>.</w:t>
+            </w:r>
+          </w:p>
+        </w:tc>
+      </w:tr>
+      <w:tr>
+        <w:trPr>
+          <w:cnfStyle w:val="000000100000" w:firstRow="0" w:lastRow="0" w:firstColumn="0" w:lastColumn="0" w:oddVBand="0" w:evenVBand="0" w:oddHBand="1" w:evenHBand="0" w:firstRowFirstColumn="0" w:firstRowLastColumn="0" w:lastRowFirstColumn="0" w:lastRowLastColumn="0"/>
+        </w:trPr>
+        <w:tc>
+          <w:tcPr>
+            <w:cnfStyle w:val="001000000000" w:firstRow="0" w:lastRow="0" w:firstColumn="1" w:lastColumn="0" w:oddVBand="0" w:evenVBand="0" w:oddHBand="0" w:evenHBand="0" w:firstRowFirstColumn="0" w:firstRowLastColumn="0" w:lastRowFirstColumn="0" w:lastRowLastColumn="0"/>
+            <w:tcW w:w="2515" w:type="dxa"/>
+          </w:tcPr>
+          <w:p>
+            <w:pPr>
+              <w:pStyle w:val="ListParagraph"/>
+              <w:spacing w:before="240" w:after="240"/>
+              <w:ind w:left="0"/>
+              <w:jc w:val="both"/>
+              <w:rPr>
+                <w:rFonts w:asciiTheme="majorBidi" w:hAnsiTheme="majorBidi" w:cstheme="majorBidi"/>
+                <w:sz w:val="20"/>
+                <w:szCs w:val="20"/>
+              </w:rPr>
+            </w:pPr>
+            <w:r>
+              <w:rPr>
+                <w:rFonts w:asciiTheme="majorBidi" w:hAnsiTheme="majorBidi" w:cstheme="majorBidi"/>
+                <w:sz w:val="20"/>
+                <w:szCs w:val="20"/>
+              </w:rPr>
+              <w:t>Week 3: Nov 8-Nov 14</w:t>
+            </w:r>
+          </w:p>
+        </w:tc>
+        <w:tc>
+          <w:tcPr>
+            <w:tcW w:w="6115" w:type="dxa"/>
+          </w:tcPr>
+          <w:p>
+            <w:pPr>
+              <w:pStyle w:val="ListParagraph"/>
+              <w:numPr>
+                <w:ilvl w:val="0"/>
+                <w:numId w:val="21"/>
+              </w:numPr>
+              <w:spacing w:before="240" w:after="240"/>
+              <w:jc w:val="both"/>
+              <w:cnfStyle w:val="000000100000" w:firstRow="0" w:lastRow="0" w:firstColumn="0" w:lastColumn="0" w:oddVBand="0" w:evenVBand="0" w:oddHBand="1" w:evenHBand="0" w:firstRowFirstColumn="0" w:firstRowLastColumn="0" w:lastRowFirstColumn="0" w:lastRowLastColumn="0"/>
+              <w:rPr>
+                <w:rFonts w:asciiTheme="majorBidi" w:hAnsiTheme="majorBidi" w:cstheme="majorBidi"/>
+                <w:sz w:val="20"/>
+                <w:szCs w:val="20"/>
+              </w:rPr>
+            </w:pPr>
+            <w:r>
+              <w:rPr>
+                <w:rFonts w:asciiTheme="majorBidi" w:hAnsiTheme="majorBidi" w:cstheme="majorBidi"/>
+                <w:sz w:val="20"/>
+                <w:szCs w:val="20"/>
+              </w:rPr>
+              <w:t>Revise SQL for creating tables of the DB.</w:t>
+            </w:r>
+          </w:p>
+        </w:tc>
+      </w:tr>
+      <w:tr>
+        <w:tc>
+          <w:tcPr>
+            <w:cnfStyle w:val="001000000000" w:firstRow="0" w:lastRow="0" w:firstColumn="1" w:lastColumn="0" w:oddVBand="0" w:evenVBand="0" w:oddHBand="0" w:evenHBand="0" w:firstRowFirstColumn="0" w:firstRowLastColumn="0" w:lastRowFirstColumn="0" w:lastRowLastColumn="0"/>
+            <w:tcW w:w="2515" w:type="dxa"/>
+          </w:tcPr>
+          <w:p>
+            <w:pPr>
+              <w:pStyle w:val="ListParagraph"/>
+              <w:spacing w:before="240" w:after="240"/>
+              <w:ind w:left="0"/>
+              <w:jc w:val="both"/>
+              <w:rPr>
+                <w:rFonts w:asciiTheme="majorBidi" w:hAnsiTheme="majorBidi" w:cstheme="majorBidi"/>
+                <w:sz w:val="20"/>
+                <w:szCs w:val="20"/>
+              </w:rPr>
+            </w:pPr>
+            <w:r>
+              <w:rPr>
+                <w:rFonts w:asciiTheme="majorBidi" w:hAnsiTheme="majorBidi" w:cstheme="majorBidi"/>
+                <w:sz w:val="20"/>
+                <w:szCs w:val="20"/>
+              </w:rPr>
+              <w:t>Week 4: Nov 15- Nov 21</w:t>
+            </w:r>
+          </w:p>
+        </w:tc>
+        <w:tc>
+          <w:tcPr>
+            <w:tcW w:w="6115" w:type="dxa"/>
+          </w:tcPr>
+          <w:p>
+            <w:pPr>
+              <w:pStyle w:val="ListParagraph"/>
+              <w:numPr>
+                <w:ilvl w:val="0"/>
+                <w:numId w:val="21"/>
+              </w:numPr>
+              <w:spacing w:before="240" w:after="240"/>
+              <w:jc w:val="both"/>
+              <w:cnfStyle w:val="000000000000" w:firstRow="0" w:lastRow="0" w:firstColumn="0" w:lastColumn="0" w:oddVBand="0" w:evenVBand="0" w:oddHBand="0" w:evenHBand="0" w:firstRowFirstColumn="0" w:firstRowLastColumn="0" w:lastRowFirstColumn="0" w:lastRowLastColumn="0"/>
+              <w:rPr>
+                <w:rFonts w:asciiTheme="majorBidi" w:hAnsiTheme="majorBidi" w:cstheme="majorBidi"/>
+                <w:sz w:val="20"/>
+                <w:szCs w:val="20"/>
+              </w:rPr>
+            </w:pPr>
+            <w:r>
+              <w:rPr>
+                <w:rFonts w:asciiTheme="majorBidi" w:hAnsiTheme="majorBidi" w:cstheme="majorBidi"/>
+                <w:sz w:val="20"/>
+                <w:szCs w:val="20"/>
+              </w:rPr>
+              <w:t>SQL for population 3 tables.</w:t>
+            </w:r>
+          </w:p>
+        </w:tc>
+      </w:tr>
+      <w:tr>
+        <w:trPr>
+          <w:cnfStyle w:val="000000100000" w:firstRow="0" w:lastRow="0" w:firstColumn="0" w:lastColumn="0" w:oddVBand="0" w:evenVBand="0" w:oddHBand="1" w:evenHBand="0" w:firstRowFirstColumn="0" w:firstRowLastColumn="0" w:lastRowFirstColumn="0" w:lastRowLastColumn="0"/>
+        </w:trPr>
+        <w:tc>
+          <w:tcPr>
+            <w:cnfStyle w:val="001000000000" w:firstRow="0" w:lastRow="0" w:firstColumn="1" w:lastColumn="0" w:oddVBand="0" w:evenVBand="0" w:oddHBand="0" w:evenHBand="0" w:firstRowFirstColumn="0" w:firstRowLastColumn="0" w:lastRowFirstColumn="0" w:lastRowLastColumn="0"/>
+            <w:tcW w:w="2515" w:type="dxa"/>
+          </w:tcPr>
+          <w:p>
+            <w:pPr>
+              <w:pStyle w:val="ListParagraph"/>
+              <w:spacing w:before="240" w:after="240"/>
+              <w:ind w:left="0"/>
+              <w:jc w:val="both"/>
+              <w:rPr>
+                <w:rFonts w:asciiTheme="majorBidi" w:hAnsiTheme="majorBidi" w:cstheme="majorBidi"/>
+                <w:sz w:val="20"/>
+                <w:szCs w:val="20"/>
+              </w:rPr>
+            </w:pPr>
+            <w:r>
+              <w:rPr>
+                <w:rFonts w:asciiTheme="majorBidi" w:hAnsiTheme="majorBidi" w:cstheme="majorBidi"/>
+                <w:sz w:val="20"/>
+                <w:szCs w:val="20"/>
+              </w:rPr>
+              <w:t>Week 5: Nov 22- Nov 28</w:t>
+            </w:r>
+          </w:p>
+        </w:tc>
+        <w:tc>
+          <w:tcPr>
+            <w:tcW w:w="6115" w:type="dxa"/>
+          </w:tcPr>
+          <w:p>
+            <w:pPr>
+              <w:pStyle w:val="ListParagraph"/>
+              <w:numPr>
+                <w:ilvl w:val="0"/>
+                <w:numId w:val="21"/>
+              </w:numPr>
+              <w:spacing w:before="240" w:after="240"/>
+              <w:jc w:val="both"/>
+              <w:cnfStyle w:val="000000100000" w:firstRow="0" w:lastRow="0" w:firstColumn="0" w:lastColumn="0" w:oddVBand="0" w:evenVBand="0" w:oddHBand="1" w:evenHBand="0" w:firstRowFirstColumn="0" w:firstRowLastColumn="0" w:lastRowFirstColumn="0" w:lastRowLastColumn="0"/>
+              <w:rPr>
+                <w:rFonts w:asciiTheme="majorBidi" w:hAnsiTheme="majorBidi" w:cstheme="majorBidi"/>
+                <w:sz w:val="20"/>
+                <w:szCs w:val="20"/>
+              </w:rPr>
+            </w:pPr>
+            <w:r>
+              <w:rPr>
+                <w:rFonts w:asciiTheme="majorBidi" w:hAnsiTheme="majorBidi" w:cstheme="majorBidi"/>
+                <w:sz w:val="20"/>
+                <w:szCs w:val="20"/>
+              </w:rPr>
+              <w:t>SQL of two queries and their interfaces (with screenshots).</w:t>
+            </w:r>
+          </w:p>
+        </w:tc>
+      </w:tr>
+      <w:tr>
+        <w:tc>
+          <w:tcPr>
+            <w:cnfStyle w:val="001000000000" w:firstRow="0" w:lastRow="0" w:firstColumn="1" w:lastColumn="0" w:oddVBand="0" w:evenVBand="0" w:oddHBand="0" w:evenHBand="0" w:firstRowFirstColumn="0" w:firstRowLastColumn="0" w:lastRowFirstColumn="0" w:lastRowLastColumn="0"/>
+            <w:tcW w:w="2515" w:type="dxa"/>
+          </w:tcPr>
+          <w:p>
+            <w:pPr>
+              <w:pStyle w:val="ListParagraph"/>
+              <w:spacing w:before="240" w:after="240"/>
+              <w:ind w:left="0"/>
+              <w:jc w:val="both"/>
+              <w:rPr>
+                <w:rFonts w:asciiTheme="majorBidi" w:hAnsiTheme="majorBidi" w:cstheme="majorBidi"/>
+                <w:sz w:val="20"/>
+                <w:szCs w:val="20"/>
+              </w:rPr>
+            </w:pPr>
+            <w:r>
+              <w:rPr>
+                <w:rFonts w:asciiTheme="majorBidi" w:hAnsiTheme="majorBidi" w:cstheme="majorBidi"/>
+                <w:sz w:val="20"/>
+                <w:szCs w:val="20"/>
+              </w:rPr>
+              <w:t>Week 6: Nov 29- Dec 5</w:t>
+            </w:r>
+          </w:p>
+        </w:tc>
+        <w:tc>
+          <w:tcPr>
+            <w:tcW w:w="6115" w:type="dxa"/>
+          </w:tcPr>
+          <w:p>
+            <w:pPr>
+              <w:pStyle w:val="ListParagraph"/>
+              <w:numPr>
+                <w:ilvl w:val="0"/>
+                <w:numId w:val="21"/>
+              </w:numPr>
+              <w:spacing w:before="240" w:after="240"/>
+              <w:jc w:val="both"/>
+              <w:cnfStyle w:val="000000000000" w:firstRow="0" w:lastRow="0" w:firstColumn="0" w:lastColumn="0" w:oddVBand="0" w:evenVBand="0" w:oddHBand="0" w:evenHBand="0" w:firstRowFirstColumn="0" w:firstRowLastColumn="0" w:lastRowFirstColumn="0" w:lastRowLastColumn="0"/>
+              <w:rPr>
+                <w:rFonts w:asciiTheme="majorBidi" w:hAnsiTheme="majorBidi" w:cstheme="majorBidi"/>
+                <w:sz w:val="20"/>
+                <w:szCs w:val="20"/>
+              </w:rPr>
+            </w:pPr>
+            <w:r>
+              <w:rPr>
+                <w:rFonts w:asciiTheme="majorBidi" w:hAnsiTheme="majorBidi" w:cstheme="majorBidi"/>
+                <w:sz w:val="20"/>
+                <w:szCs w:val="20"/>
+              </w:rPr>
+              <w:t>Doing 50 % of presentation.</w:t>
+            </w:r>
+          </w:p>
+          <w:p>
+            <w:pPr>
+              <w:pStyle w:val="ListParagraph"/>
+              <w:numPr>
+                <w:ilvl w:val="0"/>
+                <w:numId w:val="21"/>
+              </w:numPr>
+              <w:spacing w:before="240" w:after="240"/>
+              <w:jc w:val="both"/>
+              <w:cnfStyle w:val="000000000000" w:firstRow="0" w:lastRow="0" w:firstColumn="0" w:lastColumn="0" w:oddVBand="0" w:evenVBand="0" w:oddHBand="0" w:evenHBand="0" w:firstRowFirstColumn="0" w:firstRowLastColumn="0" w:lastRowFirstColumn="0" w:lastRowLastColumn="0"/>
+              <w:rPr>
+                <w:rFonts w:asciiTheme="majorBidi" w:hAnsiTheme="majorBidi" w:cstheme="majorBidi"/>
+                <w:sz w:val="20"/>
+                <w:szCs w:val="20"/>
+              </w:rPr>
+            </w:pPr>
+            <w:r>
+              <w:rPr>
+                <w:rFonts w:asciiTheme="majorBidi" w:hAnsiTheme="majorBidi" w:cstheme="majorBidi"/>
+                <w:sz w:val="20"/>
+                <w:szCs w:val="20"/>
+              </w:rPr>
+              <w:t xml:space="preserve">Work on ensuring integrity after discussion that with team. </w:t>
+            </w:r>
+          </w:p>
+        </w:tc>
+      </w:tr>
+    </w:tbl>
+    <w:p>
+      <w:pPr>
+        <w:spacing w:before="240" w:after="240"/>
+        <w:jc w:val="both"/>
+        <w:rPr>
+          <w:rFonts w:asciiTheme="majorBidi" w:hAnsiTheme="majorBidi" w:cstheme="majorBidi"/>
+        </w:rPr>
+      </w:pPr>
+    </w:p>
+    <w:p>
+      <w:pPr>
+        <w:pStyle w:val="NormalWeb"/>
+        <w:spacing w:before="0" w:beforeAutospacing="0" w:after="0" w:afterAutospacing="0" w:line="276" w:lineRule="auto"/>
+        <w:jc w:val="both"/>
+        <w:rPr>
+          <w:i/>
+          <w:iCs/>
+          <w:color w:val="C00000"/>
+          <w:u w:val="single"/>
+        </w:rPr>
+      </w:pPr>
+      <w:r>
+        <w:rPr>
+          <w:i/>
+          <w:iCs/>
+          <w:color w:val="C00000"/>
+          <w:u w:val="single"/>
+        </w:rPr>
+        <w:t>Work Schedule (Nina):</w:t>
+      </w:r>
+    </w:p>
+    <w:tbl>
+      <w:tblPr>
+        <w:tblStyle w:val="GridTable4-Accent1"/>
+        <w:tblW w:w="0" w:type="auto"/>
+        <w:tblLook w:val="04A0" w:firstRow="1" w:lastRow="0" w:firstColumn="1" w:lastColumn="0" w:noHBand="0" w:noVBand="1"/>
+      </w:tblPr>
+      <w:tblGrid>
+        <w:gridCol w:w="2515"/>
+        <w:gridCol w:w="6115"/>
+      </w:tblGrid>
+      <w:tr>
+        <w:trPr>
+          <w:cnfStyle w:val="100000000000" w:firstRow="1" w:lastRow="0" w:firstColumn="0" w:lastColumn="0" w:oddVBand="0" w:evenVBand="0" w:oddHBand="0" w:evenHBand="0" w:firstRowFirstColumn="0" w:firstRowLastColumn="0" w:lastRowFirstColumn="0" w:lastRowLastColumn="0"/>
+        </w:trPr>
+        <w:tc>
+          <w:tcPr>
+            <w:cnfStyle w:val="001000000000" w:firstRow="0" w:lastRow="0" w:firstColumn="1" w:lastColumn="0" w:oddVBand="0" w:evenVBand="0" w:oddHBand="0" w:evenHBand="0" w:firstRowFirstColumn="0" w:firstRowLastColumn="0" w:lastRowFirstColumn="0" w:lastRowLastColumn="0"/>
+            <w:tcW w:w="2515" w:type="dxa"/>
+          </w:tcPr>
+          <w:p>
+            <w:pPr>
+              <w:pStyle w:val="ListParagraph"/>
+              <w:spacing w:before="240" w:after="240"/>
+              <w:ind w:left="0"/>
+              <w:jc w:val="both"/>
+              <w:rPr>
+                <w:rFonts w:asciiTheme="majorBidi" w:hAnsiTheme="majorBidi" w:cstheme="majorBidi"/>
+                <w:sz w:val="20"/>
+                <w:szCs w:val="20"/>
+              </w:rPr>
+            </w:pPr>
+            <w:r>
+              <w:rPr>
+                <w:rFonts w:asciiTheme="majorBidi" w:hAnsiTheme="majorBidi" w:cstheme="majorBidi"/>
+                <w:sz w:val="20"/>
+                <w:szCs w:val="20"/>
+              </w:rPr>
+              <w:t xml:space="preserve">Date </w:t>
+            </w:r>
+          </w:p>
+        </w:tc>
+        <w:tc>
+          <w:tcPr>
+            <w:tcW w:w="6115" w:type="dxa"/>
+          </w:tcPr>
+          <w:p>
+            <w:pPr>
+              <w:pStyle w:val="ListParagraph"/>
+              <w:spacing w:before="240" w:after="240"/>
+              <w:ind w:left="0"/>
+              <w:jc w:val="both"/>
+              <w:cnfStyle w:val="100000000000" w:firstRow="1" w:lastRow="0" w:firstColumn="0" w:lastColumn="0" w:oddVBand="0" w:evenVBand="0" w:oddHBand="0" w:evenHBand="0" w:firstRowFirstColumn="0" w:firstRowLastColumn="0" w:lastRowFirstColumn="0" w:lastRowLastColumn="0"/>
+              <w:rPr>
+                <w:rFonts w:asciiTheme="majorBidi" w:hAnsiTheme="majorBidi" w:cstheme="majorBidi"/>
+                <w:sz w:val="20"/>
+                <w:szCs w:val="20"/>
+              </w:rPr>
+            </w:pPr>
+            <w:r>
+              <w:rPr>
+                <w:rFonts w:asciiTheme="majorBidi" w:hAnsiTheme="majorBidi" w:cstheme="majorBidi"/>
+                <w:sz w:val="20"/>
+                <w:szCs w:val="20"/>
+              </w:rPr>
+              <w:t>Work</w:t>
+            </w:r>
+          </w:p>
+        </w:tc>
+      </w:tr>
+      <w:tr>
+        <w:trPr>
+          <w:cnfStyle w:val="000000100000" w:firstRow="0" w:lastRow="0" w:firstColumn="0" w:lastColumn="0" w:oddVBand="0" w:evenVBand="0" w:oddHBand="1" w:evenHBand="0" w:firstRowFirstColumn="0" w:firstRowLastColumn="0" w:lastRowFirstColumn="0" w:lastRowLastColumn="0"/>
+        </w:trPr>
+        <w:tc>
+          <w:tcPr>
+            <w:cnfStyle w:val="001000000000" w:firstRow="0" w:lastRow="0" w:firstColumn="1" w:lastColumn="0" w:oddVBand="0" w:evenVBand="0" w:oddHBand="0" w:evenHBand="0" w:firstRowFirstColumn="0" w:firstRowLastColumn="0" w:lastRowFirstColumn="0" w:lastRowLastColumn="0"/>
+            <w:tcW w:w="2515" w:type="dxa"/>
+          </w:tcPr>
+          <w:p>
+            <w:pPr>
+              <w:pStyle w:val="ListParagraph"/>
+              <w:spacing w:before="240" w:after="240"/>
+              <w:ind w:left="0"/>
+              <w:jc w:val="both"/>
+              <w:rPr>
+                <w:rFonts w:asciiTheme="majorBidi" w:hAnsiTheme="majorBidi" w:cstheme="majorBidi"/>
+                <w:sz w:val="20"/>
+                <w:szCs w:val="20"/>
+              </w:rPr>
+            </w:pPr>
+            <w:r>
+              <w:rPr>
+                <w:rFonts w:asciiTheme="majorBidi" w:hAnsiTheme="majorBidi" w:cstheme="majorBidi"/>
+                <w:sz w:val="20"/>
+                <w:szCs w:val="20"/>
+              </w:rPr>
+              <w:t>Week 1: Oct 20-Oct 31</w:t>
+            </w:r>
+          </w:p>
+        </w:tc>
+        <w:tc>
+          <w:tcPr>
+            <w:tcW w:w="6115" w:type="dxa"/>
+          </w:tcPr>
+          <w:p>
+            <w:pPr>
+              <w:pStyle w:val="ListParagraph"/>
+              <w:numPr>
+                <w:ilvl w:val="0"/>
+                <w:numId w:val="21"/>
+              </w:numPr>
+              <w:spacing w:before="240" w:after="240"/>
+              <w:jc w:val="both"/>
+              <w:cnfStyle w:val="000000100000" w:firstRow="0" w:lastRow="0" w:firstColumn="0" w:lastColumn="0" w:oddVBand="0" w:evenVBand="0" w:oddHBand="1" w:evenHBand="0" w:firstRowFirstColumn="0" w:firstRowLastColumn="0" w:lastRowFirstColumn="0" w:lastRowLastColumn="0"/>
+              <w:rPr>
+                <w:rFonts w:asciiTheme="majorBidi" w:hAnsiTheme="majorBidi" w:cstheme="majorBidi"/>
+                <w:color w:val="000000"/>
+                <w:sz w:val="20"/>
+                <w:szCs w:val="20"/>
+              </w:rPr>
+            </w:pPr>
+            <w:r>
+              <w:rPr>
+                <w:rFonts w:asciiTheme="majorBidi" w:hAnsiTheme="majorBidi" w:cstheme="majorBidi"/>
+                <w:color w:val="000000"/>
+                <w:sz w:val="20"/>
+                <w:szCs w:val="20"/>
+              </w:rPr>
+              <w:t>D</w:t>
+            </w:r>
+            <w:r>
+              <w:rPr>
+                <w:rFonts w:asciiTheme="majorBidi" w:hAnsiTheme="majorBidi" w:cstheme="majorBidi"/>
+                <w:color w:val="000000"/>
+                <w:sz w:val="20"/>
+                <w:szCs w:val="20"/>
+              </w:rPr>
+              <w:t>iscuss the defi</w:t>
+            </w:r>
+            <w:r>
+              <w:rPr>
+                <w:rFonts w:asciiTheme="majorBidi" w:hAnsiTheme="majorBidi" w:cstheme="majorBidi"/>
+                <w:color w:val="000000"/>
+                <w:sz w:val="20"/>
+                <w:szCs w:val="20"/>
+              </w:rPr>
+              <w:t>nition of the project with team and revise the project description.</w:t>
+            </w:r>
+          </w:p>
+        </w:tc>
+      </w:tr>
+      <w:tr>
+        <w:tc>
+          <w:tcPr>
+            <w:cnfStyle w:val="001000000000" w:firstRow="0" w:lastRow="0" w:firstColumn="1" w:lastColumn="0" w:oddVBand="0" w:evenVBand="0" w:oddHBand="0" w:evenHBand="0" w:firstRowFirstColumn="0" w:firstRowLastColumn="0" w:lastRowFirstColumn="0" w:lastRowLastColumn="0"/>
+            <w:tcW w:w="2515" w:type="dxa"/>
+          </w:tcPr>
+          <w:p>
+            <w:pPr>
+              <w:pStyle w:val="ListParagraph"/>
+              <w:spacing w:before="240" w:after="240"/>
+              <w:ind w:left="0"/>
+              <w:jc w:val="both"/>
+              <w:rPr>
+                <w:rFonts w:asciiTheme="majorBidi" w:hAnsiTheme="majorBidi" w:cstheme="majorBidi"/>
+                <w:sz w:val="20"/>
+                <w:szCs w:val="20"/>
+              </w:rPr>
+            </w:pPr>
+            <w:r>
+              <w:rPr>
+                <w:rFonts w:asciiTheme="majorBidi" w:hAnsiTheme="majorBidi" w:cstheme="majorBidi"/>
+                <w:sz w:val="20"/>
+                <w:szCs w:val="20"/>
+              </w:rPr>
+              <w:t>Week 2: Nov 1-Nov 7</w:t>
+            </w:r>
+          </w:p>
+        </w:tc>
+        <w:tc>
+          <w:tcPr>
+            <w:tcW w:w="6115" w:type="dxa"/>
+          </w:tcPr>
+          <w:p>
+            <w:pPr>
+              <w:spacing w:before="240" w:after="240"/>
+              <w:jc w:val="both"/>
+              <w:cnfStyle w:val="000000000000" w:firstRow="0" w:lastRow="0" w:firstColumn="0" w:lastColumn="0" w:oddVBand="0" w:evenVBand="0" w:oddHBand="0" w:evenHBand="0" w:firstRowFirstColumn="0" w:firstRowLastColumn="0" w:lastRowFirstColumn="0" w:lastRowLastColumn="0"/>
+              <w:rPr>
+                <w:rFonts w:asciiTheme="majorBidi" w:hAnsiTheme="majorBidi" w:cstheme="majorBidi"/>
+                <w:color w:val="000000"/>
+                <w:sz w:val="20"/>
+                <w:szCs w:val="20"/>
+              </w:rPr>
+            </w:pPr>
+            <w:r>
+              <w:rPr>
+                <w:rFonts w:asciiTheme="majorBidi" w:hAnsiTheme="majorBidi" w:cstheme="majorBidi"/>
+                <w:color w:val="000000"/>
+                <w:sz w:val="20"/>
+                <w:szCs w:val="20"/>
+              </w:rPr>
+              <w:t>After discussion with team:</w:t>
+            </w:r>
+          </w:p>
+          <w:p>
+            <w:pPr>
+              <w:pStyle w:val="ListParagraph"/>
+              <w:numPr>
+                <w:ilvl w:val="0"/>
+                <w:numId w:val="21"/>
+              </w:numPr>
+              <w:spacing w:before="240" w:after="240"/>
+              <w:jc w:val="both"/>
+              <w:cnfStyle w:val="000000000000" w:firstRow="0" w:lastRow="0" w:firstColumn="0" w:lastColumn="0" w:oddVBand="0" w:evenVBand="0" w:oddHBand="0" w:evenHBand="0" w:firstRowFirstColumn="0" w:firstRowLastColumn="0" w:lastRowFirstColumn="0" w:lastRowLastColumn="0"/>
+              <w:rPr>
+                <w:rFonts w:asciiTheme="majorBidi" w:hAnsiTheme="majorBidi" w:cstheme="majorBidi"/>
+                <w:sz w:val="20"/>
+                <w:szCs w:val="20"/>
+              </w:rPr>
+            </w:pPr>
+            <w:r>
+              <w:rPr>
+                <w:rFonts w:asciiTheme="majorBidi" w:hAnsiTheme="majorBidi" w:cstheme="majorBidi"/>
+                <w:sz w:val="20"/>
+                <w:szCs w:val="20"/>
+              </w:rPr>
+              <w:t>Work on FD closure test.</w:t>
+            </w:r>
+          </w:p>
+        </w:tc>
+      </w:tr>
+      <w:tr>
+        <w:trPr>
+          <w:cnfStyle w:val="000000100000" w:firstRow="0" w:lastRow="0" w:firstColumn="0" w:lastColumn="0" w:oddVBand="0" w:evenVBand="0" w:oddHBand="1" w:evenHBand="0" w:firstRowFirstColumn="0" w:firstRowLastColumn="0" w:lastRowFirstColumn="0" w:lastRowLastColumn="0"/>
+        </w:trPr>
+        <w:tc>
+          <w:tcPr>
+            <w:cnfStyle w:val="001000000000" w:firstRow="0" w:lastRow="0" w:firstColumn="1" w:lastColumn="0" w:oddVBand="0" w:evenVBand="0" w:oddHBand="0" w:evenHBand="0" w:firstRowFirstColumn="0" w:firstRowLastColumn="0" w:lastRowFirstColumn="0" w:lastRowLastColumn="0"/>
+            <w:tcW w:w="2515" w:type="dxa"/>
+          </w:tcPr>
+          <w:p>
+            <w:pPr>
+              <w:pStyle w:val="ListParagraph"/>
+              <w:spacing w:before="240" w:after="240"/>
+              <w:ind w:left="0"/>
+              <w:jc w:val="both"/>
+              <w:rPr>
+                <w:rFonts w:asciiTheme="majorBidi" w:hAnsiTheme="majorBidi" w:cstheme="majorBidi"/>
+                <w:sz w:val="20"/>
+                <w:szCs w:val="20"/>
+              </w:rPr>
+            </w:pPr>
+            <w:r>
+              <w:rPr>
+                <w:rFonts w:asciiTheme="majorBidi" w:hAnsiTheme="majorBidi" w:cstheme="majorBidi"/>
+                <w:sz w:val="20"/>
+                <w:szCs w:val="20"/>
+              </w:rPr>
+              <w:t>Week 3: Nov 8-Nov 14</w:t>
+            </w:r>
+          </w:p>
+        </w:tc>
+        <w:tc>
+          <w:tcPr>
+            <w:tcW w:w="6115" w:type="dxa"/>
+          </w:tcPr>
+          <w:p>
+            <w:pPr>
+              <w:pStyle w:val="ListParagraph"/>
+              <w:numPr>
+                <w:ilvl w:val="0"/>
+                <w:numId w:val="21"/>
+              </w:numPr>
+              <w:spacing w:before="240" w:after="240"/>
+              <w:jc w:val="both"/>
+              <w:cnfStyle w:val="000000100000" w:firstRow="0" w:lastRow="0" w:firstColumn="0" w:lastColumn="0" w:oddVBand="0" w:evenVBand="0" w:oddHBand="1" w:evenHBand="0" w:firstRowFirstColumn="0" w:firstRowLastColumn="0" w:lastRowFirstColumn="0" w:lastRowLastColumn="0"/>
+              <w:rPr>
+                <w:rFonts w:asciiTheme="majorBidi" w:hAnsiTheme="majorBidi" w:cstheme="majorBidi"/>
+                <w:sz w:val="20"/>
+                <w:szCs w:val="20"/>
+              </w:rPr>
+            </w:pPr>
+            <w:r>
+              <w:rPr>
+                <w:rFonts w:asciiTheme="majorBidi" w:hAnsiTheme="majorBidi" w:cstheme="majorBidi"/>
+                <w:sz w:val="20"/>
+                <w:szCs w:val="20"/>
+              </w:rPr>
+              <w:t xml:space="preserve">Revise </w:t>
+            </w:r>
+            <w:r>
+              <w:rPr>
+                <w:rFonts w:asciiTheme="majorBidi" w:hAnsiTheme="majorBidi" w:cstheme="majorBidi"/>
+                <w:sz w:val="20"/>
+                <w:szCs w:val="20"/>
+              </w:rPr>
+              <w:t>ERD and Relational Model for any update.</w:t>
+            </w:r>
+            <w:r>
+              <w:rPr>
+                <w:rFonts w:asciiTheme="majorBidi" w:hAnsiTheme="majorBidi" w:cstheme="majorBidi"/>
+                <w:sz w:val="20"/>
+                <w:szCs w:val="20"/>
+              </w:rPr>
+              <w:t xml:space="preserve"> </w:t>
+            </w:r>
+          </w:p>
+        </w:tc>
+      </w:tr>
+      <w:tr>
+        <w:tc>
+          <w:tcPr>
+            <w:cnfStyle w:val="001000000000" w:firstRow="0" w:lastRow="0" w:firstColumn="1" w:lastColumn="0" w:oddVBand="0" w:evenVBand="0" w:oddHBand="0" w:evenHBand="0" w:firstRowFirstColumn="0" w:firstRowLastColumn="0" w:lastRowFirstColumn="0" w:lastRowLastColumn="0"/>
+            <w:tcW w:w="2515" w:type="dxa"/>
+          </w:tcPr>
+          <w:p>
+            <w:pPr>
+              <w:pStyle w:val="ListParagraph"/>
+              <w:spacing w:before="240" w:after="240"/>
+              <w:ind w:left="0"/>
+              <w:jc w:val="both"/>
+              <w:rPr>
+                <w:rFonts w:asciiTheme="majorBidi" w:hAnsiTheme="majorBidi" w:cstheme="majorBidi"/>
+                <w:sz w:val="20"/>
+                <w:szCs w:val="20"/>
+              </w:rPr>
+            </w:pPr>
+            <w:r>
+              <w:rPr>
+                <w:rFonts w:asciiTheme="majorBidi" w:hAnsiTheme="majorBidi" w:cstheme="majorBidi"/>
+                <w:sz w:val="20"/>
+                <w:szCs w:val="20"/>
+              </w:rPr>
+              <w:t>Week 4: Nov 15- Nov 21</w:t>
+            </w:r>
+          </w:p>
+        </w:tc>
+        <w:tc>
+          <w:tcPr>
+            <w:tcW w:w="6115" w:type="dxa"/>
+          </w:tcPr>
+          <w:p>
+            <w:pPr>
+              <w:pStyle w:val="ListParagraph"/>
+              <w:numPr>
+                <w:ilvl w:val="0"/>
+                <w:numId w:val="21"/>
+              </w:numPr>
+              <w:spacing w:before="240" w:after="240"/>
+              <w:jc w:val="both"/>
+              <w:cnfStyle w:val="000000000000" w:firstRow="0" w:lastRow="0" w:firstColumn="0" w:lastColumn="0" w:oddVBand="0" w:evenVBand="0" w:oddHBand="0" w:evenHBand="0" w:firstRowFirstColumn="0" w:firstRowLastColumn="0" w:lastRowFirstColumn="0" w:lastRowLastColumn="0"/>
+              <w:rPr>
+                <w:rFonts w:asciiTheme="majorBidi" w:hAnsiTheme="majorBidi" w:cstheme="majorBidi"/>
+                <w:sz w:val="20"/>
+                <w:szCs w:val="20"/>
+              </w:rPr>
+            </w:pPr>
+            <w:r>
+              <w:rPr>
+                <w:rFonts w:asciiTheme="majorBidi" w:hAnsiTheme="majorBidi" w:cstheme="majorBidi"/>
+                <w:sz w:val="20"/>
+                <w:szCs w:val="20"/>
+              </w:rPr>
+              <w:t>SQL for population 3 tables.</w:t>
+            </w:r>
+          </w:p>
+        </w:tc>
+      </w:tr>
+      <w:tr>
+        <w:trPr>
+          <w:cnfStyle w:val="000000100000" w:firstRow="0" w:lastRow="0" w:firstColumn="0" w:lastColumn="0" w:oddVBand="0" w:evenVBand="0" w:oddHBand="1" w:evenHBand="0" w:firstRowFirstColumn="0" w:firstRowLastColumn="0" w:lastRowFirstColumn="0" w:lastRowLastColumn="0"/>
+        </w:trPr>
+        <w:tc>
+          <w:tcPr>
+            <w:cnfStyle w:val="001000000000" w:firstRow="0" w:lastRow="0" w:firstColumn="1" w:lastColumn="0" w:oddVBand="0" w:evenVBand="0" w:oddHBand="0" w:evenHBand="0" w:firstRowFirstColumn="0" w:firstRowLastColumn="0" w:lastRowFirstColumn="0" w:lastRowLastColumn="0"/>
+            <w:tcW w:w="2515" w:type="dxa"/>
+          </w:tcPr>
+          <w:p>
+            <w:pPr>
+              <w:pStyle w:val="ListParagraph"/>
+              <w:spacing w:before="240" w:after="240"/>
+              <w:ind w:left="0"/>
+              <w:jc w:val="both"/>
+              <w:rPr>
+                <w:rFonts w:asciiTheme="majorBidi" w:hAnsiTheme="majorBidi" w:cstheme="majorBidi"/>
+                <w:sz w:val="20"/>
+                <w:szCs w:val="20"/>
+              </w:rPr>
+            </w:pPr>
+            <w:r>
+              <w:rPr>
+                <w:rFonts w:asciiTheme="majorBidi" w:hAnsiTheme="majorBidi" w:cstheme="majorBidi"/>
+                <w:sz w:val="20"/>
+                <w:szCs w:val="20"/>
+              </w:rPr>
+              <w:t>Week 5: Nov 22- Nov 28</w:t>
+            </w:r>
+          </w:p>
+        </w:tc>
+        <w:tc>
+          <w:tcPr>
+            <w:tcW w:w="6115" w:type="dxa"/>
+          </w:tcPr>
+          <w:p>
+            <w:pPr>
+              <w:pStyle w:val="ListParagraph"/>
+              <w:numPr>
+                <w:ilvl w:val="0"/>
+                <w:numId w:val="21"/>
+              </w:numPr>
+              <w:spacing w:before="240" w:after="240"/>
+              <w:jc w:val="both"/>
+              <w:cnfStyle w:val="000000100000" w:firstRow="0" w:lastRow="0" w:firstColumn="0" w:lastColumn="0" w:oddVBand="0" w:evenVBand="0" w:oddHBand="1" w:evenHBand="0" w:firstRowFirstColumn="0" w:firstRowLastColumn="0" w:lastRowFirstColumn="0" w:lastRowLastColumn="0"/>
+              <w:rPr>
+                <w:rFonts w:asciiTheme="majorBidi" w:hAnsiTheme="majorBidi" w:cstheme="majorBidi"/>
+                <w:sz w:val="20"/>
+                <w:szCs w:val="20"/>
+              </w:rPr>
+            </w:pPr>
+            <w:r>
+              <w:rPr>
+                <w:rFonts w:asciiTheme="majorBidi" w:hAnsiTheme="majorBidi" w:cstheme="majorBidi"/>
+                <w:sz w:val="20"/>
+                <w:szCs w:val="20"/>
+              </w:rPr>
+              <w:t>SQL of two queries and their interfaces (with screenshots).</w:t>
+            </w:r>
+          </w:p>
+        </w:tc>
+      </w:tr>
+      <w:tr>
+        <w:tc>
+          <w:tcPr>
+            <w:cnfStyle w:val="001000000000" w:firstRow="0" w:lastRow="0" w:firstColumn="1" w:lastColumn="0" w:oddVBand="0" w:evenVBand="0" w:oddHBand="0" w:evenHBand="0" w:firstRowFirstColumn="0" w:firstRowLastColumn="0" w:lastRowFirstColumn="0" w:lastRowLastColumn="0"/>
+            <w:tcW w:w="2515" w:type="dxa"/>
+          </w:tcPr>
+          <w:p>
+            <w:pPr>
+              <w:pStyle w:val="ListParagraph"/>
+              <w:spacing w:before="240" w:after="240"/>
+              <w:ind w:left="0"/>
+              <w:jc w:val="both"/>
+              <w:rPr>
+                <w:rFonts w:asciiTheme="majorBidi" w:hAnsiTheme="majorBidi" w:cstheme="majorBidi"/>
+                <w:sz w:val="20"/>
+                <w:szCs w:val="20"/>
+              </w:rPr>
+            </w:pPr>
+            <w:r>
+              <w:rPr>
+                <w:rFonts w:asciiTheme="majorBidi" w:hAnsiTheme="majorBidi" w:cstheme="majorBidi"/>
+                <w:sz w:val="20"/>
+                <w:szCs w:val="20"/>
+              </w:rPr>
+              <w:t>Week 6: Nov 29- Dec 5</w:t>
+            </w:r>
+          </w:p>
+        </w:tc>
+        <w:tc>
+          <w:tcPr>
+            <w:tcW w:w="6115" w:type="dxa"/>
+          </w:tcPr>
+          <w:p>
+            <w:pPr>
+              <w:pStyle w:val="ListParagraph"/>
+              <w:numPr>
+                <w:ilvl w:val="0"/>
+                <w:numId w:val="21"/>
+              </w:numPr>
+              <w:spacing w:before="240" w:after="240"/>
+              <w:jc w:val="both"/>
+              <w:cnfStyle w:val="000000000000" w:firstRow="0" w:lastRow="0" w:firstColumn="0" w:lastColumn="0" w:oddVBand="0" w:evenVBand="0" w:oddHBand="0" w:evenHBand="0" w:firstRowFirstColumn="0" w:firstRowLastColumn="0" w:lastRowFirstColumn="0" w:lastRowLastColumn="0"/>
+              <w:rPr>
+                <w:rFonts w:asciiTheme="majorBidi" w:hAnsiTheme="majorBidi" w:cstheme="majorBidi"/>
+                <w:sz w:val="20"/>
+                <w:szCs w:val="20"/>
+              </w:rPr>
+            </w:pPr>
+            <w:r>
+              <w:rPr>
+                <w:rFonts w:asciiTheme="majorBidi" w:hAnsiTheme="majorBidi" w:cstheme="majorBidi"/>
+                <w:sz w:val="20"/>
+                <w:szCs w:val="20"/>
+              </w:rPr>
+              <w:t>Revise</w:t>
+            </w:r>
+            <w:r>
+              <w:rPr>
+                <w:rFonts w:asciiTheme="majorBidi" w:hAnsiTheme="majorBidi" w:cstheme="majorBidi"/>
+                <w:sz w:val="20"/>
+                <w:szCs w:val="20"/>
+              </w:rPr>
+              <w:t xml:space="preserve"> presentation.</w:t>
+            </w:r>
+            <w:r>
+              <w:rPr>
+                <w:rFonts w:asciiTheme="majorBidi" w:hAnsiTheme="majorBidi" w:cstheme="majorBidi"/>
+                <w:sz w:val="20"/>
+                <w:szCs w:val="20"/>
+              </w:rPr>
+              <w:t xml:space="preserve"> </w:t>
+            </w:r>
+          </w:p>
+          <w:p>
+            <w:pPr>
+              <w:pStyle w:val="ListParagraph"/>
+              <w:numPr>
+                <w:ilvl w:val="0"/>
+                <w:numId w:val="21"/>
+              </w:numPr>
+              <w:spacing w:before="240" w:after="240"/>
+              <w:jc w:val="both"/>
+              <w:cnfStyle w:val="000000000000" w:firstRow="0" w:lastRow="0" w:firstColumn="0" w:lastColumn="0" w:oddVBand="0" w:evenVBand="0" w:oddHBand="0" w:evenHBand="0" w:firstRowFirstColumn="0" w:firstRowLastColumn="0" w:lastRowFirstColumn="0" w:lastRowLastColumn="0"/>
+              <w:rPr>
+                <w:rFonts w:asciiTheme="majorBidi" w:hAnsiTheme="majorBidi" w:cstheme="majorBidi"/>
+                <w:sz w:val="20"/>
+                <w:szCs w:val="20"/>
+              </w:rPr>
+            </w:pPr>
+            <w:r>
+              <w:rPr>
+                <w:rFonts w:asciiTheme="majorBidi" w:hAnsiTheme="majorBidi" w:cstheme="majorBidi"/>
+                <w:sz w:val="20"/>
+                <w:szCs w:val="20"/>
+              </w:rPr>
+              <w:t>Revise final Project paper.</w:t>
+            </w:r>
+          </w:p>
+        </w:tc>
+      </w:tr>
+    </w:tbl>
+    <w:p>
+      <w:pPr>
+        <w:spacing w:before="240" w:after="240"/>
+        <w:jc w:val="both"/>
+        <w:rPr>
+          <w:rFonts w:asciiTheme="majorBidi" w:hAnsiTheme="majorBidi" w:cstheme="majorBidi"/>
+        </w:rPr>
+      </w:pPr>
+    </w:p>
+    <w:p>
+      <w:pPr>
+        <w:jc w:val="both"/>
+        <w:rPr>
+          <w:rFonts w:asciiTheme="majorBidi" w:eastAsia="Times New Roman" w:hAnsiTheme="majorBidi" w:cstheme="majorBidi"/>
+          <w:sz w:val="24"/>
+          <w:szCs w:val="24"/>
         </w:rPr>
       </w:pPr>
     </w:p>
@@ -4276,8 +5668,8 @@
 </file>
 
 <file path=word/numbering.xml><?xml version="1.0" encoding="utf-8"?>
-<w:numbering xmlns:ve="http://schemas.openxmlformats.org/markup-compatibility/2006" xmlns:o="urn:schemas-microsoft-com:office:office" xmlns:r="http://schemas.openxmlformats.org/officeDocument/2006/relationships" xmlns:m="http://schemas.openxmlformats.org/officeDocument/2006/math" xmlns:v="urn:schemas-microsoft-com:vml" xmlns:wp="http://schemas.openxmlformats.org/drawingml/2006/wordprocessingDrawing" xmlns:w10="urn:schemas-microsoft-com:office:word" xmlns:w="http://schemas.openxmlformats.org/wordprocessingml/2006/main" xmlns:wne="http://schemas.microsoft.com/office/word/2006/wordml">
-  <w:abstractNum w:abstractNumId="0">
+<w:numbering xmlns:wpc="http://schemas.microsoft.com/office/word/2010/wordprocessingCanvas" xmlns:mc="http://schemas.openxmlformats.org/markup-compatibility/2006" xmlns:o="urn:schemas-microsoft-com:office:office" xmlns:r="http://schemas.openxmlformats.org/officeDocument/2006/relationships" xmlns:m="http://schemas.openxmlformats.org/officeDocument/2006/math" xmlns:v="urn:schemas-microsoft-com:vml" xmlns:wp14="http://schemas.microsoft.com/office/word/2010/wordprocessingDrawing" xmlns:wp="http://schemas.openxmlformats.org/drawingml/2006/wordprocessingDrawing" xmlns:w10="urn:schemas-microsoft-com:office:word" xmlns:w="http://schemas.openxmlformats.org/wordprocessingml/2006/main" xmlns:w14="http://schemas.microsoft.com/office/word/2010/wordml" xmlns:w15="http://schemas.microsoft.com/office/word/2012/wordml" xmlns:wpg="http://schemas.microsoft.com/office/word/2010/wordprocessingGroup" xmlns:wpi="http://schemas.microsoft.com/office/word/2010/wordprocessingInk" xmlns:wne="http://schemas.microsoft.com/office/word/2006/wordml" xmlns:wps="http://schemas.microsoft.com/office/word/2010/wordprocessingShape" mc:Ignorable="w14 w15 wp14">
+  <w:abstractNum w:abstractNumId="0" w15:restartNumberingAfterBreak="0">
     <w:nsid w:val="010B3221"/>
     <w:multiLevelType w:val="hybridMultilevel"/>
     <w:tmpl w:val="E9FAB3AE"/>
@@ -4366,7 +5758,7 @@
       </w:pPr>
     </w:lvl>
   </w:abstractNum>
-  <w:abstractNum w:abstractNumId="1">
+  <w:abstractNum w:abstractNumId="1" w15:restartNumberingAfterBreak="0">
     <w:nsid w:val="08D03F2C"/>
     <w:multiLevelType w:val="hybridMultilevel"/>
     <w:tmpl w:val="39BC43A4"/>
@@ -4479,7 +5871,7 @@
       </w:rPr>
     </w:lvl>
   </w:abstractNum>
-  <w:abstractNum w:abstractNumId="2">
+  <w:abstractNum w:abstractNumId="2" w15:restartNumberingAfterBreak="0">
     <w:nsid w:val="09484579"/>
     <w:multiLevelType w:val="hybridMultilevel"/>
     <w:tmpl w:val="DC92902A"/>
@@ -4592,7 +5984,120 @@
       </w:rPr>
     </w:lvl>
   </w:abstractNum>
-  <w:abstractNum w:abstractNumId="3">
+  <w:abstractNum w:abstractNumId="3" w15:restartNumberingAfterBreak="0">
+    <w:nsid w:val="09E12395"/>
+    <w:multiLevelType w:val="hybridMultilevel"/>
+    <w:tmpl w:val="6428ABB8"/>
+    <w:lvl w:ilvl="0" w:tplc="04090001">
+      <w:start w:val="1"/>
+      <w:numFmt w:val="bullet"/>
+      <w:lvlText w:val=""/>
+      <w:lvlJc w:val="left"/>
+      <w:pPr>
+        <w:ind w:left="720" w:hanging="360"/>
+      </w:pPr>
+      <w:rPr>
+        <w:rFonts w:ascii="Symbol" w:hAnsi="Symbol" w:hint="default"/>
+      </w:rPr>
+    </w:lvl>
+    <w:lvl w:ilvl="1" w:tplc="04090003" w:tentative="1">
+      <w:start w:val="1"/>
+      <w:numFmt w:val="bullet"/>
+      <w:lvlText w:val="o"/>
+      <w:lvlJc w:val="left"/>
+      <w:pPr>
+        <w:ind w:left="1440" w:hanging="360"/>
+      </w:pPr>
+      <w:rPr>
+        <w:rFonts w:ascii="Courier New" w:hAnsi="Courier New" w:cs="Courier New" w:hint="default"/>
+      </w:rPr>
+    </w:lvl>
+    <w:lvl w:ilvl="2" w:tplc="04090005" w:tentative="1">
+      <w:start w:val="1"/>
+      <w:numFmt w:val="bullet"/>
+      <w:lvlText w:val=""/>
+      <w:lvlJc w:val="left"/>
+      <w:pPr>
+        <w:ind w:left="2160" w:hanging="360"/>
+      </w:pPr>
+      <w:rPr>
+        <w:rFonts w:ascii="Wingdings" w:hAnsi="Wingdings" w:hint="default"/>
+      </w:rPr>
+    </w:lvl>
+    <w:lvl w:ilvl="3" w:tplc="04090001" w:tentative="1">
+      <w:start w:val="1"/>
+      <w:numFmt w:val="bullet"/>
+      <w:lvlText w:val=""/>
+      <w:lvlJc w:val="left"/>
+      <w:pPr>
+        <w:ind w:left="2880" w:hanging="360"/>
+      </w:pPr>
+      <w:rPr>
+        <w:rFonts w:ascii="Symbol" w:hAnsi="Symbol" w:hint="default"/>
+      </w:rPr>
+    </w:lvl>
+    <w:lvl w:ilvl="4" w:tplc="04090003" w:tentative="1">
+      <w:start w:val="1"/>
+      <w:numFmt w:val="bullet"/>
+      <w:lvlText w:val="o"/>
+      <w:lvlJc w:val="left"/>
+      <w:pPr>
+        <w:ind w:left="3600" w:hanging="360"/>
+      </w:pPr>
+      <w:rPr>
+        <w:rFonts w:ascii="Courier New" w:hAnsi="Courier New" w:cs="Courier New" w:hint="default"/>
+      </w:rPr>
+    </w:lvl>
+    <w:lvl w:ilvl="5" w:tplc="04090005" w:tentative="1">
+      <w:start w:val="1"/>
+      <w:numFmt w:val="bullet"/>
+      <w:lvlText w:val=""/>
+      <w:lvlJc w:val="left"/>
+      <w:pPr>
+        <w:ind w:left="4320" w:hanging="360"/>
+      </w:pPr>
+      <w:rPr>
+        <w:rFonts w:ascii="Wingdings" w:hAnsi="Wingdings" w:hint="default"/>
+      </w:rPr>
+    </w:lvl>
+    <w:lvl w:ilvl="6" w:tplc="04090001" w:tentative="1">
+      <w:start w:val="1"/>
+      <w:numFmt w:val="bullet"/>
+      <w:lvlText w:val=""/>
+      <w:lvlJc w:val="left"/>
+      <w:pPr>
+        <w:ind w:left="5040" w:hanging="360"/>
+      </w:pPr>
+      <w:rPr>
+        <w:rFonts w:ascii="Symbol" w:hAnsi="Symbol" w:hint="default"/>
+      </w:rPr>
+    </w:lvl>
+    <w:lvl w:ilvl="7" w:tplc="04090003" w:tentative="1">
+      <w:start w:val="1"/>
+      <w:numFmt w:val="bullet"/>
+      <w:lvlText w:val="o"/>
+      <w:lvlJc w:val="left"/>
+      <w:pPr>
+        <w:ind w:left="5760" w:hanging="360"/>
+      </w:pPr>
+      <w:rPr>
+        <w:rFonts w:ascii="Courier New" w:hAnsi="Courier New" w:cs="Courier New" w:hint="default"/>
+      </w:rPr>
+    </w:lvl>
+    <w:lvl w:ilvl="8" w:tplc="04090005" w:tentative="1">
+      <w:start w:val="1"/>
+      <w:numFmt w:val="bullet"/>
+      <w:lvlText w:val=""/>
+      <w:lvlJc w:val="left"/>
+      <w:pPr>
+        <w:ind w:left="6480" w:hanging="360"/>
+      </w:pPr>
+      <w:rPr>
+        <w:rFonts w:ascii="Wingdings" w:hAnsi="Wingdings" w:hint="default"/>
+      </w:rPr>
+    </w:lvl>
+  </w:abstractNum>
+  <w:abstractNum w:abstractNumId="4" w15:restartNumberingAfterBreak="0">
     <w:nsid w:val="0DA10AB5"/>
     <w:multiLevelType w:val="hybridMultilevel"/>
     <w:tmpl w:val="5656AD34"/>
@@ -4681,7 +6186,7 @@
       </w:pPr>
     </w:lvl>
   </w:abstractNum>
-  <w:abstractNum w:abstractNumId="4">
+  <w:abstractNum w:abstractNumId="5" w15:restartNumberingAfterBreak="0">
     <w:nsid w:val="1BF25081"/>
     <w:multiLevelType w:val="hybridMultilevel"/>
     <w:tmpl w:val="6B503440"/>
@@ -4794,7 +6299,7 @@
       </w:rPr>
     </w:lvl>
   </w:abstractNum>
-  <w:abstractNum w:abstractNumId="5">
+  <w:abstractNum w:abstractNumId="6" w15:restartNumberingAfterBreak="0">
     <w:nsid w:val="1CB2024A"/>
     <w:multiLevelType w:val="hybridMultilevel"/>
     <w:tmpl w:val="C8C6EBC0"/>
@@ -4883,7 +6388,7 @@
       </w:pPr>
     </w:lvl>
   </w:abstractNum>
-  <w:abstractNum w:abstractNumId="6">
+  <w:abstractNum w:abstractNumId="7" w15:restartNumberingAfterBreak="0">
     <w:nsid w:val="26D74498"/>
     <w:multiLevelType w:val="hybridMultilevel"/>
     <w:tmpl w:val="879A9EAC"/>
@@ -4996,7 +6501,7 @@
       </w:rPr>
     </w:lvl>
   </w:abstractNum>
-  <w:abstractNum w:abstractNumId="7">
+  <w:abstractNum w:abstractNumId="8" w15:restartNumberingAfterBreak="0">
     <w:nsid w:val="2D1660CF"/>
     <w:multiLevelType w:val="hybridMultilevel"/>
     <w:tmpl w:val="4F74766E"/>
@@ -5109,7 +6614,7 @@
       </w:rPr>
     </w:lvl>
   </w:abstractNum>
-  <w:abstractNum w:abstractNumId="8">
+  <w:abstractNum w:abstractNumId="9" w15:restartNumberingAfterBreak="0">
     <w:nsid w:val="37811A6A"/>
     <w:multiLevelType w:val="hybridMultilevel"/>
     <w:tmpl w:val="0D524036"/>
@@ -5222,7 +6727,7 @@
       </w:rPr>
     </w:lvl>
   </w:abstractNum>
-  <w:abstractNum w:abstractNumId="9">
+  <w:abstractNum w:abstractNumId="10" w15:restartNumberingAfterBreak="0">
     <w:nsid w:val="388E5030"/>
     <w:multiLevelType w:val="hybridMultilevel"/>
     <w:tmpl w:val="0734AB96"/>
@@ -5335,7 +6840,7 @@
       </w:rPr>
     </w:lvl>
   </w:abstractNum>
-  <w:abstractNum w:abstractNumId="10">
+  <w:abstractNum w:abstractNumId="11" w15:restartNumberingAfterBreak="0">
     <w:nsid w:val="45260FF1"/>
     <w:multiLevelType w:val="hybridMultilevel"/>
     <w:tmpl w:val="C124FEC0"/>
@@ -5421,7 +6926,7 @@
       </w:pPr>
     </w:lvl>
   </w:abstractNum>
-  <w:abstractNum w:abstractNumId="11">
+  <w:abstractNum w:abstractNumId="12" w15:restartNumberingAfterBreak="0">
     <w:nsid w:val="45F6276E"/>
     <w:multiLevelType w:val="hybridMultilevel"/>
     <w:tmpl w:val="2696A136"/>
@@ -5510,7 +7015,96 @@
       </w:pPr>
     </w:lvl>
   </w:abstractNum>
-  <w:abstractNum w:abstractNumId="12">
+  <w:abstractNum w:abstractNumId="13" w15:restartNumberingAfterBreak="0">
+    <w:nsid w:val="47D91FF8"/>
+    <w:multiLevelType w:val="hybridMultilevel"/>
+    <w:tmpl w:val="AF665ED0"/>
+    <w:lvl w:ilvl="0" w:tplc="BE5EB8BC">
+      <w:start w:val="1"/>
+      <w:numFmt w:val="decimal"/>
+      <w:lvlText w:val="%1-"/>
+      <w:lvlJc w:val="left"/>
+      <w:pPr>
+        <w:ind w:left="360" w:hanging="360"/>
+      </w:pPr>
+      <w:rPr>
+        <w:rFonts w:hint="default"/>
+      </w:rPr>
+    </w:lvl>
+    <w:lvl w:ilvl="1" w:tplc="04090019" w:tentative="1">
+      <w:start w:val="1"/>
+      <w:numFmt w:val="lowerLetter"/>
+      <w:lvlText w:val="%2."/>
+      <w:lvlJc w:val="left"/>
+      <w:pPr>
+        <w:ind w:left="1080" w:hanging="360"/>
+      </w:pPr>
+    </w:lvl>
+    <w:lvl w:ilvl="2" w:tplc="0409001B" w:tentative="1">
+      <w:start w:val="1"/>
+      <w:numFmt w:val="lowerRoman"/>
+      <w:lvlText w:val="%3."/>
+      <w:lvlJc w:val="right"/>
+      <w:pPr>
+        <w:ind w:left="1800" w:hanging="180"/>
+      </w:pPr>
+    </w:lvl>
+    <w:lvl w:ilvl="3" w:tplc="0409000F" w:tentative="1">
+      <w:start w:val="1"/>
+      <w:numFmt w:val="decimal"/>
+      <w:lvlText w:val="%4."/>
+      <w:lvlJc w:val="left"/>
+      <w:pPr>
+        <w:ind w:left="2520" w:hanging="360"/>
+      </w:pPr>
+    </w:lvl>
+    <w:lvl w:ilvl="4" w:tplc="04090019" w:tentative="1">
+      <w:start w:val="1"/>
+      <w:numFmt w:val="lowerLetter"/>
+      <w:lvlText w:val="%5."/>
+      <w:lvlJc w:val="left"/>
+      <w:pPr>
+        <w:ind w:left="3240" w:hanging="360"/>
+      </w:pPr>
+    </w:lvl>
+    <w:lvl w:ilvl="5" w:tplc="0409001B" w:tentative="1">
+      <w:start w:val="1"/>
+      <w:numFmt w:val="lowerRoman"/>
+      <w:lvlText w:val="%6."/>
+      <w:lvlJc w:val="right"/>
+      <w:pPr>
+        <w:ind w:left="3960" w:hanging="180"/>
+      </w:pPr>
+    </w:lvl>
+    <w:lvl w:ilvl="6" w:tplc="0409000F" w:tentative="1">
+      <w:start w:val="1"/>
+      <w:numFmt w:val="decimal"/>
+      <w:lvlText w:val="%7."/>
+      <w:lvlJc w:val="left"/>
+      <w:pPr>
+        <w:ind w:left="4680" w:hanging="360"/>
+      </w:pPr>
+    </w:lvl>
+    <w:lvl w:ilvl="7" w:tplc="04090019" w:tentative="1">
+      <w:start w:val="1"/>
+      <w:numFmt w:val="lowerLetter"/>
+      <w:lvlText w:val="%8."/>
+      <w:lvlJc w:val="left"/>
+      <w:pPr>
+        <w:ind w:left="5400" w:hanging="360"/>
+      </w:pPr>
+    </w:lvl>
+    <w:lvl w:ilvl="8" w:tplc="0409001B" w:tentative="1">
+      <w:start w:val="1"/>
+      <w:numFmt w:val="lowerRoman"/>
+      <w:lvlText w:val="%9."/>
+      <w:lvlJc w:val="right"/>
+      <w:pPr>
+        <w:ind w:left="6120" w:hanging="180"/>
+      </w:pPr>
+    </w:lvl>
+  </w:abstractNum>
+  <w:abstractNum w:abstractNumId="14" w15:restartNumberingAfterBreak="0">
     <w:nsid w:val="50883A7F"/>
     <w:multiLevelType w:val="hybridMultilevel"/>
     <w:tmpl w:val="9BA20236"/>
@@ -5623,7 +7217,7 @@
       </w:rPr>
     </w:lvl>
   </w:abstractNum>
-  <w:abstractNum w:abstractNumId="13">
+  <w:abstractNum w:abstractNumId="15" w15:restartNumberingAfterBreak="0">
     <w:nsid w:val="57C451C6"/>
     <w:multiLevelType w:val="hybridMultilevel"/>
     <w:tmpl w:val="C494D5EA"/>
@@ -5736,7 +7330,7 @@
       </w:rPr>
     </w:lvl>
   </w:abstractNum>
-  <w:abstractNum w:abstractNumId="14">
+  <w:abstractNum w:abstractNumId="16" w15:restartNumberingAfterBreak="0">
     <w:nsid w:val="59FA1E25"/>
     <w:multiLevelType w:val="hybridMultilevel"/>
     <w:tmpl w:val="A90CE49C"/>
@@ -5825,7 +7419,7 @@
       </w:pPr>
     </w:lvl>
   </w:abstractNum>
-  <w:abstractNum w:abstractNumId="15">
+  <w:abstractNum w:abstractNumId="17" w15:restartNumberingAfterBreak="0">
     <w:nsid w:val="691B0CE8"/>
     <w:multiLevelType w:val="hybridMultilevel"/>
     <w:tmpl w:val="1DAA48F8"/>
@@ -5917,7 +7511,7 @@
       </w:pPr>
     </w:lvl>
   </w:abstractNum>
-  <w:abstractNum w:abstractNumId="16">
+  <w:abstractNum w:abstractNumId="18" w15:restartNumberingAfterBreak="0">
     <w:nsid w:val="692321ED"/>
     <w:multiLevelType w:val="hybridMultilevel"/>
     <w:tmpl w:val="5E208D9A"/>
@@ -6030,7 +7624,7 @@
       </w:rPr>
     </w:lvl>
   </w:abstractNum>
-  <w:abstractNum w:abstractNumId="17">
+  <w:abstractNum w:abstractNumId="19" w15:restartNumberingAfterBreak="0">
     <w:nsid w:val="73BF2C52"/>
     <w:multiLevelType w:val="hybridMultilevel"/>
     <w:tmpl w:val="463A843C"/>
@@ -6120,19 +7714,19 @@
     </w:lvl>
   </w:abstractNum>
   <w:num w:numId="1">
-    <w:abstractNumId w:val="7"/>
+    <w:abstractNumId w:val="8"/>
   </w:num>
   <w:num w:numId="2">
-    <w:abstractNumId w:val="6"/>
+    <w:abstractNumId w:val="7"/>
   </w:num>
   <w:num w:numId="3">
     <w:abstractNumId w:val="2"/>
   </w:num>
   <w:num w:numId="4">
-    <w:abstractNumId w:val="3"/>
+    <w:abstractNumId w:val="4"/>
   </w:num>
   <w:num w:numId="5">
-    <w:abstractNumId w:val="17"/>
+    <w:abstractNumId w:val="19"/>
     <w:lvlOverride w:ilvl="0">
       <w:startOverride w:val="1"/>
     </w:lvlOverride>
@@ -6162,7 +7756,7 @@
     </w:lvlOverride>
   </w:num>
   <w:num w:numId="6">
-    <w:abstractNumId w:val="10"/>
+    <w:abstractNumId w:val="11"/>
     <w:lvlOverride w:ilvl="0">
       <w:startOverride w:val="1"/>
     </w:lvlOverride>
@@ -6192,49 +7786,55 @@
     </w:lvlOverride>
   </w:num>
   <w:num w:numId="7">
-    <w:abstractNumId w:val="5"/>
+    <w:abstractNumId w:val="6"/>
   </w:num>
   <w:num w:numId="8">
-    <w:abstractNumId w:val="3"/>
+    <w:abstractNumId w:val="4"/>
   </w:num>
   <w:num w:numId="9">
-    <w:abstractNumId w:val="11"/>
+    <w:abstractNumId w:val="12"/>
   </w:num>
   <w:num w:numId="10">
-    <w:abstractNumId w:val="15"/>
+    <w:abstractNumId w:val="17"/>
   </w:num>
   <w:num w:numId="11">
-    <w:abstractNumId w:val="14"/>
+    <w:abstractNumId w:val="16"/>
   </w:num>
   <w:num w:numId="12">
     <w:abstractNumId w:val="0"/>
   </w:num>
   <w:num w:numId="13">
-    <w:abstractNumId w:val="13"/>
+    <w:abstractNumId w:val="15"/>
   </w:num>
   <w:num w:numId="14">
-    <w:abstractNumId w:val="12"/>
+    <w:abstractNumId w:val="14"/>
   </w:num>
   <w:num w:numId="15">
-    <w:abstractNumId w:val="16"/>
+    <w:abstractNumId w:val="18"/>
   </w:num>
   <w:num w:numId="16">
     <w:abstractNumId w:val="1"/>
   </w:num>
   <w:num w:numId="17">
+    <w:abstractNumId w:val="10"/>
+  </w:num>
+  <w:num w:numId="18">
+    <w:abstractNumId w:val="5"/>
+  </w:num>
+  <w:num w:numId="19">
     <w:abstractNumId w:val="9"/>
   </w:num>
-  <w:num w:numId="18">
-    <w:abstractNumId w:val="4"/>
+  <w:num w:numId="20">
+    <w:abstractNumId w:val="13"/>
   </w:num>
-  <w:num w:numId="19">
-    <w:abstractNumId w:val="8"/>
+  <w:num w:numId="21">
+    <w:abstractNumId w:val="3"/>
   </w:num>
 </w:numbering>
 </file>
 
 <file path=word/styles.xml><?xml version="1.0" encoding="utf-8"?>
-<w:styles xmlns:r="http://schemas.openxmlformats.org/officeDocument/2006/relationships" xmlns:w="http://schemas.openxmlformats.org/wordprocessingml/2006/main">
+<w:styles xmlns:mc="http://schemas.openxmlformats.org/markup-compatibility/2006" xmlns:r="http://schemas.openxmlformats.org/officeDocument/2006/relationships" xmlns:w="http://schemas.openxmlformats.org/wordprocessingml/2006/main" xmlns:w14="http://schemas.microsoft.com/office/word/2010/wordml" xmlns:w15="http://schemas.microsoft.com/office/word/2012/wordml" mc:Ignorable="w14 w15">
   <w:docDefaults>
     <w:rPrDefault>
       <w:rPr>
@@ -6246,144 +7846,378 @@
     </w:rPrDefault>
     <w:pPrDefault/>
   </w:docDefaults>
-  <w:latentStyles w:defLockedState="0" w:defUIPriority="99" w:defSemiHidden="1" w:defUnhideWhenUsed="1" w:defQFormat="0" w:count="267">
-    <w:lsdException w:name="Normal" w:semiHidden="0" w:uiPriority="0" w:unhideWhenUsed="0" w:qFormat="1"/>
-    <w:lsdException w:name="heading 1" w:semiHidden="0" w:uiPriority="9" w:unhideWhenUsed="0" w:qFormat="1"/>
-    <w:lsdException w:name="heading 2" w:uiPriority="9" w:qFormat="1"/>
-    <w:lsdException w:name="heading 3" w:uiPriority="9" w:qFormat="1"/>
-    <w:lsdException w:name="heading 4" w:uiPriority="9" w:qFormat="1"/>
-    <w:lsdException w:name="heading 5" w:uiPriority="9" w:qFormat="1"/>
-    <w:lsdException w:name="heading 6" w:uiPriority="9" w:qFormat="1"/>
-    <w:lsdException w:name="heading 7" w:uiPriority="9" w:qFormat="1"/>
-    <w:lsdException w:name="heading 8" w:uiPriority="9" w:qFormat="1"/>
-    <w:lsdException w:name="heading 9" w:uiPriority="9" w:qFormat="1"/>
-    <w:lsdException w:name="toc 1" w:uiPriority="39"/>
-    <w:lsdException w:name="toc 2" w:uiPriority="39"/>
-    <w:lsdException w:name="toc 3" w:uiPriority="39"/>
-    <w:lsdException w:name="toc 4" w:uiPriority="39"/>
-    <w:lsdException w:name="toc 5" w:uiPriority="39"/>
-    <w:lsdException w:name="toc 6" w:uiPriority="39"/>
-    <w:lsdException w:name="toc 7" w:uiPriority="39"/>
-    <w:lsdException w:name="toc 8" w:uiPriority="39"/>
-    <w:lsdException w:name="toc 9" w:uiPriority="39"/>
-    <w:lsdException w:name="caption" w:uiPriority="35" w:qFormat="1"/>
-    <w:lsdException w:name="Title" w:semiHidden="0" w:uiPriority="10" w:unhideWhenUsed="0" w:qFormat="1"/>
-    <w:lsdException w:name="Default Paragraph Font" w:uiPriority="1"/>
-    <w:lsdException w:name="Subtitle" w:semiHidden="0" w:uiPriority="11" w:unhideWhenUsed="0" w:qFormat="1"/>
-    <w:lsdException w:name="Strong" w:semiHidden="0" w:uiPriority="22" w:unhideWhenUsed="0" w:qFormat="1"/>
-    <w:lsdException w:name="Emphasis" w:semiHidden="0" w:uiPriority="20" w:unhideWhenUsed="0" w:qFormat="1"/>
-    <w:lsdException w:name="Table Grid" w:semiHidden="0" w:uiPriority="39" w:unhideWhenUsed="0"/>
-    <w:lsdException w:name="Placeholder Text" w:unhideWhenUsed="0"/>
-    <w:lsdException w:name="No Spacing" w:semiHidden="0" w:uiPriority="1" w:unhideWhenUsed="0" w:qFormat="1"/>
-    <w:lsdException w:name="Light Shading" w:semiHidden="0" w:uiPriority="60" w:unhideWhenUsed="0"/>
-    <w:lsdException w:name="Light List" w:semiHidden="0" w:uiPriority="61" w:unhideWhenUsed="0"/>
-    <w:lsdException w:name="Light Grid" w:semiHidden="0" w:uiPriority="62" w:unhideWhenUsed="0"/>
-    <w:lsdException w:name="Medium Shading 1" w:semiHidden="0" w:uiPriority="63" w:unhideWhenUsed="0"/>
-    <w:lsdException w:name="Medium Shading 2" w:semiHidden="0" w:uiPriority="64" w:unhideWhenUsed="0"/>
-    <w:lsdException w:name="Medium List 1" w:semiHidden="0" w:uiPriority="65" w:unhideWhenUsed="0"/>
-    <w:lsdException w:name="Medium List 2" w:semiHidden="0" w:uiPriority="66" w:unhideWhenUsed="0"/>
-    <w:lsdException w:name="Medium Grid 1" w:semiHidden="0" w:uiPriority="67" w:unhideWhenUsed="0"/>
-    <w:lsdException w:name="Medium Grid 2" w:semiHidden="0" w:uiPriority="68" w:unhideWhenUsed="0"/>
-    <w:lsdException w:name="Medium Grid 3" w:semiHidden="0" w:uiPriority="69" w:unhideWhenUsed="0"/>
-    <w:lsdException w:name="Dark List" w:semiHidden="0" w:uiPriority="70" w:unhideWhenUsed="0"/>
-    <w:lsdException w:name="Colorful Shading" w:semiHidden="0" w:uiPriority="71" w:unhideWhenUsed="0"/>
-    <w:lsdException w:name="Colorful List" w:semiHidden="0" w:uiPriority="72" w:unhideWhenUsed="0"/>
-    <w:lsdException w:name="Colorful Grid" w:semiHidden="0" w:uiPriority="73" w:unhideWhenUsed="0"/>
-    <w:lsdException w:name="Light Shading Accent 1" w:semiHidden="0" w:uiPriority="60" w:unhideWhenUsed="0"/>
-    <w:lsdException w:name="Light List Accent 1" w:semiHidden="0" w:uiPriority="61" w:unhideWhenUsed="0"/>
-    <w:lsdException w:name="Light Grid Accent 1" w:semiHidden="0" w:uiPriority="62" w:unhideWhenUsed="0"/>
-    <w:lsdException w:name="Medium Shading 1 Accent 1" w:semiHidden="0" w:uiPriority="63" w:unhideWhenUsed="0"/>
-    <w:lsdException w:name="Medium Shading 2 Accent 1" w:semiHidden="0" w:uiPriority="64" w:unhideWhenUsed="0"/>
-    <w:lsdException w:name="Medium List 1 Accent 1" w:semiHidden="0" w:uiPriority="65" w:unhideWhenUsed="0"/>
-    <w:lsdException w:name="Revision" w:unhideWhenUsed="0"/>
-    <w:lsdException w:name="List Paragraph" w:semiHidden="0" w:uiPriority="34" w:unhideWhenUsed="0" w:qFormat="1"/>
-    <w:lsdException w:name="Quote" w:semiHidden="0" w:uiPriority="29" w:unhideWhenUsed="0" w:qFormat="1"/>
-    <w:lsdException w:name="Intense Quote" w:semiHidden="0" w:uiPriority="30" w:unhideWhenUsed="0" w:qFormat="1"/>
-    <w:lsdException w:name="Medium List 2 Accent 1" w:semiHidden="0" w:uiPriority="66" w:unhideWhenUsed="0"/>
-    <w:lsdException w:name="Medium Grid 1 Accent 1" w:semiHidden="0" w:uiPriority="67" w:unhideWhenUsed="0"/>
-    <w:lsdException w:name="Medium Grid 2 Accent 1" w:semiHidden="0" w:uiPriority="68" w:unhideWhenUsed="0"/>
-    <w:lsdException w:name="Medium Grid 3 Accent 1" w:semiHidden="0" w:uiPriority="69" w:unhideWhenUsed="0"/>
-    <w:lsdException w:name="Dark List Accent 1" w:semiHidden="0" w:uiPriority="70" w:unhideWhenUsed="0"/>
-    <w:lsdException w:name="Colorful Shading Accent 1" w:semiHidden="0" w:uiPriority="71" w:unhideWhenUsed="0"/>
-    <w:lsdException w:name="Colorful List Accent 1" w:semiHidden="0" w:uiPriority="72" w:unhideWhenUsed="0"/>
-    <w:lsdException w:name="Colorful Grid Accent 1" w:semiHidden="0" w:uiPriority="73" w:unhideWhenUsed="0"/>
-    <w:lsdException w:name="Light Shading Accent 2" w:semiHidden="0" w:uiPriority="60" w:unhideWhenUsed="0"/>
-    <w:lsdException w:name="Light List Accent 2" w:semiHidden="0" w:uiPriority="61" w:unhideWhenUsed="0"/>
-    <w:lsdException w:name="Light Grid Accent 2" w:semiHidden="0" w:uiPriority="62" w:unhideWhenUsed="0"/>
-    <w:lsdException w:name="Medium Shading 1 Accent 2" w:semiHidden="0" w:uiPriority="63" w:unhideWhenUsed="0"/>
-    <w:lsdException w:name="Medium Shading 2 Accent 2" w:semiHidden="0" w:uiPriority="64" w:unhideWhenUsed="0"/>
-    <w:lsdException w:name="Medium List 1 Accent 2" w:semiHidden="0" w:uiPriority="65" w:unhideWhenUsed="0"/>
-    <w:lsdException w:name="Medium List 2 Accent 2" w:semiHidden="0" w:uiPriority="66" w:unhideWhenUsed="0"/>
-    <w:lsdException w:name="Medium Grid 1 Accent 2" w:semiHidden="0" w:uiPriority="67" w:unhideWhenUsed="0"/>
-    <w:lsdException w:name="Medium Grid 2 Accent 2" w:semiHidden="0" w:uiPriority="68" w:unhideWhenUsed="0"/>
-    <w:lsdException w:name="Medium Grid 3 Accent 2" w:semiHidden="0" w:uiPriority="69" w:unhideWhenUsed="0"/>
-    <w:lsdException w:name="Dark List Accent 2" w:semiHidden="0" w:uiPriority="70" w:unhideWhenUsed="0"/>
-    <w:lsdException w:name="Colorful Shading Accent 2" w:semiHidden="0" w:uiPriority="71" w:unhideWhenUsed="0"/>
-    <w:lsdException w:name="Colorful List Accent 2" w:semiHidden="0" w:uiPriority="72" w:unhideWhenUsed="0"/>
-    <w:lsdException w:name="Colorful Grid Accent 2" w:semiHidden="0" w:uiPriority="73" w:unhideWhenUsed="0"/>
-    <w:lsdException w:name="Light Shading Accent 3" w:semiHidden="0" w:uiPriority="60" w:unhideWhenUsed="0"/>
-    <w:lsdException w:name="Light List Accent 3" w:semiHidden="0" w:uiPriority="61" w:unhideWhenUsed="0"/>
-    <w:lsdException w:name="Light Grid Accent 3" w:semiHidden="0" w:uiPriority="62" w:unhideWhenUsed="0"/>
-    <w:lsdException w:name="Medium Shading 1 Accent 3" w:semiHidden="0" w:uiPriority="63" w:unhideWhenUsed="0"/>
-    <w:lsdException w:name="Medium Shading 2 Accent 3" w:semiHidden="0" w:uiPriority="64" w:unhideWhenUsed="0"/>
-    <w:lsdException w:name="Medium List 1 Accent 3" w:semiHidden="0" w:uiPriority="65" w:unhideWhenUsed="0"/>
-    <w:lsdException w:name="Medium List 2 Accent 3" w:semiHidden="0" w:uiPriority="66" w:unhideWhenUsed="0"/>
-    <w:lsdException w:name="Medium Grid 1 Accent 3" w:semiHidden="0" w:uiPriority="67" w:unhideWhenUsed="0"/>
-    <w:lsdException w:name="Medium Grid 2 Accent 3" w:semiHidden="0" w:uiPriority="68" w:unhideWhenUsed="0"/>
-    <w:lsdException w:name="Medium Grid 3 Accent 3" w:semiHidden="0" w:uiPriority="69" w:unhideWhenUsed="0"/>
-    <w:lsdException w:name="Dark List Accent 3" w:semiHidden="0" w:uiPriority="70" w:unhideWhenUsed="0"/>
-    <w:lsdException w:name="Colorful Shading Accent 3" w:semiHidden="0" w:uiPriority="71" w:unhideWhenUsed="0"/>
-    <w:lsdException w:name="Colorful List Accent 3" w:semiHidden="0" w:uiPriority="72" w:unhideWhenUsed="0"/>
-    <w:lsdException w:name="Colorful Grid Accent 3" w:semiHidden="0" w:uiPriority="73" w:unhideWhenUsed="0"/>
-    <w:lsdException w:name="Light Shading Accent 4" w:semiHidden="0" w:uiPriority="60" w:unhideWhenUsed="0"/>
-    <w:lsdException w:name="Light List Accent 4" w:semiHidden="0" w:uiPriority="61" w:unhideWhenUsed="0"/>
-    <w:lsdException w:name="Light Grid Accent 4" w:semiHidden="0" w:uiPriority="62" w:unhideWhenUsed="0"/>
-    <w:lsdException w:name="Medium Shading 1 Accent 4" w:semiHidden="0" w:uiPriority="63" w:unhideWhenUsed="0"/>
-    <w:lsdException w:name="Medium Shading 2 Accent 4" w:semiHidden="0" w:uiPriority="64" w:unhideWhenUsed="0"/>
-    <w:lsdException w:name="Medium List 1 Accent 4" w:semiHidden="0" w:uiPriority="65" w:unhideWhenUsed="0"/>
-    <w:lsdException w:name="Medium List 2 Accent 4" w:semiHidden="0" w:uiPriority="66" w:unhideWhenUsed="0"/>
-    <w:lsdException w:name="Medium Grid 1 Accent 4" w:semiHidden="0" w:uiPriority="67" w:unhideWhenUsed="0"/>
-    <w:lsdException w:name="Medium Grid 2 Accent 4" w:semiHidden="0" w:uiPriority="68" w:unhideWhenUsed="0"/>
-    <w:lsdException w:name="Medium Grid 3 Accent 4" w:semiHidden="0" w:uiPriority="69" w:unhideWhenUsed="0"/>
-    <w:lsdException w:name="Dark List Accent 4" w:semiHidden="0" w:uiPriority="70" w:unhideWhenUsed="0"/>
-    <w:lsdException w:name="Colorful Shading Accent 4" w:semiHidden="0" w:uiPriority="71" w:unhideWhenUsed="0"/>
-    <w:lsdException w:name="Colorful List Accent 4" w:semiHidden="0" w:uiPriority="72" w:unhideWhenUsed="0"/>
-    <w:lsdException w:name="Colorful Grid Accent 4" w:semiHidden="0" w:uiPriority="73" w:unhideWhenUsed="0"/>
-    <w:lsdException w:name="Light Shading Accent 5" w:semiHidden="0" w:uiPriority="60" w:unhideWhenUsed="0"/>
-    <w:lsdException w:name="Light List Accent 5" w:semiHidden="0" w:uiPriority="61" w:unhideWhenUsed="0"/>
-    <w:lsdException w:name="Light Grid Accent 5" w:semiHidden="0" w:uiPriority="62" w:unhideWhenUsed="0"/>
-    <w:lsdException w:name="Medium Shading 1 Accent 5" w:semiHidden="0" w:uiPriority="63" w:unhideWhenUsed="0"/>
-    <w:lsdException w:name="Medium Shading 2 Accent 5" w:semiHidden="0" w:uiPriority="64" w:unhideWhenUsed="0"/>
-    <w:lsdException w:name="Medium List 1 Accent 5" w:semiHidden="0" w:uiPriority="65" w:unhideWhenUsed="0"/>
-    <w:lsdException w:name="Medium List 2 Accent 5" w:semiHidden="0" w:uiPriority="66" w:unhideWhenUsed="0"/>
-    <w:lsdException w:name="Medium Grid 1 Accent 5" w:semiHidden="0" w:uiPriority="67" w:unhideWhenUsed="0"/>
-    <w:lsdException w:name="Medium Grid 2 Accent 5" w:semiHidden="0" w:uiPriority="68" w:unhideWhenUsed="0"/>
-    <w:lsdException w:name="Medium Grid 3 Accent 5" w:semiHidden="0" w:uiPriority="69" w:unhideWhenUsed="0"/>
-    <w:lsdException w:name="Dark List Accent 5" w:semiHidden="0" w:uiPriority="70" w:unhideWhenUsed="0"/>
-    <w:lsdException w:name="Colorful Shading Accent 5" w:semiHidden="0" w:uiPriority="71" w:unhideWhenUsed="0"/>
-    <w:lsdException w:name="Colorful List Accent 5" w:semiHidden="0" w:uiPriority="72" w:unhideWhenUsed="0"/>
-    <w:lsdException w:name="Colorful Grid Accent 5" w:semiHidden="0" w:uiPriority="73" w:unhideWhenUsed="0"/>
-    <w:lsdException w:name="Light Shading Accent 6" w:semiHidden="0" w:uiPriority="60" w:unhideWhenUsed="0"/>
-    <w:lsdException w:name="Light List Accent 6" w:semiHidden="0" w:uiPriority="61" w:unhideWhenUsed="0"/>
-    <w:lsdException w:name="Light Grid Accent 6" w:semiHidden="0" w:uiPriority="62" w:unhideWhenUsed="0"/>
-    <w:lsdException w:name="Medium Shading 1 Accent 6" w:semiHidden="0" w:uiPriority="63" w:unhideWhenUsed="0"/>
-    <w:lsdException w:name="Medium Shading 2 Accent 6" w:semiHidden="0" w:uiPriority="64" w:unhideWhenUsed="0"/>
-    <w:lsdException w:name="Medium List 1 Accent 6" w:semiHidden="0" w:uiPriority="65" w:unhideWhenUsed="0"/>
-    <w:lsdException w:name="Medium List 2 Accent 6" w:semiHidden="0" w:uiPriority="66" w:unhideWhenUsed="0"/>
-    <w:lsdException w:name="Medium Grid 1 Accent 6" w:semiHidden="0" w:uiPriority="67" w:unhideWhenUsed="0"/>
-    <w:lsdException w:name="Medium Grid 2 Accent 6" w:semiHidden="0" w:uiPriority="68" w:unhideWhenUsed="0"/>
-    <w:lsdException w:name="Medium Grid 3 Accent 6" w:semiHidden="0" w:uiPriority="69" w:unhideWhenUsed="0"/>
-    <w:lsdException w:name="Dark List Accent 6" w:semiHidden="0" w:uiPriority="70" w:unhideWhenUsed="0"/>
-    <w:lsdException w:name="Colorful Shading Accent 6" w:semiHidden="0" w:uiPriority="71" w:unhideWhenUsed="0"/>
-    <w:lsdException w:name="Colorful List Accent 6" w:semiHidden="0" w:uiPriority="72" w:unhideWhenUsed="0"/>
-    <w:lsdException w:name="Colorful Grid Accent 6" w:semiHidden="0" w:uiPriority="73" w:unhideWhenUsed="0"/>
-    <w:lsdException w:name="Subtle Emphasis" w:semiHidden="0" w:uiPriority="19" w:unhideWhenUsed="0" w:qFormat="1"/>
-    <w:lsdException w:name="Intense Emphasis" w:semiHidden="0" w:uiPriority="21" w:unhideWhenUsed="0" w:qFormat="1"/>
-    <w:lsdException w:name="Subtle Reference" w:semiHidden="0" w:uiPriority="31" w:unhideWhenUsed="0" w:qFormat="1"/>
-    <w:lsdException w:name="Intense Reference" w:semiHidden="0" w:uiPriority="32" w:unhideWhenUsed="0" w:qFormat="1"/>
-    <w:lsdException w:name="Book Title" w:semiHidden="0" w:uiPriority="33" w:unhideWhenUsed="0" w:qFormat="1"/>
-    <w:lsdException w:name="Bibliography" w:uiPriority="37"/>
-    <w:lsdException w:name="TOC Heading" w:uiPriority="39" w:qFormat="1"/>
+  <w:latentStyles w:defLockedState="0" w:defUIPriority="99" w:defSemiHidden="0" w:defUnhideWhenUsed="0" w:defQFormat="0" w:count="371">
+    <w:lsdException w:name="Normal" w:uiPriority="0" w:qFormat="1"/>
+    <w:lsdException w:name="heading 1" w:uiPriority="9" w:qFormat="1"/>
+    <w:lsdException w:name="heading 2" w:semiHidden="1" w:uiPriority="9" w:unhideWhenUsed="1" w:qFormat="1"/>
+    <w:lsdException w:name="heading 3" w:semiHidden="1" w:uiPriority="9" w:unhideWhenUsed="1" w:qFormat="1"/>
+    <w:lsdException w:name="heading 4" w:semiHidden="1" w:uiPriority="9" w:unhideWhenUsed="1" w:qFormat="1"/>
+    <w:lsdException w:name="heading 5" w:semiHidden="1" w:uiPriority="9" w:unhideWhenUsed="1" w:qFormat="1"/>
+    <w:lsdException w:name="heading 6" w:semiHidden="1" w:uiPriority="9" w:unhideWhenUsed="1" w:qFormat="1"/>
+    <w:lsdException w:name="heading 7" w:semiHidden="1" w:uiPriority="9" w:unhideWhenUsed="1" w:qFormat="1"/>
+    <w:lsdException w:name="heading 8" w:semiHidden="1" w:uiPriority="9" w:unhideWhenUsed="1" w:qFormat="1"/>
+    <w:lsdException w:name="heading 9" w:semiHidden="1" w:uiPriority="9" w:unhideWhenUsed="1" w:qFormat="1"/>
+    <w:lsdException w:name="index 1" w:semiHidden="1" w:unhideWhenUsed="1"/>
+    <w:lsdException w:name="index 2" w:semiHidden="1" w:unhideWhenUsed="1"/>
+    <w:lsdException w:name="index 3" w:semiHidden="1" w:unhideWhenUsed="1"/>
+    <w:lsdException w:name="index 4" w:semiHidden="1" w:unhideWhenUsed="1"/>
+    <w:lsdException w:name="index 5" w:semiHidden="1" w:unhideWhenUsed="1"/>
+    <w:lsdException w:name="index 6" w:semiHidden="1" w:unhideWhenUsed="1"/>
+    <w:lsdException w:name="index 7" w:semiHidden="1" w:unhideWhenUsed="1"/>
+    <w:lsdException w:name="index 8" w:semiHidden="1" w:unhideWhenUsed="1"/>
+    <w:lsdException w:name="index 9" w:semiHidden="1" w:unhideWhenUsed="1"/>
+    <w:lsdException w:name="toc 1" w:semiHidden="1" w:uiPriority="39" w:unhideWhenUsed="1"/>
+    <w:lsdException w:name="toc 2" w:semiHidden="1" w:uiPriority="39" w:unhideWhenUsed="1"/>
+    <w:lsdException w:name="toc 3" w:semiHidden="1" w:uiPriority="39" w:unhideWhenUsed="1"/>
+    <w:lsdException w:name="toc 4" w:semiHidden="1" w:uiPriority="39" w:unhideWhenUsed="1"/>
+    <w:lsdException w:name="toc 5" w:semiHidden="1" w:uiPriority="39" w:unhideWhenUsed="1"/>
+    <w:lsdException w:name="toc 6" w:semiHidden="1" w:uiPriority="39" w:unhideWhenUsed="1"/>
+    <w:lsdException w:name="toc 7" w:semiHidden="1" w:uiPriority="39" w:unhideWhenUsed="1"/>
+    <w:lsdException w:name="toc 8" w:semiHidden="1" w:uiPriority="39" w:unhideWhenUsed="1"/>
+    <w:lsdException w:name="toc 9" w:semiHidden="1" w:uiPriority="39" w:unhideWhenUsed="1"/>
+    <w:lsdException w:name="Normal Indent" w:semiHidden="1" w:unhideWhenUsed="1"/>
+    <w:lsdException w:name="footnote text" w:semiHidden="1" w:unhideWhenUsed="1"/>
+    <w:lsdException w:name="annotation text" w:semiHidden="1" w:unhideWhenUsed="1"/>
+    <w:lsdException w:name="header" w:semiHidden="1" w:unhideWhenUsed="1"/>
+    <w:lsdException w:name="footer" w:semiHidden="1" w:unhideWhenUsed="1"/>
+    <w:lsdException w:name="index heading" w:semiHidden="1" w:unhideWhenUsed="1"/>
+    <w:lsdException w:name="caption" w:semiHidden="1" w:uiPriority="35" w:unhideWhenUsed="1" w:qFormat="1"/>
+    <w:lsdException w:name="table of figures" w:semiHidden="1" w:unhideWhenUsed="1"/>
+    <w:lsdException w:name="envelope address" w:semiHidden="1" w:unhideWhenUsed="1"/>
+    <w:lsdException w:name="envelope return" w:semiHidden="1" w:unhideWhenUsed="1"/>
+    <w:lsdException w:name="footnote reference" w:semiHidden="1" w:unhideWhenUsed="1"/>
+    <w:lsdException w:name="annotation reference" w:semiHidden="1" w:unhideWhenUsed="1"/>
+    <w:lsdException w:name="line number" w:semiHidden="1" w:unhideWhenUsed="1"/>
+    <w:lsdException w:name="page number" w:semiHidden="1" w:unhideWhenUsed="1"/>
+    <w:lsdException w:name="endnote reference" w:semiHidden="1" w:unhideWhenUsed="1"/>
+    <w:lsdException w:name="endnote text" w:semiHidden="1" w:unhideWhenUsed="1"/>
+    <w:lsdException w:name="table of authorities" w:semiHidden="1" w:unhideWhenUsed="1"/>
+    <w:lsdException w:name="macro" w:semiHidden="1" w:unhideWhenUsed="1"/>
+    <w:lsdException w:name="toa heading" w:semiHidden="1" w:unhideWhenUsed="1"/>
+    <w:lsdException w:name="List" w:semiHidden="1" w:unhideWhenUsed="1"/>
+    <w:lsdException w:name="List Bullet" w:semiHidden="1" w:unhideWhenUsed="1"/>
+    <w:lsdException w:name="List Number" w:semiHidden="1" w:unhideWhenUsed="1"/>
+    <w:lsdException w:name="List 2" w:semiHidden="1" w:unhideWhenUsed="1"/>
+    <w:lsdException w:name="List 3" w:semiHidden="1" w:unhideWhenUsed="1"/>
+    <w:lsdException w:name="List 4" w:semiHidden="1" w:unhideWhenUsed="1"/>
+    <w:lsdException w:name="List 5" w:semiHidden="1" w:unhideWhenUsed="1"/>
+    <w:lsdException w:name="List Bullet 2" w:semiHidden="1" w:unhideWhenUsed="1"/>
+    <w:lsdException w:name="List Bullet 3" w:semiHidden="1" w:unhideWhenUsed="1"/>
+    <w:lsdException w:name="List Bullet 4" w:semiHidden="1" w:unhideWhenUsed="1"/>
+    <w:lsdException w:name="List Bullet 5" w:semiHidden="1" w:unhideWhenUsed="1"/>
+    <w:lsdException w:name="List Number 2" w:semiHidden="1" w:unhideWhenUsed="1"/>
+    <w:lsdException w:name="List Number 3" w:semiHidden="1" w:unhideWhenUsed="1"/>
+    <w:lsdException w:name="List Number 4" w:semiHidden="1" w:unhideWhenUsed="1"/>
+    <w:lsdException w:name="List Number 5" w:semiHidden="1" w:unhideWhenUsed="1"/>
+    <w:lsdException w:name="Title" w:uiPriority="10" w:qFormat="1"/>
+    <w:lsdException w:name="Closing" w:semiHidden="1" w:unhideWhenUsed="1"/>
+    <w:lsdException w:name="Signature" w:semiHidden="1" w:unhideWhenUsed="1"/>
+    <w:lsdException w:name="Default Paragraph Font" w:semiHidden="1" w:uiPriority="1" w:unhideWhenUsed="1"/>
+    <w:lsdException w:name="Body Text" w:semiHidden="1" w:unhideWhenUsed="1"/>
+    <w:lsdException w:name="Body Text Indent" w:semiHidden="1" w:unhideWhenUsed="1"/>
+    <w:lsdException w:name="List Continue" w:semiHidden="1" w:unhideWhenUsed="1"/>
+    <w:lsdException w:name="List Continue 2" w:semiHidden="1" w:unhideWhenUsed="1"/>
+    <w:lsdException w:name="List Continue 3" w:semiHidden="1" w:unhideWhenUsed="1"/>
+    <w:lsdException w:name="List Continue 4" w:semiHidden="1" w:unhideWhenUsed="1"/>
+    <w:lsdException w:name="List Continue 5" w:semiHidden="1" w:unhideWhenUsed="1"/>
+    <w:lsdException w:name="Message Header" w:semiHidden="1" w:unhideWhenUsed="1"/>
+    <w:lsdException w:name="Subtitle" w:uiPriority="11" w:qFormat="1"/>
+    <w:lsdException w:name="Salutation" w:semiHidden="1" w:unhideWhenUsed="1"/>
+    <w:lsdException w:name="Date" w:semiHidden="1" w:unhideWhenUsed="1"/>
+    <w:lsdException w:name="Body Text First Indent" w:semiHidden="1" w:unhideWhenUsed="1"/>
+    <w:lsdException w:name="Body Text First Indent 2" w:semiHidden="1" w:unhideWhenUsed="1"/>
+    <w:lsdException w:name="Note Heading" w:semiHidden="1" w:unhideWhenUsed="1"/>
+    <w:lsdException w:name="Body Text 2" w:semiHidden="1" w:unhideWhenUsed="1"/>
+    <w:lsdException w:name="Body Text 3" w:semiHidden="1" w:unhideWhenUsed="1"/>
+    <w:lsdException w:name="Body Text Indent 2" w:semiHidden="1" w:unhideWhenUsed="1"/>
+    <w:lsdException w:name="Body Text Indent 3" w:semiHidden="1" w:unhideWhenUsed="1"/>
+    <w:lsdException w:name="Block Text" w:semiHidden="1" w:unhideWhenUsed="1"/>
+    <w:lsdException w:name="Hyperlink" w:semiHidden="1" w:unhideWhenUsed="1"/>
+    <w:lsdException w:name="FollowedHyperlink" w:semiHidden="1" w:unhideWhenUsed="1"/>
+    <w:lsdException w:name="Strong" w:uiPriority="22" w:qFormat="1"/>
+    <w:lsdException w:name="Emphasis" w:uiPriority="20" w:qFormat="1"/>
+    <w:lsdException w:name="Document Map" w:semiHidden="1" w:unhideWhenUsed="1"/>
+    <w:lsdException w:name="Plain Text" w:semiHidden="1" w:unhideWhenUsed="1"/>
+    <w:lsdException w:name="E-mail Signature" w:semiHidden="1" w:unhideWhenUsed="1"/>
+    <w:lsdException w:name="HTML Top of Form" w:semiHidden="1" w:unhideWhenUsed="1"/>
+    <w:lsdException w:name="HTML Bottom of Form" w:semiHidden="1" w:unhideWhenUsed="1"/>
+    <w:lsdException w:name="Normal (Web)" w:semiHidden="1" w:unhideWhenUsed="1"/>
+    <w:lsdException w:name="HTML Acronym" w:semiHidden="1" w:unhideWhenUsed="1"/>
+    <w:lsdException w:name="HTML Address" w:semiHidden="1" w:unhideWhenUsed="1"/>
+    <w:lsdException w:name="HTML Cite" w:semiHidden="1" w:unhideWhenUsed="1"/>
+    <w:lsdException w:name="HTML Code" w:semiHidden="1" w:unhideWhenUsed="1"/>
+    <w:lsdException w:name="HTML Definition" w:semiHidden="1" w:unhideWhenUsed="1"/>
+    <w:lsdException w:name="HTML Keyboard" w:semiHidden="1" w:unhideWhenUsed="1"/>
+    <w:lsdException w:name="HTML Preformatted" w:semiHidden="1" w:unhideWhenUsed="1"/>
+    <w:lsdException w:name="HTML Sample" w:semiHidden="1" w:unhideWhenUsed="1"/>
+    <w:lsdException w:name="HTML Typewriter" w:semiHidden="1" w:unhideWhenUsed="1"/>
+    <w:lsdException w:name="HTML Variable" w:semiHidden="1" w:unhideWhenUsed="1"/>
+    <w:lsdException w:name="Normal Table" w:semiHidden="1" w:unhideWhenUsed="1"/>
+    <w:lsdException w:name="annotation subject" w:semiHidden="1" w:unhideWhenUsed="1"/>
+    <w:lsdException w:name="No List" w:semiHidden="1" w:unhideWhenUsed="1"/>
+    <w:lsdException w:name="Outline List 1" w:semiHidden="1" w:unhideWhenUsed="1"/>
+    <w:lsdException w:name="Outline List 2" w:semiHidden="1" w:unhideWhenUsed="1"/>
+    <w:lsdException w:name="Outline List 3" w:semiHidden="1" w:unhideWhenUsed="1"/>
+    <w:lsdException w:name="Table Simple 1" w:semiHidden="1" w:unhideWhenUsed="1"/>
+    <w:lsdException w:name="Table Simple 2" w:semiHidden="1" w:unhideWhenUsed="1"/>
+    <w:lsdException w:name="Table Simple 3" w:semiHidden="1" w:unhideWhenUsed="1"/>
+    <w:lsdException w:name="Table Classic 1" w:semiHidden="1" w:unhideWhenUsed="1"/>
+    <w:lsdException w:name="Table Classic 2" w:semiHidden="1" w:unhideWhenUsed="1"/>
+    <w:lsdException w:name="Table Classic 3" w:semiHidden="1" w:unhideWhenUsed="1"/>
+    <w:lsdException w:name="Table Classic 4" w:semiHidden="1" w:unhideWhenUsed="1"/>
+    <w:lsdException w:name="Table Colorful 1" w:semiHidden="1" w:unhideWhenUsed="1"/>
+    <w:lsdException w:name="Table Colorful 2" w:semiHidden="1" w:unhideWhenUsed="1"/>
+    <w:lsdException w:name="Table Colorful 3" w:semiHidden="1" w:unhideWhenUsed="1"/>
+    <w:lsdException w:name="Table Columns 1" w:semiHidden="1" w:unhideWhenUsed="1"/>
+    <w:lsdException w:name="Table Columns 2" w:semiHidden="1" w:unhideWhenUsed="1"/>
+    <w:lsdException w:name="Table Columns 3" w:semiHidden="1" w:unhideWhenUsed="1"/>
+    <w:lsdException w:name="Table Columns 4" w:semiHidden="1" w:unhideWhenUsed="1"/>
+    <w:lsdException w:name="Table Columns 5" w:semiHidden="1" w:unhideWhenUsed="1"/>
+    <w:lsdException w:name="Table Grid 1" w:semiHidden="1" w:unhideWhenUsed="1"/>
+    <w:lsdException w:name="Table Grid 2" w:semiHidden="1" w:unhideWhenUsed="1"/>
+    <w:lsdException w:name="Table Grid 3" w:semiHidden="1" w:unhideWhenUsed="1"/>
+    <w:lsdException w:name="Table Grid 4" w:semiHidden="1" w:unhideWhenUsed="1"/>
+    <w:lsdException w:name="Table Grid 5" w:semiHidden="1" w:unhideWhenUsed="1"/>
+    <w:lsdException w:name="Table Grid 6" w:semiHidden="1" w:unhideWhenUsed="1"/>
+    <w:lsdException w:name="Table Grid 7" w:semiHidden="1" w:unhideWhenUsed="1"/>
+    <w:lsdException w:name="Table Grid 8" w:semiHidden="1" w:unhideWhenUsed="1"/>
+    <w:lsdException w:name="Table List 1" w:semiHidden="1" w:unhideWhenUsed="1"/>
+    <w:lsdException w:name="Table List 2" w:semiHidden="1" w:unhideWhenUsed="1"/>
+    <w:lsdException w:name="Table List 3" w:semiHidden="1" w:unhideWhenUsed="1"/>
+    <w:lsdException w:name="Table List 4" w:semiHidden="1" w:unhideWhenUsed="1"/>
+    <w:lsdException w:name="Table List 5" w:semiHidden="1" w:unhideWhenUsed="1"/>
+    <w:lsdException w:name="Table List 6" w:semiHidden="1" w:unhideWhenUsed="1"/>
+    <w:lsdException w:name="Table List 7" w:semiHidden="1" w:unhideWhenUsed="1"/>
+    <w:lsdException w:name="Table List 8" w:semiHidden="1" w:unhideWhenUsed="1"/>
+    <w:lsdException w:name="Table 3D effects 1" w:semiHidden="1" w:unhideWhenUsed="1"/>
+    <w:lsdException w:name="Table 3D effects 2" w:semiHidden="1" w:unhideWhenUsed="1"/>
+    <w:lsdException w:name="Table 3D effects 3" w:semiHidden="1" w:unhideWhenUsed="1"/>
+    <w:lsdException w:name="Table Contemporary" w:semiHidden="1" w:unhideWhenUsed="1"/>
+    <w:lsdException w:name="Table Elegant" w:semiHidden="1" w:unhideWhenUsed="1"/>
+    <w:lsdException w:name="Table Professional" w:semiHidden="1" w:unhideWhenUsed="1"/>
+    <w:lsdException w:name="Table Subtle 1" w:semiHidden="1" w:unhideWhenUsed="1"/>
+    <w:lsdException w:name="Table Subtle 2" w:semiHidden="1" w:unhideWhenUsed="1"/>
+    <w:lsdException w:name="Table Web 1" w:semiHidden="1" w:unhideWhenUsed="1"/>
+    <w:lsdException w:name="Table Web 2" w:semiHidden="1" w:unhideWhenUsed="1"/>
+    <w:lsdException w:name="Table Web 3" w:semiHidden="1" w:unhideWhenUsed="1"/>
+    <w:lsdException w:name="Balloon Text" w:semiHidden="1" w:unhideWhenUsed="1"/>
+    <w:lsdException w:name="Table Grid" w:uiPriority="39"/>
+    <w:lsdException w:name="Table Theme" w:semiHidden="1" w:unhideWhenUsed="1"/>
+    <w:lsdException w:name="Placeholder Text" w:semiHidden="1"/>
+    <w:lsdException w:name="No Spacing" w:uiPriority="1" w:qFormat="1"/>
+    <w:lsdException w:name="Light Shading" w:uiPriority="60"/>
+    <w:lsdException w:name="Light List" w:uiPriority="61"/>
+    <w:lsdException w:name="Light Grid" w:uiPriority="62"/>
+    <w:lsdException w:name="Medium Shading 1" w:uiPriority="63"/>
+    <w:lsdException w:name="Medium Shading 2" w:uiPriority="64"/>
+    <w:lsdException w:name="Medium List 1" w:uiPriority="65"/>
+    <w:lsdException w:name="Medium List 2" w:uiPriority="66"/>
+    <w:lsdException w:name="Medium Grid 1" w:uiPriority="67"/>
+    <w:lsdException w:name="Medium Grid 2" w:uiPriority="68"/>
+    <w:lsdException w:name="Medium Grid 3" w:uiPriority="69"/>
+    <w:lsdException w:name="Dark List" w:uiPriority="70"/>
+    <w:lsdException w:name="Colorful Shading" w:uiPriority="71"/>
+    <w:lsdException w:name="Colorful List" w:uiPriority="72"/>
+    <w:lsdException w:name="Colorful Grid" w:uiPriority="73"/>
+    <w:lsdException w:name="Light Shading Accent 1" w:uiPriority="60"/>
+    <w:lsdException w:name="Light List Accent 1" w:uiPriority="61"/>
+    <w:lsdException w:name="Light Grid Accent 1" w:uiPriority="62"/>
+    <w:lsdException w:name="Medium Shading 1 Accent 1" w:uiPriority="63"/>
+    <w:lsdException w:name="Medium Shading 2 Accent 1" w:uiPriority="64"/>
+    <w:lsdException w:name="Medium List 1 Accent 1" w:uiPriority="65"/>
+    <w:lsdException w:name="Revision" w:semiHidden="1"/>
+    <w:lsdException w:name="List Paragraph" w:uiPriority="34" w:qFormat="1"/>
+    <w:lsdException w:name="Quote" w:uiPriority="29" w:qFormat="1"/>
+    <w:lsdException w:name="Intense Quote" w:uiPriority="30" w:qFormat="1"/>
+    <w:lsdException w:name="Medium List 2 Accent 1" w:uiPriority="66"/>
+    <w:lsdException w:name="Medium Grid 1 Accent 1" w:uiPriority="67"/>
+    <w:lsdException w:name="Medium Grid 2 Accent 1" w:uiPriority="68"/>
+    <w:lsdException w:name="Medium Grid 3 Accent 1" w:uiPriority="69"/>
+    <w:lsdException w:name="Dark List Accent 1" w:uiPriority="70"/>
+    <w:lsdException w:name="Colorful Shading Accent 1" w:uiPriority="71"/>
+    <w:lsdException w:name="Colorful List Accent 1" w:uiPriority="72"/>
+    <w:lsdException w:name="Colorful Grid Accent 1" w:uiPriority="73"/>
+    <w:lsdException w:name="Light Shading Accent 2" w:uiPriority="60"/>
+    <w:lsdException w:name="Light List Accent 2" w:uiPriority="61"/>
+    <w:lsdException w:name="Light Grid Accent 2" w:uiPriority="62"/>
+    <w:lsdException w:name="Medium Shading 1 Accent 2" w:uiPriority="63"/>
+    <w:lsdException w:name="Medium Shading 2 Accent 2" w:uiPriority="64"/>
+    <w:lsdException w:name="Medium List 1 Accent 2" w:uiPriority="65"/>
+    <w:lsdException w:name="Medium List 2 Accent 2" w:uiPriority="66"/>
+    <w:lsdException w:name="Medium Grid 1 Accent 2" w:uiPriority="67"/>
+    <w:lsdException w:name="Medium Grid 2 Accent 2" w:uiPriority="68"/>
+    <w:lsdException w:name="Medium Grid 3 Accent 2" w:uiPriority="69"/>
+    <w:lsdException w:name="Dark List Accent 2" w:uiPriority="70"/>
+    <w:lsdException w:name="Colorful Shading Accent 2" w:uiPriority="71"/>
+    <w:lsdException w:name="Colorful List Accent 2" w:uiPriority="72"/>
+    <w:lsdException w:name="Colorful Grid Accent 2" w:uiPriority="73"/>
+    <w:lsdException w:name="Light Shading Accent 3" w:uiPriority="60"/>
+    <w:lsdException w:name="Light List Accent 3" w:uiPriority="61"/>
+    <w:lsdException w:name="Light Grid Accent 3" w:uiPriority="62"/>
+    <w:lsdException w:name="Medium Shading 1 Accent 3" w:uiPriority="63"/>
+    <w:lsdException w:name="Medium Shading 2 Accent 3" w:uiPriority="64"/>
+    <w:lsdException w:name="Medium List 1 Accent 3" w:uiPriority="65"/>
+    <w:lsdException w:name="Medium List 2 Accent 3" w:uiPriority="66"/>
+    <w:lsdException w:name="Medium Grid 1 Accent 3" w:uiPriority="67"/>
+    <w:lsdException w:name="Medium Grid 2 Accent 3" w:uiPriority="68"/>
+    <w:lsdException w:name="Medium Grid 3 Accent 3" w:uiPriority="69"/>
+    <w:lsdException w:name="Dark List Accent 3" w:uiPriority="70"/>
+    <w:lsdException w:name="Colorful Shading Accent 3" w:uiPriority="71"/>
+    <w:lsdException w:name="Colorful List Accent 3" w:uiPriority="72"/>
+    <w:lsdException w:name="Colorful Grid Accent 3" w:uiPriority="73"/>
+    <w:lsdException w:name="Light Shading Accent 4" w:uiPriority="60"/>
+    <w:lsdException w:name="Light List Accent 4" w:uiPriority="61"/>
+    <w:lsdException w:name="Light Grid Accent 4" w:uiPriority="62"/>
+    <w:lsdException w:name="Medium Shading 1 Accent 4" w:uiPriority="63"/>
+    <w:lsdException w:name="Medium Shading 2 Accent 4" w:uiPriority="64"/>
+    <w:lsdException w:name="Medium List 1 Accent 4" w:uiPriority="65"/>
+    <w:lsdException w:name="Medium List 2 Accent 4" w:uiPriority="66"/>
+    <w:lsdException w:name="Medium Grid 1 Accent 4" w:uiPriority="67"/>
+    <w:lsdException w:name="Medium Grid 2 Accent 4" w:uiPriority="68"/>
+    <w:lsdException w:name="Medium Grid 3 Accent 4" w:uiPriority="69"/>
+    <w:lsdException w:name="Dark List Accent 4" w:uiPriority="70"/>
+    <w:lsdException w:name="Colorful Shading Accent 4" w:uiPriority="71"/>
+    <w:lsdException w:name="Colorful List Accent 4" w:uiPriority="72"/>
+    <w:lsdException w:name="Colorful Grid Accent 4" w:uiPriority="73"/>
+    <w:lsdException w:name="Light Shading Accent 5" w:uiPriority="60"/>
+    <w:lsdException w:name="Light List Accent 5" w:uiPriority="61"/>
+    <w:lsdException w:name="Light Grid Accent 5" w:uiPriority="62"/>
+    <w:lsdException w:name="Medium Shading 1 Accent 5" w:uiPriority="63"/>
+    <w:lsdException w:name="Medium Shading 2 Accent 5" w:uiPriority="64"/>
+    <w:lsdException w:name="Medium List 1 Accent 5" w:uiPriority="65"/>
+    <w:lsdException w:name="Medium List 2 Accent 5" w:uiPriority="66"/>
+    <w:lsdException w:name="Medium Grid 1 Accent 5" w:uiPriority="67"/>
+    <w:lsdException w:name="Medium Grid 2 Accent 5" w:uiPriority="68"/>
+    <w:lsdException w:name="Medium Grid 3 Accent 5" w:uiPriority="69"/>
+    <w:lsdException w:name="Dark List Accent 5" w:uiPriority="70"/>
+    <w:lsdException w:name="Colorful Shading Accent 5" w:uiPriority="71"/>
+    <w:lsdException w:name="Colorful List Accent 5" w:uiPriority="72"/>
+    <w:lsdException w:name="Colorful Grid Accent 5" w:uiPriority="73"/>
+    <w:lsdException w:name="Light Shading Accent 6" w:uiPriority="60"/>
+    <w:lsdException w:name="Light List Accent 6" w:uiPriority="61"/>
+    <w:lsdException w:name="Light Grid Accent 6" w:uiPriority="62"/>
+    <w:lsdException w:name="Medium Shading 1 Accent 6" w:uiPriority="63"/>
+    <w:lsdException w:name="Medium Shading 2 Accent 6" w:uiPriority="64"/>
+    <w:lsdException w:name="Medium List 1 Accent 6" w:uiPriority="65"/>
+    <w:lsdException w:name="Medium List 2 Accent 6" w:uiPriority="66"/>
+    <w:lsdException w:name="Medium Grid 1 Accent 6" w:uiPriority="67"/>
+    <w:lsdException w:name="Medium Grid 2 Accent 6" w:uiPriority="68"/>
+    <w:lsdException w:name="Medium Grid 3 Accent 6" w:uiPriority="69"/>
+    <w:lsdException w:name="Dark List Accent 6" w:uiPriority="70"/>
+    <w:lsdException w:name="Colorful Shading Accent 6" w:uiPriority="71"/>
+    <w:lsdException w:name="Colorful List Accent 6" w:uiPriority="72"/>
+    <w:lsdException w:name="Colorful Grid Accent 6" w:uiPriority="73"/>
+    <w:lsdException w:name="Subtle Emphasis" w:uiPriority="19" w:qFormat="1"/>
+    <w:lsdException w:name="Intense Emphasis" w:uiPriority="21" w:qFormat="1"/>
+    <w:lsdException w:name="Subtle Reference" w:uiPriority="31" w:qFormat="1"/>
+    <w:lsdException w:name="Intense Reference" w:uiPriority="32" w:qFormat="1"/>
+    <w:lsdException w:name="Book Title" w:uiPriority="33" w:qFormat="1"/>
+    <w:lsdException w:name="Bibliography" w:semiHidden="1" w:uiPriority="37" w:unhideWhenUsed="1"/>
+    <w:lsdException w:name="TOC Heading" w:semiHidden="1" w:uiPriority="39" w:unhideWhenUsed="1" w:qFormat="1"/>
+    <w:lsdException w:name="Plain Table 1" w:uiPriority="41"/>
+    <w:lsdException w:name="Plain Table 2" w:uiPriority="42"/>
+    <w:lsdException w:name="Plain Table 3" w:uiPriority="43"/>
+    <w:lsdException w:name="Plain Table 4" w:uiPriority="44"/>
+    <w:lsdException w:name="Plain Table 5" w:uiPriority="45"/>
+    <w:lsdException w:name="Grid Table Light" w:uiPriority="40"/>
+    <w:lsdException w:name="Grid Table 1 Light" w:uiPriority="46"/>
+    <w:lsdException w:name="Grid Table 2" w:uiPriority="47"/>
+    <w:lsdException w:name="Grid Table 3" w:uiPriority="48"/>
+    <w:lsdException w:name="Grid Table 4" w:uiPriority="49"/>
+    <w:lsdException w:name="Grid Table 5 Dark" w:uiPriority="50"/>
+    <w:lsdException w:name="Grid Table 6 Colorful" w:uiPriority="51"/>
+    <w:lsdException w:name="Grid Table 7 Colorful" w:uiPriority="52"/>
+    <w:lsdException w:name="Grid Table 1 Light Accent 1" w:uiPriority="46"/>
+    <w:lsdException w:name="Grid Table 2 Accent 1" w:uiPriority="47"/>
+    <w:lsdException w:name="Grid Table 3 Accent 1" w:uiPriority="48"/>
+    <w:lsdException w:name="Grid Table 4 Accent 1" w:uiPriority="49"/>
+    <w:lsdException w:name="Grid Table 5 Dark Accent 1" w:uiPriority="50"/>
+    <w:lsdException w:name="Grid Table 6 Colorful Accent 1" w:uiPriority="51"/>
+    <w:lsdException w:name="Grid Table 7 Colorful Accent 1" w:uiPriority="52"/>
+    <w:lsdException w:name="Grid Table 1 Light Accent 2" w:uiPriority="46"/>
+    <w:lsdException w:name="Grid Table 2 Accent 2" w:uiPriority="47"/>
+    <w:lsdException w:name="Grid Table 3 Accent 2" w:uiPriority="48"/>
+    <w:lsdException w:name="Grid Table 4 Accent 2" w:uiPriority="49"/>
+    <w:lsdException w:name="Grid Table 5 Dark Accent 2" w:uiPriority="50"/>
+    <w:lsdException w:name="Grid Table 6 Colorful Accent 2" w:uiPriority="51"/>
+    <w:lsdException w:name="Grid Table 7 Colorful Accent 2" w:uiPriority="52"/>
+    <w:lsdException w:name="Grid Table 1 Light Accent 3" w:uiPriority="46"/>
+    <w:lsdException w:name="Grid Table 2 Accent 3" w:uiPriority="47"/>
+    <w:lsdException w:name="Grid Table 3 Accent 3" w:uiPriority="48"/>
+    <w:lsdException w:name="Grid Table 4 Accent 3" w:uiPriority="49"/>
+    <w:lsdException w:name="Grid Table 5 Dark Accent 3" w:uiPriority="50"/>
+    <w:lsdException w:name="Grid Table 6 Colorful Accent 3" w:uiPriority="51"/>
+    <w:lsdException w:name="Grid Table 7 Colorful Accent 3" w:uiPriority="52"/>
+    <w:lsdException w:name="Grid Table 1 Light Accent 4" w:uiPriority="46"/>
+    <w:lsdException w:name="Grid Table 2 Accent 4" w:uiPriority="47"/>
+    <w:lsdException w:name="Grid Table 3 Accent 4" w:uiPriority="48"/>
+    <w:lsdException w:name="Grid Table 4 Accent 4" w:uiPriority="49"/>
+    <w:lsdException w:name="Grid Table 5 Dark Accent 4" w:uiPriority="50"/>
+    <w:lsdException w:name="Grid Table 6 Colorful Accent 4" w:uiPriority="51"/>
+    <w:lsdException w:name="Grid Table 7 Colorful Accent 4" w:uiPriority="52"/>
+    <w:lsdException w:name="Grid Table 1 Light Accent 5" w:uiPriority="46"/>
+    <w:lsdException w:name="Grid Table 2 Accent 5" w:uiPriority="47"/>
+    <w:lsdException w:name="Grid Table 3 Accent 5" w:uiPriority="48"/>
+    <w:lsdException w:name="Grid Table 4 Accent 5" w:uiPriority="49"/>
+    <w:lsdException w:name="Grid Table 5 Dark Accent 5" w:uiPriority="50"/>
+    <w:lsdException w:name="Grid Table 6 Colorful Accent 5" w:uiPriority="51"/>
+    <w:lsdException w:name="Grid Table 7 Colorful Accent 5" w:uiPriority="52"/>
+    <w:lsdException w:name="Grid Table 1 Light Accent 6" w:uiPriority="46"/>
+    <w:lsdException w:name="Grid Table 2 Accent 6" w:uiPriority="47"/>
+    <w:lsdException w:name="Grid Table 3 Accent 6" w:uiPriority="48"/>
+    <w:lsdException w:name="Grid Table 4 Accent 6" w:uiPriority="49"/>
+    <w:lsdException w:name="Grid Table 5 Dark Accent 6" w:uiPriority="50"/>
+    <w:lsdException w:name="Grid Table 6 Colorful Accent 6" w:uiPriority="51"/>
+    <w:lsdException w:name="Grid Table 7 Colorful Accent 6" w:uiPriority="52"/>
+    <w:lsdException w:name="List Table 1 Light" w:uiPriority="46"/>
+    <w:lsdException w:name="List Table 2" w:uiPriority="47"/>
+    <w:lsdException w:name="List Table 3" w:uiPriority="48"/>
+    <w:lsdException w:name="List Table 4" w:uiPriority="49"/>
+    <w:lsdException w:name="List Table 5 Dark" w:uiPriority="50"/>
+    <w:lsdException w:name="List Table 6 Colorful" w:uiPriority="51"/>
+    <w:lsdException w:name="List Table 7 Colorful" w:uiPriority="52"/>
+    <w:lsdException w:name="List Table 1 Light Accent 1" w:uiPriority="46"/>
+    <w:lsdException w:name="List Table 2 Accent 1" w:uiPriority="47"/>
+    <w:lsdException w:name="List Table 3 Accent 1" w:uiPriority="48"/>
+    <w:lsdException w:name="List Table 4 Accent 1" w:uiPriority="49"/>
+    <w:lsdException w:name="List Table 5 Dark Accent 1" w:uiPriority="50"/>
+    <w:lsdException w:name="List Table 6 Colorful Accent 1" w:uiPriority="51"/>
+    <w:lsdException w:name="List Table 7 Colorful Accent 1" w:uiPriority="52"/>
+    <w:lsdException w:name="List Table 1 Light Accent 2" w:uiPriority="46"/>
+    <w:lsdException w:name="List Table 2 Accent 2" w:uiPriority="47"/>
+    <w:lsdException w:name="List Table 3 Accent 2" w:uiPriority="48"/>
+    <w:lsdException w:name="List Table 4 Accent 2" w:uiPriority="49"/>
+    <w:lsdException w:name="List Table 5 Dark Accent 2" w:uiPriority="50"/>
+    <w:lsdException w:name="List Table 6 Colorful Accent 2" w:uiPriority="51"/>
+    <w:lsdException w:name="List Table 7 Colorful Accent 2" w:uiPriority="52"/>
+    <w:lsdException w:name="List Table 1 Light Accent 3" w:uiPriority="46"/>
+    <w:lsdException w:name="List Table 2 Accent 3" w:uiPriority="47"/>
+    <w:lsdException w:name="List Table 3 Accent 3" w:uiPriority="48"/>
+    <w:lsdException w:name="List Table 4 Accent 3" w:uiPriority="49"/>
+    <w:lsdException w:name="List Table 5 Dark Accent 3" w:uiPriority="50"/>
+    <w:lsdException w:name="List Table 6 Colorful Accent 3" w:uiPriority="51"/>
+    <w:lsdException w:name="List Table 7 Colorful Accent 3" w:uiPriority="52"/>
+    <w:lsdException w:name="List Table 1 Light Accent 4" w:uiPriority="46"/>
+    <w:lsdException w:name="List Table 2 Accent 4" w:uiPriority="47"/>
+    <w:lsdException w:name="List Table 3 Accent 4" w:uiPriority="48"/>
+    <w:lsdException w:name="List Table 4 Accent 4" w:uiPriority="49"/>
+    <w:lsdException w:name="List Table 5 Dark Accent 4" w:uiPriority="50"/>
+    <w:lsdException w:name="List Table 6 Colorful Accent 4" w:uiPriority="51"/>
+    <w:lsdException w:name="List Table 7 Colorful Accent 4" w:uiPriority="52"/>
+    <w:lsdException w:name="List Table 1 Light Accent 5" w:uiPriority="46"/>
+    <w:lsdException w:name="List Table 2 Accent 5" w:uiPriority="47"/>
+    <w:lsdException w:name="List Table 3 Accent 5" w:uiPriority="48"/>
+    <w:lsdException w:name="List Table 4 Accent 5" w:uiPriority="49"/>
+    <w:lsdException w:name="List Table 5 Dark Accent 5" w:uiPriority="50"/>
+    <w:lsdException w:name="List Table 6 Colorful Accent 5" w:uiPriority="51"/>
+    <w:lsdException w:name="List Table 7 Colorful Accent 5" w:uiPriority="52"/>
+    <w:lsdException w:name="List Table 1 Light Accent 6" w:uiPriority="46"/>
+    <w:lsdException w:name="List Table 2 Accent 6" w:uiPriority="47"/>
+    <w:lsdException w:name="List Table 3 Accent 6" w:uiPriority="48"/>
+    <w:lsdException w:name="List Table 4 Accent 6" w:uiPriority="49"/>
+    <w:lsdException w:name="List Table 5 Dark Accent 6" w:uiPriority="50"/>
+    <w:lsdException w:name="List Table 6 Colorful Accent 6" w:uiPriority="51"/>
+    <w:lsdException w:name="List Table 7 Colorful Accent 6" w:uiPriority="52"/>
   </w:latentStyles>
   <w:style w:type="paragraph" w:default="1" w:styleId="Normal">
     <w:name w:val="Normal"/>
@@ -6401,7 +8235,6 @@
     <w:uiPriority w:val="99"/>
     <w:semiHidden/>
     <w:unhideWhenUsed/>
-    <w:qFormat/>
     <w:tblPr>
       <w:tblInd w:w="0" w:type="dxa"/>
       <w:tblCellMar>
@@ -6450,7 +8283,6 @@
     <w:uiPriority w:val="39"/>
     <w:rsid w:val="0084412C"/>
     <w:tblPr>
-      <w:tblInd w:w="0" w:type="dxa"/>
       <w:tblBorders>
         <w:top w:val="single" w:sz="4" w:space="0" w:color="auto"/>
         <w:left w:val="single" w:sz="4" w:space="0" w:color="auto"/>
@@ -6459,23 +8291,16 @@
         <w:insideH w:val="single" w:sz="4" w:space="0" w:color="auto"/>
         <w:insideV w:val="single" w:sz="4" w:space="0" w:color="auto"/>
       </w:tblBorders>
-      <w:tblCellMar>
-        <w:top w:w="0" w:type="dxa"/>
-        <w:left w:w="108" w:type="dxa"/>
-        <w:bottom w:w="0" w:type="dxa"/>
-        <w:right w:w="108" w:type="dxa"/>
-      </w:tblCellMar>
     </w:tblPr>
   </w:style>
-  <w:style w:type="table" w:customStyle="1" w:styleId="GridTable5Dark">
-    <w:name w:val="Grid Table 5 Dark"/>
+  <w:style w:type="table" w:customStyle="1" w:styleId="GridTable5Dark1">
+    <w:name w:val="Grid Table 5 Dark1"/>
     <w:basedOn w:val="TableNormal"/>
     <w:uiPriority w:val="50"/>
     <w:rsid w:val="0084412C"/>
     <w:tblPr>
       <w:tblStyleRowBandSize w:val="1"/>
       <w:tblStyleColBandSize w:val="1"/>
-      <w:tblInd w:w="0" w:type="dxa"/>
       <w:tblBorders>
         <w:top w:val="single" w:sz="4" w:space="0" w:color="FFFFFF" w:themeColor="background1"/>
         <w:left w:val="single" w:sz="4" w:space="0" w:color="FFFFFF" w:themeColor="background1"/>
@@ -6484,12 +8309,6 @@
         <w:insideH w:val="single" w:sz="4" w:space="0" w:color="FFFFFF" w:themeColor="background1"/>
         <w:insideV w:val="single" w:sz="4" w:space="0" w:color="FFFFFF" w:themeColor="background1"/>
       </w:tblBorders>
-      <w:tblCellMar>
-        <w:top w:w="0" w:type="dxa"/>
-        <w:left w:w="108" w:type="dxa"/>
-        <w:bottom w:w="0" w:type="dxa"/>
-        <w:right w:w="108" w:type="dxa"/>
-      </w:tblCellMar>
     </w:tblPr>
     <w:tcPr>
       <w:shd w:val="clear" w:color="auto" w:fill="CCCCCC" w:themeFill="text1" w:themeFillTint="33"/>
@@ -6577,15 +8396,14 @@
       </w:tcPr>
     </w:tblStylePr>
   </w:style>
-  <w:style w:type="table" w:customStyle="1" w:styleId="GridTable5DarkAccent3">
-    <w:name w:val="Grid Table 5 Dark Accent 3"/>
+  <w:style w:type="table" w:customStyle="1" w:styleId="GridTable5Dark-Accent31">
+    <w:name w:val="Grid Table 5 Dark - Accent 31"/>
     <w:basedOn w:val="TableNormal"/>
     <w:uiPriority w:val="50"/>
     <w:rsid w:val="0084412C"/>
     <w:tblPr>
       <w:tblStyleRowBandSize w:val="1"/>
       <w:tblStyleColBandSize w:val="1"/>
-      <w:tblInd w:w="0" w:type="dxa"/>
       <w:tblBorders>
         <w:top w:val="single" w:sz="4" w:space="0" w:color="FFFFFF" w:themeColor="background1"/>
         <w:left w:val="single" w:sz="4" w:space="0" w:color="FFFFFF" w:themeColor="background1"/>
@@ -6594,12 +8412,6 @@
         <w:insideH w:val="single" w:sz="4" w:space="0" w:color="FFFFFF" w:themeColor="background1"/>
         <w:insideV w:val="single" w:sz="4" w:space="0" w:color="FFFFFF" w:themeColor="background1"/>
       </w:tblBorders>
-      <w:tblCellMar>
-        <w:top w:w="0" w:type="dxa"/>
-        <w:left w:w="108" w:type="dxa"/>
-        <w:bottom w:w="0" w:type="dxa"/>
-        <w:right w:w="108" w:type="dxa"/>
-      </w:tblCellMar>
     </w:tblPr>
     <w:tcPr>
       <w:shd w:val="clear" w:color="auto" w:fill="EDEDED" w:themeFill="accent3" w:themeFillTint="33"/>
@@ -6687,15 +8499,14 @@
       </w:tcPr>
     </w:tblStylePr>
   </w:style>
-  <w:style w:type="table" w:customStyle="1" w:styleId="GridTable4Accent1">
-    <w:name w:val="Grid Table 4 Accent 1"/>
+  <w:style w:type="table" w:customStyle="1" w:styleId="GridTable4-Accent11">
+    <w:name w:val="Grid Table 4 - Accent 11"/>
     <w:basedOn w:val="TableNormal"/>
     <w:uiPriority w:val="49"/>
     <w:rsid w:val="0084412C"/>
     <w:tblPr>
       <w:tblStyleRowBandSize w:val="1"/>
       <w:tblStyleColBandSize w:val="1"/>
-      <w:tblInd w:w="0" w:type="dxa"/>
       <w:tblBorders>
         <w:top w:val="single" w:sz="4" w:space="0" w:color="9CC2E5" w:themeColor="accent1" w:themeTint="99"/>
         <w:left w:val="single" w:sz="4" w:space="0" w:color="9CC2E5" w:themeColor="accent1" w:themeTint="99"/>
@@ -6704,12 +8515,6 @@
         <w:insideH w:val="single" w:sz="4" w:space="0" w:color="9CC2E5" w:themeColor="accent1" w:themeTint="99"/>
         <w:insideV w:val="single" w:sz="4" w:space="0" w:color="9CC2E5" w:themeColor="accent1" w:themeTint="99"/>
       </w:tblBorders>
-      <w:tblCellMar>
-        <w:top w:w="0" w:type="dxa"/>
-        <w:left w:w="108" w:type="dxa"/>
-        <w:bottom w:w="0" w:type="dxa"/>
-        <w:right w:w="108" w:type="dxa"/>
-      </w:tblCellMar>
     </w:tblPr>
     <w:tblStylePr w:type="firstRow">
       <w:rPr>
@@ -6813,6 +8618,79 @@
       <w:sz w:val="18"/>
       <w:szCs w:val="18"/>
     </w:rPr>
+  </w:style>
+  <w:style w:type="table" w:styleId="GridTable4-Accent1">
+    <w:name w:val="Grid Table 4 Accent 1"/>
+    <w:basedOn w:val="TableNormal"/>
+    <w:uiPriority w:val="49"/>
+    <w:rsid w:val="00726FA4"/>
+    <w:tblPr>
+      <w:tblStyleRowBandSize w:val="1"/>
+      <w:tblStyleColBandSize w:val="1"/>
+      <w:tblBorders>
+        <w:top w:val="single" w:sz="4" w:space="0" w:color="9CC2E5" w:themeColor="accent1" w:themeTint="99"/>
+        <w:left w:val="single" w:sz="4" w:space="0" w:color="9CC2E5" w:themeColor="accent1" w:themeTint="99"/>
+        <w:bottom w:val="single" w:sz="4" w:space="0" w:color="9CC2E5" w:themeColor="accent1" w:themeTint="99"/>
+        <w:right w:val="single" w:sz="4" w:space="0" w:color="9CC2E5" w:themeColor="accent1" w:themeTint="99"/>
+        <w:insideH w:val="single" w:sz="4" w:space="0" w:color="9CC2E5" w:themeColor="accent1" w:themeTint="99"/>
+        <w:insideV w:val="single" w:sz="4" w:space="0" w:color="9CC2E5" w:themeColor="accent1" w:themeTint="99"/>
+      </w:tblBorders>
+    </w:tblPr>
+    <w:tblStylePr w:type="firstRow">
+      <w:rPr>
+        <w:b/>
+        <w:bCs/>
+        <w:color w:val="FFFFFF" w:themeColor="background1"/>
+      </w:rPr>
+      <w:tblPr/>
+      <w:tcPr>
+        <w:tcBorders>
+          <w:top w:val="single" w:sz="4" w:space="0" w:color="5B9BD5" w:themeColor="accent1"/>
+          <w:left w:val="single" w:sz="4" w:space="0" w:color="5B9BD5" w:themeColor="accent1"/>
+          <w:bottom w:val="single" w:sz="4" w:space="0" w:color="5B9BD5" w:themeColor="accent1"/>
+          <w:right w:val="single" w:sz="4" w:space="0" w:color="5B9BD5" w:themeColor="accent1"/>
+          <w:insideH w:val="nil"/>
+          <w:insideV w:val="nil"/>
+        </w:tcBorders>
+        <w:shd w:val="clear" w:color="auto" w:fill="5B9BD5" w:themeFill="accent1"/>
+      </w:tcPr>
+    </w:tblStylePr>
+    <w:tblStylePr w:type="lastRow">
+      <w:rPr>
+        <w:b/>
+        <w:bCs/>
+      </w:rPr>
+      <w:tblPr/>
+      <w:tcPr>
+        <w:tcBorders>
+          <w:top w:val="double" w:sz="4" w:space="0" w:color="5B9BD5" w:themeColor="accent1"/>
+        </w:tcBorders>
+      </w:tcPr>
+    </w:tblStylePr>
+    <w:tblStylePr w:type="firstCol">
+      <w:rPr>
+        <w:b/>
+        <w:bCs/>
+      </w:rPr>
+    </w:tblStylePr>
+    <w:tblStylePr w:type="lastCol">
+      <w:rPr>
+        <w:b/>
+        <w:bCs/>
+      </w:rPr>
+    </w:tblStylePr>
+    <w:tblStylePr w:type="band1Vert">
+      <w:tblPr/>
+      <w:tcPr>
+        <w:shd w:val="clear" w:color="auto" w:fill="DEEAF6" w:themeFill="accent1" w:themeFillTint="33"/>
+      </w:tcPr>
+    </w:tblStylePr>
+    <w:tblStylePr w:type="band1Horz">
+      <w:tblPr/>
+      <w:tcPr>
+        <w:shd w:val="clear" w:color="auto" w:fill="DEEAF6" w:themeFill="accent1" w:themeFillTint="33"/>
+      </w:tcPr>
+    </w:tblStylePr>
   </w:style>
 </w:styles>
 </file>
@@ -7072,7 +8950,7 @@
   <a:extraClrSchemeLst/>
   <a:extLst>
     <a:ext uri="{05A4C25C-085E-4340-85A3-A5531E510DB2}">
-      <thm15:themeFamily xmlns="" xmlns:thm15="http://schemas.microsoft.com/office/thememl/2012/main" name="Office Theme" id="{62F939B6-93AF-4DB8-9C6B-D6C7DFDC589F}" vid="{4A3C46E8-61CC-4603-A589-7422A47A8E4A}"/>
+      <thm15:themeFamily xmlns:thm15="http://schemas.microsoft.com/office/thememl/2012/main" name="Office Theme" id="{62F939B6-93AF-4DB8-9C6B-D6C7DFDC589F}" vid="{4A3C46E8-61CC-4603-A589-7422A47A8E4A}"/>
     </a:ext>
   </a:extLst>
 </a:theme>

</xml_diff>

<commit_message>
add the SQL of table creation
I added the separate file of SQL of creation the 9 relations of our DB,
I make all the FK restricted to delete since we dont need to delete any
record that have related information. but on update I make it cascade.
</commit_message>
<xml_diff>
--- a/Dayesda-Description.docx
+++ b/Dayesda-Description.docx
@@ -447,23 +447,6 @@
         <w:spacing w:line="276" w:lineRule="auto"/>
         <w:jc w:val="both"/>
         <w:rPr>
-          <w:b/>
-          <w:bCs/>
-          <w:i/>
-          <w:iCs/>
-          <w:color w:val="2F5496" w:themeColor="accent5" w:themeShade="BF"/>
-          <w:sz w:val="36"/>
-          <w:szCs w:val="36"/>
-          <w:u w:val="single"/>
-        </w:rPr>
-      </w:pPr>
-    </w:p>
-    <w:p>
-      <w:pPr>
-        <w:pStyle w:val="NormalWeb"/>
-        <w:spacing w:line="276" w:lineRule="auto"/>
-        <w:jc w:val="both"/>
-        <w:rPr>
           <w:i/>
           <w:iCs/>
           <w:color w:val="C00000"/>
@@ -957,7 +940,6 @@
         <w:jc w:val="both"/>
       </w:pPr>
       <w:r>
-        <w:lastRenderedPageBreak/>
         <w:t>EOP(emergency operation plan)</w:t>
       </w:r>
     </w:p>
@@ -1000,6 +982,7 @@
         <w:jc w:val="both"/>
       </w:pPr>
       <w:r>
+        <w:lastRenderedPageBreak/>
         <w:t>Infrastructure protection planning</w:t>
       </w:r>
     </w:p>
@@ -1483,18 +1466,6 @@
       <w:pPr>
         <w:pStyle w:val="NormalWeb"/>
         <w:spacing w:before="0" w:beforeAutospacing="0" w:after="240" w:afterAutospacing="0" w:line="276" w:lineRule="auto"/>
-        <w:jc w:val="both"/>
-        <w:rPr>
-          <w:rFonts w:asciiTheme="minorHAnsi" w:eastAsiaTheme="minorHAnsi" w:hAnsiTheme="minorHAnsi" w:cstheme="minorBidi"/>
-          <w:sz w:val="22"/>
-          <w:szCs w:val="22"/>
-        </w:rPr>
-      </w:pPr>
-    </w:p>
-    <w:p>
-      <w:pPr>
-        <w:pStyle w:val="NormalWeb"/>
-        <w:spacing w:before="0" w:beforeAutospacing="0" w:after="240" w:afterAutospacing="0" w:line="276" w:lineRule="auto"/>
         <w:rPr>
           <w:rFonts w:asciiTheme="minorHAnsi" w:eastAsiaTheme="minorHAnsi" w:hAnsiTheme="minorHAnsi" w:cstheme="minorBidi"/>
           <w:sz w:val="22"/>
@@ -1515,7 +1486,11 @@
           <w:u w:val="single"/>
         </w:rPr>
       </w:pPr>
-      <w:r>
+    </w:p>
+    <w:p>
+      <w:pPr>
+        <w:pStyle w:val="NormalWeb"/>
+        <w:spacing w:before="0" w:beforeAutospacing="0" w:after="240" w:afterAutospacing="0" w:line="276" w:lineRule="auto"/>
         <w:rPr>
           <w:i/>
           <w:iCs/>
@@ -1524,9 +1499,12 @@
           <w:szCs w:val="28"/>
           <w:u w:val="single"/>
         </w:rPr>
-        <w:t>DB requirements</w:t>
-      </w:r>
-      <w:r>
+      </w:pPr>
+    </w:p>
+    <w:p>
+      <w:pPr>
+        <w:pStyle w:val="NormalWeb"/>
+        <w:spacing w:before="0" w:beforeAutospacing="0" w:after="240" w:afterAutospacing="0" w:line="276" w:lineRule="auto"/>
         <w:rPr>
           <w:i/>
           <w:iCs/>
@@ -1535,535 +1513,10 @@
           <w:szCs w:val="28"/>
           <w:u w:val="single"/>
         </w:rPr>
-        <w:t>:</w:t>
-      </w:r>
-    </w:p>
-    <w:p>
-      <w:pPr>
-        <w:pStyle w:val="NormalWeb"/>
-        <w:spacing w:before="0" w:beforeAutospacing="0" w:after="0" w:afterAutospacing="0" w:line="276" w:lineRule="auto"/>
-        <w:jc w:val="both"/>
-      </w:pPr>
-      <w:r>
-        <w:t>The</w:t>
-      </w:r>
-      <w:r>
-        <w:t xml:space="preserve"> DB </w:t>
-      </w:r>
-      <w:r>
-        <w:t>that we want to create for this company will cover the service requesting process and the course registration. Therefore, our data base will keep tracks of the company</w:t>
-      </w:r>
-      <w:r>
-        <w:t xml:space="preserve"> Employees, the services that the company provides for organizations, and the courses that the compa</w:t>
-      </w:r>
-      <w:r>
-        <w:t xml:space="preserve">ny provides for individuals, </w:t>
-      </w:r>
-      <w:r>
-        <w:t>also the organ</w:t>
-      </w:r>
-      <w:r>
-        <w:t>izations’ information and the trainees</w:t>
-      </w:r>
-      <w:r>
-        <w:t>’ information who benefit from this company.</w:t>
-      </w:r>
-      <w:r>
-        <w:t xml:space="preserve"> So, the users of our data base are (organizations, Trainees and Employees of our company). </w:t>
-      </w:r>
-    </w:p>
-    <w:p>
-      <w:pPr>
-        <w:pStyle w:val="NormalWeb"/>
-        <w:spacing w:before="0" w:beforeAutospacing="0" w:after="0" w:afterAutospacing="0" w:line="276" w:lineRule="auto"/>
-        <w:jc w:val="both"/>
-      </w:pPr>
-    </w:p>
-    <w:p>
-      <w:pPr>
-        <w:pStyle w:val="NormalWeb"/>
-        <w:numPr>
-          <w:ilvl w:val="0"/>
-          <w:numId w:val="3"/>
-        </w:numPr>
-        <w:spacing w:before="0" w:beforeAutospacing="0" w:after="0" w:afterAutospacing="0" w:line="276" w:lineRule="auto"/>
-        <w:jc w:val="both"/>
-      </w:pPr>
-      <w:r>
-        <w:t>For each Employee, DB keeps track of unique employee identifier, name, address, and phone, his role (job) in the company, salary, and password.</w:t>
-      </w:r>
-    </w:p>
-    <w:p>
-      <w:pPr>
-        <w:pStyle w:val="NormalWeb"/>
-        <w:numPr>
-          <w:ilvl w:val="0"/>
-          <w:numId w:val="3"/>
-        </w:numPr>
-        <w:spacing w:before="0" w:beforeAutospacing="0" w:after="0" w:afterAutospacing="0" w:line="276" w:lineRule="auto"/>
-        <w:jc w:val="both"/>
-      </w:pPr>
-      <w:r>
-        <w:t>For each service,</w:t>
-      </w:r>
-      <w:r>
-        <w:t xml:space="preserve"> </w:t>
-      </w:r>
-      <w:r>
-        <w:t>DB keeps track of unique service identifier, service name (there are no more important characteristics other than these since the whole service depends on employee checking and paper work.</w:t>
-      </w:r>
-    </w:p>
-    <w:p>
-      <w:pPr>
-        <w:pStyle w:val="NormalWeb"/>
-        <w:numPr>
-          <w:ilvl w:val="0"/>
-          <w:numId w:val="3"/>
-        </w:numPr>
-        <w:spacing w:before="0" w:beforeAutospacing="0" w:after="0" w:afterAutospacing="0" w:line="276" w:lineRule="auto"/>
-        <w:jc w:val="both"/>
-      </w:pPr>
-      <w:r>
-        <w:t>For each request of a service,</w:t>
-      </w:r>
-      <w:r>
-        <w:t xml:space="preserve"> </w:t>
-      </w:r>
-      <w:r>
-        <w:t>DB keeps track of unique request identifier, date of request and cost of conducting this specific service for this particular organization. The employee will visit the organization to check and do the work (service) according to that.</w:t>
-      </w:r>
-    </w:p>
-    <w:p>
-      <w:pPr>
-        <w:pStyle w:val="NormalWeb"/>
-        <w:numPr>
-          <w:ilvl w:val="0"/>
-          <w:numId w:val="3"/>
-        </w:numPr>
-        <w:spacing w:before="0" w:beforeAutospacing="0" w:after="0" w:afterAutospacing="0" w:line="276" w:lineRule="auto"/>
-        <w:jc w:val="both"/>
-      </w:pPr>
-      <w:r>
-        <w:t>For each organization requests a service, DB keeps track of unique organization identifier, organization name, and sector (private or public), location, phone, password.</w:t>
-      </w:r>
-    </w:p>
-    <w:p>
-      <w:pPr>
-        <w:pStyle w:val="NormalWeb"/>
-        <w:numPr>
-          <w:ilvl w:val="0"/>
-          <w:numId w:val="3"/>
-        </w:numPr>
-        <w:spacing w:before="0" w:beforeAutospacing="0" w:after="0" w:afterAutospacing="0" w:line="276" w:lineRule="auto"/>
-        <w:jc w:val="both"/>
-      </w:pPr>
-      <w:r>
-        <w:t>For each Trainee takes a course, DB keeps track of unique trainee identifier, name, and phone, password.</w:t>
-      </w:r>
-    </w:p>
-    <w:p>
-      <w:pPr>
-        <w:pStyle w:val="NormalWeb"/>
-        <w:numPr>
-          <w:ilvl w:val="0"/>
-          <w:numId w:val="3"/>
-        </w:numPr>
-        <w:spacing w:before="0" w:beforeAutospacing="0" w:after="0" w:afterAutospacing="0" w:line="276" w:lineRule="auto"/>
-        <w:jc w:val="both"/>
-      </w:pPr>
-      <w:r>
-        <w:t>For each course, DB keeps track of unique course identifier, course name, and course tuition, duration (number of weeks).</w:t>
-      </w:r>
-    </w:p>
-    <w:p>
-      <w:pPr>
-        <w:pStyle w:val="NormalWeb"/>
-        <w:numPr>
-          <w:ilvl w:val="0"/>
-          <w:numId w:val="3"/>
-        </w:numPr>
-        <w:spacing w:before="0" w:beforeAutospacing="0" w:after="0" w:afterAutospacing="0" w:line="276" w:lineRule="auto"/>
-        <w:jc w:val="both"/>
-      </w:pPr>
-      <w:r>
-        <w:t>For each payment by the trainee for a course, DB keeps track of unique card number, card type, and the billing address.</w:t>
-      </w:r>
-    </w:p>
-    <w:p>
-      <w:pPr>
-        <w:pStyle w:val="NormalWeb"/>
-        <w:spacing w:before="0" w:beforeAutospacing="0" w:after="0" w:afterAutospacing="0" w:line="276" w:lineRule="auto"/>
-        <w:jc w:val="both"/>
-      </w:pPr>
-    </w:p>
-    <w:p>
-      <w:pPr>
-        <w:pStyle w:val="NormalWeb"/>
-        <w:spacing w:before="0" w:beforeAutospacing="0" w:after="0" w:afterAutospacing="0" w:line="276" w:lineRule="auto"/>
-        <w:jc w:val="both"/>
-      </w:pPr>
-    </w:p>
-    <w:p>
-      <w:pPr>
-        <w:pStyle w:val="NormalWeb"/>
-        <w:spacing w:before="0" w:beforeAutospacing="0" w:after="0" w:afterAutospacing="0" w:line="276" w:lineRule="auto"/>
-        <w:jc w:val="both"/>
-        <w:rPr>
-          <w:i/>
-          <w:color w:val="C00000"/>
-          <w:sz w:val="28"/>
-          <w:szCs w:val="28"/>
-          <w:u w:val="single"/>
-        </w:rPr>
-      </w:pPr>
-      <w:r>
-        <w:rPr>
-          <w:i/>
-          <w:color w:val="C00000"/>
-          <w:sz w:val="28"/>
-          <w:szCs w:val="28"/>
-          <w:u w:val="single"/>
-        </w:rPr>
-        <w:t>Type of Queries Users will run:</w:t>
-      </w:r>
-    </w:p>
-    <w:p>
-      <w:pPr>
-        <w:pStyle w:val="NormalWeb"/>
-        <w:numPr>
-          <w:ilvl w:val="0"/>
-          <w:numId w:val="20"/>
-        </w:numPr>
-        <w:spacing w:before="0" w:beforeAutospacing="0" w:after="0" w:afterAutospacing="0" w:line="276" w:lineRule="auto"/>
-        <w:jc w:val="both"/>
-        <w:rPr>
-          <w:rFonts w:asciiTheme="majorBidi" w:hAnsiTheme="majorBidi" w:cstheme="majorBidi"/>
-          <w:color w:val="2F5496" w:themeColor="accent5" w:themeShade="BF"/>
-        </w:rPr>
-      </w:pPr>
-      <w:r>
-        <w:rPr>
-          <w:rFonts w:asciiTheme="majorBidi" w:hAnsiTheme="majorBidi" w:cstheme="majorBidi"/>
-          <w:color w:val="2F5496" w:themeColor="accent5" w:themeShade="BF"/>
-        </w:rPr>
-        <w:t>Insert queries:</w:t>
-      </w:r>
-    </w:p>
-    <w:p>
-      <w:pPr>
-        <w:pStyle w:val="NormalWeb"/>
-        <w:spacing w:before="0" w:beforeAutospacing="0" w:after="0" w:afterAutospacing="0" w:line="276" w:lineRule="auto"/>
-        <w:jc w:val="both"/>
-        <w:rPr>
-          <w:color w:val="000000" w:themeColor="text1"/>
-        </w:rPr>
-      </w:pPr>
-      <w:r>
-        <w:rPr>
-          <w:color w:val="000000" w:themeColor="text1"/>
-        </w:rPr>
-        <w:t>All our different users will be able to insert into the different relations</w:t>
-      </w:r>
-    </w:p>
-    <w:p>
-      <w:pPr>
-        <w:pStyle w:val="NormalWeb"/>
-        <w:spacing w:before="0" w:beforeAutospacing="0" w:after="0" w:afterAutospacing="0" w:line="276" w:lineRule="auto"/>
-        <w:ind w:left="720"/>
-        <w:jc w:val="both"/>
-        <w:rPr>
-          <w:color w:val="000000" w:themeColor="text1"/>
-        </w:rPr>
-      </w:pPr>
-      <w:r>
-        <w:rPr>
-          <w:b/>
-          <w:color w:val="000000" w:themeColor="text1"/>
-        </w:rPr>
-        <w:t>Employees:</w:t>
-      </w:r>
-      <w:r>
-        <w:rPr>
-          <w:color w:val="000000" w:themeColor="text1"/>
-        </w:rPr>
-        <w:t xml:space="preserve"> Will be able to insert a record into the employee relation when they register.</w:t>
-      </w:r>
-    </w:p>
-    <w:p>
-      <w:pPr>
-        <w:pStyle w:val="NormalWeb"/>
-        <w:spacing w:before="0" w:beforeAutospacing="0" w:after="0" w:afterAutospacing="0" w:line="276" w:lineRule="auto"/>
-        <w:ind w:left="720"/>
-        <w:jc w:val="both"/>
-        <w:rPr>
-          <w:color w:val="000000" w:themeColor="text1"/>
-        </w:rPr>
-      </w:pPr>
-      <w:r>
-        <w:rPr>
-          <w:b/>
-          <w:color w:val="000000" w:themeColor="text1"/>
-        </w:rPr>
-        <w:t>Organization:</w:t>
-      </w:r>
-      <w:r>
-        <w:rPr>
-          <w:color w:val="000000" w:themeColor="text1"/>
-        </w:rPr>
-        <w:t xml:space="preserve"> Will be able to insert a record into the organization relation when they register</w:t>
-      </w:r>
-      <w:r>
-        <w:rPr>
-          <w:color w:val="000000" w:themeColor="text1"/>
-        </w:rPr>
-        <w:t>.</w:t>
-      </w:r>
-    </w:p>
-    <w:p>
-      <w:pPr>
-        <w:pStyle w:val="NormalWeb"/>
-        <w:spacing w:before="0" w:beforeAutospacing="0" w:after="0" w:afterAutospacing="0" w:line="276" w:lineRule="auto"/>
-        <w:ind w:left="720"/>
-        <w:jc w:val="both"/>
-        <w:rPr>
-          <w:color w:val="000000" w:themeColor="text1"/>
-        </w:rPr>
-      </w:pPr>
-      <w:r>
-        <w:rPr>
-          <w:b/>
-          <w:color w:val="000000" w:themeColor="text1"/>
-        </w:rPr>
-        <w:t>Trainee:</w:t>
-      </w:r>
-      <w:r>
-        <w:rPr>
-          <w:color w:val="000000" w:themeColor="text1"/>
-        </w:rPr>
-        <w:t xml:space="preserve"> Will be able to insert a record into the trainee relation when they register.</w:t>
-      </w:r>
-    </w:p>
-    <w:p>
-      <w:pPr>
-        <w:jc w:val="both"/>
-        <w:rPr>
-          <w:rFonts w:asciiTheme="majorBidi" w:hAnsiTheme="majorBidi" w:cstheme="majorBidi"/>
-          <w:color w:val="2F5496" w:themeColor="accent5" w:themeShade="BF"/>
-        </w:rPr>
-      </w:pPr>
-    </w:p>
-    <w:p>
-      <w:pPr>
-        <w:pStyle w:val="ListParagraph"/>
-        <w:numPr>
-          <w:ilvl w:val="0"/>
-          <w:numId w:val="20"/>
-        </w:numPr>
-        <w:jc w:val="both"/>
-        <w:rPr>
-          <w:rFonts w:asciiTheme="majorBidi" w:hAnsiTheme="majorBidi" w:cstheme="majorBidi"/>
-          <w:color w:val="2F5496" w:themeColor="accent5" w:themeShade="BF"/>
-        </w:rPr>
-      </w:pPr>
-      <w:r>
-        <w:rPr>
-          <w:rFonts w:asciiTheme="majorBidi" w:hAnsiTheme="majorBidi" w:cstheme="majorBidi"/>
-          <w:color w:val="2F5496" w:themeColor="accent5" w:themeShade="BF"/>
-        </w:rPr>
-        <w:t xml:space="preserve">Update queries: </w:t>
-      </w:r>
-    </w:p>
-    <w:p>
-      <w:pPr>
-        <w:ind w:left="720"/>
-        <w:jc w:val="both"/>
-        <w:rPr>
-          <w:rFonts w:asciiTheme="majorBidi" w:hAnsiTheme="majorBidi" w:cstheme="majorBidi"/>
-          <w:color w:val="000000" w:themeColor="text1"/>
-          <w:sz w:val="24"/>
-          <w:szCs w:val="24"/>
-        </w:rPr>
-      </w:pPr>
-      <w:r>
-        <w:rPr>
-          <w:rFonts w:asciiTheme="majorBidi" w:hAnsiTheme="majorBidi" w:cstheme="majorBidi"/>
-          <w:color w:val="000000" w:themeColor="text1"/>
-          <w:sz w:val="24"/>
-          <w:szCs w:val="24"/>
-        </w:rPr>
-        <w:t>Our users will be able to make update in their various relations.</w:t>
-      </w:r>
-    </w:p>
-    <w:p>
-      <w:pPr>
-        <w:ind w:left="720"/>
-        <w:jc w:val="both"/>
-        <w:rPr>
-          <w:rFonts w:asciiTheme="majorBidi" w:hAnsiTheme="majorBidi" w:cstheme="majorBidi"/>
-          <w:color w:val="000000" w:themeColor="text1"/>
-          <w:sz w:val="24"/>
-          <w:szCs w:val="24"/>
-        </w:rPr>
-      </w:pPr>
-      <w:r>
-        <w:rPr>
-          <w:rFonts w:asciiTheme="majorBidi" w:hAnsiTheme="majorBidi" w:cstheme="majorBidi"/>
-          <w:color w:val="000000" w:themeColor="text1"/>
-          <w:sz w:val="24"/>
-          <w:szCs w:val="24"/>
-        </w:rPr>
-        <w:t xml:space="preserve">Let’s say an Employee, Trainee, or Organization has a name, phone number or address change, they should be able to make that update which will be captured in the relations. </w:t>
-      </w:r>
-      <w:r>
-        <w:rPr>
-          <w:rFonts w:asciiTheme="majorBidi" w:hAnsiTheme="majorBidi" w:cstheme="majorBidi"/>
-          <w:color w:val="000000" w:themeColor="text1"/>
-          <w:sz w:val="24"/>
-          <w:szCs w:val="24"/>
-          <w:highlight w:val="yellow"/>
-        </w:rPr>
-        <w:lastRenderedPageBreak/>
-        <w:t>But a trainee will not be able to make any update in the Organization or employee relation.</w:t>
-      </w:r>
-      <w:r>
-        <w:rPr>
-          <w:rFonts w:asciiTheme="majorBidi" w:hAnsiTheme="majorBidi" w:cstheme="majorBidi"/>
-          <w:color w:val="000000" w:themeColor="text1"/>
-          <w:sz w:val="24"/>
-          <w:szCs w:val="24"/>
-        </w:rPr>
-        <w:t xml:space="preserve"> An employee can make update in the Organization relation, that is, make an update of the price for the service rendered to a particular organization.</w:t>
-      </w:r>
-    </w:p>
-    <w:p>
-      <w:pPr>
-        <w:jc w:val="both"/>
-        <w:rPr>
-          <w:rFonts w:asciiTheme="majorBidi" w:hAnsiTheme="majorBidi" w:cstheme="majorBidi"/>
-          <w:color w:val="000000" w:themeColor="text1"/>
-        </w:rPr>
-      </w:pPr>
-    </w:p>
-    <w:p>
-      <w:pPr>
-        <w:pStyle w:val="ListParagraph"/>
-        <w:numPr>
-          <w:ilvl w:val="0"/>
-          <w:numId w:val="20"/>
-        </w:numPr>
-        <w:jc w:val="both"/>
-        <w:rPr>
-          <w:rFonts w:asciiTheme="majorBidi" w:hAnsiTheme="majorBidi" w:cstheme="majorBidi"/>
-          <w:color w:val="1F4E79" w:themeColor="accent1" w:themeShade="80"/>
-        </w:rPr>
-      </w:pPr>
-      <w:r>
-        <w:rPr>
-          <w:rFonts w:asciiTheme="majorBidi" w:hAnsiTheme="majorBidi" w:cstheme="majorBidi"/>
-          <w:color w:val="1F4E79" w:themeColor="accent1" w:themeShade="80"/>
-        </w:rPr>
-        <w:t>Select Queries:</w:t>
-      </w:r>
-    </w:p>
-    <w:p>
-      <w:pPr>
-        <w:ind w:left="720"/>
-        <w:jc w:val="both"/>
-        <w:rPr>
-          <w:rFonts w:asciiTheme="majorBidi" w:hAnsiTheme="majorBidi" w:cstheme="majorBidi"/>
-          <w:color w:val="000000" w:themeColor="text1"/>
-          <w:sz w:val="24"/>
-          <w:szCs w:val="24"/>
-        </w:rPr>
-      </w:pPr>
-      <w:r>
-        <w:rPr>
-          <w:rFonts w:asciiTheme="majorBidi" w:hAnsiTheme="majorBidi" w:cstheme="majorBidi"/>
-          <w:color w:val="000000" w:themeColor="text1"/>
-          <w:sz w:val="24"/>
-          <w:szCs w:val="24"/>
-        </w:rPr>
-        <w:t>Our users will have the ability to access only the data that is related to them and nothing else.</w:t>
-      </w:r>
-    </w:p>
-    <w:p>
-      <w:pPr>
-        <w:ind w:left="720"/>
-        <w:jc w:val="both"/>
-        <w:rPr>
-          <w:rFonts w:asciiTheme="majorBidi" w:hAnsiTheme="majorBidi" w:cstheme="majorBidi"/>
-          <w:color w:val="000000" w:themeColor="text1"/>
-          <w:sz w:val="24"/>
-          <w:szCs w:val="24"/>
-        </w:rPr>
-      </w:pPr>
-      <w:r>
-        <w:rPr>
-          <w:rFonts w:asciiTheme="majorBidi" w:hAnsiTheme="majorBidi" w:cstheme="majorBidi"/>
-          <w:color w:val="000000" w:themeColor="text1"/>
-          <w:sz w:val="24"/>
-          <w:szCs w:val="24"/>
-        </w:rPr>
-        <w:t>For example a trainee will be able to access information about himself and the courses he or she is enrolled in. An employee can also access information about both the trainer and the organization especially when they need to make update in the price attribute of the organization</w:t>
-      </w:r>
-      <w:r>
-        <w:rPr>
-          <w:rFonts w:asciiTheme="majorBidi" w:hAnsiTheme="majorBidi" w:cstheme="majorBidi"/>
-          <w:color w:val="000000" w:themeColor="text1"/>
-          <w:sz w:val="24"/>
-          <w:szCs w:val="24"/>
-        </w:rPr>
-        <w:t>.</w:t>
-      </w:r>
-    </w:p>
-    <w:p>
-      <w:pPr>
-        <w:jc w:val="both"/>
-        <w:rPr>
-          <w:rFonts w:asciiTheme="majorBidi" w:hAnsiTheme="majorBidi" w:cstheme="majorBidi"/>
-          <w:color w:val="000000" w:themeColor="text1"/>
-          <w:sz w:val="24"/>
-          <w:szCs w:val="24"/>
-        </w:rPr>
-      </w:pPr>
-    </w:p>
-    <w:p>
-      <w:pPr>
-        <w:jc w:val="both"/>
-        <w:rPr>
-          <w:rFonts w:asciiTheme="majorBidi" w:hAnsiTheme="majorBidi" w:cstheme="majorBidi"/>
-          <w:color w:val="000000" w:themeColor="text1"/>
-          <w:sz w:val="24"/>
-          <w:szCs w:val="24"/>
-        </w:rPr>
-      </w:pPr>
-      <w:r>
-        <w:rPr>
-          <w:rFonts w:asciiTheme="majorBidi" w:hAnsiTheme="majorBidi" w:cstheme="majorBidi"/>
-          <w:color w:val="000000" w:themeColor="text1"/>
-          <w:sz w:val="24"/>
-          <w:szCs w:val="24"/>
-        </w:rPr>
-        <w:t>We will not give our users the ability to create relations, drop relations or even delete records from our relation because we are particular about our data integrity and giving our users too much access will cause us lots of issues.</w:t>
-      </w:r>
-    </w:p>
-    <w:p>
-      <w:pPr>
-        <w:pStyle w:val="NormalWeb"/>
-        <w:spacing w:before="0" w:beforeAutospacing="0" w:after="0" w:afterAutospacing="0" w:line="276" w:lineRule="auto"/>
-        <w:jc w:val="both"/>
-      </w:pPr>
-    </w:p>
-    <w:p>
-      <w:pPr>
-        <w:jc w:val="both"/>
-      </w:pPr>
-    </w:p>
-    <w:p>
-      <w:pPr>
-        <w:pStyle w:val="NormalWeb"/>
-        <w:spacing w:before="0" w:beforeAutospacing="0" w:after="240" w:afterAutospacing="0" w:line="276" w:lineRule="auto"/>
-        <w:jc w:val="both"/>
+      </w:pPr>
+      <w:bookmarkStart w:id="0" w:name="_GoBack"/>
+      <w:bookmarkEnd w:id="0"/>
+      <w:r>
         <w:rPr>
           <w:i/>
           <w:iCs/>
@@ -2072,7 +1525,9 @@
           <w:szCs w:val="28"/>
           <w:u w:val="single"/>
         </w:rPr>
-      </w:pPr>
+        <w:lastRenderedPageBreak/>
+        <w:t>DB requirements</w:t>
+      </w:r>
       <w:r>
         <w:rPr>
           <w:i/>
@@ -2082,9 +1537,545 @@
           <w:szCs w:val="28"/>
           <w:u w:val="single"/>
         </w:rPr>
-        <w:t>Types of queries</w:t>
-      </w:r>
-      <w:r>
+        <w:t>:</w:t>
+      </w:r>
+    </w:p>
+    <w:p>
+      <w:pPr>
+        <w:pStyle w:val="NormalWeb"/>
+        <w:spacing w:before="0" w:beforeAutospacing="0" w:after="0" w:afterAutospacing="0" w:line="276" w:lineRule="auto"/>
+        <w:jc w:val="both"/>
+      </w:pPr>
+      <w:r>
+        <w:t>The</w:t>
+      </w:r>
+      <w:r>
+        <w:t xml:space="preserve"> DB </w:t>
+      </w:r>
+      <w:r>
+        <w:t>that we want to create for this company will cover the service requesting process and the course registration. Therefore, our data base will keep tracks of the company</w:t>
+      </w:r>
+      <w:r>
+        <w:t xml:space="preserve"> Employees, the services that the company provides for organizations, and the courses that the compa</w:t>
+      </w:r>
+      <w:r>
+        <w:t xml:space="preserve">ny provides for individuals, </w:t>
+      </w:r>
+      <w:r>
+        <w:t>also the organ</w:t>
+      </w:r>
+      <w:r>
+        <w:t>izations’ information and the trainees</w:t>
+      </w:r>
+      <w:r>
+        <w:t>’ information who benefit from this company.</w:t>
+      </w:r>
+      <w:r>
+        <w:t xml:space="preserve"> So, the users of our data base are (organizations, Trainees and Employees of our company). </w:t>
+      </w:r>
+    </w:p>
+    <w:p>
+      <w:pPr>
+        <w:pStyle w:val="NormalWeb"/>
+        <w:spacing w:before="0" w:beforeAutospacing="0" w:after="0" w:afterAutospacing="0" w:line="276" w:lineRule="auto"/>
+        <w:jc w:val="both"/>
+      </w:pPr>
+    </w:p>
+    <w:p>
+      <w:pPr>
+        <w:pStyle w:val="NormalWeb"/>
+        <w:numPr>
+          <w:ilvl w:val="0"/>
+          <w:numId w:val="3"/>
+        </w:numPr>
+        <w:spacing w:before="0" w:beforeAutospacing="0" w:after="0" w:afterAutospacing="0" w:line="276" w:lineRule="auto"/>
+        <w:jc w:val="both"/>
+      </w:pPr>
+      <w:r>
+        <w:t>For each Employee, DB keeps track of unique employee identifier, name, address, and phone, his role (job) in the company, salary, and password.</w:t>
+      </w:r>
+    </w:p>
+    <w:p>
+      <w:pPr>
+        <w:pStyle w:val="NormalWeb"/>
+        <w:numPr>
+          <w:ilvl w:val="0"/>
+          <w:numId w:val="3"/>
+        </w:numPr>
+        <w:spacing w:before="0" w:beforeAutospacing="0" w:after="0" w:afterAutospacing="0" w:line="276" w:lineRule="auto"/>
+        <w:jc w:val="both"/>
+      </w:pPr>
+      <w:r>
+        <w:t>For each service,</w:t>
+      </w:r>
+      <w:r>
+        <w:t xml:space="preserve"> </w:t>
+      </w:r>
+      <w:r>
+        <w:t>DB keeps track of unique service identifier, service name (there are no more important characteristics other than these since the whole service depends on employee checking and paper work.</w:t>
+      </w:r>
+    </w:p>
+    <w:p>
+      <w:pPr>
+        <w:pStyle w:val="NormalWeb"/>
+        <w:numPr>
+          <w:ilvl w:val="0"/>
+          <w:numId w:val="3"/>
+        </w:numPr>
+        <w:spacing w:before="0" w:beforeAutospacing="0" w:after="0" w:afterAutospacing="0" w:line="276" w:lineRule="auto"/>
+        <w:jc w:val="both"/>
+      </w:pPr>
+      <w:r>
+        <w:t>For each request of a service,</w:t>
+      </w:r>
+      <w:r>
+        <w:t xml:space="preserve"> </w:t>
+      </w:r>
+      <w:r>
+        <w:t>DB keeps track of unique request identifier, date of request and cost of conducting this specific service for this particular organization. The employee will visit the organization to check and do the work (service) according to that.</w:t>
+      </w:r>
+    </w:p>
+    <w:p>
+      <w:pPr>
+        <w:pStyle w:val="NormalWeb"/>
+        <w:numPr>
+          <w:ilvl w:val="0"/>
+          <w:numId w:val="3"/>
+        </w:numPr>
+        <w:spacing w:before="0" w:beforeAutospacing="0" w:after="0" w:afterAutospacing="0" w:line="276" w:lineRule="auto"/>
+        <w:jc w:val="both"/>
+      </w:pPr>
+      <w:r>
+        <w:t>For each organization requests a service, DB keeps track of unique organization identifier, organization name, and sector (private or public), location, phone, password.</w:t>
+      </w:r>
+    </w:p>
+    <w:p>
+      <w:pPr>
+        <w:pStyle w:val="NormalWeb"/>
+        <w:numPr>
+          <w:ilvl w:val="0"/>
+          <w:numId w:val="3"/>
+        </w:numPr>
+        <w:spacing w:before="0" w:beforeAutospacing="0" w:after="0" w:afterAutospacing="0" w:line="276" w:lineRule="auto"/>
+        <w:jc w:val="both"/>
+      </w:pPr>
+      <w:r>
+        <w:t>For each Trainee takes a course, DB keeps track of unique trainee identifier, name, and phone, password.</w:t>
+      </w:r>
+    </w:p>
+    <w:p>
+      <w:pPr>
+        <w:pStyle w:val="NormalWeb"/>
+        <w:numPr>
+          <w:ilvl w:val="0"/>
+          <w:numId w:val="3"/>
+        </w:numPr>
+        <w:spacing w:before="0" w:beforeAutospacing="0" w:after="0" w:afterAutospacing="0" w:line="276" w:lineRule="auto"/>
+        <w:jc w:val="both"/>
+      </w:pPr>
+      <w:r>
+        <w:t>For each course, DB keeps track of unique course identifier, course name, and course tuition, duration (number of weeks).</w:t>
+      </w:r>
+    </w:p>
+    <w:p>
+      <w:pPr>
+        <w:pStyle w:val="NormalWeb"/>
+        <w:numPr>
+          <w:ilvl w:val="0"/>
+          <w:numId w:val="3"/>
+        </w:numPr>
+        <w:spacing w:before="0" w:beforeAutospacing="0" w:after="0" w:afterAutospacing="0" w:line="276" w:lineRule="auto"/>
+        <w:jc w:val="both"/>
+      </w:pPr>
+      <w:r>
+        <w:t>For each payment by the trainee for a course, DB keeps track of unique card number, card type, and the billing address.</w:t>
+      </w:r>
+    </w:p>
+    <w:p>
+      <w:pPr>
+        <w:pStyle w:val="NormalWeb"/>
+        <w:spacing w:before="0" w:beforeAutospacing="0" w:after="0" w:afterAutospacing="0" w:line="276" w:lineRule="auto"/>
+        <w:jc w:val="both"/>
+      </w:pPr>
+    </w:p>
+    <w:p>
+      <w:pPr>
+        <w:pStyle w:val="NormalWeb"/>
+        <w:spacing w:before="0" w:beforeAutospacing="0" w:after="0" w:afterAutospacing="0" w:line="276" w:lineRule="auto"/>
+        <w:jc w:val="both"/>
+      </w:pPr>
+    </w:p>
+    <w:p>
+      <w:pPr>
+        <w:pStyle w:val="NormalWeb"/>
+        <w:spacing w:before="0" w:beforeAutospacing="0" w:after="0" w:afterAutospacing="0" w:line="276" w:lineRule="auto"/>
+        <w:jc w:val="both"/>
+        <w:rPr>
+          <w:i/>
+          <w:color w:val="C00000"/>
+          <w:sz w:val="28"/>
+          <w:szCs w:val="28"/>
+          <w:u w:val="single"/>
+        </w:rPr>
+      </w:pPr>
+      <w:r>
+        <w:rPr>
+          <w:i/>
+          <w:color w:val="C00000"/>
+          <w:sz w:val="28"/>
+          <w:szCs w:val="28"/>
+          <w:u w:val="single"/>
+        </w:rPr>
+        <w:t>Type of Queries Users will run:</w:t>
+      </w:r>
+    </w:p>
+    <w:p>
+      <w:pPr>
+        <w:pStyle w:val="NormalWeb"/>
+        <w:numPr>
+          <w:ilvl w:val="0"/>
+          <w:numId w:val="20"/>
+        </w:numPr>
+        <w:spacing w:before="0" w:beforeAutospacing="0" w:after="0" w:afterAutospacing="0" w:line="276" w:lineRule="auto"/>
+        <w:jc w:val="both"/>
+        <w:rPr>
+          <w:rFonts w:asciiTheme="majorBidi" w:hAnsiTheme="majorBidi" w:cstheme="majorBidi"/>
+          <w:color w:val="2F5496" w:themeColor="accent5" w:themeShade="BF"/>
+        </w:rPr>
+      </w:pPr>
+      <w:r>
+        <w:rPr>
+          <w:rFonts w:asciiTheme="majorBidi" w:hAnsiTheme="majorBidi" w:cstheme="majorBidi"/>
+          <w:color w:val="2F5496" w:themeColor="accent5" w:themeShade="BF"/>
+        </w:rPr>
+        <w:t>Insert queries:</w:t>
+      </w:r>
+    </w:p>
+    <w:p>
+      <w:pPr>
+        <w:pStyle w:val="NormalWeb"/>
+        <w:spacing w:before="0" w:beforeAutospacing="0" w:after="0" w:afterAutospacing="0" w:line="276" w:lineRule="auto"/>
+        <w:jc w:val="both"/>
+        <w:rPr>
+          <w:color w:val="000000" w:themeColor="text1"/>
+        </w:rPr>
+      </w:pPr>
+      <w:r>
+        <w:rPr>
+          <w:color w:val="000000" w:themeColor="text1"/>
+        </w:rPr>
+        <w:t>All our different users will be able to insert into the different relations</w:t>
+      </w:r>
+    </w:p>
+    <w:p>
+      <w:pPr>
+        <w:pStyle w:val="NormalWeb"/>
+        <w:spacing w:before="0" w:beforeAutospacing="0" w:after="0" w:afterAutospacing="0" w:line="276" w:lineRule="auto"/>
+        <w:ind w:left="720"/>
+        <w:jc w:val="both"/>
+        <w:rPr>
+          <w:color w:val="000000" w:themeColor="text1"/>
+        </w:rPr>
+      </w:pPr>
+      <w:r>
+        <w:rPr>
+          <w:b/>
+          <w:color w:val="000000" w:themeColor="text1"/>
+        </w:rPr>
+        <w:t>Employees:</w:t>
+      </w:r>
+      <w:r>
+        <w:rPr>
+          <w:color w:val="000000" w:themeColor="text1"/>
+        </w:rPr>
+        <w:t xml:space="preserve"> Will be able to insert a record into the employee relation when they register.</w:t>
+      </w:r>
+    </w:p>
+    <w:p>
+      <w:pPr>
+        <w:pStyle w:val="NormalWeb"/>
+        <w:spacing w:before="0" w:beforeAutospacing="0" w:after="0" w:afterAutospacing="0" w:line="276" w:lineRule="auto"/>
+        <w:ind w:left="720"/>
+        <w:jc w:val="both"/>
+        <w:rPr>
+          <w:color w:val="000000" w:themeColor="text1"/>
+        </w:rPr>
+      </w:pPr>
+      <w:r>
+        <w:rPr>
+          <w:b/>
+          <w:color w:val="000000" w:themeColor="text1"/>
+        </w:rPr>
+        <w:t>Organization:</w:t>
+      </w:r>
+      <w:r>
+        <w:rPr>
+          <w:color w:val="000000" w:themeColor="text1"/>
+        </w:rPr>
+        <w:t xml:space="preserve"> Will be able to insert a record into the organization relation when they register</w:t>
+      </w:r>
+      <w:r>
+        <w:rPr>
+          <w:color w:val="000000" w:themeColor="text1"/>
+        </w:rPr>
+        <w:t>.</w:t>
+      </w:r>
+    </w:p>
+    <w:p>
+      <w:pPr>
+        <w:pStyle w:val="NormalWeb"/>
+        <w:spacing w:before="0" w:beforeAutospacing="0" w:after="0" w:afterAutospacing="0" w:line="276" w:lineRule="auto"/>
+        <w:ind w:left="720"/>
+        <w:jc w:val="both"/>
+        <w:rPr>
+          <w:color w:val="000000" w:themeColor="text1"/>
+        </w:rPr>
+      </w:pPr>
+      <w:r>
+        <w:rPr>
+          <w:b/>
+          <w:color w:val="000000" w:themeColor="text1"/>
+        </w:rPr>
+        <w:t>Trainee:</w:t>
+      </w:r>
+      <w:r>
+        <w:rPr>
+          <w:color w:val="000000" w:themeColor="text1"/>
+        </w:rPr>
+        <w:t xml:space="preserve"> Will be able to insert a record into the trainee relation when they register.</w:t>
+      </w:r>
+    </w:p>
+    <w:p>
+      <w:pPr>
+        <w:jc w:val="both"/>
+        <w:rPr>
+          <w:rFonts w:asciiTheme="majorBidi" w:hAnsiTheme="majorBidi" w:cstheme="majorBidi"/>
+          <w:color w:val="2F5496" w:themeColor="accent5" w:themeShade="BF"/>
+        </w:rPr>
+      </w:pPr>
+    </w:p>
+    <w:p>
+      <w:pPr>
+        <w:pStyle w:val="ListParagraph"/>
+        <w:numPr>
+          <w:ilvl w:val="0"/>
+          <w:numId w:val="20"/>
+        </w:numPr>
+        <w:jc w:val="both"/>
+        <w:rPr>
+          <w:rFonts w:asciiTheme="majorBidi" w:hAnsiTheme="majorBidi" w:cstheme="majorBidi"/>
+          <w:color w:val="2F5496" w:themeColor="accent5" w:themeShade="BF"/>
+        </w:rPr>
+      </w:pPr>
+      <w:r>
+        <w:rPr>
+          <w:rFonts w:asciiTheme="majorBidi" w:hAnsiTheme="majorBidi" w:cstheme="majorBidi"/>
+          <w:color w:val="2F5496" w:themeColor="accent5" w:themeShade="BF"/>
+        </w:rPr>
+        <w:t xml:space="preserve">Update queries: </w:t>
+      </w:r>
+    </w:p>
+    <w:p>
+      <w:pPr>
+        <w:ind w:left="720"/>
+        <w:jc w:val="both"/>
+        <w:rPr>
+          <w:rFonts w:asciiTheme="majorBidi" w:hAnsiTheme="majorBidi" w:cstheme="majorBidi"/>
+          <w:color w:val="000000" w:themeColor="text1"/>
+          <w:sz w:val="24"/>
+          <w:szCs w:val="24"/>
+        </w:rPr>
+      </w:pPr>
+      <w:r>
+        <w:rPr>
+          <w:rFonts w:asciiTheme="majorBidi" w:hAnsiTheme="majorBidi" w:cstheme="majorBidi"/>
+          <w:color w:val="000000" w:themeColor="text1"/>
+          <w:sz w:val="24"/>
+          <w:szCs w:val="24"/>
+        </w:rPr>
+        <w:t>Our users will be able to make update in their various relations.</w:t>
+      </w:r>
+    </w:p>
+    <w:p>
+      <w:pPr>
+        <w:ind w:left="720"/>
+        <w:jc w:val="both"/>
+        <w:rPr>
+          <w:rFonts w:asciiTheme="majorBidi" w:hAnsiTheme="majorBidi" w:cstheme="majorBidi"/>
+          <w:color w:val="000000" w:themeColor="text1"/>
+          <w:sz w:val="24"/>
+          <w:szCs w:val="24"/>
+        </w:rPr>
+      </w:pPr>
+      <w:r>
+        <w:rPr>
+          <w:rFonts w:asciiTheme="majorBidi" w:hAnsiTheme="majorBidi" w:cstheme="majorBidi"/>
+          <w:color w:val="000000" w:themeColor="text1"/>
+          <w:sz w:val="24"/>
+          <w:szCs w:val="24"/>
+        </w:rPr>
+        <w:t xml:space="preserve">Let’s say an Employee, Trainee, or Organization has a name, phone number or address change, they should be able to make that update which will be captured in the relations. </w:t>
+      </w:r>
+      <w:r>
+        <w:rPr>
+          <w:rFonts w:asciiTheme="majorBidi" w:hAnsiTheme="majorBidi" w:cstheme="majorBidi"/>
+          <w:color w:val="000000" w:themeColor="text1"/>
+          <w:sz w:val="24"/>
+          <w:szCs w:val="24"/>
+          <w:highlight w:val="yellow"/>
+        </w:rPr>
+        <w:t xml:space="preserve">But a trainee will not be able to make any update in the Organization or employee </w:t>
+      </w:r>
+      <w:r>
+        <w:rPr>
+          <w:rFonts w:asciiTheme="majorBidi" w:hAnsiTheme="majorBidi" w:cstheme="majorBidi"/>
+          <w:color w:val="000000" w:themeColor="text1"/>
+          <w:sz w:val="24"/>
+          <w:szCs w:val="24"/>
+          <w:highlight w:val="yellow"/>
+        </w:rPr>
+        <w:lastRenderedPageBreak/>
+        <w:t>relation.</w:t>
+      </w:r>
+      <w:r>
+        <w:rPr>
+          <w:rFonts w:asciiTheme="majorBidi" w:hAnsiTheme="majorBidi" w:cstheme="majorBidi"/>
+          <w:color w:val="000000" w:themeColor="text1"/>
+          <w:sz w:val="24"/>
+          <w:szCs w:val="24"/>
+        </w:rPr>
+        <w:t xml:space="preserve"> An employee can make update in the Organization relation, that is, make an update of the price for the service rendered to a particular organization.</w:t>
+      </w:r>
+    </w:p>
+    <w:p>
+      <w:pPr>
+        <w:jc w:val="both"/>
+        <w:rPr>
+          <w:rFonts w:asciiTheme="majorBidi" w:hAnsiTheme="majorBidi" w:cstheme="majorBidi"/>
+          <w:color w:val="000000" w:themeColor="text1"/>
+        </w:rPr>
+      </w:pPr>
+    </w:p>
+    <w:p>
+      <w:pPr>
+        <w:pStyle w:val="ListParagraph"/>
+        <w:numPr>
+          <w:ilvl w:val="0"/>
+          <w:numId w:val="20"/>
+        </w:numPr>
+        <w:jc w:val="both"/>
+        <w:rPr>
+          <w:rFonts w:asciiTheme="majorBidi" w:hAnsiTheme="majorBidi" w:cstheme="majorBidi"/>
+          <w:color w:val="1F4E79" w:themeColor="accent1" w:themeShade="80"/>
+        </w:rPr>
+      </w:pPr>
+      <w:r>
+        <w:rPr>
+          <w:rFonts w:asciiTheme="majorBidi" w:hAnsiTheme="majorBidi" w:cstheme="majorBidi"/>
+          <w:color w:val="1F4E79" w:themeColor="accent1" w:themeShade="80"/>
+        </w:rPr>
+        <w:t>Select Queries:</w:t>
+      </w:r>
+    </w:p>
+    <w:p>
+      <w:pPr>
+        <w:ind w:left="720"/>
+        <w:jc w:val="both"/>
+        <w:rPr>
+          <w:rFonts w:asciiTheme="majorBidi" w:hAnsiTheme="majorBidi" w:cstheme="majorBidi"/>
+          <w:color w:val="000000" w:themeColor="text1"/>
+          <w:sz w:val="24"/>
+          <w:szCs w:val="24"/>
+        </w:rPr>
+      </w:pPr>
+      <w:r>
+        <w:rPr>
+          <w:rFonts w:asciiTheme="majorBidi" w:hAnsiTheme="majorBidi" w:cstheme="majorBidi"/>
+          <w:color w:val="000000" w:themeColor="text1"/>
+          <w:sz w:val="24"/>
+          <w:szCs w:val="24"/>
+        </w:rPr>
+        <w:t>Our users will have the ability to access only the data that is related to them and nothing else.</w:t>
+      </w:r>
+    </w:p>
+    <w:p>
+      <w:pPr>
+        <w:ind w:left="720"/>
+        <w:jc w:val="both"/>
+        <w:rPr>
+          <w:rFonts w:asciiTheme="majorBidi" w:hAnsiTheme="majorBidi" w:cstheme="majorBidi"/>
+          <w:color w:val="000000" w:themeColor="text1"/>
+          <w:sz w:val="24"/>
+          <w:szCs w:val="24"/>
+        </w:rPr>
+      </w:pPr>
+      <w:r>
+        <w:rPr>
+          <w:rFonts w:asciiTheme="majorBidi" w:hAnsiTheme="majorBidi" w:cstheme="majorBidi"/>
+          <w:color w:val="000000" w:themeColor="text1"/>
+          <w:sz w:val="24"/>
+          <w:szCs w:val="24"/>
+        </w:rPr>
+        <w:t>For example a trainee will be able to access information about himself and the courses he or she is enrolled in. An employee can also access information about both the trainer and the organization especially when they need to make update in the price attribute of the organization</w:t>
+      </w:r>
+      <w:r>
+        <w:rPr>
+          <w:rFonts w:asciiTheme="majorBidi" w:hAnsiTheme="majorBidi" w:cstheme="majorBidi"/>
+          <w:color w:val="000000" w:themeColor="text1"/>
+          <w:sz w:val="24"/>
+          <w:szCs w:val="24"/>
+        </w:rPr>
+        <w:t>.</w:t>
+      </w:r>
+    </w:p>
+    <w:p>
+      <w:pPr>
+        <w:jc w:val="both"/>
+        <w:rPr>
+          <w:rFonts w:asciiTheme="majorBidi" w:hAnsiTheme="majorBidi" w:cstheme="majorBidi"/>
+          <w:color w:val="000000" w:themeColor="text1"/>
+          <w:sz w:val="24"/>
+          <w:szCs w:val="24"/>
+        </w:rPr>
+      </w:pPr>
+    </w:p>
+    <w:p>
+      <w:pPr>
+        <w:jc w:val="both"/>
+        <w:rPr>
+          <w:rFonts w:asciiTheme="majorBidi" w:hAnsiTheme="majorBidi" w:cstheme="majorBidi"/>
+          <w:color w:val="000000" w:themeColor="text1"/>
+          <w:sz w:val="24"/>
+          <w:szCs w:val="24"/>
+        </w:rPr>
+      </w:pPr>
+      <w:r>
+        <w:rPr>
+          <w:rFonts w:asciiTheme="majorBidi" w:hAnsiTheme="majorBidi" w:cstheme="majorBidi"/>
+          <w:color w:val="000000" w:themeColor="text1"/>
+          <w:sz w:val="24"/>
+          <w:szCs w:val="24"/>
+        </w:rPr>
+        <w:t>We will not give our users the ability to create relations, drop relations or even delete records from our relation because we are particular about our data integrity and giving our users too much access will cause us lots of issues.</w:t>
+      </w:r>
+    </w:p>
+    <w:p>
+      <w:pPr>
+        <w:pStyle w:val="NormalWeb"/>
+        <w:spacing w:before="0" w:beforeAutospacing="0" w:after="0" w:afterAutospacing="0" w:line="276" w:lineRule="auto"/>
+        <w:jc w:val="both"/>
+      </w:pPr>
+    </w:p>
+    <w:p>
+      <w:pPr>
+        <w:jc w:val="both"/>
+      </w:pPr>
+    </w:p>
+    <w:p>
+      <w:pPr>
+        <w:pStyle w:val="NormalWeb"/>
+        <w:spacing w:before="0" w:beforeAutospacing="0" w:after="240" w:afterAutospacing="0" w:line="276" w:lineRule="auto"/>
+        <w:jc w:val="both"/>
         <w:rPr>
           <w:i/>
           <w:iCs/>
@@ -2093,8 +2084,7 @@
           <w:szCs w:val="28"/>
           <w:u w:val="single"/>
         </w:rPr>
-        <w:t xml:space="preserve"> DB supports</w:t>
-      </w:r>
+      </w:pPr>
       <w:r>
         <w:rPr>
           <w:i/>
@@ -2104,580 +2094,9 @@
           <w:szCs w:val="28"/>
           <w:u w:val="single"/>
         </w:rPr>
-        <w:t>:</w:t>
-      </w:r>
-    </w:p>
-    <w:p>
-      <w:pPr>
-        <w:pStyle w:val="ListParagraph"/>
-        <w:numPr>
-          <w:ilvl w:val="0"/>
-          <w:numId w:val="10"/>
-        </w:numPr>
-        <w:jc w:val="both"/>
-        <w:rPr>
-          <w:rFonts w:asciiTheme="majorBidi" w:hAnsiTheme="majorBidi" w:cstheme="majorBidi"/>
-        </w:rPr>
-      </w:pPr>
-      <w:r>
-        <w:rPr>
-          <w:rFonts w:asciiTheme="majorBidi" w:hAnsiTheme="majorBidi" w:cstheme="majorBidi"/>
-          <w:color w:val="2F5496" w:themeColor="accent5" w:themeShade="BF"/>
-        </w:rPr>
-        <w:t>Create</w:t>
-      </w:r>
-      <w:r>
-        <w:rPr>
-          <w:rFonts w:asciiTheme="majorBidi" w:hAnsiTheme="majorBidi" w:cstheme="majorBidi"/>
-          <w:color w:val="2F5496" w:themeColor="accent5" w:themeShade="BF"/>
-        </w:rPr>
-        <w:t xml:space="preserve"> queries : </w:t>
-      </w:r>
-    </w:p>
-    <w:p>
-      <w:pPr>
-        <w:pStyle w:val="ListParagraph"/>
-        <w:numPr>
-          <w:ilvl w:val="1"/>
-          <w:numId w:val="10"/>
-        </w:numPr>
-        <w:jc w:val="both"/>
-        <w:rPr>
-          <w:rFonts w:asciiTheme="majorBidi" w:hAnsiTheme="majorBidi" w:cstheme="majorBidi"/>
-        </w:rPr>
-      </w:pPr>
-      <w:r>
-        <w:rPr>
-          <w:rFonts w:asciiTheme="majorBidi" w:hAnsiTheme="majorBidi" w:cstheme="majorBidi"/>
-        </w:rPr>
-        <w:t>Create queries for all DB relations(employee, organization, trainer, course, service, request, payment, is assigned to, completion)</w:t>
-      </w:r>
-    </w:p>
-    <w:p>
-      <w:pPr>
-        <w:pStyle w:val="ListParagraph"/>
-        <w:numPr>
-          <w:ilvl w:val="0"/>
-          <w:numId w:val="10"/>
-        </w:numPr>
-        <w:jc w:val="both"/>
-        <w:rPr>
-          <w:rFonts w:asciiTheme="majorBidi" w:hAnsiTheme="majorBidi" w:cstheme="majorBidi"/>
-        </w:rPr>
-      </w:pPr>
-      <w:r>
-        <w:rPr>
-          <w:rFonts w:asciiTheme="majorBidi" w:hAnsiTheme="majorBidi" w:cstheme="majorBidi"/>
-          <w:color w:val="2F5496" w:themeColor="accent5" w:themeShade="BF"/>
-        </w:rPr>
-        <w:t xml:space="preserve">Insert queries : </w:t>
-      </w:r>
-    </w:p>
-    <w:p>
-      <w:pPr>
-        <w:pStyle w:val="ListParagraph"/>
-        <w:numPr>
-          <w:ilvl w:val="0"/>
-          <w:numId w:val="14"/>
-        </w:numPr>
-        <w:jc w:val="both"/>
-        <w:rPr>
-          <w:rFonts w:asciiTheme="majorBidi" w:hAnsiTheme="majorBidi" w:cstheme="majorBidi"/>
-        </w:rPr>
-      </w:pPr>
-      <w:r>
-        <w:rPr>
-          <w:rFonts w:asciiTheme="majorBidi" w:hAnsiTheme="majorBidi" w:cstheme="majorBidi"/>
-        </w:rPr>
-        <w:t>W</w:t>
-      </w:r>
-      <w:r>
-        <w:rPr>
-          <w:rFonts w:asciiTheme="majorBidi" w:hAnsiTheme="majorBidi" w:cstheme="majorBidi"/>
-        </w:rPr>
-        <w:t>hen</w:t>
-      </w:r>
-      <w:r>
-        <w:rPr>
-          <w:rFonts w:asciiTheme="majorBidi" w:hAnsiTheme="majorBidi" w:cstheme="majorBidi"/>
-        </w:rPr>
-        <w:t xml:space="preserve"> an organization requests</w:t>
-      </w:r>
-      <w:r>
-        <w:rPr>
-          <w:rFonts w:asciiTheme="majorBidi" w:hAnsiTheme="majorBidi" w:cstheme="majorBidi"/>
-        </w:rPr>
-        <w:t xml:space="preserve"> a service it will be inserted into the database as a request record.  </w:t>
-      </w:r>
-    </w:p>
-    <w:p>
-      <w:pPr>
-        <w:pStyle w:val="ListParagraph"/>
-        <w:numPr>
-          <w:ilvl w:val="0"/>
-          <w:numId w:val="14"/>
-        </w:numPr>
-        <w:jc w:val="both"/>
-        <w:rPr>
-          <w:rFonts w:asciiTheme="majorBidi" w:hAnsiTheme="majorBidi" w:cstheme="majorBidi"/>
-        </w:rPr>
-      </w:pPr>
-      <w:r>
-        <w:rPr>
-          <w:rFonts w:asciiTheme="majorBidi" w:hAnsiTheme="majorBidi" w:cstheme="majorBidi"/>
-        </w:rPr>
-        <w:t xml:space="preserve">When a trainer enrolls in a course it will be inserted into the database as a completion record.  </w:t>
-      </w:r>
-      <w:r>
-        <w:rPr>
-          <w:rFonts w:asciiTheme="majorBidi" w:hAnsiTheme="majorBidi" w:cstheme="majorBidi"/>
-        </w:rPr>
-        <w:t>Also it will insert its payment</w:t>
-      </w:r>
-      <w:r>
-        <w:rPr>
-          <w:rFonts w:asciiTheme="majorBidi" w:hAnsiTheme="majorBidi" w:cstheme="majorBidi"/>
-        </w:rPr>
-        <w:t xml:space="preserve"> transaction</w:t>
-      </w:r>
-      <w:r>
-        <w:rPr>
-          <w:rFonts w:asciiTheme="majorBidi" w:hAnsiTheme="majorBidi" w:cstheme="majorBidi"/>
-        </w:rPr>
-        <w:t xml:space="preserve"> in payment relation.</w:t>
-      </w:r>
-    </w:p>
-    <w:p>
-      <w:pPr>
-        <w:pStyle w:val="ListParagraph"/>
-        <w:numPr>
-          <w:ilvl w:val="0"/>
-          <w:numId w:val="14"/>
-        </w:numPr>
-        <w:jc w:val="both"/>
-        <w:rPr>
-          <w:rFonts w:asciiTheme="majorBidi" w:hAnsiTheme="majorBidi" w:cstheme="majorBidi"/>
-        </w:rPr>
-      </w:pPr>
-      <w:r>
-        <w:rPr>
-          <w:rFonts w:asciiTheme="majorBidi" w:hAnsiTheme="majorBidi" w:cstheme="majorBidi"/>
-        </w:rPr>
-        <w:t>Insert into trainer and organization relations.</w:t>
-      </w:r>
-    </w:p>
-    <w:p>
-      <w:pPr>
-        <w:pStyle w:val="ListParagraph"/>
-        <w:numPr>
-          <w:ilvl w:val="0"/>
-          <w:numId w:val="14"/>
-        </w:numPr>
-        <w:jc w:val="both"/>
-        <w:rPr>
-          <w:rFonts w:asciiTheme="majorBidi" w:hAnsiTheme="majorBidi" w:cstheme="majorBidi"/>
-        </w:rPr>
-      </w:pPr>
-      <w:r>
-        <w:rPr>
-          <w:rFonts w:asciiTheme="majorBidi" w:hAnsiTheme="majorBidi" w:cstheme="majorBidi"/>
-        </w:rPr>
-        <w:t>Insert all employees of the company in the employee relation</w:t>
-      </w:r>
-    </w:p>
-    <w:p>
-      <w:pPr>
-        <w:pStyle w:val="ListParagraph"/>
-        <w:numPr>
-          <w:ilvl w:val="0"/>
-          <w:numId w:val="14"/>
-        </w:numPr>
-        <w:jc w:val="both"/>
-        <w:rPr>
-          <w:rFonts w:asciiTheme="majorBidi" w:hAnsiTheme="majorBidi" w:cstheme="majorBidi"/>
-        </w:rPr>
-      </w:pPr>
-      <w:r>
-        <w:rPr>
-          <w:rFonts w:asciiTheme="majorBidi" w:hAnsiTheme="majorBidi" w:cstheme="majorBidi"/>
-        </w:rPr>
-        <w:t>Insert all services into service relation</w:t>
-      </w:r>
-    </w:p>
-    <w:p>
-      <w:pPr>
-        <w:pStyle w:val="ListParagraph"/>
-        <w:numPr>
-          <w:ilvl w:val="0"/>
-          <w:numId w:val="14"/>
-        </w:numPr>
-        <w:jc w:val="both"/>
-        <w:rPr>
-          <w:rFonts w:asciiTheme="majorBidi" w:hAnsiTheme="majorBidi" w:cstheme="majorBidi"/>
-        </w:rPr>
-      </w:pPr>
-      <w:r>
-        <w:rPr>
-          <w:rFonts w:asciiTheme="majorBidi" w:hAnsiTheme="majorBidi" w:cstheme="majorBidi"/>
-        </w:rPr>
-        <w:t>Insert all courses in course relation.</w:t>
-      </w:r>
-    </w:p>
-    <w:p>
-      <w:pPr>
-        <w:pStyle w:val="ListParagraph"/>
-        <w:jc w:val="both"/>
-        <w:rPr>
-          <w:rFonts w:asciiTheme="majorBidi" w:hAnsiTheme="majorBidi" w:cstheme="majorBidi"/>
-        </w:rPr>
-      </w:pPr>
-    </w:p>
-    <w:p>
-      <w:pPr>
-        <w:pStyle w:val="ListParagraph"/>
-        <w:numPr>
-          <w:ilvl w:val="0"/>
-          <w:numId w:val="10"/>
-        </w:numPr>
-        <w:jc w:val="both"/>
-        <w:rPr>
-          <w:rFonts w:asciiTheme="majorBidi" w:hAnsiTheme="majorBidi" w:cstheme="majorBidi"/>
-          <w:color w:val="2F5496" w:themeColor="accent5" w:themeShade="BF"/>
-        </w:rPr>
-      </w:pPr>
-      <w:r>
-        <w:rPr>
-          <w:rFonts w:asciiTheme="majorBidi" w:hAnsiTheme="majorBidi" w:cstheme="majorBidi"/>
-          <w:color w:val="2F5496" w:themeColor="accent5" w:themeShade="BF"/>
-        </w:rPr>
-        <w:t xml:space="preserve">Update queries: </w:t>
-      </w:r>
-    </w:p>
-    <w:p>
-      <w:pPr>
-        <w:pStyle w:val="ListParagraph"/>
-        <w:numPr>
-          <w:ilvl w:val="0"/>
-          <w:numId w:val="15"/>
-        </w:numPr>
-        <w:jc w:val="both"/>
-        <w:rPr>
-          <w:rFonts w:asciiTheme="majorBidi" w:hAnsiTheme="majorBidi" w:cstheme="majorBidi"/>
-        </w:rPr>
-      </w:pPr>
-      <w:r>
-        <w:rPr>
-          <w:rFonts w:asciiTheme="majorBidi" w:hAnsiTheme="majorBidi" w:cstheme="majorBidi"/>
-        </w:rPr>
-        <w:t>For each service request the employee need to update the price in the request record according to the agreement with the organization</w:t>
-      </w:r>
-      <w:r>
-        <w:rPr>
-          <w:rFonts w:asciiTheme="majorBidi" w:hAnsiTheme="majorBidi" w:cstheme="majorBidi"/>
-        </w:rPr>
-        <w:t xml:space="preserve"> after visiting</w:t>
-      </w:r>
-      <w:r>
-        <w:rPr>
-          <w:rFonts w:asciiTheme="majorBidi" w:hAnsiTheme="majorBidi" w:cstheme="majorBidi"/>
-        </w:rPr>
-        <w:t>.</w:t>
-      </w:r>
-    </w:p>
-    <w:p>
-      <w:pPr>
-        <w:pStyle w:val="ListParagraph"/>
-        <w:numPr>
-          <w:ilvl w:val="0"/>
-          <w:numId w:val="15"/>
-        </w:numPr>
-        <w:jc w:val="both"/>
-        <w:rPr>
-          <w:rFonts w:asciiTheme="majorBidi" w:hAnsiTheme="majorBidi" w:cstheme="majorBidi"/>
-        </w:rPr>
-      </w:pPr>
-      <w:r>
-        <w:rPr>
-          <w:rFonts w:asciiTheme="majorBidi" w:hAnsiTheme="majorBidi" w:cstheme="majorBidi"/>
-        </w:rPr>
-        <w:t xml:space="preserve">Any update on any record of </w:t>
-      </w:r>
-      <w:r>
-        <w:rPr>
-          <w:rFonts w:asciiTheme="majorBidi" w:hAnsiTheme="majorBidi" w:cstheme="majorBidi"/>
-        </w:rPr>
-        <w:t>relations (</w:t>
-      </w:r>
-      <w:r>
-        <w:rPr>
-          <w:rFonts w:asciiTheme="majorBidi" w:hAnsiTheme="majorBidi" w:cstheme="majorBidi"/>
-        </w:rPr>
-        <w:t>employee, organization, trainer, course, service).</w:t>
-      </w:r>
-    </w:p>
-    <w:p>
-      <w:pPr>
-        <w:pStyle w:val="ListParagraph"/>
-        <w:jc w:val="both"/>
-        <w:rPr>
-          <w:rFonts w:asciiTheme="majorBidi" w:hAnsiTheme="majorBidi" w:cstheme="majorBidi"/>
-        </w:rPr>
-      </w:pPr>
-    </w:p>
-    <w:p>
-      <w:pPr>
-        <w:pStyle w:val="ListParagraph"/>
-        <w:numPr>
-          <w:ilvl w:val="0"/>
-          <w:numId w:val="10"/>
-        </w:numPr>
-        <w:jc w:val="both"/>
-        <w:rPr>
-          <w:rFonts w:asciiTheme="majorBidi" w:hAnsiTheme="majorBidi" w:cstheme="majorBidi"/>
-          <w:color w:val="2F5496" w:themeColor="accent5" w:themeShade="BF"/>
-        </w:rPr>
-      </w:pPr>
-      <w:r>
-        <w:rPr>
-          <w:rFonts w:asciiTheme="majorBidi" w:hAnsiTheme="majorBidi" w:cstheme="majorBidi"/>
-          <w:color w:val="2F5496" w:themeColor="accent5" w:themeShade="BF"/>
-        </w:rPr>
-        <w:t>Delete queries:</w:t>
-      </w:r>
-    </w:p>
-    <w:p>
-      <w:pPr>
-        <w:pStyle w:val="ListParagraph"/>
-        <w:numPr>
-          <w:ilvl w:val="0"/>
-          <w:numId w:val="16"/>
-        </w:numPr>
-        <w:jc w:val="both"/>
-        <w:rPr>
-          <w:rFonts w:asciiTheme="majorBidi" w:hAnsiTheme="majorBidi" w:cstheme="majorBidi"/>
-        </w:rPr>
-      </w:pPr>
-      <w:r>
-        <w:rPr>
-          <w:rFonts w:asciiTheme="majorBidi" w:hAnsiTheme="majorBidi" w:cstheme="majorBidi"/>
-        </w:rPr>
-        <w:t>D</w:t>
-      </w:r>
-      <w:r>
-        <w:rPr>
-          <w:rFonts w:asciiTheme="majorBidi" w:hAnsiTheme="majorBidi" w:cstheme="majorBidi"/>
-        </w:rPr>
-        <w:t>elete</w:t>
-      </w:r>
-      <w:r>
-        <w:rPr>
-          <w:rFonts w:asciiTheme="majorBidi" w:hAnsiTheme="majorBidi" w:cstheme="majorBidi"/>
-        </w:rPr>
-        <w:t xml:space="preserve"> any</w:t>
-      </w:r>
-      <w:r>
-        <w:rPr>
-          <w:rFonts w:asciiTheme="majorBidi" w:hAnsiTheme="majorBidi" w:cstheme="majorBidi"/>
-        </w:rPr>
-        <w:t xml:space="preserve"> request</w:t>
-      </w:r>
-      <w:r>
-        <w:rPr>
-          <w:rFonts w:asciiTheme="majorBidi" w:hAnsiTheme="majorBidi" w:cstheme="majorBidi"/>
-        </w:rPr>
-        <w:t xml:space="preserve"> transaction</w:t>
-      </w:r>
-      <w:r>
-        <w:rPr>
-          <w:rFonts w:asciiTheme="majorBidi" w:hAnsiTheme="majorBidi" w:cstheme="majorBidi"/>
-        </w:rPr>
-        <w:t xml:space="preserve"> if the company</w:t>
-      </w:r>
-      <w:r>
-        <w:rPr>
-          <w:rFonts w:asciiTheme="majorBidi" w:hAnsiTheme="majorBidi" w:cstheme="majorBidi"/>
-        </w:rPr>
-        <w:t xml:space="preserve"> didn</w:t>
-      </w:r>
-      <w:r>
-        <w:rPr>
-          <w:rFonts w:asciiTheme="majorBidi" w:hAnsiTheme="majorBidi" w:cstheme="majorBidi"/>
-        </w:rPr>
-        <w:t>’t agree with the organization about the price or for any problem.</w:t>
-      </w:r>
-    </w:p>
-    <w:p>
-      <w:pPr>
-        <w:jc w:val="both"/>
-        <w:rPr>
-          <w:rFonts w:asciiTheme="majorBidi" w:hAnsiTheme="majorBidi" w:cstheme="majorBidi"/>
-        </w:rPr>
-      </w:pPr>
-    </w:p>
-    <w:p>
-      <w:pPr>
-        <w:pStyle w:val="ListParagraph"/>
-        <w:numPr>
-          <w:ilvl w:val="0"/>
-          <w:numId w:val="10"/>
-        </w:numPr>
-        <w:jc w:val="both"/>
-        <w:rPr>
-          <w:rFonts w:asciiTheme="majorBidi" w:hAnsiTheme="majorBidi" w:cstheme="majorBidi"/>
-          <w:color w:val="2F5496" w:themeColor="accent5" w:themeShade="BF"/>
-        </w:rPr>
-      </w:pPr>
-      <w:r>
-        <w:rPr>
-          <w:rFonts w:asciiTheme="majorBidi" w:hAnsiTheme="majorBidi" w:cstheme="majorBidi"/>
-          <w:color w:val="2F5496" w:themeColor="accent5" w:themeShade="BF"/>
-        </w:rPr>
-        <w:t>Read Queries</w:t>
-      </w:r>
-      <w:r>
-        <w:rPr>
-          <w:rFonts w:asciiTheme="majorBidi" w:hAnsiTheme="majorBidi" w:cstheme="majorBidi"/>
-          <w:color w:val="2F5496" w:themeColor="accent5" w:themeShade="BF"/>
-        </w:rPr>
-        <w:t>(report)</w:t>
-      </w:r>
-      <w:r>
-        <w:rPr>
-          <w:rFonts w:asciiTheme="majorBidi" w:hAnsiTheme="majorBidi" w:cstheme="majorBidi"/>
-          <w:color w:val="2F5496" w:themeColor="accent5" w:themeShade="BF"/>
-        </w:rPr>
-        <w:t>:</w:t>
-      </w:r>
-    </w:p>
-    <w:p>
-      <w:pPr>
-        <w:pStyle w:val="ListParagraph"/>
-        <w:numPr>
-          <w:ilvl w:val="0"/>
-          <w:numId w:val="17"/>
-        </w:numPr>
-        <w:jc w:val="both"/>
-        <w:rPr>
-          <w:rFonts w:asciiTheme="majorBidi" w:hAnsiTheme="majorBidi" w:cstheme="majorBidi"/>
-        </w:rPr>
-      </w:pPr>
-      <w:r>
-        <w:rPr>
-          <w:rFonts w:asciiTheme="majorBidi" w:hAnsiTheme="majorBidi" w:cstheme="majorBidi"/>
-        </w:rPr>
-        <w:t xml:space="preserve">Each trainer can check on courses information that he </w:t>
-      </w:r>
-      <w:r>
-        <w:rPr>
-          <w:rFonts w:asciiTheme="majorBidi" w:hAnsiTheme="majorBidi" w:cstheme="majorBidi"/>
-        </w:rPr>
-        <w:t>had enrolled</w:t>
-      </w:r>
-      <w:r>
-        <w:rPr>
-          <w:rFonts w:asciiTheme="majorBidi" w:hAnsiTheme="majorBidi" w:cstheme="majorBidi"/>
-        </w:rPr>
-        <w:t xml:space="preserve"> (e.g. price, instructor)</w:t>
-      </w:r>
-      <w:r>
-        <w:rPr>
-          <w:rFonts w:asciiTheme="majorBidi" w:hAnsiTheme="majorBidi" w:cstheme="majorBidi"/>
-        </w:rPr>
-        <w:t xml:space="preserve">. </w:t>
-      </w:r>
-    </w:p>
-    <w:p>
-      <w:pPr>
-        <w:pStyle w:val="ListParagraph"/>
-        <w:numPr>
-          <w:ilvl w:val="0"/>
-          <w:numId w:val="17"/>
-        </w:numPr>
-        <w:jc w:val="both"/>
-        <w:rPr>
-          <w:rFonts w:asciiTheme="majorBidi" w:hAnsiTheme="majorBidi" w:cstheme="majorBidi"/>
-        </w:rPr>
-      </w:pPr>
-      <w:r>
-        <w:rPr>
-          <w:rFonts w:asciiTheme="majorBidi" w:hAnsiTheme="majorBidi" w:cstheme="majorBidi"/>
-        </w:rPr>
-        <w:t xml:space="preserve">Each employee can check on service request information that he is assigned to. </w:t>
-      </w:r>
-    </w:p>
-    <w:p>
-      <w:pPr>
-        <w:pStyle w:val="ListParagraph"/>
-        <w:numPr>
-          <w:ilvl w:val="0"/>
-          <w:numId w:val="17"/>
-        </w:numPr>
-        <w:jc w:val="both"/>
-        <w:rPr>
-          <w:rFonts w:asciiTheme="majorBidi" w:hAnsiTheme="majorBidi" w:cstheme="majorBidi"/>
-        </w:rPr>
-      </w:pPr>
-      <w:r>
-        <w:rPr>
-          <w:rFonts w:asciiTheme="majorBidi" w:hAnsiTheme="majorBidi" w:cstheme="majorBidi"/>
-        </w:rPr>
-        <w:t>Find the organization that request the most services</w:t>
-      </w:r>
-      <w:r>
-        <w:rPr>
-          <w:rFonts w:asciiTheme="majorBidi" w:hAnsiTheme="majorBidi" w:cstheme="majorBidi"/>
-        </w:rPr>
-        <w:t xml:space="preserve"> for any privilege in the future</w:t>
-      </w:r>
-      <w:r>
-        <w:rPr>
-          <w:rFonts w:asciiTheme="majorBidi" w:hAnsiTheme="majorBidi" w:cstheme="majorBidi"/>
-        </w:rPr>
-        <w:t>.</w:t>
-      </w:r>
-    </w:p>
-    <w:p>
-      <w:pPr>
-        <w:jc w:val="both"/>
-        <w:rPr>
-          <w:rFonts w:asciiTheme="majorBidi" w:hAnsiTheme="majorBidi" w:cstheme="majorBidi"/>
-        </w:rPr>
-      </w:pPr>
-    </w:p>
-    <w:p>
-      <w:pPr>
-        <w:jc w:val="both"/>
-        <w:rPr>
-          <w:rFonts w:asciiTheme="majorBidi" w:hAnsiTheme="majorBidi" w:cstheme="majorBidi"/>
-        </w:rPr>
-      </w:pPr>
-      <w:r>
-        <w:rPr>
-          <w:rFonts w:asciiTheme="majorBidi" w:hAnsiTheme="majorBidi" w:cstheme="majorBidi"/>
-        </w:rPr>
-        <w:t>The delete and create queries are accepted only for us the developers</w:t>
-      </w:r>
-      <w:r>
-        <w:rPr>
-          <w:rFonts w:asciiTheme="majorBidi" w:hAnsiTheme="majorBidi" w:cstheme="majorBidi"/>
-        </w:rPr>
-        <w:t>.</w:t>
-      </w:r>
-    </w:p>
-    <w:p>
-      <w:pPr>
-        <w:pStyle w:val="ListParagraph"/>
-        <w:jc w:val="both"/>
-        <w:rPr>
-          <w:rFonts w:asciiTheme="majorBidi" w:hAnsiTheme="majorBidi" w:cstheme="majorBidi"/>
-        </w:rPr>
-      </w:pPr>
-    </w:p>
-    <w:p>
-      <w:pPr>
-        <w:pStyle w:val="NormalWeb"/>
-        <w:spacing w:before="0" w:beforeAutospacing="0" w:after="240" w:afterAutospacing="0" w:line="276" w:lineRule="auto"/>
-        <w:jc w:val="both"/>
+        <w:t>Types of queries</w:t>
+      </w:r>
+      <w:r>
         <w:rPr>
           <w:i/>
           <w:iCs/>
@@ -2686,7 +2105,8 @@
           <w:szCs w:val="28"/>
           <w:u w:val="single"/>
         </w:rPr>
-      </w:pPr>
+        <w:t xml:space="preserve"> DB supports</w:t>
+      </w:r>
       <w:r>
         <w:rPr>
           <w:i/>
@@ -2696,7 +2116,598 @@
           <w:szCs w:val="28"/>
           <w:u w:val="single"/>
         </w:rPr>
-        <w:lastRenderedPageBreak/>
+        <w:t>:</w:t>
+      </w:r>
+    </w:p>
+    <w:p>
+      <w:pPr>
+        <w:pStyle w:val="ListParagraph"/>
+        <w:numPr>
+          <w:ilvl w:val="0"/>
+          <w:numId w:val="10"/>
+        </w:numPr>
+        <w:jc w:val="both"/>
+        <w:rPr>
+          <w:rFonts w:asciiTheme="majorBidi" w:hAnsiTheme="majorBidi" w:cstheme="majorBidi"/>
+        </w:rPr>
+      </w:pPr>
+      <w:r>
+        <w:rPr>
+          <w:rFonts w:asciiTheme="majorBidi" w:hAnsiTheme="majorBidi" w:cstheme="majorBidi"/>
+          <w:color w:val="2F5496" w:themeColor="accent5" w:themeShade="BF"/>
+        </w:rPr>
+        <w:t>Create</w:t>
+      </w:r>
+      <w:r>
+        <w:rPr>
+          <w:rFonts w:asciiTheme="majorBidi" w:hAnsiTheme="majorBidi" w:cstheme="majorBidi"/>
+          <w:color w:val="2F5496" w:themeColor="accent5" w:themeShade="BF"/>
+        </w:rPr>
+        <w:t xml:space="preserve"> queries : </w:t>
+      </w:r>
+    </w:p>
+    <w:p>
+      <w:pPr>
+        <w:pStyle w:val="ListParagraph"/>
+        <w:numPr>
+          <w:ilvl w:val="1"/>
+          <w:numId w:val="10"/>
+        </w:numPr>
+        <w:jc w:val="both"/>
+        <w:rPr>
+          <w:rFonts w:asciiTheme="majorBidi" w:hAnsiTheme="majorBidi" w:cstheme="majorBidi"/>
+        </w:rPr>
+      </w:pPr>
+      <w:r>
+        <w:rPr>
+          <w:rFonts w:asciiTheme="majorBidi" w:hAnsiTheme="majorBidi" w:cstheme="majorBidi"/>
+        </w:rPr>
+        <w:t>Create queries for all DB relations(employee, organization, trainer, course, service, request, payment, is assigned to, completion)</w:t>
+      </w:r>
+    </w:p>
+    <w:p>
+      <w:pPr>
+        <w:pStyle w:val="ListParagraph"/>
+        <w:numPr>
+          <w:ilvl w:val="0"/>
+          <w:numId w:val="10"/>
+        </w:numPr>
+        <w:jc w:val="both"/>
+        <w:rPr>
+          <w:rFonts w:asciiTheme="majorBidi" w:hAnsiTheme="majorBidi" w:cstheme="majorBidi"/>
+        </w:rPr>
+      </w:pPr>
+      <w:r>
+        <w:rPr>
+          <w:rFonts w:asciiTheme="majorBidi" w:hAnsiTheme="majorBidi" w:cstheme="majorBidi"/>
+          <w:color w:val="2F5496" w:themeColor="accent5" w:themeShade="BF"/>
+        </w:rPr>
+        <w:t xml:space="preserve">Insert queries : </w:t>
+      </w:r>
+    </w:p>
+    <w:p>
+      <w:pPr>
+        <w:pStyle w:val="ListParagraph"/>
+        <w:numPr>
+          <w:ilvl w:val="0"/>
+          <w:numId w:val="14"/>
+        </w:numPr>
+        <w:jc w:val="both"/>
+        <w:rPr>
+          <w:rFonts w:asciiTheme="majorBidi" w:hAnsiTheme="majorBidi" w:cstheme="majorBidi"/>
+        </w:rPr>
+      </w:pPr>
+      <w:r>
+        <w:rPr>
+          <w:rFonts w:asciiTheme="majorBidi" w:hAnsiTheme="majorBidi" w:cstheme="majorBidi"/>
+        </w:rPr>
+        <w:t>W</w:t>
+      </w:r>
+      <w:r>
+        <w:rPr>
+          <w:rFonts w:asciiTheme="majorBidi" w:hAnsiTheme="majorBidi" w:cstheme="majorBidi"/>
+        </w:rPr>
+        <w:t>hen</w:t>
+      </w:r>
+      <w:r>
+        <w:rPr>
+          <w:rFonts w:asciiTheme="majorBidi" w:hAnsiTheme="majorBidi" w:cstheme="majorBidi"/>
+        </w:rPr>
+        <w:t xml:space="preserve"> an organization requests</w:t>
+      </w:r>
+      <w:r>
+        <w:rPr>
+          <w:rFonts w:asciiTheme="majorBidi" w:hAnsiTheme="majorBidi" w:cstheme="majorBidi"/>
+        </w:rPr>
+        <w:t xml:space="preserve"> a service it will be inserted into the database as a request record.  </w:t>
+      </w:r>
+    </w:p>
+    <w:p>
+      <w:pPr>
+        <w:pStyle w:val="ListParagraph"/>
+        <w:numPr>
+          <w:ilvl w:val="0"/>
+          <w:numId w:val="14"/>
+        </w:numPr>
+        <w:jc w:val="both"/>
+        <w:rPr>
+          <w:rFonts w:asciiTheme="majorBidi" w:hAnsiTheme="majorBidi" w:cstheme="majorBidi"/>
+        </w:rPr>
+      </w:pPr>
+      <w:r>
+        <w:rPr>
+          <w:rFonts w:asciiTheme="majorBidi" w:hAnsiTheme="majorBidi" w:cstheme="majorBidi"/>
+        </w:rPr>
+        <w:t xml:space="preserve">When a trainer enrolls in a course it will be inserted into the database as a completion record.  </w:t>
+      </w:r>
+      <w:r>
+        <w:rPr>
+          <w:rFonts w:asciiTheme="majorBidi" w:hAnsiTheme="majorBidi" w:cstheme="majorBidi"/>
+        </w:rPr>
+        <w:t>Also it will insert its payment</w:t>
+      </w:r>
+      <w:r>
+        <w:rPr>
+          <w:rFonts w:asciiTheme="majorBidi" w:hAnsiTheme="majorBidi" w:cstheme="majorBidi"/>
+        </w:rPr>
+        <w:t xml:space="preserve"> transaction</w:t>
+      </w:r>
+      <w:r>
+        <w:rPr>
+          <w:rFonts w:asciiTheme="majorBidi" w:hAnsiTheme="majorBidi" w:cstheme="majorBidi"/>
+        </w:rPr>
+        <w:t xml:space="preserve"> in payment relation.</w:t>
+      </w:r>
+    </w:p>
+    <w:p>
+      <w:pPr>
+        <w:pStyle w:val="ListParagraph"/>
+        <w:numPr>
+          <w:ilvl w:val="0"/>
+          <w:numId w:val="14"/>
+        </w:numPr>
+        <w:jc w:val="both"/>
+        <w:rPr>
+          <w:rFonts w:asciiTheme="majorBidi" w:hAnsiTheme="majorBidi" w:cstheme="majorBidi"/>
+        </w:rPr>
+      </w:pPr>
+      <w:r>
+        <w:rPr>
+          <w:rFonts w:asciiTheme="majorBidi" w:hAnsiTheme="majorBidi" w:cstheme="majorBidi"/>
+        </w:rPr>
+        <w:t>Insert into trainer and organization relations.</w:t>
+      </w:r>
+    </w:p>
+    <w:p>
+      <w:pPr>
+        <w:pStyle w:val="ListParagraph"/>
+        <w:numPr>
+          <w:ilvl w:val="0"/>
+          <w:numId w:val="14"/>
+        </w:numPr>
+        <w:jc w:val="both"/>
+        <w:rPr>
+          <w:rFonts w:asciiTheme="majorBidi" w:hAnsiTheme="majorBidi" w:cstheme="majorBidi"/>
+        </w:rPr>
+      </w:pPr>
+      <w:r>
+        <w:rPr>
+          <w:rFonts w:asciiTheme="majorBidi" w:hAnsiTheme="majorBidi" w:cstheme="majorBidi"/>
+        </w:rPr>
+        <w:t>Insert all employees of the company in the employee relation</w:t>
+      </w:r>
+    </w:p>
+    <w:p>
+      <w:pPr>
+        <w:pStyle w:val="ListParagraph"/>
+        <w:numPr>
+          <w:ilvl w:val="0"/>
+          <w:numId w:val="14"/>
+        </w:numPr>
+        <w:jc w:val="both"/>
+        <w:rPr>
+          <w:rFonts w:asciiTheme="majorBidi" w:hAnsiTheme="majorBidi" w:cstheme="majorBidi"/>
+        </w:rPr>
+      </w:pPr>
+      <w:r>
+        <w:rPr>
+          <w:rFonts w:asciiTheme="majorBidi" w:hAnsiTheme="majorBidi" w:cstheme="majorBidi"/>
+        </w:rPr>
+        <w:t>Insert all services into service relation</w:t>
+      </w:r>
+    </w:p>
+    <w:p>
+      <w:pPr>
+        <w:pStyle w:val="ListParagraph"/>
+        <w:numPr>
+          <w:ilvl w:val="0"/>
+          <w:numId w:val="14"/>
+        </w:numPr>
+        <w:jc w:val="both"/>
+        <w:rPr>
+          <w:rFonts w:asciiTheme="majorBidi" w:hAnsiTheme="majorBidi" w:cstheme="majorBidi"/>
+        </w:rPr>
+      </w:pPr>
+      <w:r>
+        <w:rPr>
+          <w:rFonts w:asciiTheme="majorBidi" w:hAnsiTheme="majorBidi" w:cstheme="majorBidi"/>
+        </w:rPr>
+        <w:t>Insert all courses in course relation.</w:t>
+      </w:r>
+    </w:p>
+    <w:p>
+      <w:pPr>
+        <w:pStyle w:val="ListParagraph"/>
+        <w:jc w:val="both"/>
+        <w:rPr>
+          <w:rFonts w:asciiTheme="majorBidi" w:hAnsiTheme="majorBidi" w:cstheme="majorBidi"/>
+        </w:rPr>
+      </w:pPr>
+    </w:p>
+    <w:p>
+      <w:pPr>
+        <w:pStyle w:val="ListParagraph"/>
+        <w:numPr>
+          <w:ilvl w:val="0"/>
+          <w:numId w:val="10"/>
+        </w:numPr>
+        <w:jc w:val="both"/>
+        <w:rPr>
+          <w:rFonts w:asciiTheme="majorBidi" w:hAnsiTheme="majorBidi" w:cstheme="majorBidi"/>
+          <w:color w:val="2F5496" w:themeColor="accent5" w:themeShade="BF"/>
+        </w:rPr>
+      </w:pPr>
+      <w:r>
+        <w:rPr>
+          <w:rFonts w:asciiTheme="majorBidi" w:hAnsiTheme="majorBidi" w:cstheme="majorBidi"/>
+          <w:color w:val="2F5496" w:themeColor="accent5" w:themeShade="BF"/>
+        </w:rPr>
+        <w:t xml:space="preserve">Update queries: </w:t>
+      </w:r>
+    </w:p>
+    <w:p>
+      <w:pPr>
+        <w:pStyle w:val="ListParagraph"/>
+        <w:numPr>
+          <w:ilvl w:val="0"/>
+          <w:numId w:val="15"/>
+        </w:numPr>
+        <w:jc w:val="both"/>
+        <w:rPr>
+          <w:rFonts w:asciiTheme="majorBidi" w:hAnsiTheme="majorBidi" w:cstheme="majorBidi"/>
+        </w:rPr>
+      </w:pPr>
+      <w:r>
+        <w:rPr>
+          <w:rFonts w:asciiTheme="majorBidi" w:hAnsiTheme="majorBidi" w:cstheme="majorBidi"/>
+        </w:rPr>
+        <w:t>For each service request the employee need to update the price in the request record according to the agreement with the organization</w:t>
+      </w:r>
+      <w:r>
+        <w:rPr>
+          <w:rFonts w:asciiTheme="majorBidi" w:hAnsiTheme="majorBidi" w:cstheme="majorBidi"/>
+        </w:rPr>
+        <w:t xml:space="preserve"> after visiting</w:t>
+      </w:r>
+      <w:r>
+        <w:rPr>
+          <w:rFonts w:asciiTheme="majorBidi" w:hAnsiTheme="majorBidi" w:cstheme="majorBidi"/>
+        </w:rPr>
+        <w:t>.</w:t>
+      </w:r>
+    </w:p>
+    <w:p>
+      <w:pPr>
+        <w:pStyle w:val="ListParagraph"/>
+        <w:numPr>
+          <w:ilvl w:val="0"/>
+          <w:numId w:val="15"/>
+        </w:numPr>
+        <w:jc w:val="both"/>
+        <w:rPr>
+          <w:rFonts w:asciiTheme="majorBidi" w:hAnsiTheme="majorBidi" w:cstheme="majorBidi"/>
+        </w:rPr>
+      </w:pPr>
+      <w:r>
+        <w:rPr>
+          <w:rFonts w:asciiTheme="majorBidi" w:hAnsiTheme="majorBidi" w:cstheme="majorBidi"/>
+        </w:rPr>
+        <w:t xml:space="preserve">Any update on any record of </w:t>
+      </w:r>
+      <w:r>
+        <w:rPr>
+          <w:rFonts w:asciiTheme="majorBidi" w:hAnsiTheme="majorBidi" w:cstheme="majorBidi"/>
+        </w:rPr>
+        <w:t>relations (</w:t>
+      </w:r>
+      <w:r>
+        <w:rPr>
+          <w:rFonts w:asciiTheme="majorBidi" w:hAnsiTheme="majorBidi" w:cstheme="majorBidi"/>
+        </w:rPr>
+        <w:t>employee, organization, trainer, course, service).</w:t>
+      </w:r>
+    </w:p>
+    <w:p>
+      <w:pPr>
+        <w:pStyle w:val="ListParagraph"/>
+        <w:jc w:val="both"/>
+        <w:rPr>
+          <w:rFonts w:asciiTheme="majorBidi" w:hAnsiTheme="majorBidi" w:cstheme="majorBidi"/>
+        </w:rPr>
+      </w:pPr>
+    </w:p>
+    <w:p>
+      <w:pPr>
+        <w:pStyle w:val="ListParagraph"/>
+        <w:numPr>
+          <w:ilvl w:val="0"/>
+          <w:numId w:val="10"/>
+        </w:numPr>
+        <w:jc w:val="both"/>
+        <w:rPr>
+          <w:rFonts w:asciiTheme="majorBidi" w:hAnsiTheme="majorBidi" w:cstheme="majorBidi"/>
+          <w:color w:val="2F5496" w:themeColor="accent5" w:themeShade="BF"/>
+        </w:rPr>
+      </w:pPr>
+      <w:r>
+        <w:rPr>
+          <w:rFonts w:asciiTheme="majorBidi" w:hAnsiTheme="majorBidi" w:cstheme="majorBidi"/>
+          <w:color w:val="2F5496" w:themeColor="accent5" w:themeShade="BF"/>
+        </w:rPr>
+        <w:t>Delete queries:</w:t>
+      </w:r>
+    </w:p>
+    <w:p>
+      <w:pPr>
+        <w:pStyle w:val="ListParagraph"/>
+        <w:numPr>
+          <w:ilvl w:val="0"/>
+          <w:numId w:val="16"/>
+        </w:numPr>
+        <w:jc w:val="both"/>
+        <w:rPr>
+          <w:rFonts w:asciiTheme="majorBidi" w:hAnsiTheme="majorBidi" w:cstheme="majorBidi"/>
+        </w:rPr>
+      </w:pPr>
+      <w:r>
+        <w:rPr>
+          <w:rFonts w:asciiTheme="majorBidi" w:hAnsiTheme="majorBidi" w:cstheme="majorBidi"/>
+        </w:rPr>
+        <w:t>D</w:t>
+      </w:r>
+      <w:r>
+        <w:rPr>
+          <w:rFonts w:asciiTheme="majorBidi" w:hAnsiTheme="majorBidi" w:cstheme="majorBidi"/>
+        </w:rPr>
+        <w:t>elete</w:t>
+      </w:r>
+      <w:r>
+        <w:rPr>
+          <w:rFonts w:asciiTheme="majorBidi" w:hAnsiTheme="majorBidi" w:cstheme="majorBidi"/>
+        </w:rPr>
+        <w:t xml:space="preserve"> any</w:t>
+      </w:r>
+      <w:r>
+        <w:rPr>
+          <w:rFonts w:asciiTheme="majorBidi" w:hAnsiTheme="majorBidi" w:cstheme="majorBidi"/>
+        </w:rPr>
+        <w:t xml:space="preserve"> request</w:t>
+      </w:r>
+      <w:r>
+        <w:rPr>
+          <w:rFonts w:asciiTheme="majorBidi" w:hAnsiTheme="majorBidi" w:cstheme="majorBidi"/>
+        </w:rPr>
+        <w:t xml:space="preserve"> transaction</w:t>
+      </w:r>
+      <w:r>
+        <w:rPr>
+          <w:rFonts w:asciiTheme="majorBidi" w:hAnsiTheme="majorBidi" w:cstheme="majorBidi"/>
+        </w:rPr>
+        <w:t xml:space="preserve"> if the company</w:t>
+      </w:r>
+      <w:r>
+        <w:rPr>
+          <w:rFonts w:asciiTheme="majorBidi" w:hAnsiTheme="majorBidi" w:cstheme="majorBidi"/>
+        </w:rPr>
+        <w:t xml:space="preserve"> didn</w:t>
+      </w:r>
+      <w:r>
+        <w:rPr>
+          <w:rFonts w:asciiTheme="majorBidi" w:hAnsiTheme="majorBidi" w:cstheme="majorBidi"/>
+        </w:rPr>
+        <w:t>’t agree with the organization about the price or for any problem.</w:t>
+      </w:r>
+    </w:p>
+    <w:p>
+      <w:pPr>
+        <w:jc w:val="both"/>
+        <w:rPr>
+          <w:rFonts w:asciiTheme="majorBidi" w:hAnsiTheme="majorBidi" w:cstheme="majorBidi"/>
+        </w:rPr>
+      </w:pPr>
+    </w:p>
+    <w:p>
+      <w:pPr>
+        <w:pStyle w:val="ListParagraph"/>
+        <w:numPr>
+          <w:ilvl w:val="0"/>
+          <w:numId w:val="10"/>
+        </w:numPr>
+        <w:jc w:val="both"/>
+        <w:rPr>
+          <w:rFonts w:asciiTheme="majorBidi" w:hAnsiTheme="majorBidi" w:cstheme="majorBidi"/>
+          <w:color w:val="2F5496" w:themeColor="accent5" w:themeShade="BF"/>
+        </w:rPr>
+      </w:pPr>
+      <w:r>
+        <w:rPr>
+          <w:rFonts w:asciiTheme="majorBidi" w:hAnsiTheme="majorBidi" w:cstheme="majorBidi"/>
+          <w:color w:val="2F5496" w:themeColor="accent5" w:themeShade="BF"/>
+        </w:rPr>
+        <w:t>Read Queries</w:t>
+      </w:r>
+      <w:r>
+        <w:rPr>
+          <w:rFonts w:asciiTheme="majorBidi" w:hAnsiTheme="majorBidi" w:cstheme="majorBidi"/>
+          <w:color w:val="2F5496" w:themeColor="accent5" w:themeShade="BF"/>
+        </w:rPr>
+        <w:t>(report)</w:t>
+      </w:r>
+      <w:r>
+        <w:rPr>
+          <w:rFonts w:asciiTheme="majorBidi" w:hAnsiTheme="majorBidi" w:cstheme="majorBidi"/>
+          <w:color w:val="2F5496" w:themeColor="accent5" w:themeShade="BF"/>
+        </w:rPr>
+        <w:t>:</w:t>
+      </w:r>
+    </w:p>
+    <w:p>
+      <w:pPr>
+        <w:pStyle w:val="ListParagraph"/>
+        <w:numPr>
+          <w:ilvl w:val="0"/>
+          <w:numId w:val="17"/>
+        </w:numPr>
+        <w:jc w:val="both"/>
+        <w:rPr>
+          <w:rFonts w:asciiTheme="majorBidi" w:hAnsiTheme="majorBidi" w:cstheme="majorBidi"/>
+        </w:rPr>
+      </w:pPr>
+      <w:r>
+        <w:rPr>
+          <w:rFonts w:asciiTheme="majorBidi" w:hAnsiTheme="majorBidi" w:cstheme="majorBidi"/>
+        </w:rPr>
+        <w:t xml:space="preserve">Each trainer can check on courses information that he </w:t>
+      </w:r>
+      <w:r>
+        <w:rPr>
+          <w:rFonts w:asciiTheme="majorBidi" w:hAnsiTheme="majorBidi" w:cstheme="majorBidi"/>
+        </w:rPr>
+        <w:t>had enrolled</w:t>
+      </w:r>
+      <w:r>
+        <w:rPr>
+          <w:rFonts w:asciiTheme="majorBidi" w:hAnsiTheme="majorBidi" w:cstheme="majorBidi"/>
+        </w:rPr>
+        <w:t xml:space="preserve"> (e.g. price, instructor)</w:t>
+      </w:r>
+      <w:r>
+        <w:rPr>
+          <w:rFonts w:asciiTheme="majorBidi" w:hAnsiTheme="majorBidi" w:cstheme="majorBidi"/>
+        </w:rPr>
+        <w:t xml:space="preserve">. </w:t>
+      </w:r>
+    </w:p>
+    <w:p>
+      <w:pPr>
+        <w:pStyle w:val="ListParagraph"/>
+        <w:numPr>
+          <w:ilvl w:val="0"/>
+          <w:numId w:val="17"/>
+        </w:numPr>
+        <w:jc w:val="both"/>
+        <w:rPr>
+          <w:rFonts w:asciiTheme="majorBidi" w:hAnsiTheme="majorBidi" w:cstheme="majorBidi"/>
+        </w:rPr>
+      </w:pPr>
+      <w:r>
+        <w:rPr>
+          <w:rFonts w:asciiTheme="majorBidi" w:hAnsiTheme="majorBidi" w:cstheme="majorBidi"/>
+        </w:rPr>
+        <w:t xml:space="preserve">Each employee can check on service request information that he is assigned to. </w:t>
+      </w:r>
+    </w:p>
+    <w:p>
+      <w:pPr>
+        <w:pStyle w:val="ListParagraph"/>
+        <w:numPr>
+          <w:ilvl w:val="0"/>
+          <w:numId w:val="17"/>
+        </w:numPr>
+        <w:jc w:val="both"/>
+        <w:rPr>
+          <w:rFonts w:asciiTheme="majorBidi" w:hAnsiTheme="majorBidi" w:cstheme="majorBidi"/>
+        </w:rPr>
+      </w:pPr>
+      <w:r>
+        <w:rPr>
+          <w:rFonts w:asciiTheme="majorBidi" w:hAnsiTheme="majorBidi" w:cstheme="majorBidi"/>
+        </w:rPr>
+        <w:t>Find the organization that request the most services</w:t>
+      </w:r>
+      <w:r>
+        <w:rPr>
+          <w:rFonts w:asciiTheme="majorBidi" w:hAnsiTheme="majorBidi" w:cstheme="majorBidi"/>
+        </w:rPr>
+        <w:t xml:space="preserve"> for any privilege in the future</w:t>
+      </w:r>
+      <w:r>
+        <w:rPr>
+          <w:rFonts w:asciiTheme="majorBidi" w:hAnsiTheme="majorBidi" w:cstheme="majorBidi"/>
+        </w:rPr>
+        <w:t>.</w:t>
+      </w:r>
+    </w:p>
+    <w:p>
+      <w:pPr>
+        <w:jc w:val="both"/>
+        <w:rPr>
+          <w:rFonts w:asciiTheme="majorBidi" w:hAnsiTheme="majorBidi" w:cstheme="majorBidi"/>
+        </w:rPr>
+      </w:pPr>
+    </w:p>
+    <w:p>
+      <w:pPr>
+        <w:jc w:val="both"/>
+        <w:rPr>
+          <w:rFonts w:asciiTheme="majorBidi" w:hAnsiTheme="majorBidi" w:cstheme="majorBidi"/>
+        </w:rPr>
+      </w:pPr>
+      <w:r>
+        <w:rPr>
+          <w:rFonts w:asciiTheme="majorBidi" w:hAnsiTheme="majorBidi" w:cstheme="majorBidi"/>
+        </w:rPr>
+        <w:t>The delete and create queries are accepted only for us the developers</w:t>
+      </w:r>
+      <w:r>
+        <w:rPr>
+          <w:rFonts w:asciiTheme="majorBidi" w:hAnsiTheme="majorBidi" w:cstheme="majorBidi"/>
+        </w:rPr>
+        <w:t>.</w:t>
+      </w:r>
+    </w:p>
+    <w:p>
+      <w:pPr>
+        <w:pStyle w:val="ListParagraph"/>
+        <w:jc w:val="both"/>
+        <w:rPr>
+          <w:rFonts w:asciiTheme="majorBidi" w:hAnsiTheme="majorBidi" w:cstheme="majorBidi"/>
+        </w:rPr>
+      </w:pPr>
+    </w:p>
+    <w:p>
+      <w:pPr>
+        <w:pStyle w:val="NormalWeb"/>
+        <w:spacing w:before="0" w:beforeAutospacing="0" w:after="240" w:afterAutospacing="0" w:line="276" w:lineRule="auto"/>
+        <w:jc w:val="both"/>
+        <w:rPr>
+          <w:i/>
+          <w:iCs/>
+          <w:color w:val="C00000"/>
+          <w:sz w:val="28"/>
+          <w:szCs w:val="28"/>
+          <w:u w:val="single"/>
+        </w:rPr>
+      </w:pPr>
+      <w:r>
+        <w:rPr>
+          <w:i/>
+          <w:iCs/>
+          <w:color w:val="C00000"/>
+          <w:sz w:val="28"/>
+          <w:szCs w:val="28"/>
+          <w:u w:val="single"/>
+        </w:rPr>
         <w:t xml:space="preserve">Referential integrity constraints: </w:t>
       </w:r>
     </w:p>
@@ -2717,6 +2728,7 @@
         <w:rPr>
           <w:rFonts w:asciiTheme="majorBidi" w:hAnsiTheme="majorBidi" w:cstheme="majorBidi"/>
         </w:rPr>
+        <w:lastRenderedPageBreak/>
         <w:t>Each unique request record contains two FK (Not Null), one refers to the organization PK and the other refers to the service PK.</w:t>
       </w:r>
     </w:p>
@@ -3219,8 +3231,16 @@
           <w:sz w:val="24"/>
           <w:szCs w:val="24"/>
         </w:rPr>
+        <w:t xml:space="preserve">Dayesda, is a startup company and our data is not yet in large volume to the point of accessing and retrieving it takes a long time. Besides, the time to access the data without index is approximately equal to the time to access and retrieve the data using index. And </w:t>
+      </w:r>
+      <w:r>
+        <w:rPr>
+          <w:rFonts w:asciiTheme="majorBidi" w:eastAsia="Times New Roman" w:hAnsiTheme="majorBidi" w:cstheme="majorBidi"/>
+          <w:sz w:val="24"/>
+          <w:szCs w:val="24"/>
+        </w:rPr>
         <w:lastRenderedPageBreak/>
-        <w:t xml:space="preserve">Dayesda, is a startup company and our data is not yet in large volume to the point of accessing and retrieving it takes a long time. Besides, the time to access the data without index is approximately equal to the time to access and retrieve the data using index. And since we are particular now about the cost of the index, we are not going to use them. We will consider using them </w:t>
+        <w:t xml:space="preserve">since we are particular now about the cost of the index, we are not going to use them. We will consider using them </w:t>
       </w:r>
       <w:r>
         <w:rPr>
@@ -4471,7 +4491,6 @@
           <w:color w:val="C00000"/>
           <w:u w:val="single"/>
         </w:rPr>
-        <w:lastRenderedPageBreak/>
         <w:t>Work Schedule (</w:t>
       </w:r>
       <w:proofErr w:type="spellStart"/>
@@ -4532,6 +4551,7 @@
                 <w:sz w:val="20"/>
                 <w:szCs w:val="20"/>
               </w:rPr>
+              <w:lastRenderedPageBreak/>
               <w:t xml:space="preserve">Date </w:t>
             </w:r>
           </w:p>
@@ -4623,18 +4643,7 @@
                 <w:sz w:val="20"/>
                 <w:szCs w:val="20"/>
               </w:rPr>
-              <w:t xml:space="preserve">Write the list of tasks for the project and </w:t>
-            </w:r>
-            <w:bookmarkStart w:id="0" w:name="_GoBack"/>
-            <w:bookmarkEnd w:id="0"/>
-            <w:r>
-              <w:rPr>
-                <w:rFonts w:asciiTheme="majorBidi" w:hAnsiTheme="majorBidi" w:cstheme="majorBidi"/>
-                <w:color w:val="000000"/>
-                <w:sz w:val="20"/>
-                <w:szCs w:val="20"/>
-              </w:rPr>
-              <w:t>discuss the definition of the project with team</w:t>
+              <w:t>Write the list of tasks for the project and discuss the definition of the project with team</w:t>
             </w:r>
             <w:r>
               <w:rPr>

</xml_diff>

<commit_message>
update on refrential integrity constraints
</commit_message>
<xml_diff>
--- a/Dayesda-Description.docx
+++ b/Dayesda-Description.docx
@@ -1514,8 +1514,6 @@
           <w:u w:val="single"/>
         </w:rPr>
       </w:pPr>
-      <w:bookmarkStart w:id="0" w:name="_GoBack"/>
-      <w:bookmarkEnd w:id="0"/>
       <w:r>
         <w:rPr>
           <w:i/>
@@ -2699,7 +2697,12 @@
           <w:u w:val="single"/>
         </w:rPr>
       </w:pPr>
-      <w:r>
+    </w:p>
+    <w:p>
+      <w:pPr>
+        <w:pStyle w:val="NormalWeb"/>
+        <w:spacing w:before="0" w:beforeAutospacing="0" w:after="240" w:afterAutospacing="0" w:line="276" w:lineRule="auto"/>
+        <w:jc w:val="both"/>
         <w:rPr>
           <w:i/>
           <w:iCs/>
@@ -2708,6 +2711,17 @@
           <w:szCs w:val="28"/>
           <w:u w:val="single"/>
         </w:rPr>
+      </w:pPr>
+      <w:r>
+        <w:rPr>
+          <w:i/>
+          <w:iCs/>
+          <w:color w:val="C00000"/>
+          <w:sz w:val="28"/>
+          <w:szCs w:val="28"/>
+          <w:u w:val="single"/>
+        </w:rPr>
+        <w:lastRenderedPageBreak/>
         <w:t xml:space="preserve">Referential integrity constraints: </w:t>
       </w:r>
     </w:p>
@@ -2728,8 +2742,97 @@
         <w:rPr>
           <w:rFonts w:asciiTheme="majorBidi" w:hAnsiTheme="majorBidi" w:cstheme="majorBidi"/>
         </w:rPr>
-        <w:lastRenderedPageBreak/>
-        <w:t>Each unique request record contains two FK (Not Null), one refers to the organization PK and the other refers to the service PK.</w:t>
+        <w:t>Each unique request record contains two FK</w:t>
+      </w:r>
+      <w:r>
+        <w:rPr>
+          <w:rFonts w:asciiTheme="majorBidi" w:hAnsiTheme="majorBidi" w:cstheme="majorBidi"/>
+        </w:rPr>
+        <w:t>s</w:t>
+      </w:r>
+      <w:r>
+        <w:rPr>
+          <w:rFonts w:asciiTheme="majorBidi" w:hAnsiTheme="majorBidi" w:cstheme="majorBidi"/>
+        </w:rPr>
+        <w:t xml:space="preserve"> (</w:t>
+      </w:r>
+      <w:r>
+        <w:rPr>
+          <w:rFonts w:asciiTheme="majorBidi" w:hAnsiTheme="majorBidi" w:cstheme="majorBidi"/>
+        </w:rPr>
+        <w:t xml:space="preserve">both Not Null), one matches one of the values in the </w:t>
+      </w:r>
+      <w:r>
+        <w:rPr>
+          <w:rFonts w:asciiTheme="majorBidi" w:hAnsiTheme="majorBidi" w:cstheme="majorBidi"/>
+        </w:rPr>
+        <w:t xml:space="preserve">PK </w:t>
+      </w:r>
+      <w:r>
+        <w:rPr>
+          <w:rFonts w:asciiTheme="majorBidi" w:hAnsiTheme="majorBidi" w:cstheme="majorBidi"/>
+        </w:rPr>
+        <w:t>column of</w:t>
+      </w:r>
+      <w:r>
+        <w:rPr>
+          <w:rFonts w:asciiTheme="majorBidi" w:hAnsiTheme="majorBidi" w:cstheme="majorBidi"/>
+        </w:rPr>
+        <w:t xml:space="preserve"> </w:t>
+      </w:r>
+      <w:r>
+        <w:rPr>
+          <w:rFonts w:asciiTheme="majorBidi" w:hAnsiTheme="majorBidi" w:cstheme="majorBidi"/>
+        </w:rPr>
+        <w:t>the organization</w:t>
+      </w:r>
+      <w:r>
+        <w:rPr>
+          <w:rFonts w:asciiTheme="majorBidi" w:hAnsiTheme="majorBidi" w:cstheme="majorBidi"/>
+        </w:rPr>
+        <w:t xml:space="preserve"> relation,</w:t>
+      </w:r>
+      <w:r>
+        <w:rPr>
+          <w:rFonts w:asciiTheme="majorBidi" w:hAnsiTheme="majorBidi" w:cstheme="majorBidi"/>
+        </w:rPr>
+        <w:t xml:space="preserve"> </w:t>
+      </w:r>
+      <w:r>
+        <w:rPr>
+          <w:rFonts w:asciiTheme="majorBidi" w:hAnsiTheme="majorBidi" w:cstheme="majorBidi"/>
+        </w:rPr>
+        <w:t xml:space="preserve">and the other </w:t>
+      </w:r>
+      <w:r>
+        <w:rPr>
+          <w:rFonts w:asciiTheme="majorBidi" w:hAnsiTheme="majorBidi" w:cstheme="majorBidi"/>
+        </w:rPr>
+        <w:t xml:space="preserve">matches one of the values in the PK </w:t>
+      </w:r>
+      <w:r>
+        <w:rPr>
+          <w:rFonts w:asciiTheme="majorBidi" w:hAnsiTheme="majorBidi" w:cstheme="majorBidi"/>
+        </w:rPr>
+        <w:t>column of</w:t>
+      </w:r>
+      <w:r>
+        <w:rPr>
+          <w:rFonts w:asciiTheme="majorBidi" w:hAnsiTheme="majorBidi" w:cstheme="majorBidi"/>
+        </w:rPr>
+        <w:t xml:space="preserve"> </w:t>
+      </w:r>
+      <w:r>
+        <w:rPr>
+          <w:rFonts w:asciiTheme="majorBidi" w:hAnsiTheme="majorBidi" w:cstheme="majorBidi"/>
+        </w:rPr>
+        <w:t>the service relation</w:t>
+      </w:r>
+      <w:r>
+        <w:rPr>
+          <w:rFonts w:asciiTheme="majorBidi" w:hAnsiTheme="majorBidi" w:cstheme="majorBidi"/>
+        </w:rPr>
+        <w:t>.</w:t>
       </w:r>
     </w:p>
     <w:p>
@@ -2749,7 +2852,109 @@
         <w:rPr>
           <w:rFonts w:asciiTheme="majorBidi" w:hAnsiTheme="majorBidi" w:cstheme="majorBidi"/>
         </w:rPr>
-        <w:t>Each record in a relation (assigned to) that represent the relationship between request of the service and employee contains two FK (Not Null) one refers to the employee PK and the other refers to the request PK, both form the PK of this relation.</w:t>
+        <w:t>Each record in a relation (</w:t>
+      </w:r>
+      <w:r>
+        <w:rPr>
+          <w:rFonts w:asciiTheme="majorBidi" w:hAnsiTheme="majorBidi" w:cstheme="majorBidi"/>
+        </w:rPr>
+        <w:t xml:space="preserve">is </w:t>
+      </w:r>
+      <w:r>
+        <w:rPr>
+          <w:rFonts w:asciiTheme="majorBidi" w:hAnsiTheme="majorBidi" w:cstheme="majorBidi"/>
+        </w:rPr>
+        <w:t>assigned to)</w:t>
+      </w:r>
+      <w:r>
+        <w:rPr>
+          <w:rFonts w:asciiTheme="majorBidi" w:hAnsiTheme="majorBidi" w:cstheme="majorBidi"/>
+        </w:rPr>
+        <w:t>,</w:t>
+      </w:r>
+      <w:r>
+        <w:rPr>
+          <w:rFonts w:asciiTheme="majorBidi" w:hAnsiTheme="majorBidi" w:cstheme="majorBidi"/>
+        </w:rPr>
+        <w:t xml:space="preserve"> that represent</w:t>
+      </w:r>
+      <w:r>
+        <w:rPr>
+          <w:rFonts w:asciiTheme="majorBidi" w:hAnsiTheme="majorBidi" w:cstheme="majorBidi"/>
+        </w:rPr>
+        <w:t>s</w:t>
+      </w:r>
+      <w:r>
+        <w:rPr>
+          <w:rFonts w:asciiTheme="majorBidi" w:hAnsiTheme="majorBidi" w:cstheme="majorBidi"/>
+        </w:rPr>
+        <w:t xml:space="preserve"> the relationship between request of the service and employee</w:t>
+      </w:r>
+      <w:r>
+        <w:rPr>
+          <w:rFonts w:asciiTheme="majorBidi" w:hAnsiTheme="majorBidi" w:cstheme="majorBidi"/>
+        </w:rPr>
+        <w:t>,</w:t>
+      </w:r>
+      <w:r>
+        <w:rPr>
+          <w:rFonts w:asciiTheme="majorBidi" w:hAnsiTheme="majorBidi" w:cstheme="majorBidi"/>
+        </w:rPr>
+        <w:t xml:space="preserve"> contains two FK</w:t>
+      </w:r>
+      <w:r>
+        <w:rPr>
+          <w:rFonts w:asciiTheme="majorBidi" w:hAnsiTheme="majorBidi" w:cstheme="majorBidi"/>
+        </w:rPr>
+        <w:t>s</w:t>
+      </w:r>
+      <w:r>
+        <w:rPr>
+          <w:rFonts w:asciiTheme="majorBidi" w:hAnsiTheme="majorBidi" w:cstheme="majorBidi"/>
+        </w:rPr>
+        <w:t xml:space="preserve"> (</w:t>
+      </w:r>
+      <w:r>
+        <w:rPr>
+          <w:rFonts w:asciiTheme="majorBidi" w:hAnsiTheme="majorBidi" w:cstheme="majorBidi"/>
+        </w:rPr>
+        <w:t xml:space="preserve">both </w:t>
+      </w:r>
+      <w:r>
+        <w:rPr>
+          <w:rFonts w:asciiTheme="majorBidi" w:hAnsiTheme="majorBidi" w:cstheme="majorBidi"/>
+        </w:rPr>
+        <w:t xml:space="preserve">Not Null) </w:t>
+      </w:r>
+      <w:r>
+        <w:rPr>
+          <w:rFonts w:asciiTheme="majorBidi" w:hAnsiTheme="majorBidi" w:cstheme="majorBidi"/>
+        </w:rPr>
+        <w:t xml:space="preserve">one matches one of the values in the PK column of </w:t>
+      </w:r>
+      <w:r>
+        <w:rPr>
+          <w:rFonts w:asciiTheme="majorBidi" w:hAnsiTheme="majorBidi" w:cstheme="majorBidi"/>
+        </w:rPr>
+        <w:t>the employee</w:t>
+      </w:r>
+      <w:r>
+        <w:rPr>
+          <w:rFonts w:asciiTheme="majorBidi" w:hAnsiTheme="majorBidi" w:cstheme="majorBidi"/>
+        </w:rPr>
+        <w:t xml:space="preserve"> relation, and the other matches one of the values in the PK column of </w:t>
+      </w:r>
+      <w:r>
+        <w:rPr>
+          <w:rFonts w:asciiTheme="majorBidi" w:hAnsiTheme="majorBidi" w:cstheme="majorBidi"/>
+        </w:rPr>
+        <w:t>the request</w:t>
+      </w:r>
+      <w:r>
+        <w:rPr>
+          <w:rFonts w:asciiTheme="majorBidi" w:hAnsiTheme="majorBidi" w:cstheme="majorBidi"/>
+        </w:rPr>
+        <w:t xml:space="preserve"> relation.</w:t>
       </w:r>
     </w:p>
     <w:p>
@@ -2769,7 +2974,25 @@
         <w:rPr>
           <w:rFonts w:asciiTheme="majorBidi" w:hAnsiTheme="majorBidi" w:cstheme="majorBidi"/>
         </w:rPr>
-        <w:t>Each unique course record contains FK (Not Null) refers to the Employee PK that teaches this specific course.</w:t>
+        <w:t xml:space="preserve">Each unique course record contains FK (Not Null) </w:t>
+      </w:r>
+      <w:r>
+        <w:rPr>
+          <w:rFonts w:asciiTheme="majorBidi" w:hAnsiTheme="majorBidi" w:cstheme="majorBidi"/>
+        </w:rPr>
+        <w:t>matches one of the values in the PK column of the</w:t>
+      </w:r>
+      <w:r>
+        <w:rPr>
+          <w:rFonts w:asciiTheme="majorBidi" w:hAnsiTheme="majorBidi" w:cstheme="majorBidi"/>
+        </w:rPr>
+        <w:t xml:space="preserve"> employee relation, which is the employee id who</w:t>
+      </w:r>
+      <w:r>
+        <w:rPr>
+          <w:rFonts w:asciiTheme="majorBidi" w:hAnsiTheme="majorBidi" w:cstheme="majorBidi"/>
+        </w:rPr>
+        <w:t xml:space="preserve"> teaches this specific course.</w:t>
       </w:r>
     </w:p>
     <w:p>
@@ -2789,7 +3012,73 @@
         <w:rPr>
           <w:rFonts w:asciiTheme="majorBidi" w:hAnsiTheme="majorBidi" w:cstheme="majorBidi"/>
         </w:rPr>
-        <w:t>Since each trainee can takes the same course multiple times in different years. Each record in completion relation contains partial Identifier (year of completion) and two FK (Not Null) one refers to the course PK and the other refers to the trainee PK. All together form the PK of this relation.</w:t>
+        <w:t>Since each trainee can takes the same course multiple times in different years. Each record in completion relation contains partial Identifier (year of completion) and two FK</w:t>
+      </w:r>
+      <w:r>
+        <w:rPr>
+          <w:rFonts w:asciiTheme="majorBidi" w:hAnsiTheme="majorBidi" w:cstheme="majorBidi"/>
+        </w:rPr>
+        <w:t>s</w:t>
+      </w:r>
+      <w:r>
+        <w:rPr>
+          <w:rFonts w:asciiTheme="majorBidi" w:hAnsiTheme="majorBidi" w:cstheme="majorBidi"/>
+        </w:rPr>
+        <w:t xml:space="preserve"> (</w:t>
+      </w:r>
+      <w:r>
+        <w:rPr>
+          <w:rFonts w:asciiTheme="majorBidi" w:hAnsiTheme="majorBidi" w:cstheme="majorBidi"/>
+        </w:rPr>
+        <w:t xml:space="preserve">both </w:t>
+      </w:r>
+      <w:r>
+        <w:rPr>
+          <w:rFonts w:asciiTheme="majorBidi" w:hAnsiTheme="majorBidi" w:cstheme="majorBidi"/>
+        </w:rPr>
+        <w:t xml:space="preserve">Not Null) </w:t>
+      </w:r>
+      <w:r>
+        <w:rPr>
+          <w:rFonts w:asciiTheme="majorBidi" w:hAnsiTheme="majorBidi" w:cstheme="majorBidi"/>
+        </w:rPr>
+        <w:t xml:space="preserve">one matches one of the values in the PK column of the </w:t>
+      </w:r>
+      <w:r>
+        <w:rPr>
+          <w:rFonts w:asciiTheme="majorBidi" w:hAnsiTheme="majorBidi" w:cstheme="majorBidi"/>
+        </w:rPr>
+        <w:t>course</w:t>
+      </w:r>
+      <w:r>
+        <w:rPr>
+          <w:rFonts w:asciiTheme="majorBidi" w:hAnsiTheme="majorBidi" w:cstheme="majorBidi"/>
+        </w:rPr>
+        <w:t xml:space="preserve"> relation, and the other matches one of the values in the PK column of the </w:t>
+      </w:r>
+      <w:r>
+        <w:rPr>
+          <w:rFonts w:asciiTheme="majorBidi" w:hAnsiTheme="majorBidi" w:cstheme="majorBidi"/>
+        </w:rPr>
+        <w:t xml:space="preserve">trainee </w:t>
+      </w:r>
+      <w:r>
+        <w:rPr>
+          <w:rFonts w:asciiTheme="majorBidi" w:hAnsiTheme="majorBidi" w:cstheme="majorBidi"/>
+        </w:rPr>
+        <w:t>relation.</w:t>
+      </w:r>
+      <w:r>
+        <w:rPr>
+          <w:rFonts w:asciiTheme="majorBidi" w:hAnsiTheme="majorBidi" w:cstheme="majorBidi"/>
+        </w:rPr>
+        <w:t xml:space="preserve"> </w:t>
+      </w:r>
+      <w:r>
+        <w:rPr>
+          <w:rFonts w:asciiTheme="majorBidi" w:hAnsiTheme="majorBidi" w:cstheme="majorBidi"/>
+        </w:rPr>
+        <w:t>All together form the PK of this relation.</w:t>
       </w:r>
     </w:p>
     <w:p>
@@ -2809,7 +3098,33 @@
         <w:rPr>
           <w:rFonts w:asciiTheme="majorBidi" w:hAnsiTheme="majorBidi" w:cstheme="majorBidi"/>
         </w:rPr>
-        <w:t>Each unique completion record contains FK (Not Null) refers to the Payment PK.</w:t>
+        <w:t>Also, e</w:t>
+      </w:r>
+      <w:r>
+        <w:rPr>
+          <w:rFonts w:asciiTheme="majorBidi" w:hAnsiTheme="majorBidi" w:cstheme="majorBidi"/>
+        </w:rPr>
+        <w:t xml:space="preserve">ach unique completion record contains FK (Not Null) </w:t>
+      </w:r>
+      <w:r>
+        <w:rPr>
+          <w:rFonts w:asciiTheme="majorBidi" w:hAnsiTheme="majorBidi" w:cstheme="majorBidi"/>
+        </w:rPr>
+        <w:t xml:space="preserve">matches one of the values in the </w:t>
+      </w:r>
+      <w:r>
+        <w:rPr>
+          <w:rFonts w:asciiTheme="majorBidi" w:hAnsiTheme="majorBidi" w:cstheme="majorBidi"/>
+        </w:rPr>
+        <w:t xml:space="preserve">PK column of the </w:t>
+      </w:r>
+      <w:bookmarkStart w:id="0" w:name="_GoBack"/>
+      <w:bookmarkEnd w:id="0"/>
+      <w:r>
+        <w:rPr>
+          <w:rFonts w:asciiTheme="majorBidi" w:hAnsiTheme="majorBidi" w:cstheme="majorBidi"/>
+        </w:rPr>
+        <w:t>Payment relation.</w:t>
       </w:r>
     </w:p>
     <w:p>
@@ -3153,6 +3468,7 @@
           <w:sz w:val="24"/>
           <w:szCs w:val="24"/>
         </w:rPr>
+        <w:lastRenderedPageBreak/>
         <w:t>It is important that we put a mechanism for increasing the speed of our data search and data retrieval</w:t>
       </w:r>
       <w:r>
@@ -3231,16 +3547,7 @@
           <w:sz w:val="24"/>
           <w:szCs w:val="24"/>
         </w:rPr>
-        <w:t xml:space="preserve">Dayesda, is a startup company and our data is not yet in large volume to the point of accessing and retrieving it takes a long time. Besides, the time to access the data without index is approximately equal to the time to access and retrieve the data using index. And </w:t>
-      </w:r>
-      <w:r>
-        <w:rPr>
-          <w:rFonts w:asciiTheme="majorBidi" w:eastAsia="Times New Roman" w:hAnsiTheme="majorBidi" w:cstheme="majorBidi"/>
-          <w:sz w:val="24"/>
-          <w:szCs w:val="24"/>
-        </w:rPr>
-        <w:lastRenderedPageBreak/>
-        <w:t xml:space="preserve">since we are particular now about the cost of the index, we are not going to use them. We will consider using them </w:t>
+        <w:t xml:space="preserve">Dayesda, is a startup company and our data is not yet in large volume to the point of accessing and retrieving it takes a long time. Besides, the time to access the data without index is approximately equal to the time to access and retrieve the data using index. And since we are particular now about the cost of the index, we are not going to use them. We will consider using them </w:t>
       </w:r>
       <w:r>
         <w:rPr>
@@ -4300,6 +4607,7 @@
                 <w:sz w:val="20"/>
                 <w:szCs w:val="20"/>
               </w:rPr>
+              <w:lastRenderedPageBreak/>
               <w:t>Week 4: Nov 15- Nov 21</w:t>
             </w:r>
           </w:p>
@@ -4551,7 +4859,6 @@
                 <w:sz w:val="20"/>
                 <w:szCs w:val="20"/>
               </w:rPr>
-              <w:lastRenderedPageBreak/>
               <w:t xml:space="preserve">Date </w:t>
             </w:r>
           </w:p>

</xml_diff>

<commit_message>
finalize description, add ERD,RM
</commit_message>
<xml_diff>
--- a/Dayesda-Description.docx
+++ b/Dayesda-Description.docx
@@ -1706,8 +1706,6 @@
       <w:r>
         <w:t xml:space="preserve"> </w:t>
       </w:r>
-      <w:bookmarkStart w:id="0" w:name="_GoBack"/>
-      <w:bookmarkEnd w:id="0"/>
       <w:r>
         <w:t>card number, card type, and the billing address.</w:t>
       </w:r>
@@ -2035,7 +2033,34 @@
           <w:sz w:val="24"/>
           <w:szCs w:val="24"/>
         </w:rPr>
-        <w:t>For example a trainee will be able to access information about himself and the courses he or she is enrolled in. An employee can also access information about both the trainer and the organization especially when they need to make update in the price attribute of the organization</w:t>
+        <w:t>For example a trainee will be able to access information about himself and the courses he or she is enrolled in. An employee can also access in</w:t>
+      </w:r>
+      <w:r>
+        <w:rPr>
+          <w:rFonts w:asciiTheme="majorBidi" w:hAnsiTheme="majorBidi" w:cstheme="majorBidi"/>
+          <w:color w:val="000000" w:themeColor="text1"/>
+          <w:sz w:val="24"/>
+          <w:szCs w:val="24"/>
+        </w:rPr>
+        <w:t>formation about both the trainee</w:t>
+      </w:r>
+      <w:r>
+        <w:rPr>
+          <w:rFonts w:asciiTheme="majorBidi" w:hAnsiTheme="majorBidi" w:cstheme="majorBidi"/>
+          <w:color w:val="000000" w:themeColor="text1"/>
+          <w:sz w:val="24"/>
+          <w:szCs w:val="24"/>
+        </w:rPr>
+        <w:t xml:space="preserve"> and the organization especially when they need to make update in the price attribute of the </w:t>
+      </w:r>
+      <w:r>
+        <w:rPr>
+          <w:rFonts w:asciiTheme="majorBidi" w:hAnsiTheme="majorBidi" w:cstheme="majorBidi"/>
+          <w:color w:val="000000" w:themeColor="text1"/>
+          <w:sz w:val="24"/>
+          <w:szCs w:val="24"/>
+        </w:rPr>
+        <w:t>request record</w:t>
       </w:r>
       <w:r>
         <w:rPr>
@@ -2181,7 +2206,19 @@
         <w:rPr>
           <w:rFonts w:asciiTheme="majorBidi" w:hAnsiTheme="majorBidi" w:cstheme="majorBidi"/>
         </w:rPr>
-        <w:t>Create queries for all DB relations(employee, organization, trainer, course, service, request, payment, is assigned to, completion)</w:t>
+        <w:t>Create queries for all DB relations</w:t>
+      </w:r>
+      <w:r>
+        <w:rPr>
+          <w:rFonts w:asciiTheme="majorBidi" w:hAnsiTheme="majorBidi" w:cstheme="majorBidi"/>
+        </w:rPr>
+        <w:t>(employee, organization, trainee</w:t>
+      </w:r>
+      <w:r>
+        <w:rPr>
+          <w:rFonts w:asciiTheme="majorBidi" w:hAnsiTheme="majorBidi" w:cstheme="majorBidi"/>
+        </w:rPr>
+        <w:t>, course, service, request, payment, is assigned to, completion)</w:t>
       </w:r>
     </w:p>
     <w:p>
@@ -2257,7 +2294,13 @@
         <w:rPr>
           <w:rFonts w:asciiTheme="majorBidi" w:hAnsiTheme="majorBidi" w:cstheme="majorBidi"/>
         </w:rPr>
-        <w:t xml:space="preserve">When a trainer enrolls in a course it will be inserted into the database as a completion record.  </w:t>
+        <w:t>When a trainee</w:t>
+      </w:r>
+      <w:r>
+        <w:rPr>
+          <w:rFonts w:asciiTheme="majorBidi" w:hAnsiTheme="majorBidi" w:cstheme="majorBidi"/>
+        </w:rPr>
+        <w:t xml:space="preserve"> enrolls in a course it will be inserted into the database as a completion record.  </w:t>
       </w:r>
       <w:r>
         <w:rPr>
@@ -2294,7 +2337,13 @@
         <w:rPr>
           <w:rFonts w:asciiTheme="majorBidi" w:hAnsiTheme="majorBidi" w:cstheme="majorBidi"/>
         </w:rPr>
-        <w:t>Insert into trainer and organization relations.</w:t>
+        <w:t xml:space="preserve">Insert into trainee </w:t>
+      </w:r>
+      <w:r>
+        <w:rPr>
+          <w:rFonts w:asciiTheme="majorBidi" w:hAnsiTheme="majorBidi" w:cstheme="majorBidi"/>
+        </w:rPr>
+        <w:t>and organization relations.</w:t>
       </w:r>
     </w:p>
     <w:p>
@@ -2443,7 +2492,13 @@
         <w:rPr>
           <w:rFonts w:asciiTheme="majorBidi" w:hAnsiTheme="majorBidi" w:cstheme="majorBidi"/>
         </w:rPr>
-        <w:t>employee, organization, trainer, course, service).</w:t>
+        <w:t>employee, organization, trainee</w:t>
+      </w:r>
+      <w:r>
+        <w:rPr>
+          <w:rFonts w:asciiTheme="majorBidi" w:hAnsiTheme="majorBidi" w:cstheme="majorBidi"/>
+        </w:rPr>
+        <w:t>, course, service).</w:t>
       </w:r>
     </w:p>
     <w:p>
@@ -2596,7 +2651,13 @@
         <w:rPr>
           <w:rFonts w:asciiTheme="majorBidi" w:hAnsiTheme="majorBidi" w:cstheme="majorBidi"/>
         </w:rPr>
-        <w:t xml:space="preserve">Each trainer can check on courses information that he </w:t>
+        <w:t>Each trainee</w:t>
+      </w:r>
+      <w:r>
+        <w:rPr>
+          <w:rFonts w:asciiTheme="majorBidi" w:hAnsiTheme="majorBidi" w:cstheme="majorBidi"/>
+        </w:rPr>
+        <w:t xml:space="preserve"> can check on courses information that he </w:t>
       </w:r>
       <w:r>
         <w:rPr>
@@ -2608,7 +2669,13 @@
         <w:rPr>
           <w:rFonts w:asciiTheme="majorBidi" w:hAnsiTheme="majorBidi" w:cstheme="majorBidi"/>
         </w:rPr>
-        <w:t xml:space="preserve"> (e.g. price, instructor)</w:t>
+        <w:t xml:space="preserve"> (e.g. tuition</w:t>
+      </w:r>
+      <w:r>
+        <w:rPr>
+          <w:rFonts w:asciiTheme="majorBidi" w:hAnsiTheme="majorBidi" w:cstheme="majorBidi"/>
+        </w:rPr>
+        <w:t>, instructor)</w:t>
       </w:r>
       <w:r>
         <w:rPr>
@@ -3364,6 +3431,16 @@
         </w:rPr>
         <w:t>For each form or forms included in the application we may have to select from either one of our 9 relations or a join of multiple of the relations depending on the data that needs to be accessed</w:t>
       </w:r>
+      <w:r>
+        <w:rPr>
+          <w:rFonts w:asciiTheme="majorBidi" w:eastAsia="Times New Roman" w:hAnsiTheme="majorBidi" w:cstheme="majorBidi"/>
+          <w:sz w:val="24"/>
+          <w:szCs w:val="24"/>
+        </w:rPr>
+        <w:t>.</w:t>
+      </w:r>
+      <w:bookmarkStart w:id="0" w:name="_GoBack"/>
+      <w:bookmarkEnd w:id="0"/>
     </w:p>
     <w:p>
       <w:pPr>
@@ -4462,7 +4539,7 @@
                 <w:sz w:val="20"/>
                 <w:szCs w:val="20"/>
               </w:rPr>
-              <w:t>Creating the ERD after discuss that with my team.</w:t>
+              <w:t>Creating the ERD.</w:t>
             </w:r>
           </w:p>
           <w:p>
@@ -4487,7 +4564,7 @@
                 <w:sz w:val="20"/>
                 <w:szCs w:val="20"/>
               </w:rPr>
-              <w:t>Creating the Relational Model after discuss that with my team.</w:t>
+              <w:t>Creating the Relational Model.</w:t>
             </w:r>
           </w:p>
         </w:tc>
@@ -4552,6 +4629,31 @@
               <w:t>SQL for creating tables of the DB.</w:t>
             </w:r>
           </w:p>
+          <w:p>
+            <w:pPr>
+              <w:pStyle w:val="ListParagraph"/>
+              <w:numPr>
+                <w:ilvl w:val="0"/>
+                <w:numId w:val="21"/>
+              </w:numPr>
+              <w:spacing w:before="240" w:after="240"/>
+              <w:jc w:val="both"/>
+              <w:cnfStyle w:val="000000100000" w:firstRow="0" w:lastRow="0" w:firstColumn="0" w:lastColumn="0" w:oddVBand="0" w:evenVBand="0" w:oddHBand="1" w:evenHBand="0" w:firstRowFirstColumn="0" w:firstRowLastColumn="0" w:lastRowFirstColumn="0" w:lastRowLastColumn="0"/>
+              <w:rPr>
+                <w:rFonts w:asciiTheme="majorBidi" w:hAnsiTheme="majorBidi" w:cstheme="majorBidi"/>
+                <w:sz w:val="20"/>
+                <w:szCs w:val="20"/>
+              </w:rPr>
+            </w:pPr>
+            <w:r>
+              <w:rPr>
+                <w:rFonts w:asciiTheme="majorBidi" w:hAnsiTheme="majorBidi" w:cstheme="majorBidi"/>
+                <w:sz w:val="20"/>
+                <w:szCs w:val="20"/>
+              </w:rPr>
+              <w:t>SQL for population 3 tables.</w:t>
+            </w:r>
+          </w:p>
         </w:tc>
       </w:tr>
       <w:tr>
@@ -4609,7 +4711,7 @@
                 <w:sz w:val="20"/>
                 <w:szCs w:val="20"/>
               </w:rPr>
-              <w:t>SQL for population 3 tables.</w:t>
+              <w:t>SQL of two queries and their interfaces (with screenshots).</w:t>
             </w:r>
           </w:p>
         </w:tc>
@@ -4671,7 +4773,7 @@
                 <w:sz w:val="20"/>
                 <w:szCs w:val="20"/>
               </w:rPr>
-              <w:t>SQL of two queries and their interfaces (with screenshots).</w:t>
+              <w:t>Doing 50 % of presentation.</w:t>
             </w:r>
           </w:p>
         </w:tc>
@@ -4730,7 +4832,7 @@
                 <w:sz w:val="20"/>
                 <w:szCs w:val="20"/>
               </w:rPr>
-              <w:t>Doing 50 % of presentation.</w:t>
+              <w:t xml:space="preserve">Finalize </w:t>
             </w:r>
           </w:p>
         </w:tc>
@@ -5148,6 +5250,31 @@
               <w:t>Revise SQL for creating tables of the DB.</w:t>
             </w:r>
           </w:p>
+          <w:p>
+            <w:pPr>
+              <w:pStyle w:val="ListParagraph"/>
+              <w:numPr>
+                <w:ilvl w:val="0"/>
+                <w:numId w:val="21"/>
+              </w:numPr>
+              <w:spacing w:before="240" w:after="240"/>
+              <w:jc w:val="both"/>
+              <w:cnfStyle w:val="000000100000" w:firstRow="0" w:lastRow="0" w:firstColumn="0" w:lastColumn="0" w:oddVBand="0" w:evenVBand="0" w:oddHBand="1" w:evenHBand="0" w:firstRowFirstColumn="0" w:firstRowLastColumn="0" w:lastRowFirstColumn="0" w:lastRowLastColumn="0"/>
+              <w:rPr>
+                <w:rFonts w:asciiTheme="majorBidi" w:hAnsiTheme="majorBidi" w:cstheme="majorBidi"/>
+                <w:sz w:val="20"/>
+                <w:szCs w:val="20"/>
+              </w:rPr>
+            </w:pPr>
+            <w:r>
+              <w:rPr>
+                <w:rFonts w:asciiTheme="majorBidi" w:hAnsiTheme="majorBidi" w:cstheme="majorBidi"/>
+                <w:sz w:val="20"/>
+                <w:szCs w:val="20"/>
+              </w:rPr>
+              <w:t>SQL for population 3 tables.</w:t>
+            </w:r>
+          </w:p>
         </w:tc>
       </w:tr>
       <w:tr>
@@ -5204,7 +5331,7 @@
                 <w:sz w:val="20"/>
                 <w:szCs w:val="20"/>
               </w:rPr>
-              <w:t>SQL for population 3 tables.</w:t>
+              <w:t>SQL of two queries and their interfaces (with screenshots).</w:t>
             </w:r>
           </w:p>
         </w:tc>
@@ -5266,7 +5393,32 @@
                 <w:sz w:val="20"/>
                 <w:szCs w:val="20"/>
               </w:rPr>
-              <w:t>SQL of two queries and their interfaces (with screenshots).</w:t>
+              <w:t>Doing 50 % of presentation.</w:t>
+            </w:r>
+          </w:p>
+          <w:p>
+            <w:pPr>
+              <w:pStyle w:val="ListParagraph"/>
+              <w:numPr>
+                <w:ilvl w:val="0"/>
+                <w:numId w:val="21"/>
+              </w:numPr>
+              <w:spacing w:before="240" w:after="240"/>
+              <w:jc w:val="both"/>
+              <w:cnfStyle w:val="000000100000" w:firstRow="0" w:lastRow="0" w:firstColumn="0" w:lastColumn="0" w:oddVBand="0" w:evenVBand="0" w:oddHBand="1" w:evenHBand="0" w:firstRowFirstColumn="0" w:firstRowLastColumn="0" w:lastRowFirstColumn="0" w:lastRowLastColumn="0"/>
+              <w:rPr>
+                <w:rFonts w:asciiTheme="majorBidi" w:hAnsiTheme="majorBidi" w:cstheme="majorBidi"/>
+                <w:sz w:val="20"/>
+                <w:szCs w:val="20"/>
+              </w:rPr>
+            </w:pPr>
+            <w:r>
+              <w:rPr>
+                <w:rFonts w:asciiTheme="majorBidi" w:hAnsiTheme="majorBidi" w:cstheme="majorBidi"/>
+                <w:sz w:val="20"/>
+                <w:szCs w:val="20"/>
+              </w:rPr>
+              <w:t>Work on ensuring integrity after discussion that with team.</w:t>
             </w:r>
           </w:p>
         </w:tc>
@@ -5325,32 +5477,15 @@
                 <w:sz w:val="20"/>
                 <w:szCs w:val="20"/>
               </w:rPr>
-              <w:t>Doing 50 % of presentation.</w:t>
+              <w:t>Finalize.</w:t>
             </w:r>
-          </w:p>
-          <w:p>
-            <w:pPr>
-              <w:pStyle w:val="ListParagraph"/>
-              <w:numPr>
-                <w:ilvl w:val="0"/>
-                <w:numId w:val="21"/>
-              </w:numPr>
-              <w:spacing w:before="240" w:after="240"/>
-              <w:jc w:val="both"/>
-              <w:cnfStyle w:val="000000000000" w:firstRow="0" w:lastRow="0" w:firstColumn="0" w:lastColumn="0" w:oddVBand="0" w:evenVBand="0" w:oddHBand="0" w:evenHBand="0" w:firstRowFirstColumn="0" w:firstRowLastColumn="0" w:lastRowFirstColumn="0" w:lastRowLastColumn="0"/>
-              <w:rPr>
-                <w:rFonts w:asciiTheme="majorBidi" w:hAnsiTheme="majorBidi" w:cstheme="majorBidi"/>
-                <w:sz w:val="20"/>
-                <w:szCs w:val="20"/>
-              </w:rPr>
-            </w:pPr>
             <w:r>
               <w:rPr>
                 <w:rFonts w:asciiTheme="majorBidi" w:hAnsiTheme="majorBidi" w:cstheme="majorBidi"/>
                 <w:sz w:val="20"/>
                 <w:szCs w:val="20"/>
               </w:rPr>
-              <w:t xml:space="preserve">Work on ensuring integrity after discussion that with team. </w:t>
+              <w:t xml:space="preserve"> </w:t>
             </w:r>
           </w:p>
         </w:tc>
@@ -5695,6 +5830,31 @@
               <w:t xml:space="preserve"> </w:t>
             </w:r>
           </w:p>
+          <w:p>
+            <w:pPr>
+              <w:pStyle w:val="ListParagraph"/>
+              <w:numPr>
+                <w:ilvl w:val="0"/>
+                <w:numId w:val="21"/>
+              </w:numPr>
+              <w:spacing w:before="240" w:after="240"/>
+              <w:jc w:val="both"/>
+              <w:cnfStyle w:val="000000100000" w:firstRow="0" w:lastRow="0" w:firstColumn="0" w:lastColumn="0" w:oddVBand="0" w:evenVBand="0" w:oddHBand="1" w:evenHBand="0" w:firstRowFirstColumn="0" w:firstRowLastColumn="0" w:lastRowFirstColumn="0" w:lastRowLastColumn="0"/>
+              <w:rPr>
+                <w:rFonts w:asciiTheme="majorBidi" w:hAnsiTheme="majorBidi" w:cstheme="majorBidi"/>
+                <w:sz w:val="20"/>
+                <w:szCs w:val="20"/>
+              </w:rPr>
+            </w:pPr>
+            <w:r>
+              <w:rPr>
+                <w:rFonts w:asciiTheme="majorBidi" w:hAnsiTheme="majorBidi" w:cstheme="majorBidi"/>
+                <w:sz w:val="20"/>
+                <w:szCs w:val="20"/>
+              </w:rPr>
+              <w:t>SQL for population 3 tables.</w:t>
+            </w:r>
+          </w:p>
         </w:tc>
       </w:tr>
       <w:tr>
@@ -5751,7 +5911,7 @@
                 <w:sz w:val="20"/>
                 <w:szCs w:val="20"/>
               </w:rPr>
-              <w:t>SQL for population 3 tables.</w:t>
+              <w:t>SQL of two queries and their interfaces (with screenshots).</w:t>
             </w:r>
           </w:p>
         </w:tc>
@@ -5813,7 +5973,48 @@
                 <w:sz w:val="20"/>
                 <w:szCs w:val="20"/>
               </w:rPr>
-              <w:t>SQL of two queries and their interfaces (with screenshots).</w:t>
+              <w:t>Revise</w:t>
+            </w:r>
+            <w:r>
+              <w:rPr>
+                <w:rFonts w:asciiTheme="majorBidi" w:hAnsiTheme="majorBidi" w:cstheme="majorBidi"/>
+                <w:sz w:val="20"/>
+                <w:szCs w:val="20"/>
+              </w:rPr>
+              <w:t xml:space="preserve"> presentation.</w:t>
+            </w:r>
+            <w:r>
+              <w:rPr>
+                <w:rFonts w:asciiTheme="majorBidi" w:hAnsiTheme="majorBidi" w:cstheme="majorBidi"/>
+                <w:sz w:val="20"/>
+                <w:szCs w:val="20"/>
+              </w:rPr>
+              <w:t xml:space="preserve"> </w:t>
+            </w:r>
+          </w:p>
+          <w:p>
+            <w:pPr>
+              <w:pStyle w:val="ListParagraph"/>
+              <w:numPr>
+                <w:ilvl w:val="0"/>
+                <w:numId w:val="21"/>
+              </w:numPr>
+              <w:spacing w:before="240" w:after="240"/>
+              <w:jc w:val="both"/>
+              <w:cnfStyle w:val="000000100000" w:firstRow="0" w:lastRow="0" w:firstColumn="0" w:lastColumn="0" w:oddVBand="0" w:evenVBand="0" w:oddHBand="1" w:evenHBand="0" w:firstRowFirstColumn="0" w:firstRowLastColumn="0" w:lastRowFirstColumn="0" w:lastRowLastColumn="0"/>
+              <w:rPr>
+                <w:rFonts w:asciiTheme="majorBidi" w:hAnsiTheme="majorBidi" w:cstheme="majorBidi"/>
+                <w:sz w:val="20"/>
+                <w:szCs w:val="20"/>
+              </w:rPr>
+            </w:pPr>
+            <w:r>
+              <w:rPr>
+                <w:rFonts w:asciiTheme="majorBidi" w:hAnsiTheme="majorBidi" w:cstheme="majorBidi"/>
+                <w:sz w:val="20"/>
+                <w:szCs w:val="20"/>
+              </w:rPr>
+              <w:t>Revise final Project paper.</w:t>
             </w:r>
           </w:p>
         </w:tc>
@@ -5842,6 +6043,7 @@
                 <w:sz w:val="20"/>
                 <w:szCs w:val="20"/>
               </w:rPr>
+              <w:lastRenderedPageBreak/>
               <w:t>Week 6: Nov 29- Dec 5</w:t>
             </w:r>
           </w:p>
@@ -5872,48 +6074,7 @@
                 <w:sz w:val="20"/>
                 <w:szCs w:val="20"/>
               </w:rPr>
-              <w:t>Revise</w:t>
-            </w:r>
-            <w:r>
-              <w:rPr>
-                <w:rFonts w:asciiTheme="majorBidi" w:hAnsiTheme="majorBidi" w:cstheme="majorBidi"/>
-                <w:sz w:val="20"/>
-                <w:szCs w:val="20"/>
-              </w:rPr>
-              <w:t xml:space="preserve"> presentation.</w:t>
-            </w:r>
-            <w:r>
-              <w:rPr>
-                <w:rFonts w:asciiTheme="majorBidi" w:hAnsiTheme="majorBidi" w:cstheme="majorBidi"/>
-                <w:sz w:val="20"/>
-                <w:szCs w:val="20"/>
-              </w:rPr>
-              <w:t xml:space="preserve"> </w:t>
-            </w:r>
-          </w:p>
-          <w:p>
-            <w:pPr>
-              <w:pStyle w:val="ListParagraph"/>
-              <w:numPr>
-                <w:ilvl w:val="0"/>
-                <w:numId w:val="21"/>
-              </w:numPr>
-              <w:spacing w:before="240" w:after="240"/>
-              <w:jc w:val="both"/>
-              <w:cnfStyle w:val="000000000000" w:firstRow="0" w:lastRow="0" w:firstColumn="0" w:lastColumn="0" w:oddVBand="0" w:evenVBand="0" w:oddHBand="0" w:evenHBand="0" w:firstRowFirstColumn="0" w:firstRowLastColumn="0" w:lastRowFirstColumn="0" w:lastRowLastColumn="0"/>
-              <w:rPr>
-                <w:rFonts w:asciiTheme="majorBidi" w:hAnsiTheme="majorBidi" w:cstheme="majorBidi"/>
-                <w:sz w:val="20"/>
-                <w:szCs w:val="20"/>
-              </w:rPr>
-            </w:pPr>
-            <w:r>
-              <w:rPr>
-                <w:rFonts w:asciiTheme="majorBidi" w:hAnsiTheme="majorBidi" w:cstheme="majorBidi"/>
-                <w:sz w:val="20"/>
-                <w:szCs w:val="20"/>
-              </w:rPr>
-              <w:t>Revise final Project paper.</w:t>
+              <w:t xml:space="preserve">Finalize. </w:t>
             </w:r>
           </w:p>
         </w:tc>

</xml_diff>

<commit_message>
last update on description
this is the official description, that will be submitted on Nov 1.
</commit_message>
<xml_diff>
--- a/Dayesda-Description.docx
+++ b/Dayesda-Description.docx
@@ -484,8 +484,13 @@
         <w:spacing w:line="276" w:lineRule="auto"/>
         <w:jc w:val="both"/>
       </w:pPr>
-      <w:r>
-        <w:t>Dayesda (Emer</w:t>
+      <w:proofErr w:type="spellStart"/>
+      <w:r>
+        <w:t>Dayesda</w:t>
+      </w:r>
+      <w:proofErr w:type="spellEnd"/>
+      <w:r>
+        <w:t xml:space="preserve"> (Emer</w:t>
       </w:r>
       <w:r>
         <w:t xml:space="preserve">gency </w:t>
@@ -494,11 +499,14 @@
         <w:t>Management Company</w:t>
       </w:r>
       <w:r>
-        <w:t xml:space="preserve">) is the company that we will do our project </w:t>
+        <w:t>) is the company that we will do our project about.</w:t>
+      </w:r>
+      <w:r>
+        <w:t xml:space="preserve"> </w:t>
       </w:r>
       <w:proofErr w:type="spellStart"/>
       <w:r>
-        <w:t>about.Dayesda</w:t>
+        <w:t>Dayesda</w:t>
       </w:r>
       <w:proofErr w:type="spellEnd"/>
       <w:r>
@@ -1191,6 +1199,32 @@
       <w:pPr>
         <w:jc w:val="both"/>
       </w:pPr>
+    </w:p>
+    <w:p>
+      <w:pPr>
+        <w:pStyle w:val="NormalWeb"/>
+        <w:spacing w:before="0" w:beforeAutospacing="0" w:after="240" w:afterAutospacing="0" w:line="276" w:lineRule="auto"/>
+        <w:jc w:val="both"/>
+        <w:rPr>
+          <w:i/>
+          <w:iCs/>
+          <w:color w:val="C00000"/>
+          <w:sz w:val="28"/>
+          <w:szCs w:val="28"/>
+          <w:u w:val="single"/>
+        </w:rPr>
+      </w:pPr>
+      <w:r>
+        <w:rPr>
+          <w:i/>
+          <w:iCs/>
+          <w:color w:val="C00000"/>
+          <w:sz w:val="28"/>
+          <w:szCs w:val="28"/>
+          <w:u w:val="single"/>
+        </w:rPr>
+        <w:t>Courses:</w:t>
+      </w:r>
     </w:p>
     <w:p>
       <w:pPr>
@@ -1205,32 +1239,6 @@
           <w:u w:val="single"/>
         </w:rPr>
       </w:pPr>
-      <w:r>
-        <w:rPr>
-          <w:rFonts w:ascii="Times New Roman" w:eastAsia="Times New Roman" w:hAnsi="Times New Roman" w:cs="Times New Roman"/>
-          <w:i/>
-          <w:iCs/>
-          <w:color w:val="2E74B5" w:themeColor="accent1" w:themeShade="BF"/>
-          <w:sz w:val="28"/>
-          <w:szCs w:val="28"/>
-          <w:u w:val="single"/>
-        </w:rPr>
-        <w:t>Courses:</w:t>
-      </w:r>
-    </w:p>
-    <w:p>
-      <w:pPr>
-        <w:jc w:val="both"/>
-        <w:rPr>
-          <w:rFonts w:ascii="Times New Roman" w:eastAsia="Times New Roman" w:hAnsi="Times New Roman" w:cs="Times New Roman"/>
-          <w:i/>
-          <w:iCs/>
-          <w:color w:val="2E74B5" w:themeColor="accent1" w:themeShade="BF"/>
-          <w:sz w:val="28"/>
-          <w:szCs w:val="28"/>
-          <w:u w:val="single"/>
-        </w:rPr>
-      </w:pPr>
     </w:p>
     <w:p>
       <w:pPr>
@@ -1569,7 +1577,13 @@
         <w:t>’ information who benefit from this company.</w:t>
       </w:r>
       <w:r>
-        <w:t xml:space="preserve"> So, the users of our data base are (organizations, Trainees and Employees of our company). </w:t>
+        <w:t xml:space="preserve"> So, the users of our data base</w:t>
+      </w:r>
+      <w:r>
+        <w:t xml:space="preserve"> are (O</w:t>
+      </w:r>
+      <w:r>
+        <w:t xml:space="preserve">rganizations, Trainees and Employees of our company). </w:t>
       </w:r>
     </w:p>
     <w:p>
@@ -3439,8 +3453,6 @@
         </w:rPr>
         <w:t>.</w:t>
       </w:r>
-      <w:bookmarkStart w:id="0" w:name="_GoBack"/>
-      <w:bookmarkEnd w:id="0"/>
     </w:p>
     <w:p>
       <w:pPr>
@@ -4348,7 +4360,7 @@
           <w:p>
             <w:pPr>
               <w:pStyle w:val="ListParagraph"/>
-              <w:spacing w:before="240" w:after="240"/>
+              <w:spacing w:after="240"/>
               <w:ind w:left="0"/>
               <w:jc w:val="both"/>
               <w:rPr>
@@ -4378,7 +4390,7 @@
                 <w:ilvl w:val="0"/>
                 <w:numId w:val="21"/>
               </w:numPr>
-              <w:spacing w:before="240" w:after="240"/>
+              <w:spacing w:after="240"/>
               <w:jc w:val="both"/>
               <w:cnfStyle w:val="000000100000" w:firstRow="0" w:lastRow="0" w:firstColumn="0" w:lastColumn="0" w:oddVBand="0" w:evenVBand="0" w:oddHBand="1" w:evenHBand="0" w:firstRowFirstColumn="0" w:firstRowLastColumn="0" w:lastRowFirstColumn="0" w:lastRowLastColumn="0"/>
               <w:rPr>
@@ -4427,7 +4439,7 @@
           <w:p>
             <w:pPr>
               <w:pStyle w:val="ListParagraph"/>
-              <w:spacing w:before="240" w:after="240"/>
+              <w:spacing w:after="240"/>
               <w:ind w:left="0"/>
               <w:jc w:val="both"/>
               <w:rPr>
@@ -4452,7 +4464,7 @@
           </w:tcPr>
           <w:p>
             <w:pPr>
-              <w:spacing w:before="240" w:after="240"/>
+              <w:spacing w:after="240"/>
               <w:jc w:val="both"/>
               <w:cnfStyle w:val="000000000000" w:firstRow="0" w:lastRow="0" w:firstColumn="0" w:lastColumn="0" w:oddVBand="0" w:evenVBand="0" w:oddHBand="0" w:evenHBand="0" w:firstRowFirstColumn="0" w:firstRowLastColumn="0" w:lastRowFirstColumn="0" w:lastRowLastColumn="0"/>
               <w:rPr>
@@ -4479,7 +4491,7 @@
                 <w:ilvl w:val="0"/>
                 <w:numId w:val="21"/>
               </w:numPr>
-              <w:spacing w:before="240" w:after="240"/>
+              <w:spacing w:after="240"/>
               <w:jc w:val="both"/>
               <w:cnfStyle w:val="000000000000" w:firstRow="0" w:lastRow="0" w:firstColumn="0" w:lastColumn="0" w:oddVBand="0" w:evenVBand="0" w:oddHBand="0" w:evenHBand="0" w:firstRowFirstColumn="0" w:firstRowLastColumn="0" w:lastRowFirstColumn="0" w:lastRowLastColumn="0"/>
               <w:rPr>
@@ -4524,7 +4536,7 @@
                 <w:ilvl w:val="0"/>
                 <w:numId w:val="21"/>
               </w:numPr>
-              <w:spacing w:before="240" w:after="240"/>
+              <w:spacing w:after="240"/>
               <w:jc w:val="both"/>
               <w:cnfStyle w:val="000000000000" w:firstRow="0" w:lastRow="0" w:firstColumn="0" w:lastColumn="0" w:oddVBand="0" w:evenVBand="0" w:oddHBand="0" w:evenHBand="0" w:firstRowFirstColumn="0" w:firstRowLastColumn="0" w:lastRowFirstColumn="0" w:lastRowLastColumn="0"/>
               <w:rPr>
@@ -4549,7 +4561,7 @@
                 <w:ilvl w:val="0"/>
                 <w:numId w:val="21"/>
               </w:numPr>
-              <w:spacing w:before="240" w:after="240"/>
+              <w:spacing w:after="240"/>
               <w:jc w:val="both"/>
               <w:cnfStyle w:val="000000000000" w:firstRow="0" w:lastRow="0" w:firstColumn="0" w:lastColumn="0" w:oddVBand="0" w:evenVBand="0" w:oddHBand="0" w:evenHBand="0" w:firstRowFirstColumn="0" w:firstRowLastColumn="0" w:lastRowFirstColumn="0" w:lastRowLastColumn="0"/>
               <w:rPr>
@@ -4581,7 +4593,7 @@
           <w:p>
             <w:pPr>
               <w:pStyle w:val="ListParagraph"/>
-              <w:spacing w:before="240" w:after="240"/>
+              <w:spacing w:after="240"/>
               <w:ind w:left="0"/>
               <w:jc w:val="both"/>
               <w:rPr>
@@ -4611,7 +4623,7 @@
                 <w:ilvl w:val="0"/>
                 <w:numId w:val="21"/>
               </w:numPr>
-              <w:spacing w:before="240" w:after="240"/>
+              <w:spacing w:after="240"/>
               <w:jc w:val="both"/>
               <w:cnfStyle w:val="000000100000" w:firstRow="0" w:lastRow="0" w:firstColumn="0" w:lastColumn="0" w:oddVBand="0" w:evenVBand="0" w:oddHBand="1" w:evenHBand="0" w:firstRowFirstColumn="0" w:firstRowLastColumn="0" w:lastRowFirstColumn="0" w:lastRowLastColumn="0"/>
               <w:rPr>
@@ -4636,7 +4648,7 @@
                 <w:ilvl w:val="0"/>
                 <w:numId w:val="21"/>
               </w:numPr>
-              <w:spacing w:before="240" w:after="240"/>
+              <w:spacing w:after="240"/>
               <w:jc w:val="both"/>
               <w:cnfStyle w:val="000000100000" w:firstRow="0" w:lastRow="0" w:firstColumn="0" w:lastColumn="0" w:oddVBand="0" w:evenVBand="0" w:oddHBand="1" w:evenHBand="0" w:firstRowFirstColumn="0" w:firstRowLastColumn="0" w:lastRowFirstColumn="0" w:lastRowLastColumn="0"/>
               <w:rPr>
@@ -4651,7 +4663,15 @@
                 <w:sz w:val="20"/>
                 <w:szCs w:val="20"/>
               </w:rPr>
-              <w:t>SQL for population 3 tables.</w:t>
+              <w:t>SQL for population 4</w:t>
+            </w:r>
+            <w:r>
+              <w:rPr>
+                <w:rFonts w:asciiTheme="majorBidi" w:hAnsiTheme="majorBidi" w:cstheme="majorBidi"/>
+                <w:sz w:val="20"/>
+                <w:szCs w:val="20"/>
+              </w:rPr>
+              <w:t xml:space="preserve"> tables.</w:t>
             </w:r>
           </w:p>
         </w:tc>
@@ -4665,7 +4685,7 @@
           <w:p>
             <w:pPr>
               <w:pStyle w:val="ListParagraph"/>
-              <w:spacing w:before="240" w:after="240"/>
+              <w:spacing w:after="240"/>
               <w:ind w:left="0"/>
               <w:jc w:val="both"/>
               <w:rPr>
@@ -4696,7 +4716,7 @@
                 <w:ilvl w:val="0"/>
                 <w:numId w:val="21"/>
               </w:numPr>
-              <w:spacing w:before="240" w:after="240"/>
+              <w:spacing w:after="240"/>
               <w:jc w:val="both"/>
               <w:cnfStyle w:val="000000000000" w:firstRow="0" w:lastRow="0" w:firstColumn="0" w:lastColumn="0" w:oddVBand="0" w:evenVBand="0" w:oddHBand="0" w:evenHBand="0" w:firstRowFirstColumn="0" w:firstRowLastColumn="0" w:lastRowFirstColumn="0" w:lastRowLastColumn="0"/>
               <w:rPr>
@@ -4728,7 +4748,7 @@
           <w:p>
             <w:pPr>
               <w:pStyle w:val="ListParagraph"/>
-              <w:spacing w:before="240" w:after="240"/>
+              <w:spacing w:after="240"/>
               <w:ind w:left="0"/>
               <w:jc w:val="both"/>
               <w:rPr>
@@ -4758,7 +4778,7 @@
                 <w:ilvl w:val="0"/>
                 <w:numId w:val="21"/>
               </w:numPr>
-              <w:spacing w:before="240" w:after="240"/>
+              <w:spacing w:after="240"/>
               <w:jc w:val="both"/>
               <w:cnfStyle w:val="000000100000" w:firstRow="0" w:lastRow="0" w:firstColumn="0" w:lastColumn="0" w:oddVBand="0" w:evenVBand="0" w:oddHBand="1" w:evenHBand="0" w:firstRowFirstColumn="0" w:firstRowLastColumn="0" w:lastRowFirstColumn="0" w:lastRowLastColumn="0"/>
               <w:rPr>
@@ -4787,7 +4807,7 @@
           <w:p>
             <w:pPr>
               <w:pStyle w:val="ListParagraph"/>
-              <w:spacing w:before="240" w:after="240"/>
+              <w:spacing w:after="240"/>
               <w:ind w:left="0"/>
               <w:jc w:val="both"/>
               <w:rPr>
@@ -4817,7 +4837,7 @@
                 <w:ilvl w:val="0"/>
                 <w:numId w:val="21"/>
               </w:numPr>
-              <w:spacing w:before="240" w:after="240"/>
+              <w:spacing w:after="240"/>
               <w:jc w:val="both"/>
               <w:cnfStyle w:val="000000000000" w:firstRow="0" w:lastRow="0" w:firstColumn="0" w:lastColumn="0" w:oddVBand="0" w:evenVBand="0" w:oddHBand="0" w:evenHBand="0" w:firstRowFirstColumn="0" w:firstRowLastColumn="0" w:lastRowFirstColumn="0" w:lastRowLastColumn="0"/>
               <w:rPr>
@@ -4841,7 +4861,7 @@
     <w:p>
       <w:pPr>
         <w:pStyle w:val="NormalWeb"/>
-        <w:spacing w:before="240" w:beforeAutospacing="0" w:after="240" w:afterAutospacing="0" w:line="276" w:lineRule="auto"/>
+        <w:spacing w:before="0" w:beforeAutospacing="0" w:after="240" w:afterAutospacing="0" w:line="276" w:lineRule="auto"/>
         <w:jc w:val="both"/>
         <w:rPr>
           <w:i/>
@@ -4917,7 +4937,7 @@
           <w:p>
             <w:pPr>
               <w:pStyle w:val="ListParagraph"/>
-              <w:spacing w:before="240" w:after="240"/>
+              <w:spacing w:after="240"/>
               <w:ind w:left="0"/>
               <w:jc w:val="both"/>
               <w:rPr>
@@ -4943,7 +4963,7 @@
           <w:p>
             <w:pPr>
               <w:pStyle w:val="ListParagraph"/>
-              <w:spacing w:before="240" w:after="240"/>
+              <w:spacing w:after="240"/>
               <w:ind w:left="0"/>
               <w:jc w:val="both"/>
               <w:cnfStyle w:val="100000000000" w:firstRow="1" w:lastRow="0" w:firstColumn="0" w:lastColumn="0" w:oddVBand="0" w:evenVBand="0" w:oddHBand="0" w:evenHBand="0" w:firstRowFirstColumn="0" w:firstRowLastColumn="0" w:lastRowFirstColumn="0" w:lastRowLastColumn="0"/>
@@ -4976,7 +4996,7 @@
           <w:p>
             <w:pPr>
               <w:pStyle w:val="ListParagraph"/>
-              <w:spacing w:before="240" w:after="240"/>
+              <w:spacing w:after="240"/>
               <w:ind w:left="0"/>
               <w:jc w:val="both"/>
               <w:rPr>
@@ -5006,7 +5026,7 @@
                 <w:ilvl w:val="0"/>
                 <w:numId w:val="21"/>
               </w:numPr>
-              <w:spacing w:before="240" w:after="240"/>
+              <w:spacing w:after="240"/>
               <w:jc w:val="both"/>
               <w:cnfStyle w:val="000000100000" w:firstRow="0" w:lastRow="0" w:firstColumn="0" w:lastColumn="0" w:oddVBand="0" w:evenVBand="0" w:oddHBand="1" w:evenHBand="0" w:firstRowFirstColumn="0" w:firstRowLastColumn="0" w:lastRowFirstColumn="0" w:lastRowLastColumn="0"/>
               <w:rPr>
@@ -5055,7 +5075,7 @@
           <w:p>
             <w:pPr>
               <w:pStyle w:val="ListParagraph"/>
-              <w:spacing w:before="240" w:after="240"/>
+              <w:spacing w:after="240"/>
               <w:ind w:left="0"/>
               <w:jc w:val="both"/>
               <w:rPr>
@@ -5107,7 +5127,7 @@
                 <w:ilvl w:val="0"/>
                 <w:numId w:val="21"/>
               </w:numPr>
-              <w:spacing w:before="240" w:after="240"/>
+              <w:spacing w:after="240"/>
               <w:jc w:val="both"/>
               <w:cnfStyle w:val="000000000000" w:firstRow="0" w:lastRow="0" w:firstColumn="0" w:lastColumn="0" w:oddVBand="0" w:evenVBand="0" w:oddHBand="0" w:evenHBand="0" w:firstRowFirstColumn="0" w:firstRowLastColumn="0" w:lastRowFirstColumn="0" w:lastRowLastColumn="0"/>
               <w:rPr>
@@ -5142,7 +5162,7 @@
                 <w:ilvl w:val="0"/>
                 <w:numId w:val="21"/>
               </w:numPr>
-              <w:spacing w:before="240" w:after="240"/>
+              <w:spacing w:after="240"/>
               <w:jc w:val="both"/>
               <w:cnfStyle w:val="000000000000" w:firstRow="0" w:lastRow="0" w:firstColumn="0" w:lastColumn="0" w:oddVBand="0" w:evenVBand="0" w:oddHBand="0" w:evenHBand="0" w:firstRowFirstColumn="0" w:firstRowLastColumn="0" w:lastRowFirstColumn="0" w:lastRowLastColumn="0"/>
               <w:rPr>
@@ -5202,7 +5222,7 @@
           <w:p>
             <w:pPr>
               <w:pStyle w:val="ListParagraph"/>
-              <w:spacing w:before="240" w:after="240"/>
+              <w:spacing w:after="240"/>
               <w:ind w:left="0"/>
               <w:jc w:val="both"/>
               <w:rPr>
@@ -5232,7 +5252,7 @@
                 <w:ilvl w:val="0"/>
                 <w:numId w:val="21"/>
               </w:numPr>
-              <w:spacing w:before="240" w:after="240"/>
+              <w:spacing w:after="240"/>
               <w:jc w:val="both"/>
               <w:cnfStyle w:val="000000100000" w:firstRow="0" w:lastRow="0" w:firstColumn="0" w:lastColumn="0" w:oddVBand="0" w:evenVBand="0" w:oddHBand="1" w:evenHBand="0" w:firstRowFirstColumn="0" w:firstRowLastColumn="0" w:lastRowFirstColumn="0" w:lastRowLastColumn="0"/>
               <w:rPr>
@@ -5257,7 +5277,7 @@
                 <w:ilvl w:val="0"/>
                 <w:numId w:val="21"/>
               </w:numPr>
-              <w:spacing w:before="240" w:after="240"/>
+              <w:spacing w:after="240"/>
               <w:jc w:val="both"/>
               <w:cnfStyle w:val="000000100000" w:firstRow="0" w:lastRow="0" w:firstColumn="0" w:lastColumn="0" w:oddVBand="0" w:evenVBand="0" w:oddHBand="1" w:evenHBand="0" w:firstRowFirstColumn="0" w:firstRowLastColumn="0" w:lastRowFirstColumn="0" w:lastRowLastColumn="0"/>
               <w:rPr>
@@ -5286,7 +5306,7 @@
           <w:p>
             <w:pPr>
               <w:pStyle w:val="ListParagraph"/>
-              <w:spacing w:before="240" w:after="240"/>
+              <w:spacing w:after="240"/>
               <w:ind w:left="0"/>
               <w:jc w:val="both"/>
               <w:rPr>
@@ -5316,7 +5336,7 @@
                 <w:ilvl w:val="0"/>
                 <w:numId w:val="21"/>
               </w:numPr>
-              <w:spacing w:before="240" w:after="240"/>
+              <w:spacing w:after="240"/>
               <w:jc w:val="both"/>
               <w:cnfStyle w:val="000000000000" w:firstRow="0" w:lastRow="0" w:firstColumn="0" w:lastColumn="0" w:oddVBand="0" w:evenVBand="0" w:oddHBand="0" w:evenHBand="0" w:firstRowFirstColumn="0" w:firstRowLastColumn="0" w:lastRowFirstColumn="0" w:lastRowLastColumn="0"/>
               <w:rPr>
@@ -5348,7 +5368,7 @@
           <w:p>
             <w:pPr>
               <w:pStyle w:val="ListParagraph"/>
-              <w:spacing w:before="240" w:after="240"/>
+              <w:spacing w:after="240"/>
               <w:ind w:left="0"/>
               <w:jc w:val="both"/>
               <w:rPr>
@@ -5378,7 +5398,7 @@
                 <w:ilvl w:val="0"/>
                 <w:numId w:val="21"/>
               </w:numPr>
-              <w:spacing w:before="240" w:after="240"/>
+              <w:spacing w:after="240"/>
               <w:jc w:val="both"/>
               <w:cnfStyle w:val="000000100000" w:firstRow="0" w:lastRow="0" w:firstColumn="0" w:lastColumn="0" w:oddVBand="0" w:evenVBand="0" w:oddHBand="1" w:evenHBand="0" w:firstRowFirstColumn="0" w:firstRowLastColumn="0" w:lastRowFirstColumn="0" w:lastRowLastColumn="0"/>
               <w:rPr>
@@ -5403,7 +5423,7 @@
                 <w:ilvl w:val="0"/>
                 <w:numId w:val="21"/>
               </w:numPr>
-              <w:spacing w:before="240" w:after="240"/>
+              <w:spacing w:after="240"/>
               <w:jc w:val="both"/>
               <w:cnfStyle w:val="000000100000" w:firstRow="0" w:lastRow="0" w:firstColumn="0" w:lastColumn="0" w:oddVBand="0" w:evenVBand="0" w:oddHBand="1" w:evenHBand="0" w:firstRowFirstColumn="0" w:firstRowLastColumn="0" w:lastRowFirstColumn="0" w:lastRowLastColumn="0"/>
               <w:rPr>
@@ -5432,7 +5452,7 @@
           <w:p>
             <w:pPr>
               <w:pStyle w:val="ListParagraph"/>
-              <w:spacing w:before="240" w:after="240"/>
+              <w:spacing w:after="240"/>
               <w:ind w:left="0"/>
               <w:jc w:val="both"/>
               <w:rPr>
@@ -5462,7 +5482,7 @@
                 <w:ilvl w:val="0"/>
                 <w:numId w:val="21"/>
               </w:numPr>
-              <w:spacing w:before="240" w:after="240"/>
+              <w:spacing w:after="240"/>
               <w:jc w:val="both"/>
               <w:cnfStyle w:val="000000000000" w:firstRow="0" w:lastRow="0" w:firstColumn="0" w:lastColumn="0" w:oddVBand="0" w:evenVBand="0" w:oddHBand="0" w:evenHBand="0" w:firstRowFirstColumn="0" w:firstRowLastColumn="0" w:lastRowFirstColumn="0" w:lastRowLastColumn="0"/>
               <w:rPr>
@@ -5493,7 +5513,7 @@
     </w:tbl>
     <w:p>
       <w:pPr>
-        <w:spacing w:before="240" w:after="240"/>
+        <w:spacing w:after="240"/>
         <w:jc w:val="both"/>
         <w:rPr>
           <w:rFonts w:asciiTheme="majorBidi" w:hAnsiTheme="majorBidi" w:cstheme="majorBidi"/>
@@ -5544,7 +5564,7 @@
           <w:p>
             <w:pPr>
               <w:pStyle w:val="ListParagraph"/>
-              <w:spacing w:before="240" w:after="240"/>
+              <w:spacing w:after="240"/>
               <w:ind w:left="0"/>
               <w:jc w:val="both"/>
               <w:rPr>
@@ -5570,7 +5590,7 @@
           <w:p>
             <w:pPr>
               <w:pStyle w:val="ListParagraph"/>
-              <w:spacing w:before="240" w:after="240"/>
+              <w:spacing w:after="240"/>
               <w:ind w:left="0"/>
               <w:jc w:val="both"/>
               <w:cnfStyle w:val="100000000000" w:firstRow="1" w:lastRow="0" w:firstColumn="0" w:lastColumn="0" w:oddVBand="0" w:evenVBand="0" w:oddHBand="0" w:evenHBand="0" w:firstRowFirstColumn="0" w:firstRowLastColumn="0" w:lastRowFirstColumn="0" w:lastRowLastColumn="0"/>
@@ -5603,7 +5623,7 @@
           <w:p>
             <w:pPr>
               <w:pStyle w:val="ListParagraph"/>
-              <w:spacing w:before="240" w:after="240"/>
+              <w:spacing w:after="240"/>
               <w:ind w:left="0"/>
               <w:jc w:val="both"/>
               <w:rPr>
@@ -5633,7 +5653,7 @@
                 <w:ilvl w:val="0"/>
                 <w:numId w:val="21"/>
               </w:numPr>
-              <w:spacing w:before="240" w:after="240"/>
+              <w:spacing w:after="240"/>
               <w:jc w:val="both"/>
               <w:cnfStyle w:val="000000100000" w:firstRow="0" w:lastRow="0" w:firstColumn="0" w:lastColumn="0" w:oddVBand="0" w:evenVBand="0" w:oddHBand="1" w:evenHBand="0" w:firstRowFirstColumn="0" w:firstRowLastColumn="0" w:lastRowFirstColumn="0" w:lastRowLastColumn="0"/>
               <w:rPr>
@@ -5682,7 +5702,7 @@
           <w:p>
             <w:pPr>
               <w:pStyle w:val="ListParagraph"/>
-              <w:spacing w:before="240" w:after="240"/>
+              <w:spacing w:after="240"/>
               <w:ind w:left="0"/>
               <w:jc w:val="both"/>
               <w:rPr>
@@ -5707,7 +5727,7 @@
           </w:tcPr>
           <w:p>
             <w:pPr>
-              <w:spacing w:before="240" w:after="240"/>
+              <w:spacing w:after="240"/>
               <w:jc w:val="both"/>
               <w:cnfStyle w:val="000000000000" w:firstRow="0" w:lastRow="0" w:firstColumn="0" w:lastColumn="0" w:oddVBand="0" w:evenVBand="0" w:oddHBand="0" w:evenHBand="0" w:firstRowFirstColumn="0" w:firstRowLastColumn="0" w:lastRowFirstColumn="0" w:lastRowLastColumn="0"/>
               <w:rPr>
@@ -5734,7 +5754,7 @@
                 <w:ilvl w:val="0"/>
                 <w:numId w:val="21"/>
               </w:numPr>
-              <w:spacing w:before="240" w:after="240"/>
+              <w:spacing w:after="240"/>
               <w:jc w:val="both"/>
               <w:cnfStyle w:val="000000000000" w:firstRow="0" w:lastRow="0" w:firstColumn="0" w:lastColumn="0" w:oddVBand="0" w:evenVBand="0" w:oddHBand="0" w:evenHBand="0" w:firstRowFirstColumn="0" w:firstRowLastColumn="0" w:lastRowFirstColumn="0" w:lastRowLastColumn="0"/>
               <w:rPr>
@@ -5766,7 +5786,7 @@
           <w:p>
             <w:pPr>
               <w:pStyle w:val="ListParagraph"/>
-              <w:spacing w:before="240" w:after="240"/>
+              <w:spacing w:after="240"/>
               <w:ind w:left="0"/>
               <w:jc w:val="both"/>
               <w:rPr>
@@ -5796,7 +5816,7 @@
                 <w:ilvl w:val="0"/>
                 <w:numId w:val="21"/>
               </w:numPr>
-              <w:spacing w:before="240" w:after="240"/>
+              <w:spacing w:after="240"/>
               <w:jc w:val="both"/>
               <w:cnfStyle w:val="000000100000" w:firstRow="0" w:lastRow="0" w:firstColumn="0" w:lastColumn="0" w:oddVBand="0" w:evenVBand="0" w:oddHBand="1" w:evenHBand="0" w:firstRowFirstColumn="0" w:firstRowLastColumn="0" w:lastRowFirstColumn="0" w:lastRowLastColumn="0"/>
               <w:rPr>
@@ -5837,7 +5857,7 @@
                 <w:ilvl w:val="0"/>
                 <w:numId w:val="21"/>
               </w:numPr>
-              <w:spacing w:before="240" w:after="240"/>
+              <w:spacing w:after="240"/>
               <w:jc w:val="both"/>
               <w:cnfStyle w:val="000000100000" w:firstRow="0" w:lastRow="0" w:firstColumn="0" w:lastColumn="0" w:oddVBand="0" w:evenVBand="0" w:oddHBand="1" w:evenHBand="0" w:firstRowFirstColumn="0" w:firstRowLastColumn="0" w:lastRowFirstColumn="0" w:lastRowLastColumn="0"/>
               <w:rPr>
@@ -5852,7 +5872,15 @@
                 <w:sz w:val="20"/>
                 <w:szCs w:val="20"/>
               </w:rPr>
-              <w:t>SQL for population 3 tables.</w:t>
+              <w:t>SQL for population 2</w:t>
+            </w:r>
+            <w:r>
+              <w:rPr>
+                <w:rFonts w:asciiTheme="majorBidi" w:hAnsiTheme="majorBidi" w:cstheme="majorBidi"/>
+                <w:sz w:val="20"/>
+                <w:szCs w:val="20"/>
+              </w:rPr>
+              <w:t xml:space="preserve"> tables.</w:t>
             </w:r>
           </w:p>
         </w:tc>
@@ -5866,7 +5894,7 @@
           <w:p>
             <w:pPr>
               <w:pStyle w:val="ListParagraph"/>
-              <w:spacing w:before="240" w:after="240"/>
+              <w:spacing w:after="240"/>
               <w:ind w:left="0"/>
               <w:jc w:val="both"/>
               <w:rPr>
@@ -5896,7 +5924,7 @@
                 <w:ilvl w:val="0"/>
                 <w:numId w:val="21"/>
               </w:numPr>
-              <w:spacing w:before="240" w:after="240"/>
+              <w:spacing w:after="240"/>
               <w:jc w:val="both"/>
               <w:cnfStyle w:val="000000000000" w:firstRow="0" w:lastRow="0" w:firstColumn="0" w:lastColumn="0" w:oddVBand="0" w:evenVBand="0" w:oddHBand="0" w:evenHBand="0" w:firstRowFirstColumn="0" w:firstRowLastColumn="0" w:lastRowFirstColumn="0" w:lastRowLastColumn="0"/>
               <w:rPr>
@@ -5928,7 +5956,7 @@
           <w:p>
             <w:pPr>
               <w:pStyle w:val="ListParagraph"/>
-              <w:spacing w:before="240" w:after="240"/>
+              <w:spacing w:after="240"/>
               <w:ind w:left="0"/>
               <w:jc w:val="both"/>
               <w:rPr>
@@ -5958,7 +5986,7 @@
                 <w:ilvl w:val="0"/>
                 <w:numId w:val="21"/>
               </w:numPr>
-              <w:spacing w:before="240" w:after="240"/>
+              <w:spacing w:after="240"/>
               <w:jc w:val="both"/>
               <w:cnfStyle w:val="000000100000" w:firstRow="0" w:lastRow="0" w:firstColumn="0" w:lastColumn="0" w:oddVBand="0" w:evenVBand="0" w:oddHBand="1" w:evenHBand="0" w:firstRowFirstColumn="0" w:firstRowLastColumn="0" w:lastRowFirstColumn="0" w:lastRowLastColumn="0"/>
               <w:rPr>
@@ -5999,7 +6027,7 @@
                 <w:ilvl w:val="0"/>
                 <w:numId w:val="21"/>
               </w:numPr>
-              <w:spacing w:before="240" w:after="240"/>
+              <w:spacing w:after="240"/>
               <w:jc w:val="both"/>
               <w:cnfStyle w:val="000000100000" w:firstRow="0" w:lastRow="0" w:firstColumn="0" w:lastColumn="0" w:oddVBand="0" w:evenVBand="0" w:oddHBand="1" w:evenHBand="0" w:firstRowFirstColumn="0" w:firstRowLastColumn="0" w:lastRowFirstColumn="0" w:lastRowLastColumn="0"/>
               <w:rPr>
@@ -6028,7 +6056,6 @@
           <w:p>
             <w:pPr>
               <w:pStyle w:val="ListParagraph"/>
-              <w:spacing w:before="240" w:after="240"/>
               <w:ind w:left="0"/>
               <w:jc w:val="both"/>
               <w:rPr>
@@ -6043,7 +6070,6 @@
                 <w:sz w:val="20"/>
                 <w:szCs w:val="20"/>
               </w:rPr>
-              <w:lastRenderedPageBreak/>
               <w:t>Week 6: Nov 29- Dec 5</w:t>
             </w:r>
           </w:p>
@@ -6059,7 +6085,7 @@
                 <w:ilvl w:val="0"/>
                 <w:numId w:val="21"/>
               </w:numPr>
-              <w:spacing w:before="240" w:after="240"/>
+              <w:spacing w:after="240"/>
               <w:jc w:val="both"/>
               <w:cnfStyle w:val="000000000000" w:firstRow="0" w:lastRow="0" w:firstColumn="0" w:lastColumn="0" w:oddVBand="0" w:evenVBand="0" w:oddHBand="0" w:evenHBand="0" w:firstRowFirstColumn="0" w:firstRowLastColumn="0" w:lastRowFirstColumn="0" w:lastRowLastColumn="0"/>
               <w:rPr>
@@ -6088,6 +6114,8 @@
           <w:rFonts w:asciiTheme="majorBidi" w:hAnsiTheme="majorBidi" w:cstheme="majorBidi"/>
         </w:rPr>
       </w:pPr>
+      <w:bookmarkStart w:id="0" w:name="_GoBack"/>
+      <w:bookmarkEnd w:id="0"/>
     </w:p>
     <w:p>
       <w:pPr>

</xml_diff>

<commit_message>
last update on description-ERD/trainee coures report codes
please review the description for any suggestion?
</commit_message>
<xml_diff>
--- a/Dayesda-Description.docx
+++ b/Dayesda-Description.docx
@@ -1553,37 +1553,7 @@
         <w:jc w:val="both"/>
       </w:pPr>
       <w:r>
-        <w:t>The</w:t>
-      </w:r>
-      <w:r>
-        <w:t xml:space="preserve"> DB </w:t>
-      </w:r>
-      <w:r>
-        <w:t>that we want to create for this company will cover the service requesting process and the course registration. Therefore, our data base will keep tracks of the company</w:t>
-      </w:r>
-      <w:r>
-        <w:t xml:space="preserve"> Employees, the services that the company provides for organizations, and the courses that the compa</w:t>
-      </w:r>
-      <w:r>
-        <w:t xml:space="preserve">ny provides for individuals, </w:t>
-      </w:r>
-      <w:r>
-        <w:t>also the organ</w:t>
-      </w:r>
-      <w:r>
-        <w:t>izations’ information and the trainees</w:t>
-      </w:r>
-      <w:r>
-        <w:t>’ information who benefit from this company.</w:t>
-      </w:r>
-      <w:r>
-        <w:t xml:space="preserve"> So, the users of our data base</w:t>
-      </w:r>
-      <w:r>
-        <w:t xml:space="preserve"> are (O</w:t>
-      </w:r>
-      <w:r>
-        <w:t xml:space="preserve">rganizations, Trainees and Employees of our company). </w:t>
+        <w:t xml:space="preserve">The DB that we want to create for this company will cover the online service requesting process and the online course registration. Therefore, our data base will keep tracks of the company Employees, the services that the company provides for organizations, and the courses that the company provides for individuals, also the organizations’ information and the trainees’ information who benefit from this company Also, it will keep tracks of the course payments that are made by the trainees. We don’t need to track the organization payments since it done after agreement and paper work, we will just store the price of requesting a service by an organization. So, the users of our data base are (Organizations, Trainees and Employees of our company). </w:t>
       </w:r>
     </w:p>
     <w:p>
@@ -1741,7 +1711,7 @@
     <w:p>
       <w:pPr>
         <w:pStyle w:val="NormalWeb"/>
-        <w:spacing w:before="0" w:beforeAutospacing="0" w:after="0" w:afterAutospacing="0" w:line="276" w:lineRule="auto"/>
+        <w:spacing w:before="0" w:beforeAutospacing="0" w:after="240" w:afterAutospacing="0" w:line="276" w:lineRule="auto"/>
         <w:jc w:val="both"/>
         <w:rPr>
           <w:i/>
@@ -1947,6 +1917,7 @@
           <w:sz w:val="24"/>
           <w:szCs w:val="24"/>
         </w:rPr>
+        <w:lastRenderedPageBreak/>
         <w:t xml:space="preserve">Let’s say an Employee, Trainee, or Organization has a name, phone number or address change, they should be able to make that update which will be captured in the relations. </w:t>
       </w:r>
       <w:r>
@@ -1965,17 +1936,7 @@
           <w:sz w:val="24"/>
           <w:szCs w:val="24"/>
         </w:rPr>
-        <w:t xml:space="preserve"> </w:t>
-      </w:r>
-      <w:r>
-        <w:rPr>
-          <w:rFonts w:asciiTheme="majorBidi" w:hAnsiTheme="majorBidi" w:cstheme="majorBidi"/>
-          <w:color w:val="000000" w:themeColor="text1"/>
-          <w:sz w:val="24"/>
-          <w:szCs w:val="24"/>
-        </w:rPr>
-        <w:lastRenderedPageBreak/>
-        <w:t>An employee can make update in the Organization relation, that is, make an update of the price for the service rendered to a particular organization.</w:t>
+        <w:t xml:space="preserve"> An employee can make update in the Organization relation, that is, make an update of the price for the service rendered to a particular organization.</w:t>
       </w:r>
     </w:p>
     <w:p>
@@ -2767,6 +2728,7 @@
         <w:rPr>
           <w:rFonts w:asciiTheme="majorBidi" w:hAnsiTheme="majorBidi" w:cstheme="majorBidi"/>
         </w:rPr>
+        <w:lastRenderedPageBreak/>
         <w:t>The delete and create queries are accepted only for us the developers</w:t>
       </w:r>
       <w:r>
@@ -2799,12 +2761,7 @@
           <w:u w:val="single"/>
         </w:rPr>
       </w:pPr>
-    </w:p>
-    <w:p>
-      <w:pPr>
-        <w:pStyle w:val="NormalWeb"/>
-        <w:spacing w:before="0" w:beforeAutospacing="0" w:after="240" w:afterAutospacing="0" w:line="276" w:lineRule="auto"/>
-        <w:jc w:val="both"/>
+      <w:r>
         <w:rPr>
           <w:i/>
           <w:iCs/>
@@ -2813,17 +2770,6 @@
           <w:szCs w:val="28"/>
           <w:u w:val="single"/>
         </w:rPr>
-      </w:pPr>
-      <w:r>
-        <w:rPr>
-          <w:i/>
-          <w:iCs/>
-          <w:color w:val="C00000"/>
-          <w:sz w:val="28"/>
-          <w:szCs w:val="28"/>
-          <w:u w:val="single"/>
-        </w:rPr>
-        <w:lastRenderedPageBreak/>
         <w:t xml:space="preserve">Referential integrity constraints: </w:t>
       </w:r>
     </w:p>
@@ -3486,7 +3432,10 @@
           <w:u w:val="single"/>
         </w:rPr>
       </w:pPr>
-      <w:r>
+    </w:p>
+    <w:p>
+      <w:pPr>
+        <w:jc w:val="both"/>
         <w:rPr>
           <w:rFonts w:asciiTheme="majorBidi" w:eastAsia="Times New Roman" w:hAnsiTheme="majorBidi" w:cstheme="majorBidi"/>
           <w:i/>
@@ -3495,6 +3444,32 @@
           <w:szCs w:val="28"/>
           <w:u w:val="single"/>
         </w:rPr>
+      </w:pPr>
+    </w:p>
+    <w:p>
+      <w:pPr>
+        <w:jc w:val="both"/>
+        <w:rPr>
+          <w:rFonts w:asciiTheme="majorBidi" w:eastAsia="Times New Roman" w:hAnsiTheme="majorBidi" w:cstheme="majorBidi"/>
+          <w:i/>
+          <w:color w:val="C00000"/>
+          <w:sz w:val="28"/>
+          <w:szCs w:val="28"/>
+          <w:u w:val="single"/>
+        </w:rPr>
+      </w:pPr>
+      <w:bookmarkStart w:id="0" w:name="_GoBack"/>
+      <w:bookmarkEnd w:id="0"/>
+      <w:r>
+        <w:rPr>
+          <w:rFonts w:asciiTheme="majorBidi" w:eastAsia="Times New Roman" w:hAnsiTheme="majorBidi" w:cstheme="majorBidi"/>
+          <w:i/>
+          <w:color w:val="C00000"/>
+          <w:sz w:val="28"/>
+          <w:szCs w:val="28"/>
+          <w:u w:val="single"/>
+        </w:rPr>
+        <w:lastRenderedPageBreak/>
         <w:t>Indexing:</w:t>
       </w:r>
     </w:p>
@@ -3528,7 +3503,6 @@
           <w:sz w:val="24"/>
           <w:szCs w:val="24"/>
         </w:rPr>
-        <w:lastRenderedPageBreak/>
         <w:t>It is important that we put a mechanism for increasing the speed of our data search and data retrieval</w:t>
       </w:r>
       <w:r>
@@ -4663,6 +4637,7 @@
                 <w:sz w:val="20"/>
                 <w:szCs w:val="20"/>
               </w:rPr>
+              <w:lastRenderedPageBreak/>
               <w:t>SQL for population 4</w:t>
             </w:r>
             <w:r>
@@ -6070,6 +6045,7 @@
                 <w:sz w:val="20"/>
                 <w:szCs w:val="20"/>
               </w:rPr>
+              <w:lastRenderedPageBreak/>
               <w:t>Week 6: Nov 29- Dec 5</w:t>
             </w:r>
           </w:p>
@@ -6114,8 +6090,6 @@
           <w:rFonts w:asciiTheme="majorBidi" w:hAnsiTheme="majorBidi" w:cstheme="majorBidi"/>
         </w:rPr>
       </w:pPr>
-      <w:bookmarkStart w:id="0" w:name="_GoBack"/>
-      <w:bookmarkEnd w:id="0"/>
     </w:p>
     <w:p>
       <w:pPr>

</xml_diff>

<commit_message>
add enum value to employee table and default value to completion table
</commit_message>
<xml_diff>
--- a/Dayesda-Description.docx
+++ b/Dayesda-Description.docx
@@ -1417,8 +1417,6 @@
       <w:r>
         <w:t>2</w:t>
       </w:r>
-      <w:bookmarkStart w:id="0" w:name="_GoBack"/>
-      <w:bookmarkEnd w:id="0"/>
       <w:r>
         <w:t>)</w:t>
       </w:r>
@@ -3607,6 +3605,170 @@
         </w:rPr>
         <w:t xml:space="preserve">, is a startup company and our data is not yet in large volume to the point of accessing and retrieving it takes a long time. Besides, the time to access the data without an index is approximately equal to the time to access and retrieve the data using an index. And since we are particular now about the cost of the index, we are not going to use them. We will consider using them in the future only if they are our only option and we need to use them, in that case, we will use mostly (Organization name, Employee name, and Trainee name) to be our future indexes since their selectivity is acceptable.  </w:t>
       </w:r>
+    </w:p>
+    <w:p>
+      <w:pPr>
+        <w:pStyle w:val="ListParagraph"/>
+        <w:numPr>
+          <w:ilvl w:val="1"/>
+          <w:numId w:val="19"/>
+        </w:numPr>
+        <w:jc w:val="both"/>
+        <w:rPr>
+          <w:i/>
+          <w:iCs/>
+          <w:color w:val="C00000"/>
+        </w:rPr>
+      </w:pPr>
+      <w:r>
+        <w:rPr>
+          <w:i/>
+          <w:iCs/>
+          <w:color w:val="C00000"/>
+        </w:rPr>
+        <w:t xml:space="preserve">ALTER TABLE </w:t>
+      </w:r>
+      <w:r>
+        <w:rPr>
+          <w:i/>
+          <w:iCs/>
+          <w:color w:val="C00000"/>
+        </w:rPr>
+        <w:t>organization ADD INDEX (</w:t>
+      </w:r>
+      <w:proofErr w:type="spellStart"/>
+      <w:r>
+        <w:rPr>
+          <w:i/>
+          <w:iCs/>
+          <w:color w:val="C00000"/>
+        </w:rPr>
+        <w:t>orgname</w:t>
+      </w:r>
+      <w:proofErr w:type="spellEnd"/>
+      <w:r>
+        <w:rPr>
+          <w:i/>
+          <w:iCs/>
+          <w:color w:val="C00000"/>
+        </w:rPr>
+        <w:t>);</w:t>
+      </w:r>
+    </w:p>
+    <w:p>
+      <w:pPr>
+        <w:pStyle w:val="ListParagraph"/>
+        <w:numPr>
+          <w:ilvl w:val="1"/>
+          <w:numId w:val="19"/>
+        </w:numPr>
+        <w:jc w:val="both"/>
+        <w:rPr>
+          <w:i/>
+          <w:iCs/>
+          <w:color w:val="C00000"/>
+        </w:rPr>
+      </w:pPr>
+      <w:r>
+        <w:rPr>
+          <w:i/>
+          <w:iCs/>
+          <w:color w:val="C00000"/>
+        </w:rPr>
+        <w:t xml:space="preserve">ALTER TABLE </w:t>
+      </w:r>
+      <w:r>
+        <w:rPr>
+          <w:i/>
+          <w:iCs/>
+          <w:color w:val="C00000"/>
+        </w:rPr>
+        <w:t>employee ADD INDEX (</w:t>
+      </w:r>
+      <w:proofErr w:type="spellStart"/>
+      <w:r>
+        <w:rPr>
+          <w:i/>
+          <w:iCs/>
+          <w:color w:val="C00000"/>
+        </w:rPr>
+        <w:t>fname</w:t>
+      </w:r>
+      <w:proofErr w:type="spellEnd"/>
+      <w:r>
+        <w:rPr>
+          <w:i/>
+          <w:iCs/>
+          <w:color w:val="C00000"/>
+        </w:rPr>
+        <w:t>);</w:t>
+      </w:r>
+    </w:p>
+    <w:p>
+      <w:pPr>
+        <w:pStyle w:val="ListParagraph"/>
+        <w:numPr>
+          <w:ilvl w:val="1"/>
+          <w:numId w:val="19"/>
+        </w:numPr>
+        <w:jc w:val="both"/>
+        <w:rPr>
+          <w:rFonts w:asciiTheme="majorBidi" w:eastAsia="Times New Roman" w:hAnsiTheme="majorBidi" w:cstheme="majorBidi"/>
+          <w:sz w:val="24"/>
+          <w:szCs w:val="24"/>
+        </w:rPr>
+      </w:pPr>
+      <w:r>
+        <w:rPr>
+          <w:i/>
+          <w:iCs/>
+          <w:color w:val="C00000"/>
+        </w:rPr>
+        <w:t xml:space="preserve">ALTER TABLE </w:t>
+      </w:r>
+      <w:r>
+        <w:rPr>
+          <w:i/>
+          <w:iCs/>
+          <w:color w:val="C00000"/>
+        </w:rPr>
+        <w:t>trainee ADD INDEX (</w:t>
+      </w:r>
+      <w:proofErr w:type="spellStart"/>
+      <w:r>
+        <w:rPr>
+          <w:i/>
+          <w:iCs/>
+          <w:color w:val="C00000"/>
+        </w:rPr>
+        <w:t>tfname</w:t>
+      </w:r>
+      <w:proofErr w:type="spellEnd"/>
+      <w:r>
+        <w:rPr>
+          <w:i/>
+          <w:iCs/>
+          <w:color w:val="C00000"/>
+        </w:rPr>
+        <w:t>);</w:t>
+      </w:r>
+    </w:p>
+    <w:p>
+      <w:pPr>
+        <w:pStyle w:val="ListParagraph"/>
+        <w:pBdr>
+          <w:bottom w:val="single" w:sz="4" w:space="1" w:color="auto"/>
+        </w:pBdr>
+        <w:ind w:left="0"/>
+        <w:jc w:val="both"/>
+        <w:rPr>
+          <w:rFonts w:asciiTheme="majorBidi" w:eastAsia="Times New Roman" w:hAnsiTheme="majorBidi" w:cstheme="majorBidi"/>
+          <w:sz w:val="24"/>
+          <w:szCs w:val="24"/>
+        </w:rPr>
+      </w:pPr>
+      <w:bookmarkStart w:id="0" w:name="_GoBack"/>
+      <w:bookmarkEnd w:id="0"/>
     </w:p>
     <w:p>
       <w:pPr>
@@ -4336,6 +4498,7 @@
                 <w:sz w:val="20"/>
                 <w:szCs w:val="20"/>
               </w:rPr>
+              <w:lastRenderedPageBreak/>
               <w:t>Week 1: Oct 20-Oct 31</w:t>
             </w:r>
           </w:p>
@@ -4537,7 +4700,6 @@
                 <w:sz w:val="20"/>
                 <w:szCs w:val="20"/>
               </w:rPr>
-              <w:lastRenderedPageBreak/>
               <w:t>Creating the Relational Model.</w:t>
             </w:r>
           </w:p>
@@ -4570,7 +4732,6 @@
                 <w:sz w:val="20"/>
                 <w:szCs w:val="20"/>
               </w:rPr>
-              <w:lastRenderedPageBreak/>
               <w:t>Week 3: Nov 8-Nov 14</w:t>
             </w:r>
           </w:p>
@@ -5731,6 +5892,7 @@
                 <w:sz w:val="20"/>
                 <w:szCs w:val="20"/>
               </w:rPr>
+              <w:lastRenderedPageBreak/>
               <w:t>Work on FD closure test.</w:t>
             </w:r>
           </w:p>
@@ -5763,6 +5925,7 @@
                 <w:sz w:val="20"/>
                 <w:szCs w:val="20"/>
               </w:rPr>
+              <w:lastRenderedPageBreak/>
               <w:t>Week 3: Nov 8-Nov 14</w:t>
             </w:r>
           </w:p>
@@ -6004,7 +6167,6 @@
                 <w:sz w:val="20"/>
                 <w:szCs w:val="20"/>
               </w:rPr>
-              <w:lastRenderedPageBreak/>
               <w:t>Revise final Project paper.</w:t>
             </w:r>
           </w:p>
@@ -6033,7 +6195,6 @@
                 <w:sz w:val="20"/>
                 <w:szCs w:val="20"/>
               </w:rPr>
-              <w:lastRenderedPageBreak/>
               <w:t>Week 6: Nov 29- Dec 5</w:t>
             </w:r>
           </w:p>
@@ -7058,7 +7219,7 @@
   <w:abstractNum w:abstractNumId="9" w15:restartNumberingAfterBreak="0">
     <w:nsid w:val="37811A6A"/>
     <w:multiLevelType w:val="hybridMultilevel"/>
-    <w:tmpl w:val="0D524036"/>
+    <w:tmpl w:val="3506940C"/>
     <w:lvl w:ilvl="0" w:tplc="04090001">
       <w:start w:val="1"/>
       <w:numFmt w:val="bullet"/>
@@ -7071,7 +7232,7 @@
         <w:rFonts w:ascii="Symbol" w:hAnsi="Symbol" w:hint="default"/>
       </w:rPr>
     </w:lvl>
-    <w:lvl w:ilvl="1" w:tplc="04090003" w:tentative="1">
+    <w:lvl w:ilvl="1" w:tplc="04090003">
       <w:start w:val="1"/>
       <w:numFmt w:val="bullet"/>
       <w:lvlText w:val="o"/>

</xml_diff>